<commit_message>
correct "relative risk" to "risk" for congenital syphilis vertical transmission risk by prenatal care trimester
</commit_message>
<xml_diff>
--- a/applications/SHIELD/Documentation/Syphilis Natural History.docx
+++ b/applications/SHIELD/Documentation/Syphilis Natural History.docx
@@ -1800,6 +1800,7 @@
                 <w:szCs w:val="18"/>
               </w:rPr>
             </w:pPr>
+            <w:proofErr w:type="gramStart"/>
             <w:r>
               <w:rPr>
                 <w:rFonts w:asciiTheme="minorBidi" w:hAnsiTheme="minorBidi" w:cstheme="minorBidi"/>
@@ -1809,7 +1810,19 @@
                 <w:sz w:val="18"/>
                 <w:szCs w:val="18"/>
               </w:rPr>
-              <w:t xml:space="preserve">Relapse </w:t>
+              <w:t>Relapse</w:t>
+            </w:r>
+            <w:proofErr w:type="gramEnd"/>
+            <w:r>
+              <w:rPr>
+                <w:rFonts w:asciiTheme="minorBidi" w:hAnsiTheme="minorBidi" w:cstheme="minorBidi"/>
+                <w:b w:val="0"/>
+                <w:bCs w:val="0"/>
+                <w:color w:val="000000" w:themeColor="text1"/>
+                <w:sz w:val="18"/>
+                <w:szCs w:val="18"/>
+              </w:rPr>
+              <w:t xml:space="preserve"> </w:t>
             </w:r>
             <w:r>
               <w:rPr>
@@ -4802,7 +4815,18 @@
                 <w:sz w:val="18"/>
                 <w:szCs w:val="18"/>
               </w:rPr>
-              <w:t>Relative risk of vertical transmission among mothers with no prenatal screening (untreated syphilis)</w:t>
+              <w:t>Risk</w:t>
+            </w:r>
+            <w:r>
+              <w:rPr>
+                <w:rFonts w:asciiTheme="minorBidi" w:hAnsiTheme="minorBidi" w:cstheme="minorBidi"/>
+                <w:b w:val="0"/>
+                <w:bCs w:val="0"/>
+                <w:color w:val="000000" w:themeColor="text1"/>
+                <w:sz w:val="18"/>
+                <w:szCs w:val="18"/>
+              </w:rPr>
+              <w:t xml:space="preserve"> of vertical transmission among mothers with no prenatal screening (untreated syphilis)</w:t>
             </w:r>
           </w:p>
         </w:tc>
@@ -4949,7 +4973,18 @@
                 <w:sz w:val="18"/>
                 <w:szCs w:val="18"/>
               </w:rPr>
-              <w:t>Relative risk of vertical transmission among mothers receiving prenatal screening (syphilis treatment)</w:t>
+              <w:t>Risk</w:t>
+            </w:r>
+            <w:r>
+              <w:rPr>
+                <w:rFonts w:asciiTheme="minorBidi" w:hAnsiTheme="minorBidi" w:cstheme="minorBidi"/>
+                <w:b w:val="0"/>
+                <w:bCs w:val="0"/>
+                <w:color w:val="000000" w:themeColor="text1"/>
+                <w:sz w:val="18"/>
+                <w:szCs w:val="18"/>
+              </w:rPr>
+              <w:t xml:space="preserve"> of vertical transmission among mothers receiving prenatal screening (syphilis treatment)</w:t>
             </w:r>
           </w:p>
         </w:tc>
@@ -6500,7 +6535,27 @@
                 <w:sz w:val="18"/>
                 <w:szCs w:val="18"/>
               </w:rPr>
-              <w:t>(assuming 0.25%in primary and rest in secondary)</w:t>
+              <w:t>(assuming 0.25</w:t>
+            </w:r>
+            <w:proofErr w:type="gramStart"/>
+            <w:r>
+              <w:rPr>
+                <w:rFonts w:asciiTheme="minorBidi" w:hAnsiTheme="minorBidi" w:cstheme="minorBidi"/>
+                <w:color w:val="000000" w:themeColor="text1"/>
+                <w:sz w:val="18"/>
+                <w:szCs w:val="18"/>
+              </w:rPr>
+              <w:t>%in</w:t>
+            </w:r>
+            <w:proofErr w:type="gramEnd"/>
+            <w:r>
+              <w:rPr>
+                <w:rFonts w:asciiTheme="minorBidi" w:hAnsiTheme="minorBidi" w:cstheme="minorBidi"/>
+                <w:color w:val="000000" w:themeColor="text1"/>
+                <w:sz w:val="18"/>
+                <w:szCs w:val="18"/>
+              </w:rPr>
+              <w:t xml:space="preserve"> primary and rest in secondary)</w:t>
             </w:r>
           </w:p>
         </w:tc>
@@ -6646,7 +6701,27 @@
                 <w:sz w:val="18"/>
                 <w:szCs w:val="18"/>
               </w:rPr>
-              <w:t>50% of not those in PS</w:t>
+              <w:t xml:space="preserve">50% </w:t>
+            </w:r>
+            <w:proofErr w:type="gramStart"/>
+            <w:r>
+              <w:rPr>
+                <w:rFonts w:asciiTheme="minorBidi" w:hAnsiTheme="minorBidi" w:cstheme="minorBidi"/>
+                <w:color w:val="000000" w:themeColor="text1"/>
+                <w:sz w:val="18"/>
+                <w:szCs w:val="18"/>
+              </w:rPr>
+              <w:t>of not</w:t>
+            </w:r>
+            <w:proofErr w:type="gramEnd"/>
+            <w:r>
+              <w:rPr>
+                <w:rFonts w:asciiTheme="minorBidi" w:hAnsiTheme="minorBidi" w:cstheme="minorBidi"/>
+                <w:color w:val="000000" w:themeColor="text1"/>
+                <w:sz w:val="18"/>
+                <w:szCs w:val="18"/>
+              </w:rPr>
+              <w:t xml:space="preserve"> those in PS</w:t>
             </w:r>
           </w:p>
         </w:tc>
@@ -7152,7 +7227,15 @@
         <w:fldChar w:fldCharType="end"/>
       </w:r>
       <w:r>
-        <w:t>. After excluding the population under 5 years of age, the adjusted population size is 130,615,123 persons.</w:t>
+        <w:t>. After excluding the population under 5 years of age, the adjusted population size is 130,615,123 </w:t>
+      </w:r>
+      <w:proofErr w:type="gramStart"/>
+      <w:r>
+        <w:t>persons</w:t>
+      </w:r>
+      <w:proofErr w:type="gramEnd"/>
+      <w:r>
+        <w:t>.</w:t>
       </w:r>
     </w:p>
     <w:p>
@@ -7260,7 +7343,31 @@
         <w:t xml:space="preserve"> </w:t>
       </w:r>
       <w:r>
-        <w:t>However, given the limited role of this parameter in estimating the burden of infection in 1940, we believe that potential biases may have a minimal impact on the overall results. This is because the Bayesian calibration process will fit the simulations to historical trends in syphilis diagnoses over time, effectively adjusting for biases in regional infection sizes. As long as these biases do not distort the overall trajectory of the epidemic, the majority of individuals with prevalent disease from that time frame would not survive to the present day, and therefore would not influence the experimental scenarios. Consequently, while these biases may introduce some uncertainty, they are unlikely to significantly affect the key findings of the analysis.</w:t>
+        <w:t xml:space="preserve">However, given the limited role of this parameter in estimating the burden of infection in 1940, we believe that potential biases may have a minimal impact on the overall results. This is because the Bayesian calibration process will fit the simulations to historical trends in syphilis diagnoses over time, effectively adjusting for biases in regional infection sizes. </w:t>
+      </w:r>
+      <w:proofErr w:type="gramStart"/>
+      <w:r>
+        <w:t>As long as</w:t>
+      </w:r>
+      <w:proofErr w:type="gramEnd"/>
+      <w:r>
+        <w:t xml:space="preserve"> these biases do not distort the overall trajectory of the epidemic, </w:t>
+      </w:r>
+      <w:proofErr w:type="gramStart"/>
+      <w:r>
+        <w:t>the majority of</w:t>
+      </w:r>
+      <w:proofErr w:type="gramEnd"/>
+      <w:r>
+        <w:t xml:space="preserve"> individuals with prevalent disease from that time frame would not survive to the present </w:t>
+      </w:r>
+      <w:proofErr w:type="gramStart"/>
+      <w:r>
+        <w:t>day, and</w:t>
+      </w:r>
+      <w:proofErr w:type="gramEnd"/>
+      <w:r>
+        <w:t xml:space="preserve"> therefore would not influence the experimental scenarios. Consequently, while these biases may introduce some uncertainty, they are unlikely to significantly affect the key findings of the analysis.</w:t>
       </w:r>
     </w:p>
     <w:p/>
@@ -7502,7 +7609,15 @@
         </w:rPr>
       </w:pPr>
       <w:r>
-        <w:t>Primary syphilis:</w:t>
+        <w:t xml:space="preserve">Primary </w:t>
+      </w:r>
+      <w:proofErr w:type="gramStart"/>
+      <w:r>
+        <w:t>syphilis</w:t>
+      </w:r>
+      <w:proofErr w:type="gramEnd"/>
+      <w:r>
+        <w:t>:</w:t>
       </w:r>
     </w:p>
     <w:p>
@@ -8442,7 +8557,31 @@
           <w:szCs w:val="20"/>
           <w:u w:val="single"/>
         </w:rPr>
-        <w:t xml:space="preserve">Duration of primary syphilis (Duration of chancre): </w:t>
+        <w:t xml:space="preserve">Duration of primary syphilis (Duration of </w:t>
+      </w:r>
+      <w:proofErr w:type="gramStart"/>
+      <w:r>
+        <w:rPr>
+          <w:rFonts w:cstheme="minorBidi"/>
+          <w:b/>
+          <w:bCs/>
+          <w:color w:val="A02B93" w:themeColor="accent5"/>
+          <w:szCs w:val="20"/>
+          <w:u w:val="single"/>
+        </w:rPr>
+        <w:t>chancre</w:t>
+      </w:r>
+      <w:proofErr w:type="gramEnd"/>
+      <w:r>
+        <w:rPr>
+          <w:rFonts w:cstheme="minorBidi"/>
+          <w:b/>
+          <w:bCs/>
+          <w:color w:val="A02B93" w:themeColor="accent5"/>
+          <w:szCs w:val="20"/>
+          <w:u w:val="single"/>
+        </w:rPr>
+        <w:t xml:space="preserve">): </w:t>
       </w:r>
       <w:r>
         <w:rPr>
@@ -8899,7 +9038,23 @@
           <w:rFonts w:cstheme="minorBidi"/>
           <w:szCs w:val="20"/>
         </w:rPr>
-        <w:t xml:space="preserve"> is characterized by systemic symptoms, with the most prominent clinical sign being a rash that can present in various forms. Similar to primary syphilis, the symptoms of secondary syphilis typically resolve spontaneously even without treatment. This stage is highly infectious, and we estimate that 70-80% of individuals with secondary syphilis experience symptoms, with a subset of them seeking care.</w:t>
+        <w:t xml:space="preserve"> is characterized by systemic symptoms, with the most prominent clinical sign being a rash that can present in various forms. </w:t>
+      </w:r>
+      <w:proofErr w:type="gramStart"/>
+      <w:r>
+        <w:rPr>
+          <w:rFonts w:cstheme="minorBidi"/>
+          <w:szCs w:val="20"/>
+        </w:rPr>
+        <w:t>Similar to</w:t>
+      </w:r>
+      <w:proofErr w:type="gramEnd"/>
+      <w:r>
+        <w:rPr>
+          <w:rFonts w:cstheme="minorBidi"/>
+          <w:szCs w:val="20"/>
+        </w:rPr>
+        <w:t xml:space="preserve"> primary syphilis, the symptoms of secondary syphilis typically resolve spontaneously even without treatment. This stage is highly infectious, and we estimate that 70-80% of individuals with secondary syphilis experience symptoms, with a subset of them seeking care.</w:t>
       </w:r>
       <w:r>
         <w:rPr>
@@ -9145,7 +9300,31 @@
           <w:szCs w:val="20"/>
           <w:u w:val="single"/>
         </w:rPr>
-        <w:t xml:space="preserve">Duration of secondary syphilis:  1-3 months </w:t>
+        <w:t>Duration of secondary syphilis</w:t>
+      </w:r>
+      <w:proofErr w:type="gramStart"/>
+      <w:r>
+        <w:rPr>
+          <w:rFonts w:cstheme="minorBidi"/>
+          <w:b/>
+          <w:bCs/>
+          <w:color w:val="A02B93" w:themeColor="accent5"/>
+          <w:szCs w:val="20"/>
+          <w:u w:val="single"/>
+        </w:rPr>
+        <w:t>:  1</w:t>
+      </w:r>
+      <w:proofErr w:type="gramEnd"/>
+      <w:r>
+        <w:rPr>
+          <w:rFonts w:cstheme="minorBidi"/>
+          <w:b/>
+          <w:bCs/>
+          <w:color w:val="A02B93" w:themeColor="accent5"/>
+          <w:szCs w:val="20"/>
+          <w:u w:val="single"/>
+        </w:rPr>
+        <w:t xml:space="preserve">-3 months </w:t>
       </w:r>
       <w:r>
         <w:rPr>
@@ -9835,7 +10014,23 @@
           <w:rFonts w:cs="Calibri"/>
           <w:szCs w:val="20"/>
         </w:rPr>
-        <w:t xml:space="preserve">Total of 69 incident syphilis cases (24 primary, 16 secondary, 29 early latent) </w:t>
+        <w:t xml:space="preserve">Total of </w:t>
+      </w:r>
+      <w:proofErr w:type="gramStart"/>
+      <w:r>
+        <w:rPr>
+          <w:rFonts w:cs="Calibri"/>
+          <w:szCs w:val="20"/>
+        </w:rPr>
+        <w:t>69 incident</w:t>
+      </w:r>
+      <w:proofErr w:type="gramEnd"/>
+      <w:r>
+        <w:rPr>
+          <w:rFonts w:cs="Calibri"/>
+          <w:szCs w:val="20"/>
+        </w:rPr>
+        <w:t xml:space="preserve"> syphilis cases (24 primary, 16 secondary, 29 early latent) </w:t>
       </w:r>
     </w:p>
     <w:p>
@@ -10023,7 +10218,23 @@
           <w:rFonts w:cs="Calibri"/>
           <w:szCs w:val="20"/>
         </w:rPr>
-        <w:t xml:space="preserve"> primary (45 cases), 8 presented reporting symptoms of secondary syphilis,  7 of whom were diagnosed at walk-in STI clinic </w:t>
+        <w:t xml:space="preserve"> primary (45 cases), 8 presented reporting symptoms of secondary </w:t>
+      </w:r>
+      <w:proofErr w:type="gramStart"/>
+      <w:r>
+        <w:rPr>
+          <w:rFonts w:cs="Calibri"/>
+          <w:szCs w:val="20"/>
+        </w:rPr>
+        <w:t>syphilis,  7</w:t>
+      </w:r>
+      <w:proofErr w:type="gramEnd"/>
+      <w:r>
+        <w:rPr>
+          <w:rFonts w:cs="Calibri"/>
+          <w:szCs w:val="20"/>
+        </w:rPr>
+        <w:t xml:space="preserve"> of whom were diagnosed at walk-in STI clinic </w:t>
       </w:r>
       <w:r>
         <w:rPr>
@@ -10312,7 +10523,23 @@
           <w:rFonts w:cs="Calibri"/>
           <w:szCs w:val="20"/>
         </w:rPr>
-        <w:t>. Among women, the majority of syphilis cases (76%) each year were classified as late or of unknown duration, with the percentage ranging from 58% to 96%. However, by 2020, the rate of early syphilis in women surpassed that of latent or unknown duration syphilis. By 2022, 52% of all syphilis cases in women were classified as early.</w:t>
+        <w:t xml:space="preserve">. Among women, </w:t>
+      </w:r>
+      <w:proofErr w:type="gramStart"/>
+      <w:r>
+        <w:rPr>
+          <w:rFonts w:cs="Calibri"/>
+          <w:szCs w:val="20"/>
+        </w:rPr>
+        <w:t>the majority of</w:t>
+      </w:r>
+      <w:proofErr w:type="gramEnd"/>
+      <w:r>
+        <w:rPr>
+          <w:rFonts w:cs="Calibri"/>
+          <w:szCs w:val="20"/>
+        </w:rPr>
+        <w:t xml:space="preserve"> syphilis cases (76%) each year were classified as late or of unknown duration, with the percentage ranging from 58% to 96%. However, by 2020, the rate of early syphilis in women surpassed that of latent or unknown duration syphilis. By 2022, 52% of all syphilis cases in women were classified as early.</w:t>
       </w:r>
     </w:p>
     <w:p>
@@ -10354,7 +10581,39 @@
           <w:rFonts w:cs="Calibri"/>
           <w:szCs w:val="20"/>
         </w:rPr>
-        <w:t>Assuming that these recent infections were missed due to the lack of symptoms, we estimated the total number of early infections (including both early stage diagnoses and late/unknown stage cases with high RPR titers) and calculated the proportion that were symptomatic. We applied a similar method to estimate this proportion for MSM (men who have sex with men) in this study.</w:t>
+        <w:t xml:space="preserve">Assuming that these recent infections were </w:t>
+      </w:r>
+      <w:proofErr w:type="gramStart"/>
+      <w:r>
+        <w:rPr>
+          <w:rFonts w:cs="Calibri"/>
+          <w:szCs w:val="20"/>
+        </w:rPr>
+        <w:t>missed</w:t>
+      </w:r>
+      <w:proofErr w:type="gramEnd"/>
+      <w:r>
+        <w:rPr>
+          <w:rFonts w:cs="Calibri"/>
+          <w:szCs w:val="20"/>
+        </w:rPr>
+        <w:t xml:space="preserve"> due to the lack of symptoms, we estimated the total number of early infections (including both early stage diagnoses and late/unknown stage cases with high RPR </w:t>
+      </w:r>
+      <w:proofErr w:type="gramStart"/>
+      <w:r>
+        <w:rPr>
+          <w:rFonts w:cs="Calibri"/>
+          <w:szCs w:val="20"/>
+        </w:rPr>
+        <w:t>titers</w:t>
+      </w:r>
+      <w:proofErr w:type="gramEnd"/>
+      <w:r>
+        <w:rPr>
+          <w:rFonts w:cs="Calibri"/>
+          <w:szCs w:val="20"/>
+        </w:rPr>
+        <w:t>) and calculated the proportion that were symptomatic. We applied a similar method to estimate this proportion for MSM (men who have sex with men) in this study.</w:t>
       </w:r>
     </w:p>
     <w:p>
@@ -10515,7 +10774,15 @@
         <w:t>not sexually infectious</w:t>
       </w:r>
       <w:r>
-        <w:t>, as they lack the lesions necessary to transmit the disease to sexual partners. Late in the latent stage of syphilis, clinical manifestations are lacking, but serological tests are still positive; however, the intensity of serological reactions decreases gradually. The pathogen may occasionally persist in the bloodstream, although in small numbers, and can cause vertical infection (transmission from the mother to the fetus), but this occurs only infrequently.</w:t>
+        <w:t xml:space="preserve">, as they lack the lesions necessary to transmit the disease to sexual partners. </w:t>
+      </w:r>
+      <w:proofErr w:type="gramStart"/>
+      <w:r>
+        <w:t>Late</w:t>
+      </w:r>
+      <w:proofErr w:type="gramEnd"/>
+      <w:r>
+        <w:t xml:space="preserve"> in the latent stage of syphilis, clinical manifestations are lacking, but serological tests are still positive; however, the intensity of serological reactions decreases gradually. The pathogen may occasionally persist in the bloodstream, although in small numbers, and can cause vertical infection (transmission from the mother to the fetus), but this occurs only infrequently.</w:t>
       </w:r>
       <w:r>
         <w:t xml:space="preserve"> </w:t>
@@ -10685,10 +10952,12 @@
         <w:t xml:space="preserve"> disease (granulomatous disease of the skin and subcutaneous tissues, bones, or viscera) or neurologic involvement. Appearance of these presentations is dependent on where </w:t>
       </w:r>
       <w:proofErr w:type="spellStart"/>
+      <w:proofErr w:type="gramStart"/>
       <w:r>
         <w:t>T.Palldium</w:t>
       </w:r>
       <w:proofErr w:type="spellEnd"/>
+      <w:proofErr w:type="gramEnd"/>
       <w:r>
         <w:t xml:space="preserve"> dissemination occurs within the body</w:t>
       </w:r>
@@ -11050,7 +11319,39 @@
           <w:rFonts w:cs="Calibri"/>
           <w:szCs w:val="20"/>
         </w:rPr>
-        <w:t xml:space="preserve">rate: (-ln(1-.003))/(1/12) = </w:t>
+        <w:t>rate: (-</w:t>
+      </w:r>
+      <w:proofErr w:type="gramStart"/>
+      <w:r>
+        <w:rPr>
+          <w:rFonts w:cs="Calibri"/>
+          <w:szCs w:val="20"/>
+        </w:rPr>
+        <w:t>ln(</w:t>
+      </w:r>
+      <w:proofErr w:type="gramEnd"/>
+      <w:r>
+        <w:rPr>
+          <w:rFonts w:cs="Calibri"/>
+          <w:szCs w:val="20"/>
+        </w:rPr>
+        <w:t>1-.003))</w:t>
+      </w:r>
+      <w:proofErr w:type="gramStart"/>
+      <w:r>
+        <w:rPr>
+          <w:rFonts w:cs="Calibri"/>
+          <w:szCs w:val="20"/>
+        </w:rPr>
+        <w:t>/(</w:t>
+      </w:r>
+      <w:proofErr w:type="gramEnd"/>
+      <w:r>
+        <w:rPr>
+          <w:rFonts w:cs="Calibri"/>
+          <w:szCs w:val="20"/>
+        </w:rPr>
+        <w:t xml:space="preserve">1/12) = </w:t>
       </w:r>
     </w:p>
     <w:p>
@@ -11169,7 +11470,39 @@
           <w:rFonts w:cs="Calibri"/>
           <w:szCs w:val="20"/>
         </w:rPr>
-        <w:t>rate: (-ln(1-.011))/(3/12)</w:t>
+        <w:t>rate: (-</w:t>
+      </w:r>
+      <w:proofErr w:type="gramStart"/>
+      <w:r>
+        <w:rPr>
+          <w:rFonts w:cs="Calibri"/>
+          <w:szCs w:val="20"/>
+        </w:rPr>
+        <w:t>ln(</w:t>
+      </w:r>
+      <w:proofErr w:type="gramEnd"/>
+      <w:r>
+        <w:rPr>
+          <w:rFonts w:cs="Calibri"/>
+          <w:szCs w:val="20"/>
+        </w:rPr>
+        <w:t>1-.011))</w:t>
+      </w:r>
+      <w:proofErr w:type="gramStart"/>
+      <w:r>
+        <w:rPr>
+          <w:rFonts w:cs="Calibri"/>
+          <w:szCs w:val="20"/>
+        </w:rPr>
+        <w:t>/(</w:t>
+      </w:r>
+      <w:proofErr w:type="gramEnd"/>
+      <w:r>
+        <w:rPr>
+          <w:rFonts w:cs="Calibri"/>
+          <w:szCs w:val="20"/>
+        </w:rPr>
+        <w:t>3/12)</w:t>
       </w:r>
     </w:p>
     <w:p>
@@ -11288,7 +11621,39 @@
           <w:rFonts w:cs="Calibri"/>
           <w:szCs w:val="20"/>
         </w:rPr>
-        <w:t>rate: (-ln(1-.008))/(8/12)</w:t>
+        <w:t>rate: (-</w:t>
+      </w:r>
+      <w:proofErr w:type="gramStart"/>
+      <w:r>
+        <w:rPr>
+          <w:rFonts w:cs="Calibri"/>
+          <w:szCs w:val="20"/>
+        </w:rPr>
+        <w:t>ln(</w:t>
+      </w:r>
+      <w:proofErr w:type="gramEnd"/>
+      <w:r>
+        <w:rPr>
+          <w:rFonts w:cs="Calibri"/>
+          <w:szCs w:val="20"/>
+        </w:rPr>
+        <w:t>1-.008))</w:t>
+      </w:r>
+      <w:proofErr w:type="gramStart"/>
+      <w:r>
+        <w:rPr>
+          <w:rFonts w:cs="Calibri"/>
+          <w:szCs w:val="20"/>
+        </w:rPr>
+        <w:t>/(</w:t>
+      </w:r>
+      <w:proofErr w:type="gramEnd"/>
+      <w:r>
+        <w:rPr>
+          <w:rFonts w:cs="Calibri"/>
+          <w:szCs w:val="20"/>
+        </w:rPr>
+        <w:t>8/12)</w:t>
       </w:r>
     </w:p>
     <w:p>
@@ -11368,7 +11733,15 @@
         <w:t>Golden (2003) &amp; Kent (2008)</w:t>
       </w:r>
       <w:r>
-        <w:t xml:space="preserve"> estimate that 25–60% of patients experience CNS invasion during the primary and secondary stages, with 5% of these cases being symptomatic. </w:t>
+        <w:t xml:space="preserve"> </w:t>
+      </w:r>
+      <w:proofErr w:type="gramStart"/>
+      <w:r>
+        <w:t>estimate</w:t>
+      </w:r>
+      <w:proofErr w:type="gramEnd"/>
+      <w:r>
+        <w:t xml:space="preserve"> that 25–60% of patients experience CNS invasion during the primary and secondary stages, with 5% of these cases being symptomatic. </w:t>
       </w:r>
       <w:r>
         <w:rPr>
@@ -11382,14 +11755,46 @@
           <w:rFonts w:cs="Calibri"/>
           <w:szCs w:val="20"/>
         </w:rPr>
-        <w:t xml:space="preserve">the primary and secondary stages </w:t>
+        <w:t xml:space="preserve">the primary and secondary </w:t>
+      </w:r>
+      <w:proofErr w:type="gramStart"/>
+      <w:r>
+        <w:rPr>
+          <w:rFonts w:cs="Calibri"/>
+          <w:szCs w:val="20"/>
+        </w:rPr>
+        <w:t xml:space="preserve">stages </w:t>
       </w:r>
       <w:r>
         <w:rPr>
           <w:color w:val="7030A0"/>
           <w:u w:val="single"/>
         </w:rPr>
-        <w:t xml:space="preserve"> = 5%* [25-60%]=[1.25–3%] </w:t>
+        <w:t xml:space="preserve"> =</w:t>
+      </w:r>
+      <w:proofErr w:type="gramEnd"/>
+      <w:r>
+        <w:rPr>
+          <w:color w:val="7030A0"/>
+          <w:u w:val="single"/>
+        </w:rPr>
+        <w:t xml:space="preserve"> 5%* [25-60</w:t>
+      </w:r>
+      <w:proofErr w:type="gramStart"/>
+      <w:r>
+        <w:rPr>
+          <w:color w:val="7030A0"/>
+          <w:u w:val="single"/>
+        </w:rPr>
+        <w:t>%]=</w:t>
+      </w:r>
+      <w:proofErr w:type="gramEnd"/>
+      <w:r>
+        <w:rPr>
+          <w:color w:val="7030A0"/>
+          <w:u w:val="single"/>
+        </w:rPr>
+        <w:t xml:space="preserve">[1.25–3%] </w:t>
       </w:r>
       <w:r>
         <w:rPr>
@@ -11609,8 +12014,9 @@
           <w:bCs/>
           <w:szCs w:val="20"/>
         </w:rPr>
-        <w:t xml:space="preserve"> (-ln(1-.0125))/(4/12)</w:t>
-      </w:r>
+        <w:t xml:space="preserve"> (-</w:t>
+      </w:r>
+      <w:proofErr w:type="gramStart"/>
       <w:r>
         <w:rPr>
           <w:rFonts w:cs="Calibri"/>
@@ -11618,7 +12024,66 @@
           <w:bCs/>
           <w:szCs w:val="20"/>
         </w:rPr>
-        <w:t>=0.037</w:t>
+        <w:t>ln(</w:t>
+      </w:r>
+      <w:proofErr w:type="gramEnd"/>
+      <w:r>
+        <w:rPr>
+          <w:rFonts w:cs="Calibri"/>
+          <w:b/>
+          <w:bCs/>
+          <w:szCs w:val="20"/>
+        </w:rPr>
+        <w:t>1-.0125))</w:t>
+      </w:r>
+      <w:proofErr w:type="gramStart"/>
+      <w:r>
+        <w:rPr>
+          <w:rFonts w:cs="Calibri"/>
+          <w:b/>
+          <w:bCs/>
+          <w:szCs w:val="20"/>
+        </w:rPr>
+        <w:t>/(</w:t>
+      </w:r>
+      <w:proofErr w:type="gramEnd"/>
+      <w:r>
+        <w:rPr>
+          <w:rFonts w:cs="Calibri"/>
+          <w:b/>
+          <w:bCs/>
+          <w:szCs w:val="20"/>
+        </w:rPr>
+        <w:t>4/</w:t>
+      </w:r>
+      <w:proofErr w:type="gramStart"/>
+      <w:r>
+        <w:rPr>
+          <w:rFonts w:cs="Calibri"/>
+          <w:b/>
+          <w:bCs/>
+          <w:szCs w:val="20"/>
+        </w:rPr>
+        <w:t>12)</w:t>
+      </w:r>
+      <w:r>
+        <w:rPr>
+          <w:rFonts w:cs="Calibri"/>
+          <w:b/>
+          <w:bCs/>
+          <w:szCs w:val="20"/>
+        </w:rPr>
+        <w:t>=</w:t>
+      </w:r>
+      <w:proofErr w:type="gramEnd"/>
+      <w:r>
+        <w:rPr>
+          <w:rFonts w:cs="Calibri"/>
+          <w:b/>
+          <w:bCs/>
+          <w:szCs w:val="20"/>
+        </w:rPr>
+        <w:t>0.037</w:t>
       </w:r>
     </w:p>
     <w:p>
@@ -11682,7 +12147,67 @@
           <w:bCs/>
           <w:szCs w:val="20"/>
         </w:rPr>
-        <w:t>te UB= (-ln(1-.03))/(4/12)=0.091</w:t>
+        <w:t>te UB= (-</w:t>
+      </w:r>
+      <w:proofErr w:type="gramStart"/>
+      <w:r>
+        <w:rPr>
+          <w:rFonts w:cs="Calibri"/>
+          <w:b/>
+          <w:bCs/>
+          <w:szCs w:val="20"/>
+        </w:rPr>
+        <w:t>ln(</w:t>
+      </w:r>
+      <w:proofErr w:type="gramEnd"/>
+      <w:r>
+        <w:rPr>
+          <w:rFonts w:cs="Calibri"/>
+          <w:b/>
+          <w:bCs/>
+          <w:szCs w:val="20"/>
+        </w:rPr>
+        <w:t>1-.03))</w:t>
+      </w:r>
+      <w:proofErr w:type="gramStart"/>
+      <w:r>
+        <w:rPr>
+          <w:rFonts w:cs="Calibri"/>
+          <w:b/>
+          <w:bCs/>
+          <w:szCs w:val="20"/>
+        </w:rPr>
+        <w:t>/(</w:t>
+      </w:r>
+      <w:proofErr w:type="gramEnd"/>
+      <w:r>
+        <w:rPr>
+          <w:rFonts w:cs="Calibri"/>
+          <w:b/>
+          <w:bCs/>
+          <w:szCs w:val="20"/>
+        </w:rPr>
+        <w:t>4/</w:t>
+      </w:r>
+      <w:proofErr w:type="gramStart"/>
+      <w:r>
+        <w:rPr>
+          <w:rFonts w:cs="Calibri"/>
+          <w:b/>
+          <w:bCs/>
+          <w:szCs w:val="20"/>
+        </w:rPr>
+        <w:t>12)=</w:t>
+      </w:r>
+      <w:proofErr w:type="gramEnd"/>
+      <w:r>
+        <w:rPr>
+          <w:rFonts w:cs="Calibri"/>
+          <w:b/>
+          <w:bCs/>
+          <w:szCs w:val="20"/>
+        </w:rPr>
+        <w:t>0.091</w:t>
       </w:r>
     </w:p>
     <w:p>
@@ -12356,6 +12881,7 @@
               </w:rPr>
             </w:pPr>
             <w:proofErr w:type="spellStart"/>
+            <w:proofErr w:type="gramStart"/>
             <w:r>
               <w:rPr>
                 <w:b w:val="0"/>
@@ -12366,6 +12892,7 @@
               <w:t>diffuse.meningovascular</w:t>
             </w:r>
             <w:proofErr w:type="spellEnd"/>
+            <w:proofErr w:type="gramEnd"/>
           </w:p>
         </w:tc>
         <w:tc>
@@ -12465,6 +12992,7 @@
               <w:t xml:space="preserve"> </w:t>
             </w:r>
             <w:proofErr w:type="spellStart"/>
+            <w:proofErr w:type="gramStart"/>
             <w:r>
               <w:rPr>
                 <w:b w:val="0"/>
@@ -12475,6 +13003,7 @@
               <w:t>general.paresis</w:t>
             </w:r>
             <w:proofErr w:type="spellEnd"/>
+            <w:proofErr w:type="gramEnd"/>
           </w:p>
         </w:tc>
         <w:tc>
@@ -12565,6 +13094,7 @@
               </w:rPr>
             </w:pPr>
             <w:proofErr w:type="spellStart"/>
+            <w:proofErr w:type="gramStart"/>
             <w:r>
               <w:rPr>
                 <w:b w:val="0"/>
@@ -12575,6 +13105,7 @@
               <w:t>tabes.dorsalis</w:t>
             </w:r>
             <w:proofErr w:type="spellEnd"/>
+            <w:proofErr w:type="gramEnd"/>
           </w:p>
         </w:tc>
         <w:tc>
@@ -12672,9 +13203,20 @@
                 <w:sz w:val="16"/>
                 <w:szCs w:val="16"/>
               </w:rPr>
-              <w:t>gumma.of.brain</w:t>
+              <w:t>gumma.</w:t>
+            </w:r>
+            <w:proofErr w:type="gramStart"/>
+            <w:r>
+              <w:rPr>
+                <w:b w:val="0"/>
+                <w:bCs w:val="0"/>
+                <w:sz w:val="16"/>
+                <w:szCs w:val="16"/>
+              </w:rPr>
+              <w:t>of.brain</w:t>
             </w:r>
             <w:proofErr w:type="spellEnd"/>
+            <w:proofErr w:type="gramEnd"/>
           </w:p>
         </w:tc>
         <w:tc>
@@ -12855,6 +13397,7 @@
               </w:rPr>
             </w:pPr>
             <w:proofErr w:type="spellStart"/>
+            <w:proofErr w:type="gramStart"/>
             <w:r>
               <w:rPr>
                 <w:b w:val="0"/>
@@ -12865,6 +13408,7 @@
               <w:t>diffuse.meningovascular</w:t>
             </w:r>
             <w:proofErr w:type="spellEnd"/>
+            <w:proofErr w:type="gramEnd"/>
           </w:p>
         </w:tc>
         <w:tc>
@@ -12974,6 +13518,7 @@
               <w:t xml:space="preserve"> </w:t>
             </w:r>
             <w:proofErr w:type="spellStart"/>
+            <w:proofErr w:type="gramStart"/>
             <w:r>
               <w:rPr>
                 <w:b w:val="0"/>
@@ -12984,6 +13529,7 @@
               <w:t>general.paresis</w:t>
             </w:r>
             <w:proofErr w:type="spellEnd"/>
+            <w:proofErr w:type="gramEnd"/>
           </w:p>
         </w:tc>
         <w:tc>
@@ -13074,6 +13620,7 @@
               </w:rPr>
             </w:pPr>
             <w:proofErr w:type="spellStart"/>
+            <w:proofErr w:type="gramStart"/>
             <w:r>
               <w:rPr>
                 <w:b w:val="0"/>
@@ -13085,6 +13632,7 @@
               <w:t>tabes.dorsalis</w:t>
             </w:r>
             <w:proofErr w:type="spellEnd"/>
+            <w:proofErr w:type="gramEnd"/>
           </w:p>
         </w:tc>
         <w:tc>
@@ -13182,9 +13730,20 @@
                 <w:sz w:val="16"/>
                 <w:szCs w:val="16"/>
               </w:rPr>
-              <w:t>gumma.of.brain</w:t>
+              <w:t>gumma.</w:t>
+            </w:r>
+            <w:proofErr w:type="gramStart"/>
+            <w:r>
+              <w:rPr>
+                <w:b w:val="0"/>
+                <w:bCs w:val="0"/>
+                <w:sz w:val="16"/>
+                <w:szCs w:val="16"/>
+              </w:rPr>
+              <w:t>of.brain</w:t>
             </w:r>
             <w:proofErr w:type="spellEnd"/>
+            <w:proofErr w:type="gramEnd"/>
           </w:p>
         </w:tc>
         <w:tc>
@@ -13383,7 +13942,15 @@
         <w:fldChar w:fldCharType="end"/>
       </w:r>
       <w:r>
-        <w:t>. We first compute the rate of developing late benign and cardiovascular syphilis, and then add them to compute total tertiary rate in the model.</w:t>
+        <w:t xml:space="preserve">. We first compute the rate of developing late benign and cardiovascular </w:t>
+      </w:r>
+      <w:proofErr w:type="gramStart"/>
+      <w:r>
+        <w:t>syphilis, and</w:t>
+      </w:r>
+      <w:proofErr w:type="gramEnd"/>
+      <w:r>
+        <w:t xml:space="preserve"> then add them to compute total tertiary rate in the model.</w:t>
       </w:r>
     </w:p>
     <w:p/>
@@ -13441,7 +14008,7 @@
           <w14:ligatures w14:val="standardContextual"/>
         </w:rPr>
         <w:drawing>
-          <wp:inline distT="0" distB="0" distL="0" distR="0" wp14:anchorId="415FF102" wp14:editId="082A90E6">
+          <wp:inline distT="0" distB="0" distL="0" distR="0" wp14:anchorId="415FF102" wp14:editId="24E013A4">
             <wp:extent cx="3227696" cy="773819"/>
             <wp:effectExtent l="0" t="0" r="0" b="1270"/>
             <wp:docPr id="1573033666" name="Picture 1" descr="A close-up of a chart&#10;&#10;AI-generated content may be incorrect."/>
@@ -13612,6 +14179,7 @@
         <w:t>rate.male.benign.late.est</w:t>
       </w:r>
       <w:proofErr w:type="spellEnd"/>
+      <w:proofErr w:type="gramStart"/>
       <w:r>
         <w:rPr>
           <w:rFonts w:cstheme="minorBidi"/>
@@ -13626,6 +14194,7 @@
         </w:rPr>
         <w:t>58</w:t>
       </w:r>
+      <w:proofErr w:type="gramEnd"/>
       <w:r>
         <w:rPr>
           <w:rFonts w:cstheme="minorBidi"/>
@@ -13678,6 +14247,7 @@
         <w:t>rate.female.benign.late.est</w:t>
       </w:r>
       <w:proofErr w:type="spellEnd"/>
+      <w:proofErr w:type="gramStart"/>
       <w:r>
         <w:rPr>
           <w:rFonts w:cstheme="minorBidi"/>
@@ -13692,6 +14262,7 @@
         </w:rPr>
         <w:t>1</w:t>
       </w:r>
+      <w:proofErr w:type="gramEnd"/>
       <w:r>
         <w:rPr>
           <w:rFonts w:cstheme="minorBidi"/>
@@ -13895,14 +14466,30 @@
           <w:rFonts w:cstheme="minorBidi"/>
           <w:szCs w:val="20"/>
         </w:rPr>
-        <w:t xml:space="preserve">eveloping different types of cardiovascular syphilis by age </w:t>
-      </w:r>
-      <w:r>
-        <w:rPr>
-          <w:rFonts w:cstheme="minorBidi"/>
-          <w:szCs w:val="20"/>
-        </w:rPr>
-        <w:t xml:space="preserve">. </w:t>
+        <w:t xml:space="preserve">eveloping different types of cardiovascular syphilis by </w:t>
+      </w:r>
+      <w:proofErr w:type="gramStart"/>
+      <w:r>
+        <w:rPr>
+          <w:rFonts w:cstheme="minorBidi"/>
+          <w:szCs w:val="20"/>
+        </w:rPr>
+        <w:t xml:space="preserve">age </w:t>
+      </w:r>
+      <w:r>
+        <w:rPr>
+          <w:rFonts w:cstheme="minorBidi"/>
+          <w:szCs w:val="20"/>
+        </w:rPr>
+        <w:t>.</w:t>
+      </w:r>
+      <w:proofErr w:type="gramEnd"/>
+      <w:r>
+        <w:rPr>
+          <w:rFonts w:cstheme="minorBidi"/>
+          <w:szCs w:val="20"/>
+        </w:rPr>
+        <w:t xml:space="preserve"> </w:t>
       </w:r>
       <w:r>
         <w:rPr>
@@ -13937,7 +14524,7 @@
         </w:rPr>
         <w:lastRenderedPageBreak/>
         <w:drawing>
-          <wp:inline distT="0" distB="0" distL="0" distR="0" wp14:anchorId="15D78B3E" wp14:editId="38469E10">
+          <wp:inline distT="0" distB="0" distL="0" distR="0" wp14:anchorId="15D78B3E" wp14:editId="37070F3B">
             <wp:extent cx="3227070" cy="1169468"/>
             <wp:effectExtent l="0" t="0" r="0" b="0"/>
             <wp:docPr id="263922284" name="Picture 3" descr="A table of blood vessels&#10;&#10;AI-generated content may be incorrect."/>
@@ -13986,7 +14573,7 @@
           <w14:ligatures w14:val="standardContextual"/>
         </w:rPr>
         <w:drawing>
-          <wp:inline distT="0" distB="0" distL="0" distR="0" wp14:anchorId="060CF7B2" wp14:editId="3440E2B9">
+          <wp:inline distT="0" distB="0" distL="0" distR="0" wp14:anchorId="060CF7B2" wp14:editId="19ED1338">
             <wp:extent cx="2142699" cy="1772203"/>
             <wp:effectExtent l="0" t="0" r="3810" b="6350"/>
             <wp:docPr id="2048944218" name="Picture 4" descr="A graph of different types of syphilis&#10;&#10;AI-generated content may be incorrect."/>
@@ -14062,14 +14649,30 @@
           <w:rFonts w:cstheme="minorBidi"/>
           <w:szCs w:val="20"/>
         </w:rPr>
-        <w:t xml:space="preserve"> developing uncomplicated and complicated cardiovascular syphilis for men and women</w:t>
-      </w:r>
-      <w:r>
-        <w:rPr>
-          <w:rFonts w:cstheme="minorBidi"/>
-          <w:szCs w:val="20"/>
-        </w:rPr>
-        <w:t xml:space="preserve">, and estimate the duration of </w:t>
+        <w:t xml:space="preserve"> developing uncomplicated and complicated cardiovascular syphilis for men and </w:t>
+      </w:r>
+      <w:proofErr w:type="gramStart"/>
+      <w:r>
+        <w:rPr>
+          <w:rFonts w:cstheme="minorBidi"/>
+          <w:szCs w:val="20"/>
+        </w:rPr>
+        <w:t>women</w:t>
+      </w:r>
+      <w:r>
+        <w:rPr>
+          <w:rFonts w:cstheme="minorBidi"/>
+          <w:szCs w:val="20"/>
+        </w:rPr>
+        <w:t>, and</w:t>
+      </w:r>
+      <w:proofErr w:type="gramEnd"/>
+      <w:r>
+        <w:rPr>
+          <w:rFonts w:cstheme="minorBidi"/>
+          <w:szCs w:val="20"/>
+        </w:rPr>
+        <w:t xml:space="preserve"> estimate the duration of </w:t>
       </w:r>
       <w:r>
         <w:rPr>
@@ -14121,7 +14724,39 @@
           <w:rFonts w:cstheme="minorBidi"/>
           <w:szCs w:val="20"/>
         </w:rPr>
-        <w:t xml:space="preserve">rate of event is fix over time, the time to event is distributed exponentially and we can use </w:t>
+        <w:t xml:space="preserve">rate of </w:t>
+      </w:r>
+      <w:proofErr w:type="gramStart"/>
+      <w:r>
+        <w:rPr>
+          <w:rFonts w:cstheme="minorBidi"/>
+          <w:szCs w:val="20"/>
+        </w:rPr>
+        <w:t>event</w:t>
+      </w:r>
+      <w:proofErr w:type="gramEnd"/>
+      <w:r>
+        <w:rPr>
+          <w:rFonts w:cstheme="minorBidi"/>
+          <w:szCs w:val="20"/>
+        </w:rPr>
+        <w:t xml:space="preserve"> is </w:t>
+      </w:r>
+      <w:proofErr w:type="gramStart"/>
+      <w:r>
+        <w:rPr>
+          <w:rFonts w:cstheme="minorBidi"/>
+          <w:szCs w:val="20"/>
+        </w:rPr>
+        <w:t>fix</w:t>
+      </w:r>
+      <w:proofErr w:type="gramEnd"/>
+      <w:r>
+        <w:rPr>
+          <w:rFonts w:cstheme="minorBidi"/>
+          <w:szCs w:val="20"/>
+        </w:rPr>
+        <w:t xml:space="preserve"> over time, the time to event is distributed exponentially and we can use </w:t>
       </w:r>
       <w:r>
         <w:rPr>
@@ -14896,11 +15531,33 @@
         </w:rPr>
       </w:pPr>
       <w:proofErr w:type="spellStart"/>
+      <w:proofErr w:type="gramStart"/>
       <w:r>
         <w:rPr>
           <w:highlight w:val="yellow"/>
         </w:rPr>
-        <w:t>rate.male.tertiary.late.range</w:t>
+        <w:t>rate.male</w:t>
+      </w:r>
+      <w:proofErr w:type="gramEnd"/>
+      <w:r>
+        <w:rPr>
+          <w:highlight w:val="yellow"/>
+        </w:rPr>
+        <w:t>.</w:t>
+      </w:r>
+      <w:proofErr w:type="gramStart"/>
+      <w:r>
+        <w:rPr>
+          <w:highlight w:val="yellow"/>
+        </w:rPr>
+        <w:t>tertiary.late</w:t>
+      </w:r>
+      <w:proofErr w:type="gramEnd"/>
+      <w:r>
+        <w:rPr>
+          <w:highlight w:val="yellow"/>
+        </w:rPr>
+        <w:t>.range</w:t>
       </w:r>
       <w:proofErr w:type="spellEnd"/>
       <w:r>
@@ -14924,11 +15581,33 @@
         </w:rPr>
       </w:pPr>
       <w:proofErr w:type="spellStart"/>
+      <w:proofErr w:type="gramStart"/>
       <w:r>
         <w:rPr>
           <w:highlight w:val="yellow"/>
         </w:rPr>
-        <w:t>rate.female.tertiary.late.range</w:t>
+        <w:t>rate.female</w:t>
+      </w:r>
+      <w:proofErr w:type="gramEnd"/>
+      <w:r>
+        <w:rPr>
+          <w:highlight w:val="yellow"/>
+        </w:rPr>
+        <w:t>.</w:t>
+      </w:r>
+      <w:proofErr w:type="gramStart"/>
+      <w:r>
+        <w:rPr>
+          <w:highlight w:val="yellow"/>
+        </w:rPr>
+        <w:t>tertiary.late</w:t>
+      </w:r>
+      <w:proofErr w:type="gramEnd"/>
+      <w:r>
+        <w:rPr>
+          <w:highlight w:val="yellow"/>
+        </w:rPr>
+        <w:t>.range</w:t>
       </w:r>
       <w:proofErr w:type="spellEnd"/>
       <w:r>
@@ -15188,7 +15867,15 @@
     </w:p>
     <w:p>
       <w:r>
-        <w:t xml:space="preserve">Race specific estimates if we need them later on: </w:t>
+        <w:t xml:space="preserve">Race specific estimates if we need them </w:t>
+      </w:r>
+      <w:proofErr w:type="gramStart"/>
+      <w:r>
+        <w:t>later on</w:t>
+      </w:r>
+      <w:proofErr w:type="gramEnd"/>
+      <w:r>
+        <w:t xml:space="preserve">: </w:t>
       </w:r>
       <w:r>
         <w:t>In the United States during 2021-2023 (average), the multiple birth ratio (per 1,000 live births) was highest for Black infants (42.1), followed by Whites (33.1), American Indian/Alaska Natives (27.3), Hispanics (24.9) and Asian/Pacific Islanders (24.3).</w:t>
@@ -15489,7 +16176,15 @@
     </w:p>
     <w:p>
       <w:r>
-        <w:t xml:space="preserve">The most comprehensive study we found is a Systematic Review and Meta-Analysis of the Literature by Qin et al. (2014). The authors report the proportion (%) of adverse pregnancy outcomes (APOs) among women with syphilis and women without syphilis (Table </w:t>
+        <w:t xml:space="preserve">The most comprehensive study we found is a Systematic Review and Meta-Analysis of </w:t>
+      </w:r>
+      <w:proofErr w:type="gramStart"/>
+      <w:r>
+        <w:t>the Literature</w:t>
+      </w:r>
+      <w:proofErr w:type="gramEnd"/>
+      <w:r>
+        <w:t xml:space="preserve"> by Qin et al. (2014). The authors report the proportion (%) of adverse pregnancy outcomes (APOs) among women with syphilis and women without syphilis (Table </w:t>
       </w:r>
       <w:r>
         <w:t>2</w:t>
@@ -15615,8 +16310,13 @@
               <w:cnfStyle w:val="100000000000" w:firstRow="1" w:lastRow="0" w:firstColumn="0" w:lastColumn="0" w:oddVBand="0" w:evenVBand="0" w:oddHBand="0" w:evenHBand="0" w:firstRowFirstColumn="0" w:firstRowLastColumn="0" w:lastRowFirstColumn="0" w:lastRowLastColumn="0"/>
             </w:pPr>
             <w:r>
-              <w:t>summary state (95% CI) calculated using fix</w:t>
-            </w:r>
+              <w:t xml:space="preserve">summary state (95% CI) calculated using </w:t>
+            </w:r>
+            <w:proofErr w:type="gramStart"/>
+            <w:r>
+              <w:t>fix</w:t>
+            </w:r>
+            <w:proofErr w:type="gramEnd"/>
             <w:r>
               <w:t xml:space="preserve"> </w:t>
             </w:r>
@@ -16492,21 +17192,37 @@
           <w:i/>
           <w:iCs/>
         </w:rPr>
-        <w:t xml:space="preserve">As of September 15, 2023, of 1,476 people with syphilis during pregnancy, 855 (57.9%) were </w:t>
-      </w:r>
+        <w:t xml:space="preserve">As of September 15, 2023, of 1,476 people with syphilis during pregnancy, 855 (57.9%) </w:t>
+      </w:r>
+      <w:proofErr w:type="gramStart"/>
       <w:r>
         <w:rPr>
           <w:i/>
           <w:iCs/>
         </w:rPr>
-        <w:t xml:space="preserve"> a</w:t>
+        <w:t xml:space="preserve">were </w:t>
       </w:r>
       <w:r>
         <w:rPr>
           <w:i/>
           <w:iCs/>
         </w:rPr>
-        <w:t>dequately treated and 621 (42.1%) were inadequately</w:t>
+        <w:t xml:space="preserve"> a</w:t>
+      </w:r>
+      <w:r>
+        <w:rPr>
+          <w:i/>
+          <w:iCs/>
+        </w:rPr>
+        <w:t>dequately</w:t>
+      </w:r>
+      <w:proofErr w:type="gramEnd"/>
+      <w:r>
+        <w:rPr>
+          <w:i/>
+          <w:iCs/>
+        </w:rPr>
+        <w:t xml:space="preserve"> treated and 621 (42.1%) were inadequately</w:t>
       </w:r>
       <w:r>
         <w:rPr>
@@ -16875,7 +17591,15 @@
           <w:rFonts w:cs="Calibri"/>
           <w:szCs w:val="20"/>
         </w:rPr>
-        <w:t>Primary and secondary syphilis cases reported from during the period January 1, 2009, to December 31, 2012</w:t>
+        <w:t xml:space="preserve">Primary and secondary syphilis cases reported from during the period January 1, 2009, to December 31, </w:t>
+      </w:r>
+      <w:proofErr w:type="gramStart"/>
+      <w:r>
+        <w:rPr>
+          <w:rFonts w:cs="Calibri"/>
+          <w:szCs w:val="20"/>
+        </w:rPr>
+        <w:t>2012</w:t>
       </w:r>
       <w:r>
         <w:rPr>
@@ -16889,7 +17613,15 @@
           <w:rFonts w:cs="Calibri"/>
           <w:szCs w:val="20"/>
         </w:rPr>
-        <w:t xml:space="preserve"> were obtained from Arizona's STD surveillance system</w:t>
+        <w:t xml:space="preserve"> were</w:t>
+      </w:r>
+      <w:proofErr w:type="gramEnd"/>
+      <w:r>
+        <w:rPr>
+          <w:rFonts w:cs="Calibri"/>
+          <w:szCs w:val="20"/>
+        </w:rPr>
+        <w:t xml:space="preserve"> obtained from Arizona's STD surveillance system</w:t>
       </w:r>
     </w:p>
     <w:p>
@@ -16906,12 +17638,21 @@
           <w:szCs w:val="20"/>
         </w:rPr>
       </w:pPr>
-      <w:r>
-        <w:rPr>
-          <w:rFonts w:cs="Calibri"/>
-          <w:szCs w:val="20"/>
-        </w:rPr>
-        <w:t>Reports time to treatment among syphilis cases reported in Maricopa and Pima counties from 2009-12</w:t>
+      <w:proofErr w:type="gramStart"/>
+      <w:r>
+        <w:rPr>
+          <w:rFonts w:cs="Calibri"/>
+          <w:szCs w:val="20"/>
+        </w:rPr>
+        <w:t>Reports</w:t>
+      </w:r>
+      <w:proofErr w:type="gramEnd"/>
+      <w:r>
+        <w:rPr>
+          <w:rFonts w:cs="Calibri"/>
+          <w:szCs w:val="20"/>
+        </w:rPr>
+        <w:t xml:space="preserve"> time to treatment among syphilis cases reported in Maricopa and Pima counties from 2009-12</w:t>
       </w:r>
     </w:p>
     <w:p>
@@ -16983,6 +17724,7 @@
         </w:rPr>
       </w:pPr>
       <w:proofErr w:type="spellStart"/>
+      <w:proofErr w:type="gramStart"/>
       <w:r>
         <w:rPr>
           <w:rFonts w:cs="Calibri"/>
@@ -16991,9 +17733,9 @@
           <w:szCs w:val="20"/>
           <w:highlight w:val="yellow"/>
         </w:rPr>
-        <w:t>proportion.immediately.treated</w:t>
-      </w:r>
-      <w:proofErr w:type="spellEnd"/>
+        <w:t>proportion.immediately</w:t>
+      </w:r>
+      <w:proofErr w:type="gramEnd"/>
       <w:r>
         <w:rPr>
           <w:rFonts w:cs="Calibri"/>
@@ -17002,151 +17744,193 @@
           <w:szCs w:val="20"/>
           <w:highlight w:val="yellow"/>
         </w:rPr>
-        <w:t>= 0.89</w:t>
-      </w:r>
-    </w:p>
-    <w:p>
-      <w:pPr>
-        <w:rPr>
-          <w:rFonts w:cs="Calibri"/>
-          <w:szCs w:val="20"/>
-        </w:rPr>
-      </w:pPr>
-    </w:p>
-    <w:p>
-      <w:pPr>
-        <w:rPr>
-          <w:rFonts w:cs="Calibri"/>
-          <w:szCs w:val="20"/>
-        </w:rPr>
-      </w:pPr>
-      <w:r>
-        <w:rPr>
-          <w:rFonts w:cs="Calibri"/>
-          <w:szCs w:val="20"/>
-        </w:rPr>
-        <w:t xml:space="preserve">2- rate of delayed treatment </w:t>
-      </w:r>
-      <w:r>
-        <w:rPr>
-          <w:rFonts w:cs="Calibri"/>
-          <w:szCs w:val="20"/>
-        </w:rPr>
-        <w:t xml:space="preserve">: </w:t>
-      </w:r>
-      <w:r>
-        <w:rPr>
-          <w:rFonts w:cs="Calibri"/>
-          <w:szCs w:val="20"/>
-        </w:rPr>
-        <w:t># p = 1-e(-rt)</w:t>
-      </w:r>
-    </w:p>
-    <w:p>
-      <w:pPr>
-        <w:rPr>
-          <w:rFonts w:cs="Calibri"/>
-          <w:szCs w:val="20"/>
-        </w:rPr>
-      </w:pPr>
-      <w:r>
-        <w:rPr>
-          <w:rFonts w:cs="Calibri"/>
-          <w:szCs w:val="20"/>
-        </w:rPr>
-        <w:t>#among remaining proportion (1-0.89=11%) not treated within a month, what proportion were treated within 60days</w:t>
-      </w:r>
-      <w:r>
-        <w:rPr>
-          <w:rFonts w:cs="Calibri"/>
-          <w:szCs w:val="20"/>
-        </w:rPr>
-        <w:t>:</w:t>
-      </w:r>
-      <w:r>
-        <w:rPr>
-          <w:rFonts w:cs="Calibri"/>
-          <w:szCs w:val="20"/>
-        </w:rPr>
-        <w:t xml:space="preserve"> </w:t>
-      </w:r>
-    </w:p>
-    <w:p>
-      <w:pPr>
-        <w:rPr>
-          <w:rFonts w:cs="Calibri"/>
-          <w:szCs w:val="20"/>
-        </w:rPr>
-      </w:pPr>
-      <w:r>
-        <w:rPr>
-          <w:rFonts w:cs="Calibri"/>
-          <w:szCs w:val="20"/>
-        </w:rPr>
-        <w:t>p= (.92-.89)/(1-0.89)</w:t>
-      </w:r>
-      <w:r>
-        <w:rPr>
-          <w:rFonts w:cs="Calibri"/>
-          <w:szCs w:val="20"/>
-        </w:rPr>
-        <w:t>=</w:t>
-      </w:r>
-      <w:r>
-        <w:rPr>
-          <w:rFonts w:cs="Calibri"/>
-          <w:szCs w:val="20"/>
-        </w:rPr>
-        <w:t xml:space="preserve"> </w:t>
-      </w:r>
-      <w:r>
-        <w:rPr>
-          <w:rFonts w:cs="Calibri"/>
-          <w:szCs w:val="20"/>
-        </w:rPr>
-        <w:t>0.27</w:t>
-      </w:r>
-      <w:r>
-        <w:rPr>
-          <w:rFonts w:cs="Calibri"/>
-          <w:szCs w:val="20"/>
-        </w:rPr>
-        <w:tab/>
-      </w:r>
-      <w:r>
-        <w:rPr>
-          <w:rFonts w:cs="Calibri"/>
-          <w:szCs w:val="20"/>
-        </w:rPr>
-        <w:tab/>
-      </w:r>
-      <w:r>
-        <w:rPr>
-          <w:rFonts w:cs="Calibri"/>
-          <w:szCs w:val="20"/>
-        </w:rPr>
-        <w:t>t = 2/12 #2 months</w:t>
-      </w:r>
-    </w:p>
-    <w:p>
-      <w:pPr>
+        <w:t>.treated</w:t>
+      </w:r>
+      <w:proofErr w:type="spellEnd"/>
+      <w:r>
         <w:rPr>
           <w:rFonts w:cs="Calibri"/>
           <w:b/>
           <w:bCs/>
           <w:szCs w:val="20"/>
-        </w:rPr>
-      </w:pPr>
-      <w:r>
+          <w:highlight w:val="yellow"/>
+        </w:rPr>
+        <w:t>= 0.89</w:t>
+      </w:r>
+    </w:p>
+    <w:p>
+      <w:pPr>
+        <w:rPr>
+          <w:rFonts w:cs="Calibri"/>
+          <w:szCs w:val="20"/>
+        </w:rPr>
+      </w:pPr>
+    </w:p>
+    <w:p>
+      <w:pPr>
+        <w:rPr>
+          <w:rFonts w:cs="Calibri"/>
+          <w:szCs w:val="20"/>
+        </w:rPr>
+      </w:pPr>
+      <w:r>
+        <w:rPr>
+          <w:rFonts w:cs="Calibri"/>
+          <w:szCs w:val="20"/>
+        </w:rPr>
+        <w:t xml:space="preserve">2- rate of delayed </w:t>
+      </w:r>
+      <w:proofErr w:type="gramStart"/>
+      <w:r>
+        <w:rPr>
+          <w:rFonts w:cs="Calibri"/>
+          <w:szCs w:val="20"/>
+        </w:rPr>
+        <w:t xml:space="preserve">treatment </w:t>
+      </w:r>
+      <w:r>
+        <w:rPr>
+          <w:rFonts w:cs="Calibri"/>
+          <w:szCs w:val="20"/>
+        </w:rPr>
+        <w:t>:</w:t>
+      </w:r>
+      <w:proofErr w:type="gramEnd"/>
+      <w:r>
+        <w:rPr>
+          <w:rFonts w:cs="Calibri"/>
+          <w:szCs w:val="20"/>
+        </w:rPr>
+        <w:t xml:space="preserve"> </w:t>
+      </w:r>
+      <w:r>
+        <w:rPr>
+          <w:rFonts w:cs="Calibri"/>
+          <w:szCs w:val="20"/>
+        </w:rPr>
+        <w:t># p = 1-e(-rt)</w:t>
+      </w:r>
+    </w:p>
+    <w:p>
+      <w:pPr>
+        <w:rPr>
+          <w:rFonts w:cs="Calibri"/>
+          <w:szCs w:val="20"/>
+        </w:rPr>
+      </w:pPr>
+      <w:r>
+        <w:rPr>
+          <w:rFonts w:cs="Calibri"/>
+          <w:szCs w:val="20"/>
+        </w:rPr>
+        <w:t>#among remaining proportion (1-0.89=11%) not treated within a month, what proportion were treated within 60days</w:t>
+      </w:r>
+      <w:r>
+        <w:rPr>
+          <w:rFonts w:cs="Calibri"/>
+          <w:szCs w:val="20"/>
+        </w:rPr>
+        <w:t>:</w:t>
+      </w:r>
+      <w:r>
+        <w:rPr>
+          <w:rFonts w:cs="Calibri"/>
+          <w:szCs w:val="20"/>
+        </w:rPr>
+        <w:t xml:space="preserve"> </w:t>
+      </w:r>
+    </w:p>
+    <w:p>
+      <w:pPr>
+        <w:rPr>
+          <w:rFonts w:cs="Calibri"/>
+          <w:szCs w:val="20"/>
+        </w:rPr>
+      </w:pPr>
+      <w:r>
+        <w:rPr>
+          <w:rFonts w:cs="Calibri"/>
+          <w:szCs w:val="20"/>
+        </w:rPr>
+        <w:t>p= (.92-.89)</w:t>
+      </w:r>
+      <w:proofErr w:type="gramStart"/>
+      <w:r>
+        <w:rPr>
+          <w:rFonts w:cs="Calibri"/>
+          <w:szCs w:val="20"/>
+        </w:rPr>
+        <w:t>/(</w:t>
+      </w:r>
+      <w:proofErr w:type="gramEnd"/>
+      <w:r>
+        <w:rPr>
+          <w:rFonts w:cs="Calibri"/>
+          <w:szCs w:val="20"/>
+        </w:rPr>
+        <w:t>1-0.</w:t>
+      </w:r>
+      <w:proofErr w:type="gramStart"/>
+      <w:r>
+        <w:rPr>
+          <w:rFonts w:cs="Calibri"/>
+          <w:szCs w:val="20"/>
+        </w:rPr>
+        <w:t>89)</w:t>
+      </w:r>
+      <w:r>
+        <w:rPr>
+          <w:rFonts w:cs="Calibri"/>
+          <w:szCs w:val="20"/>
+        </w:rPr>
+        <w:t>=</w:t>
+      </w:r>
+      <w:proofErr w:type="gramEnd"/>
+      <w:r>
+        <w:rPr>
+          <w:rFonts w:cs="Calibri"/>
+          <w:szCs w:val="20"/>
+        </w:rPr>
+        <w:t xml:space="preserve"> </w:t>
+      </w:r>
+      <w:r>
+        <w:rPr>
+          <w:rFonts w:cs="Calibri"/>
+          <w:szCs w:val="20"/>
+        </w:rPr>
+        <w:t>0.27</w:t>
+      </w:r>
+      <w:r>
+        <w:rPr>
+          <w:rFonts w:cs="Calibri"/>
+          <w:szCs w:val="20"/>
+        </w:rPr>
+        <w:tab/>
+      </w:r>
+      <w:r>
+        <w:rPr>
+          <w:rFonts w:cs="Calibri"/>
+          <w:szCs w:val="20"/>
+        </w:rPr>
+        <w:tab/>
+      </w:r>
+      <w:r>
+        <w:rPr>
+          <w:rFonts w:cs="Calibri"/>
+          <w:szCs w:val="20"/>
+        </w:rPr>
+        <w:t>t = 2/12 #2 months</w:t>
+      </w:r>
+    </w:p>
+    <w:p>
+      <w:pPr>
         <w:rPr>
           <w:rFonts w:cs="Calibri"/>
           <w:b/>
           <w:bCs/>
           <w:szCs w:val="20"/>
-          <w:highlight w:val="yellow"/>
-        </w:rPr>
-        <w:t xml:space="preserve">r= -log(1-p)/t  </w:t>
-      </w:r>
+        </w:rPr>
+      </w:pPr>
       <w:r>
         <w:rPr>
           <w:rFonts w:cs="Calibri"/>
@@ -17155,7 +17939,39 @@
           <w:szCs w:val="20"/>
           <w:highlight w:val="yellow"/>
         </w:rPr>
-        <w:t xml:space="preserve">-&gt; </w:t>
+        <w:t>r= -log(1-p)/</w:t>
+      </w:r>
+      <w:proofErr w:type="gramStart"/>
+      <w:r>
+        <w:rPr>
+          <w:rFonts w:cs="Calibri"/>
+          <w:b/>
+          <w:bCs/>
+          <w:szCs w:val="20"/>
+          <w:highlight w:val="yellow"/>
+        </w:rPr>
+        <w:t xml:space="preserve">t  </w:t>
+      </w:r>
+      <w:r>
+        <w:rPr>
+          <w:rFonts w:cs="Calibri"/>
+          <w:b/>
+          <w:bCs/>
+          <w:szCs w:val="20"/>
+          <w:highlight w:val="yellow"/>
+        </w:rPr>
+        <w:t>-</w:t>
+      </w:r>
+      <w:proofErr w:type="gramEnd"/>
+      <w:r>
+        <w:rPr>
+          <w:rFonts w:cs="Calibri"/>
+          <w:b/>
+          <w:bCs/>
+          <w:szCs w:val="20"/>
+          <w:highlight w:val="yellow"/>
+        </w:rPr>
+        <w:t xml:space="preserve">&gt; </w:t>
       </w:r>
       <w:r>
         <w:rPr>
@@ -17311,7 +18127,23 @@
           <w:rFonts w:cs="Calibri"/>
           <w:szCs w:val="20"/>
         </w:rPr>
-        <w:t xml:space="preserve">Reports time to treatment among syphilis cases reported in Maricopa county from 2006-7; disaggregated by stage and STD clinic vs non-STD clinic </w:t>
+        <w:t xml:space="preserve">Reports time to treatment among syphilis cases reported in </w:t>
+      </w:r>
+      <w:proofErr w:type="gramStart"/>
+      <w:r>
+        <w:rPr>
+          <w:rFonts w:cs="Calibri"/>
+          <w:szCs w:val="20"/>
+        </w:rPr>
+        <w:t>Maricopa county</w:t>
+      </w:r>
+      <w:proofErr w:type="gramEnd"/>
+      <w:r>
+        <w:rPr>
+          <w:rFonts w:cs="Calibri"/>
+          <w:szCs w:val="20"/>
+        </w:rPr>
+        <w:t xml:space="preserve"> from 2006-7; disaggregated by stage and STD clinic vs non-STD clinic </w:t>
       </w:r>
       <w:r>
         <w:rPr>
@@ -18556,7 +19388,23 @@
           <w:b/>
           <w:bCs/>
         </w:rPr>
-        <w:t>Number of Partners Newly Diagnosed and Treated per Index Case</w:t>
+        <w:t xml:space="preserve">Number of Partners Newly Diagnosed and Treated </w:t>
+      </w:r>
+      <w:proofErr w:type="gramStart"/>
+      <w:r>
+        <w:rPr>
+          <w:b/>
+          <w:bCs/>
+        </w:rPr>
+        <w:t>per</w:t>
+      </w:r>
+      <w:proofErr w:type="gramEnd"/>
+      <w:r>
+        <w:rPr>
+          <w:b/>
+          <w:bCs/>
+        </w:rPr>
+        <w:t xml:space="preserve"> Index Case</w:t>
       </w:r>
     </w:p>
     <w:p>
@@ -18586,7 +19434,15 @@
         <w:t>proportion of partners infected with syphilis</w:t>
       </w:r>
       <w:r>
-        <w:t xml:space="preserve"> among those receiving empirical treatment (but not tested for syphilis), we relied on reported syphilis prevalence among contacts who were tested, and applied that to the contacts receiving empirical treatment.</w:t>
+        <w:t xml:space="preserve"> among those receiving empirical treatment (but not tested for syphilis), we relied on reported syphilis prevalence among contacts who were </w:t>
+      </w:r>
+      <w:proofErr w:type="gramStart"/>
+      <w:r>
+        <w:t>tested, and</w:t>
+      </w:r>
+      <w:proofErr w:type="gramEnd"/>
+      <w:r>
+        <w:t xml:space="preserve"> applied that to the contacts receiving empirical treatment.</w:t>
       </w:r>
       <w:r>
         <w:t xml:space="preserve"> Estimated values and ranges are presented in Table1. </w:t>
@@ -18705,7 +19561,15 @@
           <w:rFonts w:cstheme="minorBidi"/>
           <w:szCs w:val="20"/>
         </w:rPr>
-        <w:t>contact with an independently documented early syphilis case</w:t>
+        <w:t xml:space="preserve">contact with an independently documented early syphilis </w:t>
+      </w:r>
+      <w:proofErr w:type="gramStart"/>
+      <w:r>
+        <w:rPr>
+          <w:rFonts w:cstheme="minorBidi"/>
+          <w:szCs w:val="20"/>
+        </w:rPr>
+        <w:t>case</w:t>
       </w:r>
       <w:r>
         <w:rPr>
@@ -18721,6 +19585,7 @@
         </w:rPr>
         <w:t>.</w:t>
       </w:r>
+      <w:proofErr w:type="gramEnd"/>
       <w:r>
         <w:rPr>
           <w:rFonts w:cstheme="minorBidi"/>
@@ -18756,7 +19621,23 @@
           <w:rFonts w:cstheme="minorBidi"/>
           <w:szCs w:val="20"/>
         </w:rPr>
-        <w:t>This is misinterpreted to include patients with risky behavior, young age, or high nontreponemal test titers.</w:t>
+        <w:t xml:space="preserve">This is misinterpreted to include patients with risky behavior, young age, or high nontreponemal test </w:t>
+      </w:r>
+      <w:proofErr w:type="gramStart"/>
+      <w:r>
+        <w:rPr>
+          <w:rFonts w:cstheme="minorBidi"/>
+          <w:szCs w:val="20"/>
+        </w:rPr>
+        <w:t>titers</w:t>
+      </w:r>
+      <w:proofErr w:type="gramEnd"/>
+      <w:r>
+        <w:rPr>
+          <w:rFonts w:cstheme="minorBidi"/>
+          <w:szCs w:val="20"/>
+        </w:rPr>
+        <w:t>.</w:t>
       </w:r>
     </w:p>
     <w:p>
@@ -18805,7 +19686,27 @@
           <w:bCs/>
           <w:szCs w:val="20"/>
         </w:rPr>
-        <w:t>After review and comparison with CDC criteria, 32</w:t>
+        <w:t xml:space="preserve">After </w:t>
+      </w:r>
+      <w:proofErr w:type="gramStart"/>
+      <w:r>
+        <w:rPr>
+          <w:rFonts w:cstheme="minorBidi"/>
+          <w:b/>
+          <w:bCs/>
+          <w:szCs w:val="20"/>
+        </w:rPr>
+        <w:t>review</w:t>
+      </w:r>
+      <w:proofErr w:type="gramEnd"/>
+      <w:r>
+        <w:rPr>
+          <w:rFonts w:cstheme="minorBidi"/>
+          <w:b/>
+          <w:bCs/>
+          <w:szCs w:val="20"/>
+        </w:rPr>
+        <w:t xml:space="preserve"> and comparison with CDC criteria, 32</w:t>
       </w:r>
       <w:r>
         <w:rPr>
@@ -18892,7 +19793,23 @@
           <w:rFonts w:cstheme="minorBidi"/>
           <w:szCs w:val="20"/>
         </w:rPr>
-        <w:t>Contact tracing:</w:t>
+        <w:t xml:space="preserve">Contact </w:t>
+      </w:r>
+      <w:proofErr w:type="gramStart"/>
+      <w:r>
+        <w:rPr>
+          <w:rFonts w:cstheme="minorBidi"/>
+          <w:szCs w:val="20"/>
+        </w:rPr>
+        <w:t>tracing</w:t>
+      </w:r>
+      <w:proofErr w:type="gramEnd"/>
+      <w:r>
+        <w:rPr>
+          <w:rFonts w:cstheme="minorBidi"/>
+          <w:szCs w:val="20"/>
+        </w:rPr>
+        <w:t>:</w:t>
       </w:r>
     </w:p>
     <w:p>
@@ -19298,15 +20215,7 @@
       </w:pPr>
       <w:r>
         <w:lastRenderedPageBreak/>
-        <w:t xml:space="preserve">Paul </w:t>
-      </w:r>
-      <w:proofErr w:type="spellStart"/>
-      <w:r>
-        <w:t>Rosahn's</w:t>
-      </w:r>
-      <w:proofErr w:type="spellEnd"/>
-      <w:r>
-        <w:t xml:space="preserve"> review of autopsy findings at Yale University (1917–1941) showed that 9.7% of individuals over 20 years old had clinical, laboratory, or autopsy evidence of syphilis, with about half untreated. Among syphilitic patients, 51% had specific late syphilitic lesions at autopsy, with </w:t>
+        <w:t xml:space="preserve">Paul Rosahn's review of autopsy findings at Yale University (1917–1941) showed that 9.7% of individuals over 20 years old had clinical, laboratory, or autopsy evidence of syphilis, with about half untreated. Among syphilitic patients, 51% had specific late syphilitic lesions at autopsy, with </w:t>
       </w:r>
       <w:r>
         <w:rPr>
@@ -19375,7 +20284,15 @@
         <w:t>Oslo Study (cited in Kent2008):</w:t>
       </w:r>
       <w:r>
-        <w:t> Eventually, 28% of patients developed clinically evident complications of late disease including cardiovascular syphilis (10%), symptomatic neurosyphilis(65%), or late benign syphilis (16%), with both cardiovascular and neurosyphilis occurring more commonly in males</w:t>
+        <w:t xml:space="preserve"> Eventually, 28% of patients developed clinically evident complications of late disease including cardiovascular syphilis (10%), symptomatic </w:t>
+      </w:r>
+      <w:proofErr w:type="gramStart"/>
+      <w:r>
+        <w:t>neurosyphilis(</w:t>
+      </w:r>
+      <w:proofErr w:type="gramEnd"/>
+      <w:r>
+        <w:t>65%), or late benign syphilis (16%), with both cardiovascular and neurosyphilis occurring more commonly in males</w:t>
       </w:r>
     </w:p>
     <w:p>
@@ -19394,7 +20311,23 @@
           <w:rFonts w:cstheme="minorBidi"/>
           <w:szCs w:val="20"/>
         </w:rPr>
-        <w:t>If I multiple these proportions into 28% to approximate total proportions:  2.8% of patients developing cardiovascular syphilis, 4.5% developing late benign syphilis, and 18.2% developing symptomatic neurosyphilis</w:t>
+        <w:t>If I multiple these proportions into 28% to approximate total proportions</w:t>
+      </w:r>
+      <w:proofErr w:type="gramStart"/>
+      <w:r>
+        <w:rPr>
+          <w:rFonts w:cstheme="minorBidi"/>
+          <w:szCs w:val="20"/>
+        </w:rPr>
+        <w:t>:  2.8</w:t>
+      </w:r>
+      <w:proofErr w:type="gramEnd"/>
+      <w:r>
+        <w:rPr>
+          <w:rFonts w:cstheme="minorBidi"/>
+          <w:szCs w:val="20"/>
+        </w:rPr>
+        <w:t>% of patients developing cardiovascular syphilis, 4.5% developing late benign syphilis, and 18.2% developing symptomatic neurosyphilis</w:t>
       </w:r>
     </w:p>
     <w:p>
@@ -19442,7 +20375,55 @@
           <w:rFonts w:cstheme="minorBidi"/>
           <w:szCs w:val="20"/>
         </w:rPr>
-        <w:t>It’s unclear to me if the final proportions are after factoring in the 30% or not. I assume that they are.  However, these proportions are in contrast to Oslo’s study finding the majority of Tertiary cases as symptomatic neurosyphilis</w:t>
+        <w:t xml:space="preserve">It’s unclear to me if the final proportions are after factoring in </w:t>
+      </w:r>
+      <w:proofErr w:type="gramStart"/>
+      <w:r>
+        <w:rPr>
+          <w:rFonts w:cstheme="minorBidi"/>
+          <w:szCs w:val="20"/>
+        </w:rPr>
+        <w:t>the 30</w:t>
+      </w:r>
+      <w:proofErr w:type="gramEnd"/>
+      <w:r>
+        <w:rPr>
+          <w:rFonts w:cstheme="minorBidi"/>
+          <w:szCs w:val="20"/>
+        </w:rPr>
+        <w:t xml:space="preserve">% or not. I assume that they are.  However, these proportions </w:t>
+      </w:r>
+      <w:proofErr w:type="gramStart"/>
+      <w:r>
+        <w:rPr>
+          <w:rFonts w:cstheme="minorBidi"/>
+          <w:szCs w:val="20"/>
+        </w:rPr>
+        <w:t>are in contrast to</w:t>
+      </w:r>
+      <w:proofErr w:type="gramEnd"/>
+      <w:r>
+        <w:rPr>
+          <w:rFonts w:cstheme="minorBidi"/>
+          <w:szCs w:val="20"/>
+        </w:rPr>
+        <w:t xml:space="preserve"> Oslo’s study finding </w:t>
+      </w:r>
+      <w:proofErr w:type="gramStart"/>
+      <w:r>
+        <w:rPr>
+          <w:rFonts w:cstheme="minorBidi"/>
+          <w:szCs w:val="20"/>
+        </w:rPr>
+        <w:t>the majority of</w:t>
+      </w:r>
+      <w:proofErr w:type="gramEnd"/>
+      <w:r>
+        <w:rPr>
+          <w:rFonts w:cstheme="minorBidi"/>
+          <w:szCs w:val="20"/>
+        </w:rPr>
+        <w:t xml:space="preserve"> Tertiary cases as symptomatic neurosyphilis</w:t>
       </w:r>
     </w:p>
     <w:p>
@@ -19508,6 +20489,7 @@
         <w:t xml:space="preserve">These results are </w:t>
       </w:r>
       <w:proofErr w:type="spellStart"/>
+      <w:proofErr w:type="gramStart"/>
       <w:r>
         <w:rPr>
           <w:rFonts w:cstheme="minorBidi"/>
@@ -19516,6 +20498,7 @@
         <w:t>inline</w:t>
       </w:r>
       <w:proofErr w:type="spellEnd"/>
+      <w:proofErr w:type="gramEnd"/>
       <w:r>
         <w:rPr>
           <w:rFonts w:cstheme="minorBidi"/>
@@ -19568,7 +20551,23 @@
           <w:rFonts w:cstheme="minorBidi"/>
           <w:szCs w:val="20"/>
         </w:rPr>
-        <w:t>This is approximately, 4-14% of those patients with early CNS&gt;&gt; 2-5% of all patients? </w:t>
+        <w:t xml:space="preserve">This is </w:t>
+      </w:r>
+      <w:proofErr w:type="gramStart"/>
+      <w:r>
+        <w:rPr>
+          <w:rFonts w:cstheme="minorBidi"/>
+          <w:szCs w:val="20"/>
+        </w:rPr>
+        <w:t>approximately,</w:t>
+      </w:r>
+      <w:proofErr w:type="gramEnd"/>
+      <w:r>
+        <w:rPr>
+          <w:rFonts w:cstheme="minorBidi"/>
+          <w:szCs w:val="20"/>
+        </w:rPr>
+        <w:t xml:space="preserve"> 4-14% of those patients with early CNS&gt;&gt; 2-5% of all patients? </w:t>
       </w:r>
     </w:p>
     <w:p>
@@ -19622,7 +20621,15 @@
         </w:numPr>
       </w:pPr>
       <w:r>
-        <w:t>Everyone was followed until the event occurs, which means that the follow up time was unequal</w:t>
+        <w:t xml:space="preserve">Everyone was followed until the event </w:t>
+      </w:r>
+      <w:proofErr w:type="gramStart"/>
+      <w:r>
+        <w:t>occurs</w:t>
+      </w:r>
+      <w:proofErr w:type="gramEnd"/>
+      <w:r>
+        <w:t>, which means that the follow up time was unequal</w:t>
       </w:r>
     </w:p>
     <w:p>
@@ -19666,7 +20673,23 @@
         </w:numPr>
       </w:pPr>
       <w:r>
-        <w:t>-log(1- 14%)/28.5 =    0.53% men and -log(1- 17%)/28.5 =0.65% women</w:t>
+        <w:t>-</w:t>
+      </w:r>
+      <w:proofErr w:type="gramStart"/>
+      <w:r>
+        <w:t>log(</w:t>
+      </w:r>
+      <w:proofErr w:type="gramEnd"/>
+      <w:r>
+        <w:t>1- 14%)/28.5 =    0.53% men and -</w:t>
+      </w:r>
+      <w:proofErr w:type="gramStart"/>
+      <w:r>
+        <w:t>log(</w:t>
+      </w:r>
+      <w:proofErr w:type="gramEnd"/>
+      <w:r>
+        <w:t>1- 17%)/28.5 =0.65% women</w:t>
       </w:r>
     </w:p>
     <w:p>
@@ -19702,7 +20725,15 @@
         <w:t xml:space="preserve">Rate = </w:t>
       </w:r>
       <w:r>
-        <w:t>-log(1-0.136)/</w:t>
+        <w:t>-</w:t>
+      </w:r>
+      <w:proofErr w:type="gramStart"/>
+      <w:r>
+        <w:t>log(</w:t>
+      </w:r>
+      <w:proofErr w:type="gramEnd"/>
+      <w:r>
+        <w:t>1-0.136)/</w:t>
       </w:r>
       <w:r>
         <w:t>2</w:t>
@@ -19714,7 +20745,15 @@
         <w:t xml:space="preserve"> = 0.73% men and </w:t>
       </w:r>
       <w:r>
-        <w:t>-log(1-0.076)/30</w:t>
+        <w:t>-</w:t>
+      </w:r>
+      <w:proofErr w:type="gramStart"/>
+      <w:r>
+        <w:t>log(</w:t>
+      </w:r>
+      <w:proofErr w:type="gramEnd"/>
+      <w:r>
+        <w:t>1-0.076)/30</w:t>
       </w:r>
       <w:r>
         <w:t xml:space="preserve"> = 0.39% women</w:t>
@@ -19839,7 +20878,55 @@
           <w:color w:val="A02B93" w:themeColor="accent5"/>
           <w:u w:val="single"/>
         </w:rPr>
-        <w:t>-log(1- 0.094)/14.5= 0.68% for men  &amp; -log(1- 0.05)/14.5= 0.35% for women</w:t>
+        <w:t>-</w:t>
+      </w:r>
+      <w:proofErr w:type="gramStart"/>
+      <w:r>
+        <w:rPr>
+          <w:color w:val="A02B93" w:themeColor="accent5"/>
+          <w:u w:val="single"/>
+        </w:rPr>
+        <w:t>log(</w:t>
+      </w:r>
+      <w:proofErr w:type="gramEnd"/>
+      <w:r>
+        <w:rPr>
+          <w:color w:val="A02B93" w:themeColor="accent5"/>
+          <w:u w:val="single"/>
+        </w:rPr>
+        <w:t xml:space="preserve">1- 0.094)/14.5= 0.68% for </w:t>
+      </w:r>
+      <w:proofErr w:type="gramStart"/>
+      <w:r>
+        <w:rPr>
+          <w:color w:val="A02B93" w:themeColor="accent5"/>
+          <w:u w:val="single"/>
+        </w:rPr>
+        <w:t>men  &amp;</w:t>
+      </w:r>
+      <w:proofErr w:type="gramEnd"/>
+      <w:r>
+        <w:rPr>
+          <w:color w:val="A02B93" w:themeColor="accent5"/>
+          <w:u w:val="single"/>
+        </w:rPr>
+        <w:t xml:space="preserve"> -</w:t>
+      </w:r>
+      <w:proofErr w:type="gramStart"/>
+      <w:r>
+        <w:rPr>
+          <w:color w:val="A02B93" w:themeColor="accent5"/>
+          <w:u w:val="single"/>
+        </w:rPr>
+        <w:t>log(</w:t>
+      </w:r>
+      <w:proofErr w:type="gramEnd"/>
+      <w:r>
+        <w:rPr>
+          <w:color w:val="A02B93" w:themeColor="accent5"/>
+          <w:u w:val="single"/>
+        </w:rPr>
+        <w:t>1- 0.05)/14.5= 0.35% for women</w:t>
       </w:r>
       <w:r>
         <w:rPr>

</xml_diff>

<commit_message>
revised the initial infected population setup in 1970
</commit_message>
<xml_diff>
--- a/applications/SHIELD/Documentation/Syphilis Natural History.docx
+++ b/applications/SHIELD/Documentation/Syphilis Natural History.docx
@@ -213,29 +213,7 @@
                 <w:sz w:val="18"/>
                 <w:szCs w:val="18"/>
               </w:rPr>
-              <w:t>Estimated</w:t>
-            </w:r>
-            <w:r>
-              <w:rPr>
-                <w:rFonts w:asciiTheme="minorBidi" w:hAnsiTheme="minorBidi" w:cstheme="minorBidi"/>
-                <w:b w:val="0"/>
-                <w:bCs w:val="0"/>
-                <w:color w:val="000000" w:themeColor="text1"/>
-                <w:sz w:val="18"/>
-                <w:szCs w:val="18"/>
-              </w:rPr>
-              <w:t xml:space="preserve"> prevalence </w:t>
-            </w:r>
-            <w:r>
-              <w:rPr>
-                <w:rFonts w:asciiTheme="minorBidi" w:hAnsiTheme="minorBidi" w:cstheme="minorBidi"/>
-                <w:b w:val="0"/>
-                <w:bCs w:val="0"/>
-                <w:color w:val="000000" w:themeColor="text1"/>
-                <w:sz w:val="18"/>
-                <w:szCs w:val="18"/>
-              </w:rPr>
-              <w:t>of diagnosed/undiagnosed syphilis in 1940</w:t>
+              <w:t>Population Proportion (Rate) of New Syphilis Diagnoses in 1970</w:t>
             </w:r>
           </w:p>
         </w:tc>
@@ -261,16 +239,79 @@
                 <w:sz w:val="18"/>
                 <w:szCs w:val="18"/>
               </w:rPr>
-              <w:t>0.007</w:t>
-            </w:r>
-            <w:r>
-              <w:rPr>
-                <w:rFonts w:asciiTheme="minorBidi" w:hAnsiTheme="minorBidi" w:cstheme="minorBidi"/>
-                <w:color w:val="000000" w:themeColor="text1"/>
-                <w:sz w:val="18"/>
-                <w:szCs w:val="18"/>
-              </w:rPr>
-              <w:t xml:space="preserve"> (+/- 50%)</w:t>
+              <w:t>* Sample values for Baltimore City</w:t>
+            </w:r>
+          </w:p>
+          <w:p>
+            <w:pPr>
+              <w:spacing w:before="0" w:after="0"/>
+              <w:cnfStyle w:val="000000000000" w:firstRow="0" w:lastRow="0" w:firstColumn="0" w:lastColumn="0" w:oddVBand="0" w:evenVBand="0" w:oddHBand="0" w:evenHBand="0" w:firstRowFirstColumn="0" w:firstRowLastColumn="0" w:lastRowFirstColumn="0" w:lastRowLastColumn="0"/>
+              <w:rPr>
+                <w:rFonts w:asciiTheme="minorBidi" w:hAnsiTheme="minorBidi" w:cstheme="minorBidi"/>
+                <w:color w:val="000000" w:themeColor="text1"/>
+                <w:sz w:val="18"/>
+                <w:szCs w:val="18"/>
+              </w:rPr>
+            </w:pPr>
+            <w:r>
+              <w:rPr>
+                <w:rFonts w:asciiTheme="minorBidi" w:hAnsiTheme="minorBidi" w:cstheme="minorBidi"/>
+                <w:color w:val="000000" w:themeColor="text1"/>
+                <w:sz w:val="18"/>
+                <w:szCs w:val="18"/>
+              </w:rPr>
+              <w:t>Primary &amp; Secondary = 5.8e-05</w:t>
+            </w:r>
+          </w:p>
+          <w:p>
+            <w:pPr>
+              <w:spacing w:before="0" w:after="0"/>
+              <w:cnfStyle w:val="000000000000" w:firstRow="0" w:lastRow="0" w:firstColumn="0" w:lastColumn="0" w:oddVBand="0" w:evenVBand="0" w:oddHBand="0" w:evenHBand="0" w:firstRowFirstColumn="0" w:firstRowLastColumn="0" w:lastRowFirstColumn="0" w:lastRowLastColumn="0"/>
+              <w:rPr>
+                <w:rFonts w:asciiTheme="minorBidi" w:hAnsiTheme="minorBidi" w:cstheme="minorBidi"/>
+                <w:color w:val="000000" w:themeColor="text1"/>
+                <w:sz w:val="18"/>
+                <w:szCs w:val="18"/>
+              </w:rPr>
+            </w:pPr>
+            <w:r>
+              <w:rPr>
+                <w:rFonts w:asciiTheme="minorBidi" w:hAnsiTheme="minorBidi" w:cstheme="minorBidi"/>
+                <w:color w:val="000000" w:themeColor="text1"/>
+                <w:sz w:val="18"/>
+                <w:szCs w:val="18"/>
+              </w:rPr>
+              <w:t xml:space="preserve">Early latent = </w:t>
+            </w:r>
+            <w:r>
+              <w:rPr>
+                <w:rFonts w:asciiTheme="minorBidi" w:hAnsiTheme="minorBidi" w:cstheme="minorBidi"/>
+                <w:color w:val="000000" w:themeColor="text1"/>
+                <w:sz w:val="18"/>
+                <w:szCs w:val="18"/>
+              </w:rPr>
+              <w:t>8.3e-05</w:t>
+            </w:r>
+          </w:p>
+          <w:p>
+            <w:pPr>
+              <w:spacing w:before="0" w:after="0"/>
+              <w:cnfStyle w:val="000000000000" w:firstRow="0" w:lastRow="0" w:firstColumn="0" w:lastColumn="0" w:oddVBand="0" w:evenVBand="0" w:oddHBand="0" w:evenHBand="0" w:firstRowFirstColumn="0" w:firstRowLastColumn="0" w:lastRowFirstColumn="0" w:lastRowLastColumn="0"/>
+              <w:rPr>
+                <w:rFonts w:asciiTheme="minorBidi" w:hAnsiTheme="minorBidi" w:cstheme="minorBidi"/>
+                <w:color w:val="000000" w:themeColor="text1"/>
+                <w:sz w:val="18"/>
+                <w:szCs w:val="18"/>
+              </w:rPr>
+            </w:pPr>
+            <w:r>
+              <w:rPr>
+                <w:rFonts w:asciiTheme="minorBidi" w:hAnsiTheme="minorBidi" w:cstheme="minorBidi"/>
+                <w:color w:val="000000" w:themeColor="text1"/>
+                <w:sz w:val="18"/>
+                <w:szCs w:val="18"/>
+              </w:rPr>
+              <w:t>Late Latent / Unknown = 6.3e-05</w:t>
             </w:r>
           </w:p>
         </w:tc>
@@ -311,7 +352,7 @@
                 <w:sz w:val="18"/>
                 <w:szCs w:val="18"/>
               </w:rPr>
-              <w:instrText xml:space="preserve"> ADDIN EN.CITE &lt;EndNote&gt;&lt;Cite&gt;&lt;Author&gt;Centers for Disease Control and Prevention (CDC)&lt;/Author&gt;&lt;Year&gt;2024&lt;/Year&gt;&lt;RecNum&gt;1276&lt;/RecNum&gt;&lt;DisplayText&gt;&lt;style face="superscript"&gt;[1, 2]&lt;/style&gt;&lt;/DisplayText&gt;&lt;record&gt;&lt;rec-number&gt;1276&lt;/rec-number&gt;&lt;foreign-keys&gt;&lt;key app="EN" db-id="0de29wz08pxpvrezp2r5trx59zf09wpzr5sv" timestamp="1741356979" guid="cbeb99a1-16bb-4683-9c74-adc0ad7138c8"&gt;1276&lt;/key&gt;&lt;/foreign-keys&gt;&lt;ref-type name="Report"&gt;27&lt;/ref-type&gt;&lt;contributors&gt;&lt;authors&gt;&lt;author&gt;Centers for Disease Control and Prevention (CDC), &lt;/author&gt;&lt;/authors&gt;&lt;/contributors&gt;&lt;titles&gt;&lt;title&gt;Sexually Transmitted Infections Surveillance, 2023 &lt;/title&gt;&lt;/titles&gt;&lt;dates&gt;&lt;year&gt;2024&lt;/year&gt;&lt;/dates&gt;&lt;pub-location&gt;Atlanta: US Department of Health and Human Services&lt;/pub-location&gt;&lt;urls&gt;&lt;related-urls&gt;&lt;url&gt;https://www.cdc.gov/sti-statistics/annual/index.html&lt;/url&gt;&lt;/related-urls&gt;&lt;/urls&gt;&lt;/record&gt;&lt;/Cite&gt;&lt;Cite&gt;&lt;Author&gt;United States Census Bureau&lt;/Author&gt;&lt;Year&gt;1944&lt;/Year&gt;&lt;RecNum&gt;1275&lt;/RecNum&gt;&lt;record&gt;&lt;rec-number&gt;1275&lt;/rec-number&gt;&lt;foreign-keys&gt;&lt;key app="EN" db-id="0de29wz08pxpvrezp2r5trx59zf09wpzr5sv" timestamp="1741356831" guid="9efaf81c-2ae0-4cba-a24d-f098fbddc53e"&gt;1275&lt;/key&gt;&lt;/foreign-keys&gt;&lt;ref-type name="Report"&gt;27&lt;/ref-type&gt;&lt;contributors&gt;&lt;authors&gt;&lt;author&gt;United States Census Bureau, &lt;/author&gt;&lt;/authors&gt;&lt;/contributors&gt;&lt;titles&gt;&lt;title&gt;Statistical Abstract of the United States: 1943&lt;/title&gt;&lt;/titles&gt;&lt;volume&gt;65&lt;/volume&gt;&lt;dates&gt;&lt;year&gt;1944&lt;/year&gt;&lt;/dates&gt;&lt;urls&gt;&lt;related-urls&gt;&lt;url&gt;https://www.census.gov/library/publications/1944/compendia/1943statab.html&lt;/url&gt;&lt;/related-urls&gt;&lt;/urls&gt;&lt;/record&gt;&lt;/Cite&gt;&lt;/EndNote&gt;</w:instrText>
+              <w:instrText xml:space="preserve"> ADDIN EN.CITE &lt;EndNote&gt;&lt;Cite&gt;&lt;Author&gt;Centers for Disease Control and Prevention (CDC)&lt;/Author&gt;&lt;Year&gt;2024&lt;/Year&gt;&lt;RecNum&gt;1276&lt;/RecNum&gt;&lt;DisplayText&gt;&lt;style face="superscript"&gt;[1]&lt;/style&gt;&lt;/DisplayText&gt;&lt;record&gt;&lt;rec-number&gt;1276&lt;/rec-number&gt;&lt;foreign-keys&gt;&lt;key app="EN" db-id="0de29wz08pxpvrezp2r5trx59zf09wpzr5sv" timestamp="1741356979" guid="cbeb99a1-16bb-4683-9c74-adc0ad7138c8"&gt;1276&lt;/key&gt;&lt;/foreign-keys&gt;&lt;ref-type name="Report"&gt;27&lt;/ref-type&gt;&lt;contributors&gt;&lt;authors&gt;&lt;author&gt;Centers for Disease Control and Prevention (CDC), &lt;/author&gt;&lt;/authors&gt;&lt;/contributors&gt;&lt;titles&gt;&lt;title&gt;Sexually Transmitted Infections Surveillance, 2023 &lt;/title&gt;&lt;/titles&gt;&lt;dates&gt;&lt;year&gt;2024&lt;/year&gt;&lt;/dates&gt;&lt;pub-location&gt;Atlanta: US Department of Health and Human Services&lt;/pub-location&gt;&lt;urls&gt;&lt;related-urls&gt;&lt;url&gt;https://www.cdc.gov/sti-statistics/annual/index.html&lt;/url&gt;&lt;/related-urls&gt;&lt;/urls&gt;&lt;/record&gt;&lt;/Cite&gt;&lt;/EndNote&gt;</w:instrText>
             </w:r>
             <w:r>
               <w:rPr>
@@ -335,7 +376,7 @@
                 <w:szCs w:val="18"/>
                 <w:vertAlign w:val="superscript"/>
               </w:rPr>
-              <w:t>[1, 2]</w:t>
+              <w:t>[1]</w:t>
             </w:r>
             <w:r>
               <w:rPr>
@@ -347,6 +388,66 @@
                 <w:szCs w:val="18"/>
               </w:rPr>
               <w:fldChar w:fldCharType="end"/>
+            </w:r>
+          </w:p>
+          <w:p>
+            <w:pPr>
+              <w:spacing w:before="0" w:after="0"/>
+              <w:cnfStyle w:val="000000000000" w:firstRow="0" w:lastRow="0" w:firstColumn="0" w:lastColumn="0" w:oddVBand="0" w:evenVBand="0" w:oddHBand="0" w:evenHBand="0" w:firstRowFirstColumn="0" w:firstRowLastColumn="0" w:lastRowFirstColumn="0" w:lastRowLastColumn="0"/>
+              <w:rPr>
+                <w:rFonts w:asciiTheme="minorBidi" w:hAnsiTheme="minorBidi" w:cstheme="minorBidi"/>
+                <w:i/>
+                <w:iCs/>
+                <w:color w:val="000000" w:themeColor="text1"/>
+                <w:sz w:val="18"/>
+                <w:szCs w:val="18"/>
+              </w:rPr>
+            </w:pPr>
+            <w:r>
+              <w:rPr>
+                <w:rFonts w:asciiTheme="minorBidi" w:hAnsiTheme="minorBidi" w:cstheme="minorBidi"/>
+                <w:i/>
+                <w:iCs/>
+                <w:color w:val="000000" w:themeColor="text1"/>
+                <w:sz w:val="18"/>
+                <w:szCs w:val="18"/>
+              </w:rPr>
+              <w:t>Estimated based on first year</w:t>
+            </w:r>
+            <w:r>
+              <w:rPr>
+                <w:rFonts w:asciiTheme="minorBidi" w:hAnsiTheme="minorBidi" w:cstheme="minorBidi"/>
+                <w:i/>
+                <w:iCs/>
+                <w:color w:val="000000" w:themeColor="text1"/>
+                <w:sz w:val="18"/>
+                <w:szCs w:val="18"/>
+              </w:rPr>
+              <w:t xml:space="preserve"> </w:t>
+            </w:r>
+            <w:proofErr w:type="spellStart"/>
+            <w:r>
+              <w:rPr>
+                <w:rFonts w:asciiTheme="minorBidi" w:hAnsiTheme="minorBidi" w:cstheme="minorBidi"/>
+                <w:i/>
+                <w:iCs/>
+                <w:color w:val="000000" w:themeColor="text1"/>
+                <w:sz w:val="18"/>
+                <w:szCs w:val="18"/>
+              </w:rPr>
+              <w:t>of</w:t>
+            </w:r>
+            <w:proofErr w:type="spellEnd"/>
+            <w:r>
+              <w:rPr>
+                <w:rFonts w:asciiTheme="minorBidi" w:hAnsiTheme="minorBidi" w:cstheme="minorBidi"/>
+                <w:i/>
+                <w:iCs/>
+                <w:color w:val="000000" w:themeColor="text1"/>
+                <w:sz w:val="18"/>
+                <w:szCs w:val="18"/>
+              </w:rPr>
+              <w:t xml:space="preserve"> data reporting (1993 in Baltimore city)  </w:t>
             </w:r>
           </w:p>
         </w:tc>
@@ -378,29 +479,7 @@
                 <w:sz w:val="18"/>
                 <w:szCs w:val="18"/>
               </w:rPr>
-              <w:t>Proportion o</w:t>
-            </w:r>
-            <w:r>
-              <w:rPr>
-                <w:rFonts w:asciiTheme="minorBidi" w:hAnsiTheme="minorBidi" w:cstheme="minorBidi"/>
-                <w:b w:val="0"/>
-                <w:bCs w:val="0"/>
-                <w:color w:val="000000" w:themeColor="text1"/>
-                <w:sz w:val="18"/>
-                <w:szCs w:val="18"/>
-              </w:rPr>
-              <w:t>f infections</w:t>
-            </w:r>
-            <w:r>
-              <w:rPr>
-                <w:rFonts w:asciiTheme="minorBidi" w:hAnsiTheme="minorBidi" w:cstheme="minorBidi"/>
-                <w:b w:val="0"/>
-                <w:bCs w:val="0"/>
-                <w:color w:val="000000" w:themeColor="text1"/>
-                <w:sz w:val="18"/>
-                <w:szCs w:val="18"/>
-              </w:rPr>
-              <w:t xml:space="preserve"> by stage</w:t>
+              <w:t>Proportion of PS-stage diagnoses that fall into primary stage</w:t>
             </w:r>
           </w:p>
         </w:tc>
@@ -426,127 +505,7 @@
                 <w:sz w:val="18"/>
                 <w:szCs w:val="18"/>
               </w:rPr>
-              <w:t>Primary= 0.45</w:t>
-            </w:r>
-          </w:p>
-          <w:p>
-            <w:pPr>
-              <w:spacing w:before="0" w:after="0"/>
-              <w:cnfStyle w:val="000000000000" w:firstRow="0" w:lastRow="0" w:firstColumn="0" w:lastColumn="0" w:oddVBand="0" w:evenVBand="0" w:oddHBand="0" w:evenHBand="0" w:firstRowFirstColumn="0" w:firstRowLastColumn="0" w:lastRowFirstColumn="0" w:lastRowLastColumn="0"/>
-              <w:rPr>
-                <w:rFonts w:asciiTheme="minorBidi" w:hAnsiTheme="minorBidi" w:cstheme="minorBidi"/>
-                <w:color w:val="000000" w:themeColor="text1"/>
-                <w:sz w:val="18"/>
-                <w:szCs w:val="18"/>
-              </w:rPr>
-            </w:pPr>
-            <w:r>
-              <w:rPr>
-                <w:rFonts w:asciiTheme="minorBidi" w:hAnsiTheme="minorBidi" w:cstheme="minorBidi"/>
-                <w:color w:val="000000" w:themeColor="text1"/>
-                <w:sz w:val="18"/>
-                <w:szCs w:val="18"/>
-              </w:rPr>
-              <w:t>Secondary= 0.13</w:t>
-            </w:r>
-          </w:p>
-          <w:p>
-            <w:pPr>
-              <w:spacing w:before="0" w:after="0"/>
-              <w:cnfStyle w:val="000000000000" w:firstRow="0" w:lastRow="0" w:firstColumn="0" w:lastColumn="0" w:oddVBand="0" w:evenVBand="0" w:oddHBand="0" w:evenHBand="0" w:firstRowFirstColumn="0" w:firstRowLastColumn="0" w:lastRowFirstColumn="0" w:lastRowLastColumn="0"/>
-              <w:rPr>
-                <w:rFonts w:asciiTheme="minorBidi" w:hAnsiTheme="minorBidi" w:cstheme="minorBidi"/>
-                <w:color w:val="000000" w:themeColor="text1"/>
-                <w:sz w:val="18"/>
-                <w:szCs w:val="18"/>
-              </w:rPr>
-            </w:pPr>
-            <w:r>
-              <w:rPr>
-                <w:rFonts w:asciiTheme="minorBidi" w:hAnsiTheme="minorBidi" w:cstheme="minorBidi"/>
-                <w:color w:val="000000" w:themeColor="text1"/>
-                <w:sz w:val="18"/>
-                <w:szCs w:val="18"/>
-              </w:rPr>
-              <w:t xml:space="preserve">Early latent = </w:t>
-            </w:r>
-            <w:r>
-              <w:rPr>
-                <w:rFonts w:asciiTheme="minorBidi" w:hAnsiTheme="minorBidi" w:cstheme="minorBidi"/>
-                <w:color w:val="000000" w:themeColor="text1"/>
-                <w:sz w:val="18"/>
-                <w:szCs w:val="18"/>
-              </w:rPr>
-              <w:t>0.29</w:t>
-            </w:r>
-          </w:p>
-          <w:p>
-            <w:pPr>
-              <w:spacing w:before="0" w:after="0"/>
-              <w:cnfStyle w:val="000000000000" w:firstRow="0" w:lastRow="0" w:firstColumn="0" w:lastColumn="0" w:oddVBand="0" w:evenVBand="0" w:oddHBand="0" w:evenHBand="0" w:firstRowFirstColumn="0" w:firstRowLastColumn="0" w:lastRowFirstColumn="0" w:lastRowLastColumn="0"/>
-              <w:rPr>
-                <w:rFonts w:asciiTheme="minorBidi" w:hAnsiTheme="minorBidi" w:cstheme="minorBidi"/>
-                <w:color w:val="000000" w:themeColor="text1"/>
-                <w:sz w:val="18"/>
-                <w:szCs w:val="18"/>
-              </w:rPr>
-            </w:pPr>
-            <w:r>
-              <w:rPr>
-                <w:rFonts w:asciiTheme="minorBidi" w:hAnsiTheme="minorBidi" w:cstheme="minorBidi"/>
-                <w:color w:val="000000" w:themeColor="text1"/>
-                <w:sz w:val="18"/>
-                <w:szCs w:val="18"/>
-              </w:rPr>
-              <w:t>Late latent =</w:t>
-            </w:r>
-            <w:r>
-              <w:rPr>
-                <w:rFonts w:asciiTheme="minorBidi" w:hAnsiTheme="minorBidi" w:cstheme="minorBidi"/>
-                <w:color w:val="000000" w:themeColor="text1"/>
-                <w:sz w:val="18"/>
-                <w:szCs w:val="18"/>
-              </w:rPr>
-              <w:t xml:space="preserve"> 0.4</w:t>
-            </w:r>
-          </w:p>
-          <w:p>
-            <w:pPr>
-              <w:spacing w:before="0" w:after="0"/>
-              <w:cnfStyle w:val="000000000000" w:firstRow="0" w:lastRow="0" w:firstColumn="0" w:lastColumn="0" w:oddVBand="0" w:evenVBand="0" w:oddHBand="0" w:evenHBand="0" w:firstRowFirstColumn="0" w:firstRowLastColumn="0" w:lastRowFirstColumn="0" w:lastRowLastColumn="0"/>
-              <w:rPr>
-                <w:rFonts w:asciiTheme="minorBidi" w:hAnsiTheme="minorBidi" w:cstheme="minorBidi"/>
-                <w:color w:val="000000" w:themeColor="text1"/>
-                <w:sz w:val="18"/>
-                <w:szCs w:val="18"/>
-              </w:rPr>
-            </w:pPr>
-            <w:r>
-              <w:rPr>
-                <w:rFonts w:asciiTheme="minorBidi" w:hAnsiTheme="minorBidi" w:cstheme="minorBidi"/>
-                <w:color w:val="000000" w:themeColor="text1"/>
-                <w:sz w:val="18"/>
-                <w:szCs w:val="18"/>
-              </w:rPr>
-              <w:t xml:space="preserve">Tertiary = </w:t>
-            </w:r>
-            <w:r>
-              <w:rPr>
-                <w:rFonts w:asciiTheme="minorBidi" w:hAnsiTheme="minorBidi" w:cstheme="minorBidi"/>
-                <w:color w:val="000000" w:themeColor="text1"/>
-                <w:sz w:val="18"/>
-                <w:szCs w:val="18"/>
-              </w:rPr>
-              <w:t>0.</w:t>
-            </w:r>
-            <w:r>
-              <w:rPr>
-                <w:rFonts w:asciiTheme="minorBidi" w:hAnsiTheme="minorBidi" w:cstheme="minorBidi"/>
-                <w:color w:val="000000" w:themeColor="text1"/>
-                <w:sz w:val="18"/>
-                <w:szCs w:val="18"/>
-              </w:rPr>
-              <w:t>13</w:t>
+              <w:t>25%</w:t>
             </w:r>
           </w:p>
         </w:tc>
@@ -576,7 +535,7 @@
                 <w:sz w:val="18"/>
                 <w:szCs w:val="18"/>
               </w:rPr>
-              <w:fldChar w:fldCharType="begin"/>
+              <w:t xml:space="preserve">Assumed based on duration of primary </w:t>
             </w:r>
             <w:r>
               <w:rPr>
@@ -587,7 +546,7 @@
                 <w:sz w:val="18"/>
                 <w:szCs w:val="18"/>
               </w:rPr>
-              <w:instrText xml:space="preserve"> ADDIN EN.CITE &lt;EndNote&gt;&lt;Cite&gt;&lt;Author&gt;Centers for Disease Control and Prevention (CDC)&lt;/Author&gt;&lt;Year&gt;2024&lt;/Year&gt;&lt;RecNum&gt;1276&lt;/RecNum&gt;&lt;DisplayText&gt;&lt;style face="superscript"&gt;[1]&lt;/style&gt;&lt;/DisplayText&gt;&lt;record&gt;&lt;rec-number&gt;1276&lt;/rec-number&gt;&lt;foreign-keys&gt;&lt;key app="EN" db-id="0de29wz08pxpvrezp2r5trx59zf09wpzr5sv" timestamp="1741356979" guid="cbeb99a1-16bb-4683-9c74-adc0ad7138c8"&gt;1276&lt;/key&gt;&lt;/foreign-keys&gt;&lt;ref-type name="Report"&gt;27&lt;/ref-type&gt;&lt;contributors&gt;&lt;authors&gt;&lt;author&gt;Centers for Disease Control and Prevention (CDC), &lt;/author&gt;&lt;/authors&gt;&lt;/contributors&gt;&lt;titles&gt;&lt;title&gt;Sexually Transmitted Infections Surveillance, 2023 &lt;/title&gt;&lt;/titles&gt;&lt;dates&gt;&lt;year&gt;2024&lt;/year&gt;&lt;/dates&gt;&lt;pub-location&gt;Atlanta: US Department of Health and Human Services&lt;/pub-location&gt;&lt;urls&gt;&lt;related-urls&gt;&lt;url&gt;https://www.cdc.gov/sti-statistics/annual/index.html&lt;/url&gt;&lt;/related-urls&gt;&lt;/urls&gt;&lt;/record&gt;&lt;/Cite&gt;&lt;/EndNote&gt;</w:instrText>
+              <w:t>and</w:t>
             </w:r>
             <w:r>
               <w:rPr>
@@ -598,31 +557,18 @@
                 <w:sz w:val="18"/>
                 <w:szCs w:val="18"/>
               </w:rPr>
-              <w:fldChar w:fldCharType="separate"/>
+              <w:t xml:space="preserve"> secondary stage</w:t>
             </w:r>
             <w:r>
               <w:rPr>
                 <w:rFonts w:asciiTheme="minorBidi" w:hAnsiTheme="minorBidi" w:cstheme="minorBidi"/>
                 <w:i/>
                 <w:iCs/>
-                <w:noProof/>
-                <w:color w:val="000000" w:themeColor="text1"/>
-                <w:sz w:val="18"/>
-                <w:szCs w:val="18"/>
-                <w:vertAlign w:val="superscript"/>
-              </w:rPr>
-              <w:t>[1]</w:t>
-            </w:r>
-            <w:r>
-              <w:rPr>
-                <w:rFonts w:asciiTheme="minorBidi" w:hAnsiTheme="minorBidi" w:cstheme="minorBidi"/>
-                <w:i/>
-                <w:iCs/>
-                <w:color w:val="000000" w:themeColor="text1"/>
-                <w:sz w:val="18"/>
-                <w:szCs w:val="18"/>
-              </w:rPr>
-              <w:fldChar w:fldCharType="end"/>
+                <w:color w:val="000000" w:themeColor="text1"/>
+                <w:sz w:val="18"/>
+                <w:szCs w:val="18"/>
+              </w:rPr>
+              <w:t>s</w:t>
             </w:r>
           </w:p>
         </w:tc>
@@ -3551,8 +3497,17 @@
                 <w:sz w:val="18"/>
                 <w:szCs w:val="18"/>
               </w:rPr>
+              <w:t xml:space="preserve">To estimate the 95% confidence interval range, we use the normal </w:t>
+            </w:r>
+            <w:r>
+              <w:rPr>
+                <w:rFonts w:asciiTheme="minorBidi" w:hAnsiTheme="minorBidi" w:cstheme="minorBidi"/>
+                <w:color w:val="000000" w:themeColor="text1"/>
+                <w:sz w:val="18"/>
+                <w:szCs w:val="18"/>
+              </w:rPr>
               <w:lastRenderedPageBreak/>
-              <w:t>To estimate the 95% confidence interval range, we use the normal approximation, calculating the half-width as 1.96×SD.</w:t>
+              <w:t>approximation, calculating the half-width as 1.96×SD.</w:t>
             </w:r>
             <w:r>
               <w:rPr>
@@ -6322,7 +6277,6 @@
                 <w:sz w:val="18"/>
                 <w:szCs w:val="18"/>
               </w:rPr>
-              <w:lastRenderedPageBreak/>
               <w:t>Partners receiving empiric treatment (who are truly infected) per index case</w:t>
             </w:r>
           </w:p>
@@ -6428,6 +6382,7 @@
                 <w:sz w:val="18"/>
                 <w:szCs w:val="18"/>
               </w:rPr>
+              <w:lastRenderedPageBreak/>
               <w:t xml:space="preserve">Proportion of diagnosed contacts in primary and secondary stage </w:t>
             </w:r>
           </w:p>
@@ -7059,395 +7014,107 @@
         <w:pStyle w:val="Heading1"/>
       </w:pPr>
       <w:r>
-        <w:lastRenderedPageBreak/>
-        <w:t>Estimating</w:t>
-      </w:r>
-      <w:r>
-        <w:t xml:space="preserve"> the size of initial infection in 1940</w:t>
+        <w:t>Estimating the size of initial infection in 19</w:t>
+      </w:r>
+      <w:r>
+        <w:t>70</w:t>
       </w:r>
     </w:p>
     <w:p>
       <w:r>
-        <w:t>Due to the unavailability of syphilis prevalence data for 1940, we rely on the reported number of syphilis diagnoses from the CDC, which documented 485,560 cases (a rate of 368.2 per 100,000 persons) that year</w:t>
-      </w:r>
-      <w:r>
-        <w:t xml:space="preserve"> </w:t>
-      </w:r>
-      <w:r>
-        <w:fldChar w:fldCharType="begin"/>
-      </w:r>
-      <w:r>
-        <w:instrText xml:space="preserve"> ADDIN EN.CITE &lt;EndNote&gt;&lt;Cite&gt;&lt;Author&gt;Centers for Disease Control and Prevention (CDC)&lt;/Author&gt;&lt;Year&gt;2024&lt;/Year&gt;&lt;RecNum&gt;1276&lt;/RecNum&gt;&lt;DisplayText&gt;&lt;style face="superscript"&gt;[1]&lt;/style&gt;&lt;/DisplayText&gt;&lt;record&gt;&lt;rec-number&gt;1276&lt;/rec-number&gt;&lt;foreign-keys&gt;&lt;key app="EN" db-id="0de29wz08pxpvrezp2r5trx59zf09wpzr5sv" timestamp="1741356979" guid="cbeb99a1-16bb-4683-9c74-adc0ad7138c8"&gt;1276&lt;/key&gt;&lt;/foreign-keys&gt;&lt;ref-type name="Report"&gt;27&lt;/ref-type&gt;&lt;contributors&gt;&lt;authors&gt;&lt;author&gt;Centers for Disease Control and Prevention (CDC), &lt;/author&gt;&lt;/authors&gt;&lt;/contributors&gt;&lt;titles&gt;&lt;title&gt;Sexually Transmitted Infections Surveillance, 2023 &lt;/title&gt;&lt;/titles&gt;&lt;dates&gt;&lt;year&gt;2024&lt;/year&gt;&lt;/dates&gt;&lt;pub-location&gt;Atlanta: US Department of Health and Human Services&lt;/pub-location&gt;&lt;urls&gt;&lt;related-urls&gt;&lt;url&gt;https://www.cdc.gov/sti-statistics/annual/index.html&lt;/url&gt;&lt;/related-urls&gt;&lt;/urls&gt;&lt;/record&gt;&lt;/Cite&gt;&lt;/EndNote&gt;</w:instrText>
-      </w:r>
-      <w:r>
-        <w:fldChar w:fldCharType="separate"/>
-      </w:r>
-      <w:r>
-        <w:rPr>
-          <w:noProof/>
-          <w:vertAlign w:val="superscript"/>
-        </w:rPr>
-        <w:t>[1]</w:t>
-      </w:r>
-      <w:r>
-        <w:fldChar w:fldCharType="end"/>
-      </w:r>
-      <w:r>
-        <w:t>. This total includes all stages of syphilis, congenital syphilis, and cases where the stage of syphilis was not specified.</w:t>
+        <w:t>Because the true sizes of the infected compartments are unknown, we approximate them using the number of new diagnoses. Multipliers are then applied to tune the true compartment sizes during model calibration.</w:t>
       </w:r>
     </w:p>
     <w:p>
       <w:r>
-        <w:t>To estimate the number of non-congenital syphilis cases, we first adjust for congenital syphilis by removing the proportion of reported cases identified as congenital. This adjustment reduces the total number of non-congenital diagnoses to 464,079 cases.</w:t>
+        <w:t>First, we estimate the </w:t>
+      </w:r>
+      <w:r>
+        <w:rPr>
+          <w:b/>
+          <w:bCs/>
+        </w:rPr>
+        <w:t xml:space="preserve">population proportion (rate) of </w:t>
+      </w:r>
+      <w:r>
+        <w:rPr>
+          <w:b/>
+          <w:bCs/>
+        </w:rPr>
+        <w:t xml:space="preserve">syphilis </w:t>
+      </w:r>
+      <w:r>
+        <w:rPr>
+          <w:b/>
+          <w:bCs/>
+        </w:rPr>
+        <w:t>diagnosis</w:t>
+      </w:r>
+      <w:r>
+        <w:t> in 1970, defined as the number of diagnoses divided by the total population size.</w:t>
       </w:r>
     </w:p>
     <w:p>
       <w:r>
-        <w:t>Next, we estimate the U.S. population size in 1940 using historical reports</w:t>
-      </w:r>
-      <w:r>
-        <w:t xml:space="preserve"> </w:t>
-      </w:r>
-      <w:r>
-        <w:fldChar w:fldCharType="begin"/>
-      </w:r>
-      <w:r>
-        <w:instrText xml:space="preserve"> ADDIN EN.CITE &lt;EndNote&gt;&lt;Cite&gt;&lt;Author&gt;United States Census Bureau&lt;/Author&gt;&lt;Year&gt;1944&lt;/Year&gt;&lt;RecNum&gt;1275&lt;/RecNum&gt;&lt;DisplayText&gt;&lt;style face="superscript"&gt;[2]&lt;/style&gt;&lt;/DisplayText&gt;&lt;record&gt;&lt;rec-number&gt;1275&lt;/rec-number&gt;&lt;foreign-keys&gt;&lt;key app="EN" db-id="0de29wz08pxpvrezp2r5trx59zf09wpzr5sv" timestamp="1741356831" guid="9efaf81c-2ae0-4cba-a24d-f098fbddc53e"&gt;1275&lt;/key&gt;&lt;/foreign-keys&gt;&lt;ref-type name="Report"&gt;27&lt;/ref-type&gt;&lt;contributors&gt;&lt;authors&gt;&lt;author&gt;United States Census Bureau, &lt;/author&gt;&lt;/authors&gt;&lt;/contributors&gt;&lt;titles&gt;&lt;title&gt;Statistical Abstract of the United States: 1943&lt;/title&gt;&lt;/titles&gt;&lt;volume&gt;65&lt;/volume&gt;&lt;dates&gt;&lt;year&gt;1944&lt;/year&gt;&lt;/dates&gt;&lt;urls&gt;&lt;related-urls&gt;&lt;url&gt;https://www.census.gov/library/publications/1944/compendia/1943statab.html&lt;/url&gt;&lt;/related-urls&gt;&lt;/urls&gt;&lt;/record&gt;&lt;/Cite&gt;&lt;/EndNote&gt;</w:instrText>
-      </w:r>
-      <w:r>
-        <w:fldChar w:fldCharType="separate"/>
-      </w:r>
-      <w:r>
-        <w:rPr>
-          <w:noProof/>
-          <w:vertAlign w:val="superscript"/>
-        </w:rPr>
-        <w:t>[2]</w:t>
-      </w:r>
-      <w:r>
-        <w:fldChar w:fldCharType="end"/>
-      </w:r>
-      <w:r>
-        <w:t>. After excluding the population under 5 years of age, the adjusted population size is 130,615,123 persons.</w:t>
+        <w:lastRenderedPageBreak/>
+        <w:t>Since diagnosis data are not available for 1970, we approximate this rate using data from a later year. Specifically, we use the first year in which diagnosis data are reported (1993 for Baltimore; this may differ for other cities).</w:t>
       </w:r>
     </w:p>
     <w:p>
       <w:r>
-        <w:t>To account for missed diagnoses and individuals living with undiagnosed syphilis, we assume that only 50% of syphilis cases were reported during this time, based on historical estimates.</w:t>
+        <w:t>Finally, we introduce six calibration parameters to scale the infected population sizes—multipliers for primary/secondary (</w:t>
+      </w:r>
+      <w:proofErr w:type="spellStart"/>
+      <w:r>
+        <w:t>ps</w:t>
+      </w:r>
+      <w:proofErr w:type="spellEnd"/>
+      <w:r>
+        <w:t>), early latent (</w:t>
+      </w:r>
+      <w:proofErr w:type="spellStart"/>
+      <w:r>
+        <w:t>el</w:t>
+      </w:r>
+      <w:proofErr w:type="spellEnd"/>
+      <w:r>
+        <w:t>), and late latent (</w:t>
+      </w:r>
+      <w:proofErr w:type="spellStart"/>
+      <w:r>
+        <w:t>lu</w:t>
+      </w:r>
+      <w:proofErr w:type="spellEnd"/>
+      <w:r>
+        <w:t>) stages, stratified by MSM and heterosexual populations.</w:t>
       </w:r>
     </w:p>
     <w:p>
       <w:r>
-        <w:t>Using these assumptions, we estimate that approximately 0.7% of the U.S. population in 1940 was either diagnosed or living with undiagnosed syphilis.</w:t>
+        <w:t xml:space="preserve">We assume that 25% of </w:t>
+      </w:r>
+      <w:r>
+        <w:t>PS</w:t>
+      </w:r>
+      <w:r>
+        <w:t>-stage diagnoses correspond to individuals</w:t>
+      </w:r>
+      <w:r>
+        <w:t xml:space="preserve"> in the</w:t>
+      </w:r>
+      <w:r>
+        <w:t xml:space="preserve"> primary</w:t>
+      </w:r>
+      <w:r>
+        <w:t xml:space="preserve"> stage</w:t>
+      </w:r>
+      <w:r>
+        <w:t>.</w:t>
       </w:r>
     </w:p>
     <w:p>
       <w:r>
-        <w:t xml:space="preserve">It is important to note that this estimate is subject to significant uncertainty. The assumptions made—such as the reporting rate of 50%, the adjustment for congenital syphilis, and the exclusion of the population under 5 years—introduce variability. To account for these uncertainties, we assume a wide interval for the prior value of syphilis prevalence, </w:t>
-      </w:r>
-      <w:r>
-        <w:t>allowing for a </w:t>
-      </w:r>
-      <w:r>
-        <w:rPr>
-          <w:u w:val="single"/>
-        </w:rPr>
-        <w:t>50% variation</w:t>
-      </w:r>
-      <w:r>
-        <w:t> (both high and low) around the estimated</w:t>
-      </w:r>
-      <w:r>
-        <w:t xml:space="preserve"> prevalence. This approach helps to incorporate the potential variability in the assumptions and reporting practices, providing a more flexible range for the true prevalence of syphilis in 1940.</w:t>
-      </w:r>
-    </w:p>
-    <w:p>
-      <w:r>
-        <w:rPr>
-          <w:b/>
-          <w:bCs/>
-        </w:rPr>
-        <w:t xml:space="preserve">Proportion of </w:t>
-      </w:r>
-      <w:r>
-        <w:rPr>
-          <w:b/>
-          <w:bCs/>
-        </w:rPr>
-        <w:t>prevalent</w:t>
-      </w:r>
-      <w:r>
-        <w:rPr>
-          <w:b/>
-          <w:bCs/>
-        </w:rPr>
-        <w:t xml:space="preserve"> cases by stage of infection: </w:t>
-      </w:r>
-      <w:r>
-        <w:t xml:space="preserve">In the next step, we rely on the reported proportions of syphilis diagnoses by stage to estimate the proportion of prevalent cases in each stage of infection. The reported data includes the total number of diagnoses in the following </w:t>
-      </w:r>
-      <w:r>
-        <w:t>stages: </w:t>
-      </w:r>
-      <w:r>
-        <w:t xml:space="preserve">combined </w:t>
-      </w:r>
-      <w:r>
-        <w:t>primary and secondary stages, early latent, and those with late latent or unknown duration.</w:t>
-      </w:r>
-      <w:r>
-        <w:t xml:space="preserve"> </w:t>
-      </w:r>
-      <w:r>
-        <w:t>We begin by calculating the proportion of total diagnoses in each stage based on the reported data.</w:t>
-      </w:r>
-    </w:p>
-    <w:p>
-      <w:r>
-        <w:t>To estimate the breakdown within the primary and secondary stages, we assume that </w:t>
-      </w:r>
-      <w:r>
-        <w:t>25%</w:t>
-      </w:r>
-      <w:r>
-        <w:t> of the reported cases in the combined primary and secondary category are in the primary stage, based on the relative duration of this stage. The remaining cases are assumed to be in the secondary stage.</w:t>
-      </w:r>
-      <w:r>
-        <w:t xml:space="preserve"> </w:t>
-      </w:r>
-      <w:r>
-        <w:t>For the cases reported as late latent or with unknown duration, we assume that 25% fall into the tertiary stage, and the remaining 75% are assigned to the late latent stage.</w:t>
-      </w:r>
-    </w:p>
-    <w:p>
-      <w:r>
-        <w:t xml:space="preserve">The estimate of syphilis prevalence by stage is subject to several sources of bias. First, the reliance on reported diagnoses by stage introduces potential inaccuracies when approximating prevalent cases. Symptomatic disease, particularly in the primary, secondary, and tertiary stages, is more likely to trigger case seeking and is easier to diagnose correctly. This may lead to an overrepresentation of the symptomatic stages in the estimates. Furthermore, our adjustments to reported estimates by stage introduce additional biases. The assumption that </w:t>
-      </w:r>
-      <w:r>
-        <w:t>25%</w:t>
-      </w:r>
-      <w:r>
-        <w:t xml:space="preserve"> of cases in the primary and secondary stages are primary, based on stage duration, may not accurately reflect the actual distribution of cases, leading to misclassification bias. Additionally, the method assumes that 25% of late latent or unknown duration cases are tertiary, which may not be representative of the actual progression of the disease, introducing further bias. Finally, the assumption of homogeneous stage durations and the generalization of the disease’s progression across all demographic groups may not reflect population-specific variations, leading to potential selection bias. These biases collectively introduce uncertainty in the estimate</w:t>
-      </w:r>
-      <w:r>
-        <w:t>.</w:t>
-      </w:r>
-      <w:r>
-        <w:t xml:space="preserve"> </w:t>
-      </w:r>
-      <w:r>
-        <w:t xml:space="preserve">However, given the limited role of this parameter in estimating the burden of infection in 1940, we believe that potential biases may have a minimal impact on the overall results. This is because the Bayesian calibration process will fit the simulations to historical trends in syphilis diagnoses over time, effectively adjusting for biases in regional infection sizes. </w:t>
-      </w:r>
-      <w:proofErr w:type="gramStart"/>
-      <w:r>
-        <w:t>As long as</w:t>
-      </w:r>
-      <w:proofErr w:type="gramEnd"/>
-      <w:r>
-        <w:t xml:space="preserve"> these biases do not distort the overall trajectory of the epidemic, </w:t>
-      </w:r>
-      <w:proofErr w:type="gramStart"/>
-      <w:r>
-        <w:t>the majority of</w:t>
-      </w:r>
-      <w:proofErr w:type="gramEnd"/>
-      <w:r>
-        <w:t xml:space="preserve"> individuals with prevalent disease from that time frame would not survive to the present </w:t>
-      </w:r>
-      <w:proofErr w:type="gramStart"/>
-      <w:r>
-        <w:t>day, and</w:t>
-      </w:r>
-      <w:proofErr w:type="gramEnd"/>
-      <w:r>
-        <w:t xml:space="preserve"> therefore would not influence the experimental scenarios. Consequently, while these biases may introduce some uncertainty, they are unlikely to significantly affect the key findings of the analysis.</w:t>
-      </w:r>
-    </w:p>
-    <w:p/>
-    <w:p>
-      <w:pPr>
-        <w:pStyle w:val="ListParagraph"/>
-        <w:numPr>
-          <w:ilvl w:val="0"/>
-          <w:numId w:val="18"/>
-        </w:numPr>
-      </w:pPr>
-      <w:r>
-        <w:lastRenderedPageBreak/>
-        <w:t xml:space="preserve">Updates in 1970: </w:t>
-      </w:r>
-    </w:p>
-    <w:p>
-      <w:pPr>
-        <w:pStyle w:val="ListParagraph"/>
-        <w:numPr>
-          <w:ilvl w:val="0"/>
-          <w:numId w:val="18"/>
-        </w:numPr>
-      </w:pPr>
-      <w:r>
-        <w:t>Total number of national cases: 91382</w:t>
-      </w:r>
-      <w:r>
-        <w:t xml:space="preserve"> (Rate per 100,000)</w:t>
-      </w:r>
-    </w:p>
-    <w:p>
-      <w:pPr>
-        <w:pStyle w:val="ListParagraph"/>
-        <w:numPr>
-          <w:ilvl w:val="1"/>
-          <w:numId w:val="18"/>
-        </w:numPr>
-      </w:pPr>
-      <w:r>
-        <w:t>Primary</w:t>
-      </w:r>
-      <w:r>
-        <w:t xml:space="preserve"> &amp; secondary</w:t>
-      </w:r>
-      <w:r>
-        <w:t>: n=</w:t>
-      </w:r>
-      <w:r>
-        <w:t>21</w:t>
-      </w:r>
-      <w:r>
-        <w:t>,</w:t>
-      </w:r>
-      <w:r>
-        <w:t>981</w:t>
-      </w:r>
-      <w:r>
-        <w:t xml:space="preserve"> (</w:t>
-      </w:r>
-      <w:r>
-        <w:t>rate=44.8 per 100k/</w:t>
-      </w:r>
-      <w:proofErr w:type="spellStart"/>
-      <w:r>
-        <w:t>py</w:t>
-      </w:r>
-      <w:proofErr w:type="spellEnd"/>
-      <w:r>
-        <w:t>)</w:t>
-      </w:r>
-    </w:p>
-    <w:p>
-      <w:pPr>
-        <w:pStyle w:val="ListParagraph"/>
-        <w:numPr>
-          <w:ilvl w:val="1"/>
-          <w:numId w:val="18"/>
-        </w:numPr>
-      </w:pPr>
-      <w:r>
-        <w:t>Early non primary non-secondary</w:t>
-      </w:r>
-      <w:r>
-        <w:t>: n=</w:t>
-      </w:r>
-      <w:r>
-        <w:t>16311</w:t>
-      </w:r>
-      <w:r>
-        <w:t xml:space="preserve"> (rate=10.8 per 100k/</w:t>
-      </w:r>
-      <w:proofErr w:type="spellStart"/>
-      <w:r>
-        <w:t>py</w:t>
-      </w:r>
-      <w:proofErr w:type="spellEnd"/>
-      <w:r>
-        <w:t>)</w:t>
-      </w:r>
-    </w:p>
-    <w:p>
-      <w:pPr>
-        <w:pStyle w:val="ListParagraph"/>
-        <w:numPr>
-          <w:ilvl w:val="1"/>
-          <w:numId w:val="18"/>
-        </w:numPr>
-      </w:pPr>
-      <w:r>
-        <w:t>Unk</w:t>
-      </w:r>
-      <w:r>
-        <w:t>n</w:t>
-      </w:r>
-      <w:r>
-        <w:t>own duration and late</w:t>
-      </w:r>
-      <w:r>
-        <w:t>: n=</w:t>
-      </w:r>
-      <w:r>
-        <w:t xml:space="preserve"> 50</w:t>
-      </w:r>
-      <w:r>
-        <w:t>,</w:t>
-      </w:r>
-      <w:r>
-        <w:t>348</w:t>
-      </w:r>
-      <w:r>
-        <w:t xml:space="preserve"> (rate=8.8 per 100k/</w:t>
-      </w:r>
-      <w:proofErr w:type="spellStart"/>
-      <w:r>
-        <w:t>py</w:t>
-      </w:r>
-      <w:proofErr w:type="spellEnd"/>
-      <w:r>
-        <w:t>)</w:t>
-      </w:r>
-    </w:p>
-    <w:p>
-      <w:pPr>
-        <w:pStyle w:val="ListParagraph"/>
-        <w:numPr>
-          <w:ilvl w:val="1"/>
-          <w:numId w:val="18"/>
-        </w:numPr>
-      </w:pPr>
-      <w:r>
-        <w:t>Congenital</w:t>
-      </w:r>
-      <w:r>
-        <w:t>: n=</w:t>
-      </w:r>
-      <w:r>
-        <w:t>1</w:t>
-      </w:r>
-      <w:r>
-        <w:t>,</w:t>
-      </w:r>
-      <w:r>
-        <w:t>953</w:t>
-      </w:r>
-      <w:r>
-        <w:t xml:space="preserve"> (rate=52.3 per 100k/</w:t>
-      </w:r>
-      <w:proofErr w:type="spellStart"/>
-      <w:r>
-        <w:t>py</w:t>
-      </w:r>
-      <w:proofErr w:type="spellEnd"/>
-      <w:r>
-        <w:t>)</w:t>
-      </w:r>
-    </w:p>
-    <w:p>
-      <w:pPr>
-        <w:pStyle w:val="ListParagraph"/>
-        <w:numPr>
-          <w:ilvl w:val="0"/>
-          <w:numId w:val="18"/>
-        </w:numPr>
-      </w:pPr>
-      <w:r>
-        <w:t xml:space="preserve">Total US population estimate </w:t>
+        <w:t>We assume that all infected cases at baseline are undiagnosed and untreated.</w:t>
       </w:r>
     </w:p>
     <w:p/>
@@ -9397,6 +9064,7 @@
         </w:rPr>
       </w:pPr>
       <w:r>
+        <w:lastRenderedPageBreak/>
         <w:t xml:space="preserve"> </w:t>
       </w:r>
     </w:p>
@@ -9405,7 +9073,6 @@
         <w:pStyle w:val="Heading2"/>
       </w:pPr>
       <w:r>
-        <w:lastRenderedPageBreak/>
         <w:t>Relapse EL to Secondary</w:t>
       </w:r>
     </w:p>
@@ -26177,7 +25844,7 @@
   <w:abstractNum w:abstractNumId="37" w15:restartNumberingAfterBreak="0">
     <w:nsid w:val="79243E94"/>
     <w:multiLevelType w:val="multilevel"/>
-    <w:tmpl w:val="D5A60372"/>
+    <w:tmpl w:val="ECAE8F5A"/>
     <w:lvl w:ilvl="0">
       <w:start w:val="1"/>
       <w:numFmt w:val="decimal"/>
@@ -27182,7 +26849,7 @@
     <w:autoRedefine/>
     <w:uiPriority w:val="9"/>
     <w:qFormat/>
-    <w:rsid w:val="00E51C3F"/>
+    <w:rsid w:val="009411E3"/>
     <w:pPr>
       <w:keepNext/>
       <w:keepLines/>
@@ -27413,7 +27080,6 @@
   <w:style w:type="character" w:default="1" w:styleId="DefaultParagraphFont">
     <w:name w:val="Default Paragraph Font"/>
     <w:uiPriority w:val="1"/>
-    <w:semiHidden/>
     <w:unhideWhenUsed/>
   </w:style>
   <w:style w:type="table" w:default="1" w:styleId="TableNormal">
@@ -27456,7 +27122,7 @@
     <w:basedOn w:val="DefaultParagraphFont"/>
     <w:link w:val="Heading1"/>
     <w:uiPriority w:val="9"/>
-    <w:rsid w:val="00E51C3F"/>
+    <w:rsid w:val="009411E3"/>
     <w:rPr>
       <w:rFonts w:ascii="Calibri" w:eastAsiaTheme="majorEastAsia" w:hAnsi="Calibri" w:cstheme="majorBidi"/>
       <w:b/>

</xml_diff>

<commit_message>
code cleaned up and reviewed with Andrew/Ryan
</commit_message>
<xml_diff>
--- a/applications/SHIELD/Documentation/Syphilis Natural History.docx
+++ b/applications/SHIELD/Documentation/Syphilis Natural History.docx
@@ -423,21 +423,8 @@
                 <w:sz w:val="18"/>
                 <w:szCs w:val="18"/>
               </w:rPr>
-              <w:t xml:space="preserve"> </w:t>
-            </w:r>
-            <w:proofErr w:type="spellStart"/>
-            <w:r>
-              <w:rPr>
-                <w:rFonts w:asciiTheme="minorBidi" w:hAnsiTheme="minorBidi" w:cstheme="minorBidi"/>
-                <w:i/>
-                <w:iCs/>
-                <w:color w:val="000000" w:themeColor="text1"/>
-                <w:sz w:val="18"/>
-                <w:szCs w:val="18"/>
-              </w:rPr>
-              <w:t>of</w:t>
-            </w:r>
-            <w:proofErr w:type="spellEnd"/>
+              <w:t xml:space="preserve"> of</w:t>
+            </w:r>
             <w:r>
               <w:rPr>
                 <w:rFonts w:asciiTheme="minorBidi" w:hAnsiTheme="minorBidi" w:cstheme="minorBidi"/>
@@ -772,7 +759,7 @@
                 <w:sz w:val="18"/>
                 <w:szCs w:val="18"/>
               </w:rPr>
-              <w:instrText xml:space="preserve"> ADDIN EN.CITE &lt;EndNote&gt;&lt;Cite&gt;&lt;Author&gt;Mathews&lt;/Author&gt;&lt;Year&gt;2005&lt;/Year&gt;&lt;RecNum&gt;1277&lt;/RecNum&gt;&lt;DisplayText&gt;&lt;style face="superscript"&gt;[3]&lt;/style&gt;&lt;/DisplayText&gt;&lt;record&gt;&lt;rec-number&gt;1277&lt;/rec-number&gt;&lt;foreign-keys&gt;&lt;key app="EN" db-id="0de29wz08pxpvrezp2r5trx59zf09wpzr5sv" timestamp="1741359863" guid="2ebf2750-2aa9-49a7-ab62-bf2fc2f969cd"&gt;1277&lt;/key&gt;&lt;/foreign-keys&gt;&lt;ref-type name="Journal Article"&gt;17&lt;/ref-type&gt;&lt;contributors&gt;&lt;authors&gt;&lt;author&gt;Mathews, TJ&lt;/author&gt;&lt;author&gt;Hamilton, Brady E&lt;/author&gt;&lt;/authors&gt;&lt;/contributors&gt;&lt;titles&gt;&lt;title&gt;Trend analysis of the sex ratio at birth in the United States&lt;/title&gt;&lt;secondary-title&gt;National vital statistics reports&lt;/secondary-title&gt;&lt;/titles&gt;&lt;periodical&gt;&lt;full-title&gt;National vital statistics reports&lt;/full-title&gt;&lt;/periodical&gt;&lt;pages&gt;1-17&lt;/pages&gt;&lt;volume&gt;53&lt;/volume&gt;&lt;number&gt;20&lt;/number&gt;&lt;dates&gt;&lt;year&gt;2005&lt;/year&gt;&lt;/dates&gt;&lt;urls&gt;&lt;/urls&gt;&lt;/record&gt;&lt;/Cite&gt;&lt;/EndNote&gt;</w:instrText>
+              <w:instrText xml:space="preserve"> ADDIN EN.CITE &lt;EndNote&gt;&lt;Cite&gt;&lt;Author&gt;Mathews&lt;/Author&gt;&lt;Year&gt;2005&lt;/Year&gt;&lt;RecNum&gt;1277&lt;/RecNum&gt;&lt;DisplayText&gt;&lt;style face="superscript"&gt;[2]&lt;/style&gt;&lt;/DisplayText&gt;&lt;record&gt;&lt;rec-number&gt;1277&lt;/rec-number&gt;&lt;foreign-keys&gt;&lt;key app="EN" db-id="0de29wz08pxpvrezp2r5trx59zf09wpzr5sv" timestamp="1741359863" guid="2ebf2750-2aa9-49a7-ab62-bf2fc2f969cd"&gt;1277&lt;/key&gt;&lt;/foreign-keys&gt;&lt;ref-type name="Journal Article"&gt;17&lt;/ref-type&gt;&lt;contributors&gt;&lt;authors&gt;&lt;author&gt;Mathews, TJ&lt;/author&gt;&lt;author&gt;Hamilton, Brady E&lt;/author&gt;&lt;/authors&gt;&lt;/contributors&gt;&lt;titles&gt;&lt;title&gt;Trend analysis of the sex ratio at birth in the United States&lt;/title&gt;&lt;secondary-title&gt;National vital statistics reports&lt;/secondary-title&gt;&lt;/titles&gt;&lt;periodical&gt;&lt;full-title&gt;National vital statistics reports&lt;/full-title&gt;&lt;/periodical&gt;&lt;pages&gt;1-17&lt;/pages&gt;&lt;volume&gt;53&lt;/volume&gt;&lt;number&gt;20&lt;/number&gt;&lt;dates&gt;&lt;year&gt;2005&lt;/year&gt;&lt;/dates&gt;&lt;urls&gt;&lt;/urls&gt;&lt;/record&gt;&lt;/Cite&gt;&lt;/EndNote&gt;</w:instrText>
             </w:r>
             <w:r>
               <w:rPr>
@@ -796,7 +783,7 @@
                 <w:szCs w:val="18"/>
                 <w:vertAlign w:val="superscript"/>
               </w:rPr>
-              <w:t>[3]</w:t>
+              <w:t>[2]</w:t>
             </w:r>
             <w:r>
               <w:rPr>
@@ -1061,7 +1048,7 @@
               <w:fldChar w:fldCharType="begin">
                 <w:fldData xml:space="preserve">PEVuZE5vdGU+PENpdGU+PEF1dGhvcj5NZXJjdXJpPC9BdXRob3I+PFllYXI+MjAyMjwvWWVhcj48
 UmVjTnVtPjEyPC9SZWNOdW0+PERpc3BsYXlUZXh0PjxzdHlsZSBmYWNlPSJzdXBlcnNjcmlwdCI+
-WzQtOF08L3N0eWxlPjwvRGlzcGxheVRleHQ+PHJlY29yZD48cmVjLW51bWJlcj4xMjwvcmVjLW51
+WzMtN108L3N0eWxlPjwvRGlzcGxheVRleHQ+PHJlY29yZD48cmVjLW51bWJlcj4xMjwvcmVjLW51
 bWJlcj48Zm9yZWlnbi1rZXlzPjxrZXkgYXBwPSJFTiIgZGItaWQ9IjJhenY1MnI1Zzl6ZmZqZXZk
 ZTR2MjJ3MzJ6czVzdzBlYTV6ZCIgdGltZXN0YW1wPSIxNzMzODQ4MTI1Ij4xMjwva2V5PjwvZm9y
 ZWlnbi1rZXlzPjxyZWYtdHlwZSBuYW1lPSJKb3VybmFsIEFydGljbGUiPjE3PC9yZWYtdHlwZT48
@@ -1203,7 +1190,7 @@
               <w:fldChar w:fldCharType="begin">
                 <w:fldData xml:space="preserve">PEVuZE5vdGU+PENpdGU+PEF1dGhvcj5NZXJjdXJpPC9BdXRob3I+PFllYXI+MjAyMjwvWWVhcj48
 UmVjTnVtPjEyPC9SZWNOdW0+PERpc3BsYXlUZXh0PjxzdHlsZSBmYWNlPSJzdXBlcnNjcmlwdCI+
-WzQtOF08L3N0eWxlPjwvRGlzcGxheVRleHQ+PHJlY29yZD48cmVjLW51bWJlcj4xMjwvcmVjLW51
+WzMtN108L3N0eWxlPjwvRGlzcGxheVRleHQ+PHJlY29yZD48cmVjLW51bWJlcj4xMjwvcmVjLW51
 bWJlcj48Zm9yZWlnbi1rZXlzPjxrZXkgYXBwPSJFTiIgZGItaWQ9IjJhenY1MnI1Zzl6ZmZqZXZk
 ZTR2MjJ3MzJ6czVzdzBlYTV6ZCIgdGltZXN0YW1wPSIxNzMzODQ4MTI1Ij4xMjwva2V5PjwvZm9y
 ZWlnbi1rZXlzPjxyZWYtdHlwZSBuYW1lPSJKb3VybmFsIEFydGljbGUiPjE3PC9yZWYtdHlwZT48
@@ -1363,16 +1350,6 @@
                 <w:sz w:val="18"/>
                 <w:szCs w:val="18"/>
               </w:rPr>
-            </w:r>
-            <w:r>
-              <w:rPr>
-                <w:rFonts w:asciiTheme="minorBidi" w:hAnsiTheme="minorBidi" w:cstheme="minorBidi"/>
-                <w:i/>
-                <w:iCs/>
-                <w:color w:val="000000" w:themeColor="text1"/>
-                <w:sz w:val="18"/>
-                <w:szCs w:val="18"/>
-              </w:rPr>
               <w:fldChar w:fldCharType="separate"/>
             </w:r>
             <w:r>
@@ -1386,7 +1363,7 @@
                 <w:szCs w:val="18"/>
                 <w:vertAlign w:val="superscript"/>
               </w:rPr>
-              <w:t>[4-8]</w:t>
+              <w:t>[3-7]</w:t>
             </w:r>
             <w:r>
               <w:rPr>
@@ -1530,8 +1507,8 @@
               </w:rPr>
               <w:fldChar w:fldCharType="begin">
                 <w:fldData xml:space="preserve">PEVuZE5vdGU+PENpdGU+PEF1dGhvcj5IaWNrczwvQXV0aG9yPjxZZWFyPjIwMjE8L1llYXI+PFJl
-Y051bT4zPC9SZWNOdW0+PERpc3BsYXlUZXh0PjxzdHlsZSBmYWNlPSJzdXBlcnNjcmlwdCI+WzYs
-IDgsIDldPC9zdHlsZT48L0Rpc3BsYXlUZXh0PjxyZWNvcmQ+PHJlYy1udW1iZXI+MzwvcmVjLW51
+Y051bT4zPC9SZWNOdW0+PERpc3BsYXlUZXh0PjxzdHlsZSBmYWNlPSJzdXBlcnNjcmlwdCI+WzUs
+IDcsIDhdPC9zdHlsZT48L0Rpc3BsYXlUZXh0PjxyZWNvcmQ+PHJlYy1udW1iZXI+MzwvcmVjLW51
 bWJlcj48Zm9yZWlnbi1rZXlzPjxrZXkgYXBwPSJFTiIgZGItaWQ9IjJhenY1MnI1Zzl6ZmZqZXZk
 ZTR2MjJ3MzJ6czVzdzBlYTV6ZCIgdGltZXN0YW1wPSIxNzMxNjE1MjMyIj4zPC9rZXk+PC9mb3Jl
 aWduLWtleXM+PHJlZi10eXBlIG5hbWU9IkpvdXJuYWwgQXJ0aWNsZSI+MTc8L3JlZi10eXBlPjxj
@@ -1605,8 +1582,8 @@
               </w:rPr>
               <w:fldChar w:fldCharType="begin">
                 <w:fldData xml:space="preserve">PEVuZE5vdGU+PENpdGU+PEF1dGhvcj5IaWNrczwvQXV0aG9yPjxZZWFyPjIwMjE8L1llYXI+PFJl
-Y051bT4zPC9SZWNOdW0+PERpc3BsYXlUZXh0PjxzdHlsZSBmYWNlPSJzdXBlcnNjcmlwdCI+WzYs
-IDgsIDldPC9zdHlsZT48L0Rpc3BsYXlUZXh0PjxyZWNvcmQ+PHJlYy1udW1iZXI+MzwvcmVjLW51
+Y051bT4zPC9SZWNOdW0+PERpc3BsYXlUZXh0PjxzdHlsZSBmYWNlPSJzdXBlcnNjcmlwdCI+WzUs
+IDcsIDhdPC9zdHlsZT48L0Rpc3BsYXlUZXh0PjxyZWNvcmQ+PHJlYy1udW1iZXI+MzwvcmVjLW51
 bWJlcj48Zm9yZWlnbi1rZXlzPjxrZXkgYXBwPSJFTiIgZGItaWQ9IjJhenY1MnI1Zzl6ZmZqZXZk
 ZTR2MjJ3MzJ6czVzdzBlYTV6ZCIgdGltZXN0YW1wPSIxNzMxNjE1MjMyIj4zPC9rZXk+PC9mb3Jl
 aWduLWtleXM+PHJlZi10eXBlIG5hbWU9IkpvdXJuYWwgQXJ0aWNsZSI+MTc8L3JlZi10eXBlPjxj
@@ -1695,14 +1672,6 @@
                 <w:sz w:val="18"/>
                 <w:szCs w:val="18"/>
               </w:rPr>
-            </w:r>
-            <w:r>
-              <w:rPr>
-                <w:rFonts w:asciiTheme="minorBidi" w:hAnsiTheme="minorBidi" w:cstheme="minorBidi"/>
-                <w:color w:val="000000" w:themeColor="text1"/>
-                <w:sz w:val="18"/>
-                <w:szCs w:val="18"/>
-              </w:rPr>
               <w:fldChar w:fldCharType="separate"/>
             </w:r>
             <w:r>
@@ -1714,7 +1683,7 @@
                 <w:szCs w:val="18"/>
                 <w:vertAlign w:val="superscript"/>
               </w:rPr>
-              <w:t>[6, 8, 9]</w:t>
+              <w:t>[5, 7, 8]</w:t>
             </w:r>
             <w:r>
               <w:rPr>
@@ -1872,7 +1841,7 @@
                 <w:sz w:val="18"/>
                 <w:szCs w:val="18"/>
               </w:rPr>
-              <w:instrText xml:space="preserve"> ADDIN EN.CITE &lt;EndNote&gt;&lt;Cite&gt;&lt;Author&gt;Singh&lt;/Author&gt;&lt;Year&gt;1999&lt;/Year&gt;&lt;RecNum&gt;6&lt;/RecNum&gt;&lt;DisplayText&gt;&lt;style face="superscript"&gt;[9]&lt;/style&gt;&lt;/DisplayText&gt;&lt;record&gt;&lt;rec-number&gt;6&lt;/rec-number&gt;&lt;foreign-keys&gt;&lt;key app="EN" db-id="2azv52r5g9zffjevde4v22w32zs5sw0ea5zd" timestamp="1731617730"&gt;6&lt;/key&gt;&lt;/foreign-keys&gt;&lt;ref-type name="Journal Article"&gt;17&lt;/ref-type&gt;&lt;contributors&gt;&lt;authors&gt;&lt;author&gt;Singh, A. E.&lt;/author&gt;&lt;author&gt;Romanowski, B.&lt;/author&gt;&lt;/authors&gt;&lt;/contributors&gt;&lt;auth-address&gt;Alberta Health STD Services, University of Alberta, Edmonton, Alberta, Canada.&lt;/auth-address&gt;&lt;titles&gt;&lt;title&gt;Syphilis: review with emphasis on clinical, epidemiologic, and some biologic features&lt;/title&gt;&lt;secondary-title&gt;Clin Microbiol Rev&lt;/secondary-title&gt;&lt;/titles&gt;&lt;periodical&gt;&lt;full-title&gt;Clin Microbiol Rev&lt;/full-title&gt;&lt;/periodical&gt;&lt;pages&gt;187-209&lt;/pages&gt;&lt;volume&gt;12&lt;/volume&gt;&lt;number&gt;2&lt;/number&gt;&lt;edition&gt;1999/04/09&lt;/edition&gt;&lt;keywords&gt;&lt;keyword&gt;HIV Infections/complications&lt;/keyword&gt;&lt;keyword&gt;Humans&lt;/keyword&gt;&lt;keyword&gt;Syphilis/complications/*epidemiology/therapy&lt;/keyword&gt;&lt;/keywords&gt;&lt;dates&gt;&lt;year&gt;1999&lt;/year&gt;&lt;pub-dates&gt;&lt;date&gt;Apr&lt;/date&gt;&lt;/pub-dates&gt;&lt;/dates&gt;&lt;isbn&gt;0893-8512 (Print)&amp;#xD;1098-6618 (Electronic)&amp;#xD;0893-8512 (Linking)&lt;/isbn&gt;&lt;accession-num&gt;10194456&lt;/accession-num&gt;&lt;urls&gt;&lt;related-urls&gt;&lt;url&gt;https://www.ncbi.nlm.nih.gov/pubmed/10194456&lt;/url&gt;&lt;/related-urls&gt;&lt;/urls&gt;&lt;custom2&gt;PMC88914&lt;/custom2&gt;&lt;electronic-resource-num&gt;10.1128/CMR.12.2.187&lt;/electronic-resource-num&gt;&lt;/record&gt;&lt;/Cite&gt;&lt;/EndNote&gt;</w:instrText>
+              <w:instrText xml:space="preserve"> ADDIN EN.CITE &lt;EndNote&gt;&lt;Cite&gt;&lt;Author&gt;Singh&lt;/Author&gt;&lt;Year&gt;1999&lt;/Year&gt;&lt;RecNum&gt;6&lt;/RecNum&gt;&lt;DisplayText&gt;&lt;style face="superscript"&gt;[8]&lt;/style&gt;&lt;/DisplayText&gt;&lt;record&gt;&lt;rec-number&gt;6&lt;/rec-number&gt;&lt;foreign-keys&gt;&lt;key app="EN" db-id="2azv52r5g9zffjevde4v22w32zs5sw0ea5zd" timestamp="1731617730"&gt;6&lt;/key&gt;&lt;/foreign-keys&gt;&lt;ref-type name="Journal Article"&gt;17&lt;/ref-type&gt;&lt;contributors&gt;&lt;authors&gt;&lt;author&gt;Singh, A. E.&lt;/author&gt;&lt;author&gt;Romanowski, B.&lt;/author&gt;&lt;/authors&gt;&lt;/contributors&gt;&lt;auth-address&gt;Alberta Health STD Services, University of Alberta, Edmonton, Alberta, Canada.&lt;/auth-address&gt;&lt;titles&gt;&lt;title&gt;Syphilis: review with emphasis on clinical, epidemiologic, and some biologic features&lt;/title&gt;&lt;secondary-title&gt;Clin Microbiol Rev&lt;/secondary-title&gt;&lt;/titles&gt;&lt;periodical&gt;&lt;full-title&gt;Clin Microbiol Rev&lt;/full-title&gt;&lt;/periodical&gt;&lt;pages&gt;187-209&lt;/pages&gt;&lt;volume&gt;12&lt;/volume&gt;&lt;number&gt;2&lt;/number&gt;&lt;edition&gt;1999/04/09&lt;/edition&gt;&lt;keywords&gt;&lt;keyword&gt;HIV Infections/complications&lt;/keyword&gt;&lt;keyword&gt;Humans&lt;/keyword&gt;&lt;keyword&gt;Syphilis/complications/*epidemiology/therapy&lt;/keyword&gt;&lt;/keywords&gt;&lt;dates&gt;&lt;year&gt;1999&lt;/year&gt;&lt;pub-dates&gt;&lt;date&gt;Apr&lt;/date&gt;&lt;/pub-dates&gt;&lt;/dates&gt;&lt;isbn&gt;0893-8512 (Print)&amp;#xD;1098-6618 (Electronic)&amp;#xD;0893-8512 (Linking)&lt;/isbn&gt;&lt;accession-num&gt;10194456&lt;/accession-num&gt;&lt;urls&gt;&lt;related-urls&gt;&lt;url&gt;https://www.ncbi.nlm.nih.gov/pubmed/10194456&lt;/url&gt;&lt;/related-urls&gt;&lt;/urls&gt;&lt;custom2&gt;PMC88914&lt;/custom2&gt;&lt;electronic-resource-num&gt;10.1128/CMR.12.2.187&lt;/electronic-resource-num&gt;&lt;/record&gt;&lt;/Cite&gt;&lt;/EndNote&gt;</w:instrText>
             </w:r>
             <w:r>
               <w:rPr>
@@ -1892,7 +1861,7 @@
                 <w:szCs w:val="18"/>
                 <w:vertAlign w:val="superscript"/>
               </w:rPr>
-              <w:t>[9]</w:t>
+              <w:t>[8]</w:t>
             </w:r>
             <w:r>
               <w:rPr>
@@ -2301,7 +2270,7 @@
                 <w:sz w:val="18"/>
                 <w:szCs w:val="18"/>
               </w:rPr>
-              <w:instrText xml:space="preserve"> ADDIN EN.CITE &lt;EndNote&gt;&lt;Cite&gt;&lt;Author&gt;Peel&lt;/Author&gt;&lt;Year&gt;2021&lt;/Year&gt;&lt;RecNum&gt;1247&lt;/RecNum&gt;&lt;DisplayText&gt;&lt;style face="superscript"&gt;[10]&lt;/style&gt;&lt;/DisplayText&gt;&lt;record&gt;&lt;rec-number&gt;1247&lt;/rec-number&gt;&lt;foreign-keys&gt;&lt;key app="EN" db-id="0de29wz08pxpvrezp2r5trx59zf09wpzr5sv" timestamp="1740664089" guid="d6944021-a8dd-4b79-b2e7-c1743af180a6"&gt;1247&lt;/key&gt;&lt;/foreign-keys&gt;&lt;ref-type name="Journal Article"&gt;17&lt;/ref-type&gt;&lt;contributors&gt;&lt;authors&gt;&lt;author&gt;Peel, Joanne&lt;/author&gt;&lt;author&gt;Chow, Eric PF&lt;/author&gt;&lt;author&gt;Denham, Ian&lt;/author&gt;&lt;author&gt;Schmidt, Tina&lt;/author&gt;&lt;author&gt;Buchanan, Andrew&lt;/author&gt;&lt;author&gt;Fairley, Christopher K&lt;/author&gt;&lt;author&gt;Williamson, Deborah A&lt;/author&gt;&lt;author&gt;Bissessor, Melanie&lt;/author&gt;&lt;author&gt;Chen, Marcus Y&lt;/author&gt;&lt;/authors&gt;&lt;/contributors&gt;&lt;titles&gt;&lt;title&gt;Clinical presentation of incident syphilis among men who have sex with men taking HIV pre-exposure prophylaxis in Melbourne, Australia&lt;/title&gt;&lt;secondary-title&gt;Clinical Infectious Diseases&lt;/secondary-title&gt;&lt;/titles&gt;&lt;periodical&gt;&lt;full-title&gt;Clinical Infectious Diseases&lt;/full-title&gt;&lt;/periodical&gt;&lt;pages&gt;e934-e937&lt;/pages&gt;&lt;volume&gt;73&lt;/volume&gt;&lt;number&gt;4&lt;/number&gt;&lt;dates&gt;&lt;year&gt;2021&lt;/year&gt;&lt;/dates&gt;&lt;isbn&gt;1058-4838&lt;/isbn&gt;&lt;urls&gt;&lt;/urls&gt;&lt;/record&gt;&lt;/Cite&gt;&lt;/EndNote&gt;</w:instrText>
+              <w:instrText xml:space="preserve"> ADDIN EN.CITE &lt;EndNote&gt;&lt;Cite&gt;&lt;Author&gt;Peel&lt;/Author&gt;&lt;Year&gt;2021&lt;/Year&gt;&lt;RecNum&gt;1247&lt;/RecNum&gt;&lt;DisplayText&gt;&lt;style face="superscript"&gt;[9]&lt;/style&gt;&lt;/DisplayText&gt;&lt;record&gt;&lt;rec-number&gt;1247&lt;/rec-number&gt;&lt;foreign-keys&gt;&lt;key app="EN" db-id="0de29wz08pxpvrezp2r5trx59zf09wpzr5sv" timestamp="1740664089" guid="d6944021-a8dd-4b79-b2e7-c1743af180a6"&gt;1247&lt;/key&gt;&lt;/foreign-keys&gt;&lt;ref-type name="Journal Article"&gt;17&lt;/ref-type&gt;&lt;contributors&gt;&lt;authors&gt;&lt;author&gt;Peel, Joanne&lt;/author&gt;&lt;author&gt;Chow, Eric PF&lt;/author&gt;&lt;author&gt;Denham, Ian&lt;/author&gt;&lt;author&gt;Schmidt, Tina&lt;/author&gt;&lt;author&gt;Buchanan, Andrew&lt;/author&gt;&lt;author&gt;Fairley, Christopher K&lt;/author&gt;&lt;author&gt;Williamson, Deborah A&lt;/author&gt;&lt;author&gt;Bissessor, Melanie&lt;/author&gt;&lt;author&gt;Chen, Marcus Y&lt;/author&gt;&lt;/authors&gt;&lt;/contributors&gt;&lt;titles&gt;&lt;title&gt;Clinical presentation of incident syphilis among men who have sex with men taking HIV pre-exposure prophylaxis in Melbourne, Australia&lt;/title&gt;&lt;secondary-title&gt;Clinical Infectious Diseases&lt;/secondary-title&gt;&lt;/titles&gt;&lt;periodical&gt;&lt;full-title&gt;Clinical Infectious Diseases&lt;/full-title&gt;&lt;/periodical&gt;&lt;pages&gt;e934-e937&lt;/pages&gt;&lt;volume&gt;73&lt;/volume&gt;&lt;number&gt;4&lt;/number&gt;&lt;dates&gt;&lt;year&gt;2021&lt;/year&gt;&lt;/dates&gt;&lt;isbn&gt;1058-4838&lt;/isbn&gt;&lt;urls&gt;&lt;/urls&gt;&lt;/record&gt;&lt;/Cite&gt;&lt;/EndNote&gt;</w:instrText>
             </w:r>
             <w:r>
               <w:rPr>
@@ -2321,7 +2290,7 @@
                 <w:szCs w:val="18"/>
                 <w:vertAlign w:val="superscript"/>
               </w:rPr>
-              <w:t>[10]</w:t>
+              <w:t>[9]</w:t>
             </w:r>
             <w:r>
               <w:rPr>
@@ -2501,7 +2470,7 @@
                 <w:sz w:val="18"/>
                 <w:szCs w:val="18"/>
               </w:rPr>
-              <w:instrText xml:space="preserve"> ADDIN EN.CITE &lt;EndNote&gt;&lt;Cite&gt;&lt;Author&gt;Peel&lt;/Author&gt;&lt;Year&gt;2021&lt;/Year&gt;&lt;RecNum&gt;1247&lt;/RecNum&gt;&lt;DisplayText&gt;&lt;style face="superscript"&gt;[10]&lt;/style&gt;&lt;/DisplayText&gt;&lt;record&gt;&lt;rec-number&gt;1247&lt;/rec-number&gt;&lt;foreign-keys&gt;&lt;key app="EN" db-id="0de29wz08pxpvrezp2r5trx59zf09wpzr5sv" timestamp="1740664089" guid="d6944021-a8dd-4b79-b2e7-c1743af180a6"&gt;1247&lt;/key&gt;&lt;/foreign-keys&gt;&lt;ref-type name="Journal Article"&gt;17&lt;/ref-type&gt;&lt;contributors&gt;&lt;authors&gt;&lt;author&gt;Peel, Joanne&lt;/author&gt;&lt;author&gt;Chow, Eric PF&lt;/author&gt;&lt;author&gt;Denham, Ian&lt;/author&gt;&lt;author&gt;Schmidt, Tina&lt;/author&gt;&lt;author&gt;Buchanan, Andrew&lt;/author&gt;&lt;author&gt;Fairley, Christopher K&lt;/author&gt;&lt;author&gt;Williamson, Deborah A&lt;/author&gt;&lt;author&gt;Bissessor, Melanie&lt;/author&gt;&lt;author&gt;Chen, Marcus Y&lt;/author&gt;&lt;/authors&gt;&lt;/contributors&gt;&lt;titles&gt;&lt;title&gt;Clinical presentation of incident syphilis among men who have sex with men taking HIV pre-exposure prophylaxis in Melbourne, Australia&lt;/title&gt;&lt;secondary-title&gt;Clinical Infectious Diseases&lt;/secondary-title&gt;&lt;/titles&gt;&lt;periodical&gt;&lt;full-title&gt;Clinical Infectious Diseases&lt;/full-title&gt;&lt;/periodical&gt;&lt;pages&gt;e934-e937&lt;/pages&gt;&lt;volume&gt;73&lt;/volume&gt;&lt;number&gt;4&lt;/number&gt;&lt;dates&gt;&lt;year&gt;2021&lt;/year&gt;&lt;/dates&gt;&lt;isbn&gt;1058-4838&lt;/isbn&gt;&lt;urls&gt;&lt;/urls&gt;&lt;/record&gt;&lt;/Cite&gt;&lt;/EndNote&gt;</w:instrText>
+              <w:instrText xml:space="preserve"> ADDIN EN.CITE &lt;EndNote&gt;&lt;Cite&gt;&lt;Author&gt;Peel&lt;/Author&gt;&lt;Year&gt;2021&lt;/Year&gt;&lt;RecNum&gt;1247&lt;/RecNum&gt;&lt;DisplayText&gt;&lt;style face="superscript"&gt;[9]&lt;/style&gt;&lt;/DisplayText&gt;&lt;record&gt;&lt;rec-number&gt;1247&lt;/rec-number&gt;&lt;foreign-keys&gt;&lt;key app="EN" db-id="0de29wz08pxpvrezp2r5trx59zf09wpzr5sv" timestamp="1740664089" guid="d6944021-a8dd-4b79-b2e7-c1743af180a6"&gt;1247&lt;/key&gt;&lt;/foreign-keys&gt;&lt;ref-type name="Journal Article"&gt;17&lt;/ref-type&gt;&lt;contributors&gt;&lt;authors&gt;&lt;author&gt;Peel, Joanne&lt;/author&gt;&lt;author&gt;Chow, Eric PF&lt;/author&gt;&lt;author&gt;Denham, Ian&lt;/author&gt;&lt;author&gt;Schmidt, Tina&lt;/author&gt;&lt;author&gt;Buchanan, Andrew&lt;/author&gt;&lt;author&gt;Fairley, Christopher K&lt;/author&gt;&lt;author&gt;Williamson, Deborah A&lt;/author&gt;&lt;author&gt;Bissessor, Melanie&lt;/author&gt;&lt;author&gt;Chen, Marcus Y&lt;/author&gt;&lt;/authors&gt;&lt;/contributors&gt;&lt;titles&gt;&lt;title&gt;Clinical presentation of incident syphilis among men who have sex with men taking HIV pre-exposure prophylaxis in Melbourne, Australia&lt;/title&gt;&lt;secondary-title&gt;Clinical Infectious Diseases&lt;/secondary-title&gt;&lt;/titles&gt;&lt;periodical&gt;&lt;full-title&gt;Clinical Infectious Diseases&lt;/full-title&gt;&lt;/periodical&gt;&lt;pages&gt;e934-e937&lt;/pages&gt;&lt;volume&gt;73&lt;/volume&gt;&lt;number&gt;4&lt;/number&gt;&lt;dates&gt;&lt;year&gt;2021&lt;/year&gt;&lt;/dates&gt;&lt;isbn&gt;1058-4838&lt;/isbn&gt;&lt;urls&gt;&lt;/urls&gt;&lt;/record&gt;&lt;/Cite&gt;&lt;/EndNote&gt;</w:instrText>
             </w:r>
             <w:r>
               <w:rPr>
@@ -2521,7 +2490,7 @@
                 <w:szCs w:val="18"/>
                 <w:vertAlign w:val="superscript"/>
               </w:rPr>
-              <w:t>[10]</w:t>
+              <w:t>[9]</w:t>
             </w:r>
             <w:r>
               <w:rPr>
@@ -2719,7 +2688,7 @@
               <w:fldChar w:fldCharType="begin">
                 <w:fldData xml:space="preserve">PEVuZE5vdGU+PENpdGU+PEF1dGhvcj5EZSBWb3V4PC9BdXRob3I+PFllYXI+MjAxODwvWWVhcj48
 UmVjTnVtPjEyNDk8L1JlY051bT48RGlzcGxheVRleHQ+PHN0eWxlIGZhY2U9InN1cGVyc2NyaXB0
-Ij5bNSwgMTEsIDEyXTwvc3R5bGU+PC9EaXNwbGF5VGV4dD48cmVjb3JkPjxyZWMtbnVtYmVyPjEy
+Ij5bNCwgMTAsIDExXTwvc3R5bGU+PC9EaXNwbGF5VGV4dD48cmVjb3JkPjxyZWMtbnVtYmVyPjEy
 NDk8L3JlYy1udW1iZXI+PGZvcmVpZ24ta2V5cz48a2V5IGFwcD0iRU4iIGRiLWlkPSIwZGUyOXd6
 MDhweHB2cmV6cDJyNXRyeDU5emYwOXdwenI1c3YiIHRpbWVzdGFtcD0iMTc0MDY2NDU2MyIgZ3Vp
 ZD0iMjA3YmVmMDktMTE4Ny00OTE3LWJlYTktNTU4Mzg3OGNiNzkzIj4xMjQ5PC9rZXk+PC9mb3Jl
@@ -2796,7 +2765,7 @@
               <w:fldChar w:fldCharType="begin">
                 <w:fldData xml:space="preserve">PEVuZE5vdGU+PENpdGU+PEF1dGhvcj5EZSBWb3V4PC9BdXRob3I+PFllYXI+MjAxODwvWWVhcj48
 UmVjTnVtPjEyNDk8L1JlY051bT48RGlzcGxheVRleHQ+PHN0eWxlIGZhY2U9InN1cGVyc2NyaXB0
-Ij5bNSwgMTEsIDEyXTwvc3R5bGU+PC9EaXNwbGF5VGV4dD48cmVjb3JkPjxyZWMtbnVtYmVyPjEy
+Ij5bNCwgMTAsIDExXTwvc3R5bGU+PC9EaXNwbGF5VGV4dD48cmVjb3JkPjxyZWMtbnVtYmVyPjEy
 NDk8L3JlYy1udW1iZXI+PGZvcmVpZ24ta2V5cz48a2V5IGFwcD0iRU4iIGRiLWlkPSIwZGUyOXd6
 MDhweHB2cmV6cDJyNXRyeDU5emYwOXdwenI1c3YiIHRpbWVzdGFtcD0iMTc0MDY2NDU2MyIgZ3Vp
 ZD0iMjA3YmVmMDktMTE4Ny00OTE3LWJlYTktNTU4Mzg3OGNiNzkzIj4xMjQ5PC9rZXk+PC9mb3Jl
@@ -2887,14 +2856,6 @@
                 <w:sz w:val="18"/>
                 <w:szCs w:val="18"/>
               </w:rPr>
-            </w:r>
-            <w:r>
-              <w:rPr>
-                <w:rFonts w:asciiTheme="minorBidi" w:hAnsiTheme="minorBidi" w:cstheme="minorBidi"/>
-                <w:color w:val="000000" w:themeColor="text1"/>
-                <w:sz w:val="18"/>
-                <w:szCs w:val="18"/>
-              </w:rPr>
               <w:fldChar w:fldCharType="separate"/>
             </w:r>
             <w:r>
@@ -2906,7 +2867,7 @@
                 <w:szCs w:val="18"/>
                 <w:vertAlign w:val="superscript"/>
               </w:rPr>
-              <w:t>[5, 11, 12]</w:t>
+              <w:t>[4, 10, 11]</w:t>
             </w:r>
             <w:r>
               <w:rPr>
@@ -3020,7 +2981,7 @@
                 <w:sz w:val="18"/>
                 <w:szCs w:val="18"/>
               </w:rPr>
-              <w:instrText xml:space="preserve"> ADDIN EN.CITE &lt;EndNote&gt;&lt;Cite&gt;&lt;Author&gt;De Voux&lt;/Author&gt;&lt;Year&gt;2018&lt;/Year&gt;&lt;RecNum&gt;1249&lt;/RecNum&gt;&lt;DisplayText&gt;&lt;style face="superscript"&gt;[11]&lt;/style&gt;&lt;/DisplayText&gt;&lt;record&gt;&lt;rec-number&gt;1249&lt;/rec-number&gt;&lt;foreign-keys&gt;&lt;key app="EN" db-id="0de29wz08pxpvrezp2r5trx59zf09wpzr5sv" timestamp="1740664563" guid="207bef09-1187-4917-bea9-5583878cb793"&gt;1249&lt;/key&gt;&lt;/foreign-keys&gt;&lt;ref-type name="Journal Article"&gt;17&lt;/ref-type&gt;&lt;contributors&gt;&lt;authors&gt;&lt;author&gt;De Voux, Alex&lt;/author&gt;&lt;author&gt;Kidd, Sarah&lt;/author&gt;&lt;author&gt;Torrone, Elizabeth A&lt;/author&gt;&lt;/authors&gt;&lt;/contributors&gt;&lt;titles&gt;&lt;title&gt;Reported cases of neurosyphilis among early syphilis cases—United States, 2009 to 2015&lt;/title&gt;&lt;secondary-title&gt;Sexually transmitted diseases&lt;/secondary-title&gt;&lt;/titles&gt;&lt;periodical&gt;&lt;full-title&gt;Sex Transm Dis&lt;/full-title&gt;&lt;abbr-1&gt;Sexually transmitted diseases&lt;/abbr-1&gt;&lt;/periodical&gt;&lt;pages&gt;39-41&lt;/pages&gt;&lt;volume&gt;45&lt;/volume&gt;&lt;number&gt;1&lt;/number&gt;&lt;dates&gt;&lt;year&gt;2018&lt;/year&gt;&lt;/dates&gt;&lt;isbn&gt;0148-5717&lt;/isbn&gt;&lt;urls&gt;&lt;/urls&gt;&lt;/record&gt;&lt;/Cite&gt;&lt;/EndNote&gt;</w:instrText>
+              <w:instrText xml:space="preserve"> ADDIN EN.CITE &lt;EndNote&gt;&lt;Cite&gt;&lt;Author&gt;De Voux&lt;/Author&gt;&lt;Year&gt;2018&lt;/Year&gt;&lt;RecNum&gt;1249&lt;/RecNum&gt;&lt;DisplayText&gt;&lt;style face="superscript"&gt;[10]&lt;/style&gt;&lt;/DisplayText&gt;&lt;record&gt;&lt;rec-number&gt;1249&lt;/rec-number&gt;&lt;foreign-keys&gt;&lt;key app="EN" db-id="0de29wz08pxpvrezp2r5trx59zf09wpzr5sv" timestamp="1740664563" guid="207bef09-1187-4917-bea9-5583878cb793"&gt;1249&lt;/key&gt;&lt;/foreign-keys&gt;&lt;ref-type name="Journal Article"&gt;17&lt;/ref-type&gt;&lt;contributors&gt;&lt;authors&gt;&lt;author&gt;De Voux, Alex&lt;/author&gt;&lt;author&gt;Kidd, Sarah&lt;/author&gt;&lt;author&gt;Torrone, Elizabeth A&lt;/author&gt;&lt;/authors&gt;&lt;/contributors&gt;&lt;titles&gt;&lt;title&gt;Reported cases of neurosyphilis among early syphilis cases—United States, 2009 to 2015&lt;/title&gt;&lt;secondary-title&gt;Sexually transmitted diseases&lt;/secondary-title&gt;&lt;/titles&gt;&lt;periodical&gt;&lt;full-title&gt;Sex Transm Dis&lt;/full-title&gt;&lt;abbr-1&gt;Sexually transmitted diseases&lt;/abbr-1&gt;&lt;/periodical&gt;&lt;pages&gt;39-41&lt;/pages&gt;&lt;volume&gt;45&lt;/volume&gt;&lt;number&gt;1&lt;/number&gt;&lt;dates&gt;&lt;year&gt;2018&lt;/year&gt;&lt;/dates&gt;&lt;isbn&gt;0148-5717&lt;/isbn&gt;&lt;urls&gt;&lt;/urls&gt;&lt;/record&gt;&lt;/Cite&gt;&lt;/EndNote&gt;</w:instrText>
             </w:r>
             <w:r>
               <w:rPr>
@@ -3040,7 +3001,7 @@
                 <w:szCs w:val="18"/>
                 <w:vertAlign w:val="superscript"/>
               </w:rPr>
-              <w:t>[11]</w:t>
+              <w:t>[10]</w:t>
             </w:r>
             <w:r>
               <w:rPr>
@@ -3722,7 +3683,7 @@
                 <w:sz w:val="18"/>
                 <w:szCs w:val="18"/>
               </w:rPr>
-              <w:instrText xml:space="preserve"> ADDIN EN.CITE &lt;EndNote&gt;&lt;Cite&gt;&lt;Author&gt;Clark&lt;/Author&gt;&lt;Year&gt;1955&lt;/Year&gt;&lt;RecNum&gt;1250&lt;/RecNum&gt;&lt;DisplayText&gt;&lt;style face="superscript"&gt;[13]&lt;/style&gt;&lt;/DisplayText&gt;&lt;record&gt;&lt;rec-number&gt;1250&lt;/rec-number&gt;&lt;foreign-keys&gt;&lt;key app="EN" db-id="0de29wz08pxpvrezp2r5trx59zf09wpzr5sv" timestamp="1740665125" guid="f2ae564a-18e6-4d97-baf7-427a90c6343f"&gt;1250&lt;/key&gt;&lt;/foreign-keys&gt;&lt;ref-type name="Journal Article"&gt;17&lt;/ref-type&gt;&lt;contributors&gt;&lt;authors&gt;&lt;author&gt;Clark, E Gurney&lt;/author&gt;&lt;author&gt;Danbolt, Niels&lt;/author&gt;&lt;/authors&gt;&lt;/contributors&gt;&lt;titles&gt;&lt;title&gt;The Oslo study of the natural history of untreated syphilis: an epidemiologic investigation based on a restudy of the Boeck-Bruusgaard material a review and appraisal&lt;/title&gt;&lt;secondary-title&gt;Journal of chronic diseases&lt;/secondary-title&gt;&lt;/titles&gt;&lt;periodical&gt;&lt;full-title&gt;Journal of chronic diseases&lt;/full-title&gt;&lt;/periodical&gt;&lt;pages&gt;311-344&lt;/pages&gt;&lt;volume&gt;2&lt;/volume&gt;&lt;number&gt;3&lt;/number&gt;&lt;dates&gt;&lt;year&gt;1955&lt;/year&gt;&lt;/dates&gt;&lt;isbn&gt;0021-9681&lt;/isbn&gt;&lt;urls&gt;&lt;/urls&gt;&lt;/record&gt;&lt;/Cite&gt;&lt;/EndNote&gt;</w:instrText>
+              <w:instrText xml:space="preserve"> ADDIN EN.CITE &lt;EndNote&gt;&lt;Cite&gt;&lt;Author&gt;Clark&lt;/Author&gt;&lt;Year&gt;1955&lt;/Year&gt;&lt;RecNum&gt;1250&lt;/RecNum&gt;&lt;DisplayText&gt;&lt;style face="superscript"&gt;[12]&lt;/style&gt;&lt;/DisplayText&gt;&lt;record&gt;&lt;rec-number&gt;1250&lt;/rec-number&gt;&lt;foreign-keys&gt;&lt;key app="EN" db-id="0de29wz08pxpvrezp2r5trx59zf09wpzr5sv" timestamp="1740665125" guid="f2ae564a-18e6-4d97-baf7-427a90c6343f"&gt;1250&lt;/key&gt;&lt;/foreign-keys&gt;&lt;ref-type name="Journal Article"&gt;17&lt;/ref-type&gt;&lt;contributors&gt;&lt;authors&gt;&lt;author&gt;Clark, E Gurney&lt;/author&gt;&lt;author&gt;Danbolt, Niels&lt;/author&gt;&lt;/authors&gt;&lt;/contributors&gt;&lt;titles&gt;&lt;title&gt;The Oslo study of the natural history of untreated syphilis: an epidemiologic investigation based on a restudy of the Boeck-Bruusgaard material a review and appraisal&lt;/title&gt;&lt;secondary-title&gt;Journal of chronic diseases&lt;/secondary-title&gt;&lt;/titles&gt;&lt;periodical&gt;&lt;full-title&gt;Journal of chronic diseases&lt;/full-title&gt;&lt;/periodical&gt;&lt;pages&gt;311-344&lt;/pages&gt;&lt;volume&gt;2&lt;/volume&gt;&lt;number&gt;3&lt;/number&gt;&lt;dates&gt;&lt;year&gt;1955&lt;/year&gt;&lt;/dates&gt;&lt;isbn&gt;0021-9681&lt;/isbn&gt;&lt;urls&gt;&lt;/urls&gt;&lt;/record&gt;&lt;/Cite&gt;&lt;/EndNote&gt;</w:instrText>
             </w:r>
             <w:r>
               <w:rPr>
@@ -3742,7 +3703,7 @@
                 <w:szCs w:val="18"/>
                 <w:vertAlign w:val="superscript"/>
               </w:rPr>
-              <w:t>[13]</w:t>
+              <w:t>[12]</w:t>
             </w:r>
             <w:r>
               <w:rPr>
@@ -3903,7 +3864,7 @@
                 <w:sz w:val="18"/>
                 <w:szCs w:val="18"/>
               </w:rPr>
-              <w:instrText xml:space="preserve"> ADDIN EN.CITE &lt;EndNote&gt;&lt;Cite&gt;&lt;Author&gt;Clark&lt;/Author&gt;&lt;Year&gt;1955&lt;/Year&gt;&lt;RecNum&gt;1250&lt;/RecNum&gt;&lt;DisplayText&gt;&lt;style face="superscript"&gt;[13]&lt;/style&gt;&lt;/DisplayText&gt;&lt;record&gt;&lt;rec-number&gt;1250&lt;/rec-number&gt;&lt;foreign-keys&gt;&lt;key app="EN" db-id="0de29wz08pxpvrezp2r5trx59zf09wpzr5sv" timestamp="1740665125" guid="f2ae564a-18e6-4d97-baf7-427a90c6343f"&gt;1250&lt;/key&gt;&lt;/foreign-keys&gt;&lt;ref-type name="Journal Article"&gt;17&lt;/ref-type&gt;&lt;contributors&gt;&lt;authors&gt;&lt;author&gt;Clark, E Gurney&lt;/author&gt;&lt;author&gt;Danbolt, Niels&lt;/author&gt;&lt;/authors&gt;&lt;/contributors&gt;&lt;titles&gt;&lt;title&gt;The Oslo study of the natural history of untreated syphilis: an epidemiologic investigation based on a restudy of the Boeck-Bruusgaard material a review and appraisal&lt;/title&gt;&lt;secondary-title&gt;Journal of chronic diseases&lt;/secondary-title&gt;&lt;/titles&gt;&lt;periodical&gt;&lt;full-title&gt;Journal of chronic diseases&lt;/full-title&gt;&lt;/periodical&gt;&lt;pages&gt;311-344&lt;/pages&gt;&lt;volume&gt;2&lt;/volume&gt;&lt;number&gt;3&lt;/number&gt;&lt;dates&gt;&lt;year&gt;1955&lt;/year&gt;&lt;/dates&gt;&lt;isbn&gt;0021-9681&lt;/isbn&gt;&lt;urls&gt;&lt;/urls&gt;&lt;/record&gt;&lt;/Cite&gt;&lt;/EndNote&gt;</w:instrText>
+              <w:instrText xml:space="preserve"> ADDIN EN.CITE &lt;EndNote&gt;&lt;Cite&gt;&lt;Author&gt;Clark&lt;/Author&gt;&lt;Year&gt;1955&lt;/Year&gt;&lt;RecNum&gt;1250&lt;/RecNum&gt;&lt;DisplayText&gt;&lt;style face="superscript"&gt;[12]&lt;/style&gt;&lt;/DisplayText&gt;&lt;record&gt;&lt;rec-number&gt;1250&lt;/rec-number&gt;&lt;foreign-keys&gt;&lt;key app="EN" db-id="0de29wz08pxpvrezp2r5trx59zf09wpzr5sv" timestamp="1740665125" guid="f2ae564a-18e6-4d97-baf7-427a90c6343f"&gt;1250&lt;/key&gt;&lt;/foreign-keys&gt;&lt;ref-type name="Journal Article"&gt;17&lt;/ref-type&gt;&lt;contributors&gt;&lt;authors&gt;&lt;author&gt;Clark, E Gurney&lt;/author&gt;&lt;author&gt;Danbolt, Niels&lt;/author&gt;&lt;/authors&gt;&lt;/contributors&gt;&lt;titles&gt;&lt;title&gt;The Oslo study of the natural history of untreated syphilis: an epidemiologic investigation based on a restudy of the Boeck-Bruusgaard material a review and appraisal&lt;/title&gt;&lt;secondary-title&gt;Journal of chronic diseases&lt;/secondary-title&gt;&lt;/titles&gt;&lt;periodical&gt;&lt;full-title&gt;Journal of chronic diseases&lt;/full-title&gt;&lt;/periodical&gt;&lt;pages&gt;311-344&lt;/pages&gt;&lt;volume&gt;2&lt;/volume&gt;&lt;number&gt;3&lt;/number&gt;&lt;dates&gt;&lt;year&gt;1955&lt;/year&gt;&lt;/dates&gt;&lt;isbn&gt;0021-9681&lt;/isbn&gt;&lt;urls&gt;&lt;/urls&gt;&lt;/record&gt;&lt;/Cite&gt;&lt;/EndNote&gt;</w:instrText>
             </w:r>
             <w:r>
               <w:rPr>
@@ -3923,7 +3884,7 @@
                 <w:szCs w:val="18"/>
                 <w:vertAlign w:val="superscript"/>
               </w:rPr>
-              <w:t>[13]</w:t>
+              <w:t>[12]</w:t>
             </w:r>
             <w:r>
               <w:rPr>
@@ -4131,7 +4092,7 @@
                 <w:sz w:val="18"/>
                 <w:szCs w:val="18"/>
               </w:rPr>
-              <w:instrText xml:space="preserve"> ADDIN EN.CITE &lt;EndNote&gt;&lt;Cite&gt;&lt;Author&gt;Alexander&lt;/Author&gt;&lt;Year&gt;1949&lt;/Year&gt;&lt;RecNum&gt;1248&lt;/RecNum&gt;&lt;DisplayText&gt;&lt;style face="superscript"&gt;[14]&lt;/style&gt;&lt;/DisplayText&gt;&lt;record&gt;&lt;rec-number&gt;1248&lt;/rec-number&gt;&lt;foreign-keys&gt;&lt;key app="EN" db-id="0de29wz08pxpvrezp2r5trx59zf09wpzr5sv" timestamp="1740664301" guid="d5cd9e05-06e8-4192-8a72-3e599587a226"&gt;1248&lt;/key&gt;&lt;/foreign-keys&gt;&lt;ref-type name="Journal Article"&gt;17&lt;/ref-type&gt;&lt;contributors&gt;&lt;authors&gt;&lt;author&gt;Alexander, Lee J&lt;/author&gt;&lt;author&gt;SCHOCH, ARTHUR G&lt;/author&gt;&lt;/authors&gt;&lt;/contributors&gt;&lt;titles&gt;&lt;title&gt;Prevention of syphilis: Penicillin calcium in oil and white wax, usp, bismuth ethylcamphorate and oxophenarsine hydrochloride in treatment, during incubation stage, of persons exposed to syphilis&lt;/title&gt;&lt;secondary-title&gt;Archives of dermatology and syphilology&lt;/secondary-title&gt;&lt;/titles&gt;&lt;periodical&gt;&lt;full-title&gt;Archives of dermatology and syphilology&lt;/full-title&gt;&lt;/periodical&gt;&lt;pages&gt;1-10&lt;/pages&gt;&lt;volume&gt;59&lt;/volume&gt;&lt;number&gt;1&lt;/number&gt;&lt;dates&gt;&lt;year&gt;1949&lt;/year&gt;&lt;/dates&gt;&lt;isbn&gt;0096-6029&lt;/isbn&gt;&lt;urls&gt;&lt;/urls&gt;&lt;/record&gt;&lt;/Cite&gt;&lt;/EndNote&gt;</w:instrText>
+              <w:instrText xml:space="preserve"> ADDIN EN.CITE &lt;EndNote&gt;&lt;Cite&gt;&lt;Author&gt;Alexander&lt;/Author&gt;&lt;Year&gt;1949&lt;/Year&gt;&lt;RecNum&gt;1248&lt;/RecNum&gt;&lt;DisplayText&gt;&lt;style face="superscript"&gt;[13]&lt;/style&gt;&lt;/DisplayText&gt;&lt;record&gt;&lt;rec-number&gt;1248&lt;/rec-number&gt;&lt;foreign-keys&gt;&lt;key app="EN" db-id="0de29wz08pxpvrezp2r5trx59zf09wpzr5sv" timestamp="1740664301" guid="d5cd9e05-06e8-4192-8a72-3e599587a226"&gt;1248&lt;/key&gt;&lt;/foreign-keys&gt;&lt;ref-type name="Journal Article"&gt;17&lt;/ref-type&gt;&lt;contributors&gt;&lt;authors&gt;&lt;author&gt;Alexander, Lee J&lt;/author&gt;&lt;author&gt;SCHOCH, ARTHUR G&lt;/author&gt;&lt;/authors&gt;&lt;/contributors&gt;&lt;titles&gt;&lt;title&gt;Prevention of syphilis: Penicillin calcium in oil and white wax, usp, bismuth ethylcamphorate and oxophenarsine hydrochloride in treatment, during incubation stage, of persons exposed to syphilis&lt;/title&gt;&lt;secondary-title&gt;Archives of dermatology and syphilology&lt;/secondary-title&gt;&lt;/titles&gt;&lt;periodical&gt;&lt;full-title&gt;Archives of dermatology and syphilology&lt;/full-title&gt;&lt;/periodical&gt;&lt;pages&gt;1-10&lt;/pages&gt;&lt;volume&gt;59&lt;/volume&gt;&lt;number&gt;1&lt;/number&gt;&lt;dates&gt;&lt;year&gt;1949&lt;/year&gt;&lt;/dates&gt;&lt;isbn&gt;0096-6029&lt;/isbn&gt;&lt;urls&gt;&lt;/urls&gt;&lt;/record&gt;&lt;/Cite&gt;&lt;/EndNote&gt;</w:instrText>
             </w:r>
             <w:r>
               <w:rPr>
@@ -4151,7 +4112,7 @@
                 <w:szCs w:val="18"/>
                 <w:vertAlign w:val="superscript"/>
               </w:rPr>
-              <w:t>[14]</w:t>
+              <w:t>[13]</w:t>
             </w:r>
             <w:r>
               <w:rPr>
@@ -4470,7 +4431,7 @@
               <w:fldChar w:fldCharType="begin">
                 <w:fldData xml:space="preserve">PEVuZE5vdGU+PENpdGU+PEF1dGhvcj5GYW5nPC9BdXRob3I+PFllYXI+MjAyMjwvWWVhcj48UmVj
 TnVtPjEyNTE8L1JlY051bT48RGlzcGxheVRleHQ+PHN0eWxlIGZhY2U9InN1cGVyc2NyaXB0Ij5b
-MTUtMThdPC9zdHlsZT48L0Rpc3BsYXlUZXh0PjxyZWNvcmQ+PHJlYy1udW1iZXI+MTI1MTwvcmVj
+MTQtMTddPC9zdHlsZT48L0Rpc3BsYXlUZXh0PjxyZWNvcmQ+PHJlYy1udW1iZXI+MTI1MTwvcmVj
 LW51bWJlcj48Zm9yZWlnbi1rZXlzPjxrZXkgYXBwPSJFTiIgZGItaWQ9IjBkZTI5d3owOHB4cHZy
 ZXpwMnI1dHJ4NTl6ZjA5d3B6cjVzdiIgdGltZXN0YW1wPSIxNzQwNjgyNTM2IiBndWlkPSIzZDEy
 MWM5ZC1iNzMzLTQwNjktOTQxNi03NzFhZjIzMjM2NWYiPjEyNTE8L2tleT48L2ZvcmVpZ24ta2V5
@@ -4537,7 +4498,7 @@
               <w:fldChar w:fldCharType="begin">
                 <w:fldData xml:space="preserve">PEVuZE5vdGU+PENpdGU+PEF1dGhvcj5GYW5nPC9BdXRob3I+PFllYXI+MjAyMjwvWWVhcj48UmVj
 TnVtPjEyNTE8L1JlY051bT48RGlzcGxheVRleHQ+PHN0eWxlIGZhY2U9InN1cGVyc2NyaXB0Ij5b
-MTUtMThdPC9zdHlsZT48L0Rpc3BsYXlUZXh0PjxyZWNvcmQ+PHJlYy1udW1iZXI+MTI1MTwvcmVj
+MTQtMTddPC9zdHlsZT48L0Rpc3BsYXlUZXh0PjxyZWNvcmQ+PHJlYy1udW1iZXI+MTI1MTwvcmVj
 LW51bWJlcj48Zm9yZWlnbi1rZXlzPjxrZXkgYXBwPSJFTiIgZGItaWQ9IjBkZTI5d3owOHB4cHZy
 ZXpwMnI1dHJ4NTl6ZjA5d3B6cjVzdiIgdGltZXN0YW1wPSIxNzQwNjgyNTM2IiBndWlkPSIzZDEy
 MWM5ZC1iNzMzLTQwNjktOTQxNi03NzFhZjIzMjM2NWYiPjEyNTE8L2tleT48L2ZvcmVpZ24ta2V5
@@ -4611,7 +4572,7 @@
                 <w:noProof/>
                 <w:vertAlign w:val="superscript"/>
               </w:rPr>
-              <w:t>[15-18]</w:t>
+              <w:t>[14-17]</w:t>
             </w:r>
             <w:r>
               <w:fldChar w:fldCharType="end"/>
@@ -4823,7 +4784,7 @@
               <w:fldChar w:fldCharType="begin"/>
             </w:r>
             <w:r>
-              <w:instrText xml:space="preserve"> ADDIN EN.CITE &lt;EndNote&gt;&lt;Cite&gt;&lt;Author&gt;Qin JiaBi&lt;/Author&gt;&lt;Year&gt;2014&lt;/Year&gt;&lt;RecNum&gt;1259&lt;/RecNum&gt;&lt;DisplayText&gt;&lt;style face="superscript"&gt;[19]&lt;/style&gt;&lt;/DisplayText&gt;&lt;record&gt;&lt;rec-number&gt;1259&lt;/rec-number&gt;&lt;foreign-keys&gt;&lt;key app="EN" db-id="0de29wz08pxpvrezp2r5trx59zf09wpzr5sv" timestamp="1740685810" guid="7a08e449-accc-485e-bd0e-bc67b3135c87"&gt;1259&lt;/key&gt;&lt;/foreign-keys&gt;&lt;ref-type name="Journal Article"&gt;17&lt;/ref-type&gt;&lt;contributors&gt;&lt;authors&gt;&lt;author&gt;Qin JiaBi, Qin JiaBi&lt;/author&gt;&lt;author&gt;Yang TuBao, Yang TuBao&lt;/author&gt;&lt;author&gt;Xiao ShuiYuan, Xiao ShuiYuan&lt;/author&gt;&lt;author&gt;Tan HongZhuan, Tan HongZhuan&lt;/author&gt;&lt;author&gt;Feng TieJian, Feng TieJian&lt;/author&gt;&lt;author&gt;Fu HanLin, Fu HanLin&lt;/author&gt;&lt;/authors&gt;&lt;/contributors&gt;&lt;titles&gt;&lt;title&gt;Reported estimates of adverse pregnancy outcomes among women with and without syphilis: a systematic review and meta-analysis&lt;/title&gt;&lt;/titles&gt;&lt;dates&gt;&lt;year&gt;2014&lt;/year&gt;&lt;/dates&gt;&lt;urls&gt;&lt;/urls&gt;&lt;/record&gt;&lt;/Cite&gt;&lt;/EndNote&gt;</w:instrText>
+              <w:instrText xml:space="preserve"> ADDIN EN.CITE &lt;EndNote&gt;&lt;Cite&gt;&lt;Author&gt;Qin JiaBi&lt;/Author&gt;&lt;Year&gt;2014&lt;/Year&gt;&lt;RecNum&gt;1259&lt;/RecNum&gt;&lt;DisplayText&gt;&lt;style face="superscript"&gt;[18]&lt;/style&gt;&lt;/DisplayText&gt;&lt;record&gt;&lt;rec-number&gt;1259&lt;/rec-number&gt;&lt;foreign-keys&gt;&lt;key app="EN" db-id="0de29wz08pxpvrezp2r5trx59zf09wpzr5sv" timestamp="1740685810" guid="7a08e449-accc-485e-bd0e-bc67b3135c87"&gt;1259&lt;/key&gt;&lt;/foreign-keys&gt;&lt;ref-type name="Journal Article"&gt;17&lt;/ref-type&gt;&lt;contributors&gt;&lt;authors&gt;&lt;author&gt;Qin JiaBi, Qin JiaBi&lt;/author&gt;&lt;author&gt;Yang TuBao, Yang TuBao&lt;/author&gt;&lt;author&gt;Xiao ShuiYuan, Xiao ShuiYuan&lt;/author&gt;&lt;author&gt;Tan HongZhuan, Tan HongZhuan&lt;/author&gt;&lt;author&gt;Feng TieJian, Feng TieJian&lt;/author&gt;&lt;author&gt;Fu HanLin, Fu HanLin&lt;/author&gt;&lt;/authors&gt;&lt;/contributors&gt;&lt;titles&gt;&lt;title&gt;Reported estimates of adverse pregnancy outcomes among women with and without syphilis: a systematic review and meta-analysis&lt;/title&gt;&lt;/titles&gt;&lt;dates&gt;&lt;year&gt;2014&lt;/year&gt;&lt;/dates&gt;&lt;urls&gt;&lt;/urls&gt;&lt;/record&gt;&lt;/Cite&gt;&lt;/EndNote&gt;</w:instrText>
             </w:r>
             <w:r>
               <w:fldChar w:fldCharType="separate"/>
@@ -4833,7 +4794,7 @@
                 <w:noProof/>
                 <w:vertAlign w:val="superscript"/>
               </w:rPr>
-              <w:t>[19]</w:t>
+              <w:t>[18]</w:t>
             </w:r>
             <w:r>
               <w:fldChar w:fldCharType="end"/>
@@ -5075,7 +5036,7 @@
               <w:fldChar w:fldCharType="begin"/>
             </w:r>
             <w:r>
-              <w:instrText xml:space="preserve"> ADDIN EN.CITE &lt;EndNote&gt;&lt;Cite&gt;&lt;Author&gt;Qin JiaBi&lt;/Author&gt;&lt;Year&gt;2014&lt;/Year&gt;&lt;RecNum&gt;1259&lt;/RecNum&gt;&lt;DisplayText&gt;&lt;style face="superscript"&gt;[19]&lt;/style&gt;&lt;/DisplayText&gt;&lt;record&gt;&lt;rec-number&gt;1259&lt;/rec-number&gt;&lt;foreign-keys&gt;&lt;key app="EN" db-id="0de29wz08pxpvrezp2r5trx59zf09wpzr5sv" timestamp="1740685810" guid="7a08e449-accc-485e-bd0e-bc67b3135c87"&gt;1259&lt;/key&gt;&lt;/foreign-keys&gt;&lt;ref-type name="Journal Article"&gt;17&lt;/ref-type&gt;&lt;contributors&gt;&lt;authors&gt;&lt;author&gt;Qin JiaBi, Qin JiaBi&lt;/author&gt;&lt;author&gt;Yang TuBao, Yang TuBao&lt;/author&gt;&lt;author&gt;Xiao ShuiYuan, Xiao ShuiYuan&lt;/author&gt;&lt;author&gt;Tan HongZhuan, Tan HongZhuan&lt;/author&gt;&lt;author&gt;Feng TieJian, Feng TieJian&lt;/author&gt;&lt;author&gt;Fu HanLin, Fu HanLin&lt;/author&gt;&lt;/authors&gt;&lt;/contributors&gt;&lt;titles&gt;&lt;title&gt;Reported estimates of adverse pregnancy outcomes among women with and without syphilis: a systematic review and meta-analysis&lt;/title&gt;&lt;/titles&gt;&lt;dates&gt;&lt;year&gt;2014&lt;/year&gt;&lt;/dates&gt;&lt;urls&gt;&lt;/urls&gt;&lt;/record&gt;&lt;/Cite&gt;&lt;/EndNote&gt;</w:instrText>
+              <w:instrText xml:space="preserve"> ADDIN EN.CITE &lt;EndNote&gt;&lt;Cite&gt;&lt;Author&gt;Qin JiaBi&lt;/Author&gt;&lt;Year&gt;2014&lt;/Year&gt;&lt;RecNum&gt;1259&lt;/RecNum&gt;&lt;DisplayText&gt;&lt;style face="superscript"&gt;[18]&lt;/style&gt;&lt;/DisplayText&gt;&lt;record&gt;&lt;rec-number&gt;1259&lt;/rec-number&gt;&lt;foreign-keys&gt;&lt;key app="EN" db-id="0de29wz08pxpvrezp2r5trx59zf09wpzr5sv" timestamp="1740685810" guid="7a08e449-accc-485e-bd0e-bc67b3135c87"&gt;1259&lt;/key&gt;&lt;/foreign-keys&gt;&lt;ref-type name="Journal Article"&gt;17&lt;/ref-type&gt;&lt;contributors&gt;&lt;authors&gt;&lt;author&gt;Qin JiaBi, Qin JiaBi&lt;/author&gt;&lt;author&gt;Yang TuBao, Yang TuBao&lt;/author&gt;&lt;author&gt;Xiao ShuiYuan, Xiao ShuiYuan&lt;/author&gt;&lt;author&gt;Tan HongZhuan, Tan HongZhuan&lt;/author&gt;&lt;author&gt;Feng TieJian, Feng TieJian&lt;/author&gt;&lt;author&gt;Fu HanLin, Fu HanLin&lt;/author&gt;&lt;/authors&gt;&lt;/contributors&gt;&lt;titles&gt;&lt;title&gt;Reported estimates of adverse pregnancy outcomes among women with and without syphilis: a systematic review and meta-analysis&lt;/title&gt;&lt;/titles&gt;&lt;dates&gt;&lt;year&gt;2014&lt;/year&gt;&lt;/dates&gt;&lt;urls&gt;&lt;/urls&gt;&lt;/record&gt;&lt;/Cite&gt;&lt;/EndNote&gt;</w:instrText>
             </w:r>
             <w:r>
               <w:fldChar w:fldCharType="separate"/>
@@ -5085,7 +5046,7 @@
                 <w:noProof/>
                 <w:vertAlign w:val="superscript"/>
               </w:rPr>
-              <w:t>[19]</w:t>
+              <w:t>[18]</w:t>
             </w:r>
             <w:r>
               <w:fldChar w:fldCharType="end"/>
@@ -5204,7 +5165,7 @@
                 <w:sz w:val="18"/>
                 <w:szCs w:val="18"/>
               </w:rPr>
-              <w:instrText xml:space="preserve"> ADDIN EN.CITE &lt;EndNote&gt;&lt;Cite&gt;&lt;Author&gt;Alexander&lt;/Author&gt;&lt;Year&gt;1999&lt;/Year&gt;&lt;RecNum&gt;1262&lt;/RecNum&gt;&lt;DisplayText&gt;&lt;style face="superscript"&gt;[20]&lt;/style&gt;&lt;/DisplayText&gt;&lt;record&gt;&lt;rec-number&gt;1262&lt;/rec-number&gt;&lt;foreign-keys&gt;&lt;key app="EN" db-id="0de29wz08pxpvrezp2r5trx59zf09wpzr5sv" timestamp="1740688823" guid="bcae7f14-2c65-49af-bc88-841bfde19f63"&gt;1262&lt;/key&gt;&lt;/foreign-keys&gt;&lt;ref-type name="Journal Article"&gt;17&lt;/ref-type&gt;&lt;contributors&gt;&lt;authors&gt;&lt;author&gt;Alexander, James M&lt;/author&gt;&lt;author&gt;Sheffield, Jeanne S&lt;/author&gt;&lt;author&gt;Sanchez, Pablo J&lt;/author&gt;&lt;author&gt;Mayfield, John&lt;/author&gt;&lt;author&gt;Wendel Jr, George D&lt;/author&gt;&lt;/authors&gt;&lt;/contributors&gt;&lt;titles&gt;&lt;title&gt;Efficacy of treatment for syphilis in pregnancy&lt;/title&gt;&lt;secondary-title&gt;Obstetrics &amp;amp; Gynecology&lt;/secondary-title&gt;&lt;/titles&gt;&lt;periodical&gt;&lt;full-title&gt;Obstetrics &amp;amp; Gynecology&lt;/full-title&gt;&lt;/periodical&gt;&lt;pages&gt;5-8&lt;/pages&gt;&lt;volume&gt;93&lt;/volume&gt;&lt;number&gt;1&lt;/number&gt;&lt;dates&gt;&lt;year&gt;1999&lt;/year&gt;&lt;/dates&gt;&lt;isbn&gt;0029-7844&lt;/isbn&gt;&lt;urls&gt;&lt;/urls&gt;&lt;/record&gt;&lt;/Cite&gt;&lt;/EndNote&gt;</w:instrText>
+              <w:instrText xml:space="preserve"> ADDIN EN.CITE &lt;EndNote&gt;&lt;Cite&gt;&lt;Author&gt;Alexander&lt;/Author&gt;&lt;Year&gt;1999&lt;/Year&gt;&lt;RecNum&gt;1262&lt;/RecNum&gt;&lt;DisplayText&gt;&lt;style face="superscript"&gt;[19]&lt;/style&gt;&lt;/DisplayText&gt;&lt;record&gt;&lt;rec-number&gt;1262&lt;/rec-number&gt;&lt;foreign-keys&gt;&lt;key app="EN" db-id="0de29wz08pxpvrezp2r5trx59zf09wpzr5sv" timestamp="1740688823" guid="bcae7f14-2c65-49af-bc88-841bfde19f63"&gt;1262&lt;/key&gt;&lt;/foreign-keys&gt;&lt;ref-type name="Journal Article"&gt;17&lt;/ref-type&gt;&lt;contributors&gt;&lt;authors&gt;&lt;author&gt;Alexander, James M&lt;/author&gt;&lt;author&gt;Sheffield, Jeanne S&lt;/author&gt;&lt;author&gt;Sanchez, Pablo J&lt;/author&gt;&lt;author&gt;Mayfield, John&lt;/author&gt;&lt;author&gt;Wendel Jr, George D&lt;/author&gt;&lt;/authors&gt;&lt;/contributors&gt;&lt;titles&gt;&lt;title&gt;Efficacy of treatment for syphilis in pregnancy&lt;/title&gt;&lt;secondary-title&gt;Obstetrics &amp;amp; Gynecology&lt;/secondary-title&gt;&lt;/titles&gt;&lt;periodical&gt;&lt;full-title&gt;Obstetrics &amp;amp; Gynecology&lt;/full-title&gt;&lt;/periodical&gt;&lt;pages&gt;5-8&lt;/pages&gt;&lt;volume&gt;93&lt;/volume&gt;&lt;number&gt;1&lt;/number&gt;&lt;dates&gt;&lt;year&gt;1999&lt;/year&gt;&lt;/dates&gt;&lt;isbn&gt;0029-7844&lt;/isbn&gt;&lt;urls&gt;&lt;/urls&gt;&lt;/record&gt;&lt;/Cite&gt;&lt;/EndNote&gt;</w:instrText>
             </w:r>
             <w:r>
               <w:rPr>
@@ -5224,7 +5185,7 @@
                 <w:szCs w:val="18"/>
                 <w:vertAlign w:val="superscript"/>
               </w:rPr>
-              <w:t>[20]</w:t>
+              <w:t>[19]</w:t>
             </w:r>
             <w:r>
               <w:rPr>
@@ -5348,7 +5309,7 @@
                 <w:sz w:val="18"/>
                 <w:szCs w:val="18"/>
               </w:rPr>
-              <w:instrText xml:space="preserve"> ADDIN EN.CITE &lt;EndNote&gt;&lt;Cite&gt;&lt;Author&gt;March of Dimes&lt;/Author&gt;&lt;Year&gt;2023&lt;/Year&gt;&lt;RecNum&gt;1256&lt;/RecNum&gt;&lt;DisplayText&gt;&lt;style face="superscript"&gt;[21]&lt;/style&gt;&lt;/DisplayText&gt;&lt;record&gt;&lt;rec-number&gt;1256&lt;/rec-number&gt;&lt;foreign-keys&gt;&lt;key app="EN" db-id="0de29wz08pxpvrezp2r5trx59zf09wpzr5sv" timestamp="1740684163" guid="fcf4167c-c813-4a90-884a-40b29704d593"&gt;1256&lt;/key&gt;&lt;/foreign-keys&gt;&lt;ref-type name="Web Page"&gt;12&lt;/ref-type&gt;&lt;contributors&gt;&lt;authors&gt;&lt;author&gt;March of Dimes, &lt;/author&gt;&lt;/authors&gt;&lt;/contributors&gt;&lt;titles&gt;&lt;title&gt;SINGLETONS &amp;amp; MULTIPLES&amp;#xD;&amp;#xD;&lt;/title&gt;&lt;/titles&gt;&lt;number&gt;02/01/2025&lt;/number&gt;&lt;dates&gt;&lt;year&gt;2023&lt;/year&gt;&lt;/dates&gt;&lt;urls&gt;&lt;related-urls&gt;&lt;url&gt;https://www.marchofdimes.org/peristats/data?reg=99&amp;amp;top=7&amp;amp;stop=72&amp;amp;lev=1&amp;amp;slev=1&amp;amp;obj=1&lt;/url&gt;&lt;/related-urls&gt;&lt;/urls&gt;&lt;/record&gt;&lt;/Cite&gt;&lt;/EndNote&gt;</w:instrText>
+              <w:instrText xml:space="preserve"> ADDIN EN.CITE &lt;EndNote&gt;&lt;Cite&gt;&lt;Author&gt;March of Dimes&lt;/Author&gt;&lt;Year&gt;2023&lt;/Year&gt;&lt;RecNum&gt;1256&lt;/RecNum&gt;&lt;DisplayText&gt;&lt;style face="superscript"&gt;[20]&lt;/style&gt;&lt;/DisplayText&gt;&lt;record&gt;&lt;rec-number&gt;1256&lt;/rec-number&gt;&lt;foreign-keys&gt;&lt;key app="EN" db-id="0de29wz08pxpvrezp2r5trx59zf09wpzr5sv" timestamp="1740684163" guid="fcf4167c-c813-4a90-884a-40b29704d593"&gt;1256&lt;/key&gt;&lt;/foreign-keys&gt;&lt;ref-type name="Web Page"&gt;12&lt;/ref-type&gt;&lt;contributors&gt;&lt;authors&gt;&lt;author&gt;March of Dimes, &lt;/author&gt;&lt;/authors&gt;&lt;/contributors&gt;&lt;titles&gt;&lt;title&gt;SINGLETONS &amp;amp; MULTIPLES&lt;/title&gt;&lt;/titles&gt;&lt;number&gt;02/01/2025&lt;/number&gt;&lt;dates&gt;&lt;year&gt;2023&lt;/year&gt;&lt;/dates&gt;&lt;urls&gt;&lt;related-urls&gt;&lt;url&gt;https://www.marchofdimes.org/peristats/data?reg=99&amp;amp;top=7&amp;amp;stop=72&amp;amp;lev=1&amp;amp;slev=1&amp;amp;obj=1&lt;/url&gt;&lt;/related-urls&gt;&lt;/urls&gt;&lt;/record&gt;&lt;/Cite&gt;&lt;/EndNote&gt;</w:instrText>
             </w:r>
             <w:r>
               <w:rPr>
@@ -5368,7 +5329,7 @@
                 <w:szCs w:val="18"/>
                 <w:vertAlign w:val="superscript"/>
               </w:rPr>
-              <w:t>[21]</w:t>
+              <w:t>[20]</w:t>
             </w:r>
             <w:r>
               <w:rPr>
@@ -5839,7 +5800,7 @@
               <w:fldChar w:fldCharType="begin">
                 <w:fldData xml:space="preserve">PEVuZE5vdGU+PENpdGU+PEF1dGhvcj5Db3BlPC9BdXRob3I+PFllYXI+MjAyMjwvWWVhcj48UmVj
 TnVtPjEyNjQ8L1JlY051bT48RGlzcGxheVRleHQ+PHN0eWxlIGZhY2U9InN1cGVyc2NyaXB0Ij5b
-MjItMjddPC9zdHlsZT48L0Rpc3BsYXlUZXh0PjxyZWNvcmQ+PHJlYy1udW1iZXI+MTI2NDwvcmVj
+MjEtMjZdPC9zdHlsZT48L0Rpc3BsYXlUZXh0PjxyZWNvcmQ+PHJlYy1udW1iZXI+MTI2NDwvcmVj
 LW51bWJlcj48Zm9yZWlnbi1rZXlzPjxrZXkgYXBwPSJFTiIgZGItaWQ9IjBkZTI5d3owOHB4cHZy
 ZXpwMnI1dHJ4NTl6ZjA5d3B6cjVzdiIgdGltZXN0YW1wPSIxNzQwNzU4MzEzIiBndWlkPSIzOTlk
 MjVlNS01MTE4LTRhZmYtOTMwNS02ZWNmYTlhYWIwNWQiPjEyNjQ8L2tleT48L2ZvcmVpZ24ta2V5
@@ -5968,7 +5929,7 @@
               <w:fldChar w:fldCharType="begin">
                 <w:fldData xml:space="preserve">PEVuZE5vdGU+PENpdGU+PEF1dGhvcj5Db3BlPC9BdXRob3I+PFllYXI+MjAyMjwvWWVhcj48UmVj
 TnVtPjEyNjQ8L1JlY051bT48RGlzcGxheVRleHQ+PHN0eWxlIGZhY2U9InN1cGVyc2NyaXB0Ij5b
-MjItMjddPC9zdHlsZT48L0Rpc3BsYXlUZXh0PjxyZWNvcmQ+PHJlYy1udW1iZXI+MTI2NDwvcmVj
+MjEtMjZdPC9zdHlsZT48L0Rpc3BsYXlUZXh0PjxyZWNvcmQ+PHJlYy1udW1iZXI+MTI2NDwvcmVj
 LW51bWJlcj48Zm9yZWlnbi1rZXlzPjxrZXkgYXBwPSJFTiIgZGItaWQ9IjBkZTI5d3owOHB4cHZy
 ZXpwMnI1dHJ4NTl6ZjA5d3B6cjVzdiIgdGltZXN0YW1wPSIxNzQwNzU4MzEzIiBndWlkPSIzOTlk
 MjVlNS01MTE4LTRhZmYtOTMwNS02ZWNmYTlhYWIwNWQiPjEyNjQ8L2tleT48L2ZvcmVpZ24ta2V5
@@ -6111,14 +6072,6 @@
                 <w:sz w:val="18"/>
                 <w:szCs w:val="18"/>
               </w:rPr>
-            </w:r>
-            <w:r>
-              <w:rPr>
-                <w:rFonts w:asciiTheme="minorBidi" w:hAnsiTheme="minorBidi" w:cstheme="minorBidi"/>
-                <w:color w:val="000000" w:themeColor="text1"/>
-                <w:sz w:val="18"/>
-                <w:szCs w:val="18"/>
-              </w:rPr>
               <w:fldChar w:fldCharType="separate"/>
             </w:r>
             <w:r>
@@ -6130,7 +6083,7 @@
                 <w:szCs w:val="18"/>
                 <w:vertAlign w:val="superscript"/>
               </w:rPr>
-              <w:t>[22-27]</w:t>
+              <w:t>[21-26]</w:t>
             </w:r>
             <w:r>
               <w:rPr>
@@ -6466,7 +6419,7 @@
                 <w:sz w:val="18"/>
                 <w:szCs w:val="18"/>
               </w:rPr>
-              <w:instrText xml:space="preserve"> ADDIN EN.CITE &lt;EndNote&gt;&lt;Cite&gt;&lt;Author&gt;Samoff&lt;/Author&gt;&lt;Year&gt;2017&lt;/Year&gt;&lt;RecNum&gt;1265&lt;/RecNum&gt;&lt;DisplayText&gt;&lt;style face="superscript"&gt;[23]&lt;/style&gt;&lt;/DisplayText&gt;&lt;record&gt;&lt;rec-number&gt;1265&lt;/rec-number&gt;&lt;foreign-keys&gt;&lt;key app="EN" db-id="0de29wz08pxpvrezp2r5trx59zf09wpzr5sv" timestamp="1740758371" guid="b4ef2647-76ab-41b9-ad7b-d27a6bfa61d7"&gt;1265&lt;/key&gt;&lt;/foreign-keys&gt;&lt;ref-type name="Journal Article"&gt;17&lt;/ref-type&gt;&lt;contributors&gt;&lt;authors&gt;&lt;author&gt;Samoff, Erika&lt;/author&gt;&lt;author&gt;Cope, Anna B&lt;/author&gt;&lt;author&gt;Maxwell, Jason&lt;/author&gt;&lt;author&gt;Thomas, Francina&lt;/author&gt;&lt;author&gt;Mobley, Victoria L&lt;/author&gt;&lt;/authors&gt;&lt;/contributors&gt;&lt;titles&gt;&lt;title&gt;The number of interviews needed to yield new syphilis and human immunodeficiency virus cases among partners of people diagnosed with syphilis, North Carolina, 2015&lt;/title&gt;&lt;secondary-title&gt;Sexually Transmitted Diseases&lt;/secondary-title&gt;&lt;/titles&gt;&lt;periodical&gt;&lt;full-title&gt;Sex Transm Dis&lt;/full-title&gt;&lt;abbr-1&gt;Sexually transmitted diseases&lt;/abbr-1&gt;&lt;/periodical&gt;&lt;pages&gt;451-456&lt;/pages&gt;&lt;volume&gt;44&lt;/volume&gt;&lt;number&gt;8&lt;/number&gt;&lt;dates&gt;&lt;year&gt;2017&lt;/year&gt;&lt;/dates&gt;&lt;isbn&gt;0148-5717&lt;/isbn&gt;&lt;urls&gt;&lt;/urls&gt;&lt;/record&gt;&lt;/Cite&gt;&lt;/EndNote&gt;</w:instrText>
+              <w:instrText xml:space="preserve"> ADDIN EN.CITE &lt;EndNote&gt;&lt;Cite&gt;&lt;Author&gt;Samoff&lt;/Author&gt;&lt;Year&gt;2017&lt;/Year&gt;&lt;RecNum&gt;1265&lt;/RecNum&gt;&lt;DisplayText&gt;&lt;style face="superscript"&gt;[22]&lt;/style&gt;&lt;/DisplayText&gt;&lt;record&gt;&lt;rec-number&gt;1265&lt;/rec-number&gt;&lt;foreign-keys&gt;&lt;key app="EN" db-id="0de29wz08pxpvrezp2r5trx59zf09wpzr5sv" timestamp="1740758371" guid="b4ef2647-76ab-41b9-ad7b-d27a6bfa61d7"&gt;1265&lt;/key&gt;&lt;/foreign-keys&gt;&lt;ref-type name="Journal Article"&gt;17&lt;/ref-type&gt;&lt;contributors&gt;&lt;authors&gt;&lt;author&gt;Samoff, Erika&lt;/author&gt;&lt;author&gt;Cope, Anna B&lt;/author&gt;&lt;author&gt;Maxwell, Jason&lt;/author&gt;&lt;author&gt;Thomas, Francina&lt;/author&gt;&lt;author&gt;Mobley, Victoria L&lt;/author&gt;&lt;/authors&gt;&lt;/contributors&gt;&lt;titles&gt;&lt;title&gt;The number of interviews needed to yield new syphilis and human immunodeficiency virus cases among partners of people diagnosed with syphilis, North Carolina, 2015&lt;/title&gt;&lt;secondary-title&gt;Sexually Transmitted Diseases&lt;/secondary-title&gt;&lt;/titles&gt;&lt;periodical&gt;&lt;full-title&gt;Sex Transm Dis&lt;/full-title&gt;&lt;abbr-1&gt;Sexually transmitted diseases&lt;/abbr-1&gt;&lt;/periodical&gt;&lt;pages&gt;451-456&lt;/pages&gt;&lt;volume&gt;44&lt;/volume&gt;&lt;number&gt;8&lt;/number&gt;&lt;dates&gt;&lt;year&gt;2017&lt;/year&gt;&lt;/dates&gt;&lt;isbn&gt;0148-5717&lt;/isbn&gt;&lt;urls&gt;&lt;/urls&gt;&lt;/record&gt;&lt;/Cite&gt;&lt;/EndNote&gt;</w:instrText>
             </w:r>
             <w:r>
               <w:rPr>
@@ -6486,7 +6439,7 @@
                 <w:szCs w:val="18"/>
                 <w:vertAlign w:val="superscript"/>
               </w:rPr>
-              <w:t>[23]</w:t>
+              <w:t>[22]</w:t>
             </w:r>
             <w:r>
               <w:rPr>
@@ -7263,7 +7216,7 @@
         <w:fldChar w:fldCharType="begin">
           <w:fldData xml:space="preserve">PEVuZE5vdGU+PENpdGU+PEF1dGhvcj5NZXJjdXJpPC9BdXRob3I+PFllYXI+MjAyMjwvWWVhcj48
 UmVjTnVtPjEyPC9SZWNOdW0+PERpc3BsYXlUZXh0PjxzdHlsZSBmYWNlPSJzdXBlcnNjcmlwdCI+
-WzQsIDVdPC9zdHlsZT48L0Rpc3BsYXlUZXh0PjxyZWNvcmQ+PHJlYy1udW1iZXI+MTI8L3JlYy1u
+WzMsIDRdPC9zdHlsZT48L0Rpc3BsYXlUZXh0PjxyZWNvcmQ+PHJlYy1udW1iZXI+MTI8L3JlYy1u
 dW1iZXI+PGZvcmVpZ24ta2V5cz48a2V5IGFwcD0iRU4iIGRiLWlkPSIyYXp2NTJyNWc5emZmamV2
 ZGU0djIydzMyenM1c3cwZWE1emQiIHRpbWVzdGFtcD0iMTczMzg0ODEyNSI+MTI8L2tleT48L2Zv
 cmVpZ24ta2V5cz48cmVmLXR5cGUgbmFtZT0iSm91cm5hbCBBcnRpY2xlIj4xNzwvcmVmLXR5cGU+
@@ -7344,7 +7297,7 @@
         <w:fldChar w:fldCharType="begin">
           <w:fldData xml:space="preserve">PEVuZE5vdGU+PENpdGU+PEF1dGhvcj5NZXJjdXJpPC9BdXRob3I+PFllYXI+MjAyMjwvWWVhcj48
 UmVjTnVtPjEyPC9SZWNOdW0+PERpc3BsYXlUZXh0PjxzdHlsZSBmYWNlPSJzdXBlcnNjcmlwdCI+
-WzQsIDVdPC9zdHlsZT48L0Rpc3BsYXlUZXh0PjxyZWNvcmQ+PHJlYy1udW1iZXI+MTI8L3JlYy1u
+WzMsIDRdPC9zdHlsZT48L0Rpc3BsYXlUZXh0PjxyZWNvcmQ+PHJlYy1udW1iZXI+MTI8L3JlYy1u
 dW1iZXI+PGZvcmVpZ24ta2V5cz48a2V5IGFwcD0iRU4iIGRiLWlkPSIyYXp2NTJyNWc5emZmamV2
 ZGU0djIydzMyenM1c3cwZWE1emQiIHRpbWVzdGFtcD0iMTczMzg0ODEyNSI+MTI8L2tleT48L2Zv
 cmVpZ24ta2V5cz48cmVmLXR5cGUgbmFtZT0iSm91cm5hbCBBcnRpY2xlIj4xNzwvcmVmLXR5cGU+
@@ -7439,14 +7392,6 @@
           <w:iCs/>
           <w:szCs w:val="20"/>
         </w:rPr>
-      </w:r>
-      <w:r>
-        <w:rPr>
-          <w:rFonts w:cstheme="minorBidi"/>
-          <w:i/>
-          <w:iCs/>
-          <w:szCs w:val="20"/>
-        </w:rPr>
         <w:fldChar w:fldCharType="separate"/>
       </w:r>
       <w:r>
@@ -7458,7 +7403,7 @@
           <w:szCs w:val="20"/>
           <w:vertAlign w:val="superscript"/>
         </w:rPr>
-        <w:t>[4, 5]</w:t>
+        <w:t>[3, 4]</w:t>
       </w:r>
       <w:r>
         <w:rPr>
@@ -7492,8 +7437,8 @@
         </w:rPr>
         <w:fldChar w:fldCharType="begin">
           <w:fldData xml:space="preserve">PEVuZE5vdGU+PENpdGU+PEF1dGhvcj5IaWNrczwvQXV0aG9yPjxZZWFyPjIwMjE8L1llYXI+PFJl
-Y051bT4zPC9SZWNOdW0+PERpc3BsYXlUZXh0PjxzdHlsZSBmYWNlPSJzdXBlcnNjcmlwdCI+WzYs
-IDddPC9zdHlsZT48L0Rpc3BsYXlUZXh0PjxyZWNvcmQ+PHJlYy1udW1iZXI+MzwvcmVjLW51bWJl
+Y051bT4zPC9SZWNOdW0+PERpc3BsYXlUZXh0PjxzdHlsZSBmYWNlPSJzdXBlcnNjcmlwdCI+WzUs
+IDZdPC9zdHlsZT48L0Rpc3BsYXlUZXh0PjxyZWNvcmQ+PHJlYy1udW1iZXI+MzwvcmVjLW51bWJl
 cj48Zm9yZWlnbi1rZXlzPjxrZXkgYXBwPSJFTiIgZGItaWQ9IjJhenY1MnI1Zzl6ZmZqZXZkZTR2
 MjJ3MzJ6czVzdzBlYTV6ZCIgdGltZXN0YW1wPSIxNzMxNjE1MjMyIj4zPC9rZXk+PC9mb3JlaWdu
 LWtleXM+PHJlZi10eXBlIG5hbWU9IkpvdXJuYWwgQXJ0aWNsZSI+MTc8L3JlZi10eXBlPjxjb250
@@ -7557,8 +7502,8 @@
         </w:rPr>
         <w:fldChar w:fldCharType="begin">
           <w:fldData xml:space="preserve">PEVuZE5vdGU+PENpdGU+PEF1dGhvcj5IaWNrczwvQXV0aG9yPjxZZWFyPjIwMjE8L1llYXI+PFJl
-Y051bT4zPC9SZWNOdW0+PERpc3BsYXlUZXh0PjxzdHlsZSBmYWNlPSJzdXBlcnNjcmlwdCI+WzYs
-IDddPC9zdHlsZT48L0Rpc3BsYXlUZXh0PjxyZWNvcmQ+PHJlYy1udW1iZXI+MzwvcmVjLW51bWJl
+Y051bT4zPC9SZWNOdW0+PERpc3BsYXlUZXh0PjxzdHlsZSBmYWNlPSJzdXBlcnNjcmlwdCI+WzUs
+IDZdPC9zdHlsZT48L0Rpc3BsYXlUZXh0PjxyZWNvcmQ+PHJlYy1udW1iZXI+MzwvcmVjLW51bWJl
 cj48Zm9yZWlnbi1rZXlzPjxrZXkgYXBwPSJFTiIgZGItaWQ9IjJhenY1MnI1Zzl6ZmZqZXZkZTR2
 MjJ3MzJ6czVzdzBlYTV6ZCIgdGltZXN0YW1wPSIxNzMxNjE1MjMyIj4zPC9rZXk+PC9mb3JlaWdu
 LWtleXM+PHJlZi10eXBlIG5hbWU9IkpvdXJuYWwgQXJ0aWNsZSI+MTc8L3JlZi10eXBlPjxjb250
@@ -7633,12 +7578,6 @@
           <w:rFonts w:cstheme="minorBidi"/>
           <w:szCs w:val="20"/>
         </w:rPr>
-      </w:r>
-      <w:r>
-        <w:rPr>
-          <w:rFonts w:cstheme="minorBidi"/>
-          <w:szCs w:val="20"/>
-        </w:rPr>
         <w:fldChar w:fldCharType="separate"/>
       </w:r>
       <w:r>
@@ -7648,7 +7587,7 @@
           <w:szCs w:val="20"/>
           <w:vertAlign w:val="superscript"/>
         </w:rPr>
-        <w:t>[6, 7]</w:t>
+        <w:t>[5, 6]</w:t>
       </w:r>
       <w:r>
         <w:rPr>
@@ -7676,7 +7615,7 @@
           <w:rFonts w:cstheme="minorBidi"/>
           <w:szCs w:val="20"/>
         </w:rPr>
-        <w:instrText xml:space="preserve"> ADDIN EN.CITE &lt;EndNote&gt;&lt;Cite&gt;&lt;Author&gt;Gross&lt;/Author&gt;&lt;Year&gt;2011&lt;/Year&gt;&lt;RecNum&gt;7&lt;/RecNum&gt;&lt;DisplayText&gt;&lt;style face="superscript"&gt;[8]&lt;/style&gt;&lt;/DisplayText&gt;&lt;record&gt;&lt;rec-number&gt;7&lt;/rec-number&gt;&lt;foreign-keys&gt;&lt;key app="EN" db-id="2azv52r5g9zffjevde4v22w32zs5sw0ea5zd" timestamp="1731691826"&gt;7&lt;/key&gt;&lt;/foreign-keys&gt;&lt;ref-type name="Book"&gt;6&lt;/ref-type&gt;&lt;contributors&gt;&lt;authors&gt;&lt;author&gt;Gross, Gerd&lt;/author&gt;&lt;author&gt;Tyring, Stephen K&lt;/author&gt;&lt;/authors&gt;&lt;/contributors&gt;&lt;titles&gt;&lt;title&gt;Sexually transmitted infections and sexually transmitted diseases&lt;/title&gt;&lt;/titles&gt;&lt;dates&gt;&lt;year&gt;2011&lt;/year&gt;&lt;/dates&gt;&lt;publisher&gt;Springer Science &amp;amp; Business Media&lt;/publisher&gt;&lt;isbn&gt;3642146635&lt;/isbn&gt;&lt;urls&gt;&lt;/urls&gt;&lt;/record&gt;&lt;/Cite&gt;&lt;/EndNote&gt;</w:instrText>
+        <w:instrText xml:space="preserve"> ADDIN EN.CITE &lt;EndNote&gt;&lt;Cite&gt;&lt;Author&gt;Gross&lt;/Author&gt;&lt;Year&gt;2011&lt;/Year&gt;&lt;RecNum&gt;7&lt;/RecNum&gt;&lt;DisplayText&gt;&lt;style face="superscript"&gt;[7]&lt;/style&gt;&lt;/DisplayText&gt;&lt;record&gt;&lt;rec-number&gt;7&lt;/rec-number&gt;&lt;foreign-keys&gt;&lt;key app="EN" db-id="2azv52r5g9zffjevde4v22w32zs5sw0ea5zd" timestamp="1731691826"&gt;7&lt;/key&gt;&lt;/foreign-keys&gt;&lt;ref-type name="Book"&gt;6&lt;/ref-type&gt;&lt;contributors&gt;&lt;authors&gt;&lt;author&gt;Gross, Gerd&lt;/author&gt;&lt;author&gt;Tyring, Stephen K&lt;/author&gt;&lt;/authors&gt;&lt;/contributors&gt;&lt;titles&gt;&lt;title&gt;Sexually transmitted infections and sexually transmitted diseases&lt;/title&gt;&lt;/titles&gt;&lt;dates&gt;&lt;year&gt;2011&lt;/year&gt;&lt;/dates&gt;&lt;publisher&gt;Springer Science &amp;amp; Business Media&lt;/publisher&gt;&lt;isbn&gt;3642146635&lt;/isbn&gt;&lt;urls&gt;&lt;/urls&gt;&lt;/record&gt;&lt;/Cite&gt;&lt;/EndNote&gt;</w:instrText>
       </w:r>
       <w:r>
         <w:rPr>
@@ -7692,7 +7631,7 @@
           <w:szCs w:val="20"/>
           <w:vertAlign w:val="superscript"/>
         </w:rPr>
-        <w:t>[8]</w:t>
+        <w:t>[7]</w:t>
       </w:r>
       <w:r>
         <w:rPr>
@@ -7763,7 +7702,7 @@
         <w:fldChar w:fldCharType="begin">
           <w:fldData xml:space="preserve">PEVuZE5vdGU+PENpdGU+PEF1dGhvcj5NZXJjdXJpPC9BdXRob3I+PFllYXI+MjAyMjwvWWVhcj48
 UmVjTnVtPjEyPC9SZWNOdW0+PERpc3BsYXlUZXh0PjxzdHlsZSBmYWNlPSJzdXBlcnNjcmlwdCI+
-WzQsIDVdPC9zdHlsZT48L0Rpc3BsYXlUZXh0PjxyZWNvcmQ+PHJlYy1udW1iZXI+MTI8L3JlYy1u
+WzMsIDRdPC9zdHlsZT48L0Rpc3BsYXlUZXh0PjxyZWNvcmQ+PHJlYy1udW1iZXI+MTI8L3JlYy1u
 dW1iZXI+PGZvcmVpZ24ta2V5cz48a2V5IGFwcD0iRU4iIGRiLWlkPSIyYXp2NTJyNWc5emZmamV2
 ZGU0djIydzMyenM1c3cwZWE1emQiIHRpbWVzdGFtcD0iMTczMzg0ODEyNSI+MTI8L2tleT48L2Zv
 cmVpZ24ta2V5cz48cmVmLXR5cGUgbmFtZT0iSm91cm5hbCBBcnRpY2xlIj4xNzwvcmVmLXR5cGU+
@@ -7844,7 +7783,7 @@
         <w:fldChar w:fldCharType="begin">
           <w:fldData xml:space="preserve">PEVuZE5vdGU+PENpdGU+PEF1dGhvcj5NZXJjdXJpPC9BdXRob3I+PFllYXI+MjAyMjwvWWVhcj48
 UmVjTnVtPjEyPC9SZWNOdW0+PERpc3BsYXlUZXh0PjxzdHlsZSBmYWNlPSJzdXBlcnNjcmlwdCI+
-WzQsIDVdPC9zdHlsZT48L0Rpc3BsYXlUZXh0PjxyZWNvcmQ+PHJlYy1udW1iZXI+MTI8L3JlYy1u
+WzMsIDRdPC9zdHlsZT48L0Rpc3BsYXlUZXh0PjxyZWNvcmQ+PHJlYy1udW1iZXI+MTI8L3JlYy1u
 dW1iZXI+PGZvcmVpZ24ta2V5cz48a2V5IGFwcD0iRU4iIGRiLWlkPSIyYXp2NTJyNWc5emZmamV2
 ZGU0djIydzMyenM1c3cwZWE1emQiIHRpbWVzdGFtcD0iMTczMzg0ODEyNSI+MTI8L2tleT48L2Zv
 cmVpZ24ta2V5cz48cmVmLXR5cGUgbmFtZT0iSm91cm5hbCBBcnRpY2xlIj4xNzwvcmVmLXR5cGU+
@@ -7939,14 +7878,6 @@
           <w:iCs/>
           <w:szCs w:val="20"/>
         </w:rPr>
-      </w:r>
-      <w:r>
-        <w:rPr>
-          <w:rFonts w:cstheme="minorBidi"/>
-          <w:i/>
-          <w:iCs/>
-          <w:szCs w:val="20"/>
-        </w:rPr>
         <w:fldChar w:fldCharType="separate"/>
       </w:r>
       <w:r>
@@ -7958,7 +7889,7 @@
           <w:szCs w:val="20"/>
           <w:vertAlign w:val="superscript"/>
         </w:rPr>
-        <w:t>[4, 5]</w:t>
+        <w:t>[3, 4]</w:t>
       </w:r>
       <w:r>
         <w:rPr>
@@ -8037,7 +7968,7 @@
           <w:iCs/>
           <w:szCs w:val="20"/>
         </w:rPr>
-        <w:instrText xml:space="preserve"> ADDIN EN.CITE &lt;EndNote&gt;&lt;Cite&gt;&lt;Author&gt;Mercuri&lt;/Author&gt;&lt;Year&gt;2022&lt;/Year&gt;&lt;RecNum&gt;12&lt;/RecNum&gt;&lt;DisplayText&gt;&lt;style face="superscript"&gt;[4]&lt;/style&gt;&lt;/DisplayText&gt;&lt;record&gt;&lt;rec-number&gt;12&lt;/rec-number&gt;&lt;foreign-keys&gt;&lt;key app="EN" db-id="2azv52r5g9zffjevde4v22w32zs5sw0ea5zd" timestamp="1733848125"&gt;12&lt;/key&gt;&lt;/foreign-keys&gt;&lt;ref-type name="Journal Article"&gt;17&lt;/ref-type&gt;&lt;contributors&gt;&lt;authors&gt;&lt;author&gt;Mercuri, S. R.&lt;/author&gt;&lt;author&gt;Moliterni, E.&lt;/author&gt;&lt;author&gt;Cerullo, A.&lt;/author&gt;&lt;author&gt;Di Nicola, M. R.&lt;/author&gt;&lt;author&gt;Rizzo, N.&lt;/author&gt;&lt;author&gt;Bianchi, V. G.&lt;/author&gt;&lt;author&gt;Paolino, G.&lt;/author&gt;&lt;/authors&gt;&lt;/contributors&gt;&lt;auth-address&gt;Unit of Dermatology, San Raffaele Hospital, Via Olgettina 60, 20132 Milano, Italy.&amp;#xD;Department of Dermatology, Sapienza University of Rome, 00185 Rome, Italy.&amp;#xD;Department of Veterinary Sciences, University of Turin, Via Largo Braccini 2, 10095 Grugliasco, Italy.&amp;#xD;Surgical Pathology, IRCCS Ospedale San Raffaele, Milano Italy.&lt;/auth-address&gt;&lt;titles&gt;&lt;title&gt;Syphilis: a mini review of the history, epidemiology and focus on microbiota&lt;/title&gt;&lt;secondary-title&gt;New Microbiol&lt;/secondary-title&gt;&lt;/titles&gt;&lt;periodical&gt;&lt;full-title&gt;New Microbiol&lt;/full-title&gt;&lt;/periodical&gt;&lt;pages&gt;28-34&lt;/pages&gt;&lt;volume&gt;45&lt;/volume&gt;&lt;number&gt;1&lt;/number&gt;&lt;edition&gt;2022/04/12&lt;/edition&gt;&lt;keywords&gt;&lt;keyword&gt;Female&lt;/keyword&gt;&lt;keyword&gt;Humans&lt;/keyword&gt;&lt;keyword&gt;Male&lt;/keyword&gt;&lt;keyword&gt;*Microbiota&lt;/keyword&gt;&lt;keyword&gt;*Sexually Transmitted Diseases&lt;/keyword&gt;&lt;keyword&gt;*Syphilis/epidemiology&lt;/keyword&gt;&lt;keyword&gt;Treponema pallidum&lt;/keyword&gt;&lt;keyword&gt;Infectious disease&lt;/keyword&gt;&lt;keyword&gt;Sexually transmitted infection&lt;/keyword&gt;&lt;keyword&gt;Skin ulcer&lt;/keyword&gt;&lt;keyword&gt;Treponeme&lt;/keyword&gt;&lt;/keywords&gt;&lt;dates&gt;&lt;year&gt;2022&lt;/year&gt;&lt;pub-dates&gt;&lt;date&gt;Jan&lt;/date&gt;&lt;/pub-dates&gt;&lt;/dates&gt;&lt;isbn&gt;1121-7138 (Print)&amp;#xD;1121-7138 (Linking)&lt;/isbn&gt;&lt;accession-num&gt;35403844&lt;/accession-num&gt;&lt;urls&gt;&lt;related-urls&gt;&lt;url&gt;https://www.ncbi.nlm.nih.gov/pubmed/35403844&lt;/url&gt;&lt;/related-urls&gt;&lt;/urls&gt;&lt;/record&gt;&lt;/Cite&gt;&lt;/EndNote&gt;</w:instrText>
+        <w:instrText xml:space="preserve"> ADDIN EN.CITE &lt;EndNote&gt;&lt;Cite&gt;&lt;Author&gt;Mercuri&lt;/Author&gt;&lt;Year&gt;2022&lt;/Year&gt;&lt;RecNum&gt;12&lt;/RecNum&gt;&lt;DisplayText&gt;&lt;style face="superscript"&gt;[3]&lt;/style&gt;&lt;/DisplayText&gt;&lt;record&gt;&lt;rec-number&gt;12&lt;/rec-number&gt;&lt;foreign-keys&gt;&lt;key app="EN" db-id="2azv52r5g9zffjevde4v22w32zs5sw0ea5zd" timestamp="1733848125"&gt;12&lt;/key&gt;&lt;/foreign-keys&gt;&lt;ref-type name="Journal Article"&gt;17&lt;/ref-type&gt;&lt;contributors&gt;&lt;authors&gt;&lt;author&gt;Mercuri, S. R.&lt;/author&gt;&lt;author&gt;Moliterni, E.&lt;/author&gt;&lt;author&gt;Cerullo, A.&lt;/author&gt;&lt;author&gt;Di Nicola, M. R.&lt;/author&gt;&lt;author&gt;Rizzo, N.&lt;/author&gt;&lt;author&gt;Bianchi, V. G.&lt;/author&gt;&lt;author&gt;Paolino, G.&lt;/author&gt;&lt;/authors&gt;&lt;/contributors&gt;&lt;auth-address&gt;Unit of Dermatology, San Raffaele Hospital, Via Olgettina 60, 20132 Milano, Italy.&amp;#xD;Department of Dermatology, Sapienza University of Rome, 00185 Rome, Italy.&amp;#xD;Department of Veterinary Sciences, University of Turin, Via Largo Braccini 2, 10095 Grugliasco, Italy.&amp;#xD;Surgical Pathology, IRCCS Ospedale San Raffaele, Milano Italy.&lt;/auth-address&gt;&lt;titles&gt;&lt;title&gt;Syphilis: a mini review of the history, epidemiology and focus on microbiota&lt;/title&gt;&lt;secondary-title&gt;New Microbiol&lt;/secondary-title&gt;&lt;/titles&gt;&lt;periodical&gt;&lt;full-title&gt;New Microbiol&lt;/full-title&gt;&lt;/periodical&gt;&lt;pages&gt;28-34&lt;/pages&gt;&lt;volume&gt;45&lt;/volume&gt;&lt;number&gt;1&lt;/number&gt;&lt;edition&gt;2022/04/12&lt;/edition&gt;&lt;keywords&gt;&lt;keyword&gt;Female&lt;/keyword&gt;&lt;keyword&gt;Humans&lt;/keyword&gt;&lt;keyword&gt;Male&lt;/keyword&gt;&lt;keyword&gt;*Microbiota&lt;/keyword&gt;&lt;keyword&gt;*Sexually Transmitted Diseases&lt;/keyword&gt;&lt;keyword&gt;*Syphilis/epidemiology&lt;/keyword&gt;&lt;keyword&gt;Treponema pallidum&lt;/keyword&gt;&lt;keyword&gt;Infectious disease&lt;/keyword&gt;&lt;keyword&gt;Sexually transmitted infection&lt;/keyword&gt;&lt;keyword&gt;Skin ulcer&lt;/keyword&gt;&lt;keyword&gt;Treponeme&lt;/keyword&gt;&lt;/keywords&gt;&lt;dates&gt;&lt;year&gt;2022&lt;/year&gt;&lt;pub-dates&gt;&lt;date&gt;Jan&lt;/date&gt;&lt;/pub-dates&gt;&lt;/dates&gt;&lt;isbn&gt;1121-7138 (Print)&amp;#xD;1121-7138 (Linking)&lt;/isbn&gt;&lt;accession-num&gt;35403844&lt;/accession-num&gt;&lt;urls&gt;&lt;related-urls&gt;&lt;url&gt;https://www.ncbi.nlm.nih.gov/pubmed/35403844&lt;/url&gt;&lt;/related-urls&gt;&lt;/urls&gt;&lt;/record&gt;&lt;/Cite&gt;&lt;/EndNote&gt;</w:instrText>
       </w:r>
       <w:r>
         <w:rPr>
@@ -8057,7 +7988,7 @@
           <w:szCs w:val="20"/>
           <w:vertAlign w:val="superscript"/>
         </w:rPr>
-        <w:t>[4]</w:t>
+        <w:t>[3]</w:t>
       </w:r>
       <w:r>
         <w:rPr>
@@ -8158,7 +8089,7 @@
         <w:fldChar w:fldCharType="begin">
           <w:fldData xml:space="preserve">PEVuZE5vdGU+PENpdGU+PEF1dGhvcj5NZXJjdXJpPC9BdXRob3I+PFllYXI+MjAyMjwvWWVhcj48
 UmVjTnVtPjEyPC9SZWNOdW0+PERpc3BsYXlUZXh0PjxzdHlsZSBmYWNlPSJzdXBlcnNjcmlwdCI+
-WzQtOF08L3N0eWxlPjwvRGlzcGxheVRleHQ+PHJlY29yZD48cmVjLW51bWJlcj4xMjwvcmVjLW51
+WzMtN108L3N0eWxlPjwvRGlzcGxheVRleHQ+PHJlY29yZD48cmVjLW51bWJlcj4xMjwvcmVjLW51
 bWJlcj48Zm9yZWlnbi1rZXlzPjxrZXkgYXBwPSJFTiIgZGItaWQ9IjJhenY1MnI1Zzl6ZmZqZXZk
 ZTR2MjJ3MzJ6czVzdzBlYTV6ZCIgdGltZXN0YW1wPSIxNzMzODQ4MTI1Ij4xMjwva2V5PjwvZm9y
 ZWlnbi1rZXlzPjxyZWYtdHlwZSBuYW1lPSJKb3VybmFsIEFydGljbGUiPjE3PC9yZWYtdHlwZT48
@@ -8304,7 +8235,7 @@
         <w:fldChar w:fldCharType="begin">
           <w:fldData xml:space="preserve">PEVuZE5vdGU+PENpdGU+PEF1dGhvcj5NZXJjdXJpPC9BdXRob3I+PFllYXI+MjAyMjwvWWVhcj48
 UmVjTnVtPjEyPC9SZWNOdW0+PERpc3BsYXlUZXh0PjxzdHlsZSBmYWNlPSJzdXBlcnNjcmlwdCI+
-WzQtOF08L3N0eWxlPjwvRGlzcGxheVRleHQ+PHJlY29yZD48cmVjLW51bWJlcj4xMjwvcmVjLW51
+WzMtN108L3N0eWxlPjwvRGlzcGxheVRleHQ+PHJlY29yZD48cmVjLW51bWJlcj4xMjwvcmVjLW51
 bWJlcj48Zm9yZWlnbi1rZXlzPjxrZXkgYXBwPSJFTiIgZGItaWQ9IjJhenY1MnI1Zzl6ZmZqZXZk
 ZTR2MjJ3MzJ6czVzdzBlYTV6ZCIgdGltZXN0YW1wPSIxNzMzODQ4MTI1Ij4xMjwva2V5PjwvZm9y
 ZWlnbi1rZXlzPjxyZWYtdHlwZSBuYW1lPSJKb3VybmFsIEFydGljbGUiPjE3PC9yZWYtdHlwZT48
@@ -8472,18 +8403,6 @@
           <w:szCs w:val="20"/>
           <w:u w:val="single"/>
         </w:rPr>
-      </w:r>
-      <w:r>
-        <w:rPr>
-          <w:rFonts w:cstheme="minorBidi"/>
-          <w:b/>
-          <w:bCs/>
-          <w:i/>
-          <w:iCs/>
-          <w:color w:val="A02B93" w:themeColor="accent5"/>
-          <w:szCs w:val="20"/>
-          <w:u w:val="single"/>
-        </w:rPr>
         <w:fldChar w:fldCharType="separate"/>
       </w:r>
       <w:r>
@@ -8499,7 +8418,7 @@
           <w:u w:val="single"/>
           <w:vertAlign w:val="superscript"/>
         </w:rPr>
-        <w:t>[4-8]</w:t>
+        <w:t>[3-7]</w:t>
       </w:r>
       <w:r>
         <w:rPr>
@@ -8610,7 +8529,7 @@
           <w:rFonts w:cstheme="minorBidi"/>
           <w:szCs w:val="20"/>
         </w:rPr>
-        <w:instrText xml:space="preserve"> ADDIN EN.CITE &lt;EndNote&gt;&lt;Cite&gt;&lt;Author&gt;Hicks&lt;/Author&gt;&lt;Year&gt;2021&lt;/Year&gt;&lt;RecNum&gt;3&lt;/RecNum&gt;&lt;DisplayText&gt;&lt;style face="superscript"&gt;[6]&lt;/style&gt;&lt;/DisplayText&gt;&lt;record&gt;&lt;rec-number&gt;3&lt;/rec-number&gt;&lt;foreign-keys&gt;&lt;key app="EN" db-id="2azv52r5g9zffjevde4v22w32zs5sw0ea5zd" timestamp="1731615232"&gt;3&lt;/key&gt;&lt;/foreign-keys&gt;&lt;ref-type name="Journal Article"&gt;17&lt;/ref-type&gt;&lt;contributors&gt;&lt;authors&gt;&lt;author&gt;Hicks, Charles B&lt;/author&gt;&lt;author&gt;Clement, Meredith&lt;/author&gt;&lt;/authors&gt;&lt;/contributors&gt;&lt;titles&gt;&lt;title&gt;Syphilis: epidemiology, pathophysiology, and clinical manifestations in patients without HIV&lt;/title&gt;&lt;secondary-title&gt;UpToDate, Alphen aan den Rijn, Netherlands: Wolters Kluwer https://www. uptodate. com/contents/syphilis-epidemiology-pathophysiology-and-clinical-manifestations-in-patients-without-hiv (Accessed 23 November 2023.)&lt;/secondary-title&gt;&lt;/titles&gt;&lt;periodical&gt;&lt;full-title&gt;UpToDate, Alphen aan den Rijn, Netherlands: Wolters Kluwer https://www. uptodate. com/contents/syphilis-epidemiology-pathophysiology-and-clinical-manifestations-in-patients-without-hiv (Accessed 23 November 2023.)&lt;/full-title&gt;&lt;/periodical&gt;&lt;dates&gt;&lt;year&gt;2021&lt;/year&gt;&lt;/dates&gt;&lt;urls&gt;&lt;/urls&gt;&lt;/record&gt;&lt;/Cite&gt;&lt;/EndNote&gt;</w:instrText>
+        <w:instrText xml:space="preserve"> ADDIN EN.CITE &lt;EndNote&gt;&lt;Cite&gt;&lt;Author&gt;Hicks&lt;/Author&gt;&lt;Year&gt;2021&lt;/Year&gt;&lt;RecNum&gt;3&lt;/RecNum&gt;&lt;DisplayText&gt;&lt;style face="superscript"&gt;[5]&lt;/style&gt;&lt;/DisplayText&gt;&lt;record&gt;&lt;rec-number&gt;3&lt;/rec-number&gt;&lt;foreign-keys&gt;&lt;key app="EN" db-id="2azv52r5g9zffjevde4v22w32zs5sw0ea5zd" timestamp="1731615232"&gt;3&lt;/key&gt;&lt;/foreign-keys&gt;&lt;ref-type name="Journal Article"&gt;17&lt;/ref-type&gt;&lt;contributors&gt;&lt;authors&gt;&lt;author&gt;Hicks, Charles B&lt;/author&gt;&lt;author&gt;Clement, Meredith&lt;/author&gt;&lt;/authors&gt;&lt;/contributors&gt;&lt;titles&gt;&lt;title&gt;Syphilis: epidemiology, pathophysiology, and clinical manifestations in patients without HIV&lt;/title&gt;&lt;secondary-title&gt;UpToDate, Alphen aan den Rijn, Netherlands: Wolters Kluwer https://www. uptodate. com/contents/syphilis-epidemiology-pathophysiology-and-clinical-manifestations-in-patients-without-hiv (Accessed 23 November 2023.)&lt;/secondary-title&gt;&lt;/titles&gt;&lt;periodical&gt;&lt;full-title&gt;UpToDate, Alphen aan den Rijn, Netherlands: Wolters Kluwer https://www. uptodate. com/contents/syphilis-epidemiology-pathophysiology-and-clinical-manifestations-in-patients-without-hiv (Accessed 23 November 2023.)&lt;/full-title&gt;&lt;/periodical&gt;&lt;dates&gt;&lt;year&gt;2021&lt;/year&gt;&lt;/dates&gt;&lt;urls&gt;&lt;/urls&gt;&lt;/record&gt;&lt;/Cite&gt;&lt;/EndNote&gt;</w:instrText>
       </w:r>
       <w:r>
         <w:rPr>
@@ -8626,7 +8545,7 @@
           <w:szCs w:val="20"/>
           <w:vertAlign w:val="superscript"/>
         </w:rPr>
-        <w:t>[6]</w:t>
+        <w:t>[5]</w:t>
       </w:r>
       <w:r>
         <w:rPr>
@@ -8654,7 +8573,7 @@
           <w:rFonts w:cstheme="minorBidi"/>
           <w:szCs w:val="20"/>
         </w:rPr>
-        <w:instrText xml:space="preserve"> ADDIN EN.CITE &lt;EndNote&gt;&lt;Cite&gt;&lt;Author&gt;Gross&lt;/Author&gt;&lt;Year&gt;2011&lt;/Year&gt;&lt;RecNum&gt;7&lt;/RecNum&gt;&lt;DisplayText&gt;&lt;style face="superscript"&gt;[8]&lt;/style&gt;&lt;/DisplayText&gt;&lt;record&gt;&lt;rec-number&gt;7&lt;/rec-number&gt;&lt;foreign-keys&gt;&lt;key app="EN" db-id="2azv52r5g9zffjevde4v22w32zs5sw0ea5zd" timestamp="1731691826"&gt;7&lt;/key&gt;&lt;/foreign-keys&gt;&lt;ref-type name="Book"&gt;6&lt;/ref-type&gt;&lt;contributors&gt;&lt;authors&gt;&lt;author&gt;Gross, Gerd&lt;/author&gt;&lt;author&gt;Tyring, Stephen K&lt;/author&gt;&lt;/authors&gt;&lt;/contributors&gt;&lt;titles&gt;&lt;title&gt;Sexually transmitted infections and sexually transmitted diseases&lt;/title&gt;&lt;/titles&gt;&lt;dates&gt;&lt;year&gt;2011&lt;/year&gt;&lt;/dates&gt;&lt;publisher&gt;Springer Science &amp;amp; Business Media&lt;/publisher&gt;&lt;isbn&gt;3642146635&lt;/isbn&gt;&lt;urls&gt;&lt;/urls&gt;&lt;/record&gt;&lt;/Cite&gt;&lt;/EndNote&gt;</w:instrText>
+        <w:instrText xml:space="preserve"> ADDIN EN.CITE &lt;EndNote&gt;&lt;Cite&gt;&lt;Author&gt;Gross&lt;/Author&gt;&lt;Year&gt;2011&lt;/Year&gt;&lt;RecNum&gt;7&lt;/RecNum&gt;&lt;DisplayText&gt;&lt;style face="superscript"&gt;[7]&lt;/style&gt;&lt;/DisplayText&gt;&lt;record&gt;&lt;rec-number&gt;7&lt;/rec-number&gt;&lt;foreign-keys&gt;&lt;key app="EN" db-id="2azv52r5g9zffjevde4v22w32zs5sw0ea5zd" timestamp="1731691826"&gt;7&lt;/key&gt;&lt;/foreign-keys&gt;&lt;ref-type name="Book"&gt;6&lt;/ref-type&gt;&lt;contributors&gt;&lt;authors&gt;&lt;author&gt;Gross, Gerd&lt;/author&gt;&lt;author&gt;Tyring, Stephen K&lt;/author&gt;&lt;/authors&gt;&lt;/contributors&gt;&lt;titles&gt;&lt;title&gt;Sexually transmitted infections and sexually transmitted diseases&lt;/title&gt;&lt;/titles&gt;&lt;dates&gt;&lt;year&gt;2011&lt;/year&gt;&lt;/dates&gt;&lt;publisher&gt;Springer Science &amp;amp; Business Media&lt;/publisher&gt;&lt;isbn&gt;3642146635&lt;/isbn&gt;&lt;urls&gt;&lt;/urls&gt;&lt;/record&gt;&lt;/Cite&gt;&lt;/EndNote&gt;</w:instrText>
       </w:r>
       <w:r>
         <w:rPr>
@@ -8670,7 +8589,7 @@
           <w:szCs w:val="20"/>
           <w:vertAlign w:val="superscript"/>
         </w:rPr>
-        <w:t>[8]</w:t>
+        <w:t>[7]</w:t>
       </w:r>
       <w:r>
         <w:rPr>
@@ -8771,7 +8690,7 @@
           <w:iCs/>
           <w:szCs w:val="20"/>
         </w:rPr>
-        <w:instrText xml:space="preserve"> ADDIN EN.CITE &lt;EndNote&gt;&lt;Cite&gt;&lt;Author&gt;Singh&lt;/Author&gt;&lt;Year&gt;1999&lt;/Year&gt;&lt;RecNum&gt;6&lt;/RecNum&gt;&lt;DisplayText&gt;&lt;style face="superscript"&gt;[9]&lt;/style&gt;&lt;/DisplayText&gt;&lt;record&gt;&lt;rec-number&gt;6&lt;/rec-number&gt;&lt;foreign-keys&gt;&lt;key app="EN" db-id="2azv52r5g9zffjevde4v22w32zs5sw0ea5zd" timestamp="1731617730"&gt;6&lt;/key&gt;&lt;/foreign-keys&gt;&lt;ref-type name="Journal Article"&gt;17&lt;/ref-type&gt;&lt;contributors&gt;&lt;authors&gt;&lt;author&gt;Singh, A. E.&lt;/author&gt;&lt;author&gt;Romanowski, B.&lt;/author&gt;&lt;/authors&gt;&lt;/contributors&gt;&lt;auth-address&gt;Alberta Health STD Services, University of Alberta, Edmonton, Alberta, Canada.&lt;/auth-address&gt;&lt;titles&gt;&lt;title&gt;Syphilis: review with emphasis on clinical, epidemiologic, and some biologic features&lt;/title&gt;&lt;secondary-title&gt;Clin Microbiol Rev&lt;/secondary-title&gt;&lt;/titles&gt;&lt;periodical&gt;&lt;full-title&gt;Clin Microbiol Rev&lt;/full-title&gt;&lt;/periodical&gt;&lt;pages&gt;187-209&lt;/pages&gt;&lt;volume&gt;12&lt;/volume&gt;&lt;number&gt;2&lt;/number&gt;&lt;edition&gt;1999/04/09&lt;/edition&gt;&lt;keywords&gt;&lt;keyword&gt;HIV Infections/complications&lt;/keyword&gt;&lt;keyword&gt;Humans&lt;/keyword&gt;&lt;keyword&gt;Syphilis/complications/*epidemiology/therapy&lt;/keyword&gt;&lt;/keywords&gt;&lt;dates&gt;&lt;year&gt;1999&lt;/year&gt;&lt;pub-dates&gt;&lt;date&gt;Apr&lt;/date&gt;&lt;/pub-dates&gt;&lt;/dates&gt;&lt;isbn&gt;0893-8512 (Print)&amp;#xD;1098-6618 (Electronic)&amp;#xD;0893-8512 (Linking)&lt;/isbn&gt;&lt;accession-num&gt;10194456&lt;/accession-num&gt;&lt;urls&gt;&lt;related-urls&gt;&lt;url&gt;https://www.ncbi.nlm.nih.gov/pubmed/10194456&lt;/url&gt;&lt;/related-urls&gt;&lt;/urls&gt;&lt;custom2&gt;PMC88914&lt;/custom2&gt;&lt;electronic-resource-num&gt;10.1128/CMR.12.2.187&lt;/electronic-resource-num&gt;&lt;/record&gt;&lt;/Cite&gt;&lt;/EndNote&gt;</w:instrText>
+        <w:instrText xml:space="preserve"> ADDIN EN.CITE &lt;EndNote&gt;&lt;Cite&gt;&lt;Author&gt;Singh&lt;/Author&gt;&lt;Year&gt;1999&lt;/Year&gt;&lt;RecNum&gt;6&lt;/RecNum&gt;&lt;DisplayText&gt;&lt;style face="superscript"&gt;[8]&lt;/style&gt;&lt;/DisplayText&gt;&lt;record&gt;&lt;rec-number&gt;6&lt;/rec-number&gt;&lt;foreign-keys&gt;&lt;key app="EN" db-id="2azv52r5g9zffjevde4v22w32zs5sw0ea5zd" timestamp="1731617730"&gt;6&lt;/key&gt;&lt;/foreign-keys&gt;&lt;ref-type name="Journal Article"&gt;17&lt;/ref-type&gt;&lt;contributors&gt;&lt;authors&gt;&lt;author&gt;Singh, A. E.&lt;/author&gt;&lt;author&gt;Romanowski, B.&lt;/author&gt;&lt;/authors&gt;&lt;/contributors&gt;&lt;auth-address&gt;Alberta Health STD Services, University of Alberta, Edmonton, Alberta, Canada.&lt;/auth-address&gt;&lt;titles&gt;&lt;title&gt;Syphilis: review with emphasis on clinical, epidemiologic, and some biologic features&lt;/title&gt;&lt;secondary-title&gt;Clin Microbiol Rev&lt;/secondary-title&gt;&lt;/titles&gt;&lt;periodical&gt;&lt;full-title&gt;Clin Microbiol Rev&lt;/full-title&gt;&lt;/periodical&gt;&lt;pages&gt;187-209&lt;/pages&gt;&lt;volume&gt;12&lt;/volume&gt;&lt;number&gt;2&lt;/number&gt;&lt;edition&gt;1999/04/09&lt;/edition&gt;&lt;keywords&gt;&lt;keyword&gt;HIV Infections/complications&lt;/keyword&gt;&lt;keyword&gt;Humans&lt;/keyword&gt;&lt;keyword&gt;Syphilis/complications/*epidemiology/therapy&lt;/keyword&gt;&lt;/keywords&gt;&lt;dates&gt;&lt;year&gt;1999&lt;/year&gt;&lt;pub-dates&gt;&lt;date&gt;Apr&lt;/date&gt;&lt;/pub-dates&gt;&lt;/dates&gt;&lt;isbn&gt;0893-8512 (Print)&amp;#xD;1098-6618 (Electronic)&amp;#xD;0893-8512 (Linking)&lt;/isbn&gt;&lt;accession-num&gt;10194456&lt;/accession-num&gt;&lt;urls&gt;&lt;related-urls&gt;&lt;url&gt;https://www.ncbi.nlm.nih.gov/pubmed/10194456&lt;/url&gt;&lt;/related-urls&gt;&lt;/urls&gt;&lt;custom2&gt;PMC88914&lt;/custom2&gt;&lt;electronic-resource-num&gt;10.1128/CMR.12.2.187&lt;/electronic-resource-num&gt;&lt;/record&gt;&lt;/Cite&gt;&lt;/EndNote&gt;</w:instrText>
       </w:r>
       <w:r>
         <w:rPr>
@@ -8791,7 +8710,7 @@
           <w:szCs w:val="20"/>
           <w:vertAlign w:val="superscript"/>
         </w:rPr>
-        <w:t>[9]</w:t>
+        <w:t>[8]</w:t>
       </w:r>
       <w:r>
         <w:rPr>
@@ -8841,8 +8760,8 @@
         </w:rPr>
         <w:fldChar w:fldCharType="begin">
           <w:fldData xml:space="preserve">PEVuZE5vdGU+PENpdGU+PEF1dGhvcj5IaWNrczwvQXV0aG9yPjxZZWFyPjIwMjE8L1llYXI+PFJl
-Y051bT4zPC9SZWNOdW0+PERpc3BsYXlUZXh0PjxzdHlsZSBmYWNlPSJzdXBlcnNjcmlwdCI+WzYs
-IDgsIDldPC9zdHlsZT48L0Rpc3BsYXlUZXh0PjxyZWNvcmQ+PHJlYy1udW1iZXI+MzwvcmVjLW51
+Y051bT4zPC9SZWNOdW0+PERpc3BsYXlUZXh0PjxzdHlsZSBmYWNlPSJzdXBlcnNjcmlwdCI+WzUs
+IDcsIDhdPC9zdHlsZT48L0Rpc3BsYXlUZXh0PjxyZWNvcmQ+PHJlYy1udW1iZXI+MzwvcmVjLW51
 bWJlcj48Zm9yZWlnbi1rZXlzPjxrZXkgYXBwPSJFTiIgZGItaWQ9IjJhenY1MnI1Zzl6ZmZqZXZk
 ZTR2MjJ3MzJ6czVzdzBlYTV6ZCIgdGltZXN0YW1wPSIxNzMxNjE1MjMyIj4zPC9rZXk+PC9mb3Jl
 aWduLWtleXM+PHJlZi10eXBlIG5hbWU9IkpvdXJuYWwgQXJ0aWNsZSI+MTc8L3JlZi10eXBlPjxj
@@ -8920,8 +8839,8 @@
         </w:rPr>
         <w:fldChar w:fldCharType="begin">
           <w:fldData xml:space="preserve">PEVuZE5vdGU+PENpdGU+PEF1dGhvcj5IaWNrczwvQXV0aG9yPjxZZWFyPjIwMjE8L1llYXI+PFJl
-Y051bT4zPC9SZWNOdW0+PERpc3BsYXlUZXh0PjxzdHlsZSBmYWNlPSJzdXBlcnNjcmlwdCI+WzYs
-IDgsIDldPC9zdHlsZT48L0Rpc3BsYXlUZXh0PjxyZWNvcmQ+PHJlYy1udW1iZXI+MzwvcmVjLW51
+Y051bT4zPC9SZWNOdW0+PERpc3BsYXlUZXh0PjxzdHlsZSBmYWNlPSJzdXBlcnNjcmlwdCI+WzUs
+IDcsIDhdPC9zdHlsZT48L0Rpc3BsYXlUZXh0PjxyZWNvcmQ+PHJlYy1udW1iZXI+MzwvcmVjLW51
 bWJlcj48Zm9yZWlnbi1rZXlzPjxrZXkgYXBwPSJFTiIgZGItaWQ9IjJhenY1MnI1Zzl6ZmZqZXZk
 ZTR2MjJ3MzJ6czVzdzBlYTV6ZCIgdGltZXN0YW1wPSIxNzMxNjE1MjMyIj4zPC9rZXk+PC9mb3Jl
 aWduLWtleXM+PHJlZi10eXBlIG5hbWU9IkpvdXJuYWwgQXJ0aWNsZSI+MTc8L3JlZi10eXBlPjxj
@@ -9018,16 +8937,6 @@
           <w:szCs w:val="20"/>
           <w:u w:val="single"/>
         </w:rPr>
-      </w:r>
-      <w:r>
-        <w:rPr>
-          <w:rFonts w:cstheme="minorBidi"/>
-          <w:b/>
-          <w:bCs/>
-          <w:color w:val="A02B93" w:themeColor="accent5"/>
-          <w:szCs w:val="20"/>
-          <w:u w:val="single"/>
-        </w:rPr>
         <w:fldChar w:fldCharType="separate"/>
       </w:r>
       <w:r>
@@ -9041,7 +8950,7 @@
           <w:u w:val="single"/>
           <w:vertAlign w:val="superscript"/>
         </w:rPr>
-        <w:t>[6, 8, 9]</w:t>
+        <w:t>[5, 7, 8]</w:t>
       </w:r>
       <w:r>
         <w:rPr>
@@ -9155,7 +9064,7 @@
           <w:iCs/>
           <w:szCs w:val="20"/>
         </w:rPr>
-        <w:instrText xml:space="preserve"> ADDIN EN.CITE &lt;EndNote&gt;&lt;Cite&gt;&lt;Author&gt;Singh&lt;/Author&gt;&lt;Year&gt;1999&lt;/Year&gt;&lt;RecNum&gt;6&lt;/RecNum&gt;&lt;DisplayText&gt;&lt;style face="superscript"&gt;[9]&lt;/style&gt;&lt;/DisplayText&gt;&lt;record&gt;&lt;rec-number&gt;6&lt;/rec-number&gt;&lt;foreign-keys&gt;&lt;key app="EN" db-id="2azv52r5g9zffjevde4v22w32zs5sw0ea5zd" timestamp="1731617730"&gt;6&lt;/key&gt;&lt;/foreign-keys&gt;&lt;ref-type name="Journal Article"&gt;17&lt;/ref-type&gt;&lt;contributors&gt;&lt;authors&gt;&lt;author&gt;Singh, A. E.&lt;/author&gt;&lt;author&gt;Romanowski, B.&lt;/author&gt;&lt;/authors&gt;&lt;/contributors&gt;&lt;auth-address&gt;Alberta Health STD Services, University of Alberta, Edmonton, Alberta, Canada.&lt;/auth-address&gt;&lt;titles&gt;&lt;title&gt;Syphilis: review with emphasis on clinical, epidemiologic, and some biologic features&lt;/title&gt;&lt;secondary-title&gt;Clin Microbiol Rev&lt;/secondary-title&gt;&lt;/titles&gt;&lt;periodical&gt;&lt;full-title&gt;Clin Microbiol Rev&lt;/full-title&gt;&lt;/periodical&gt;&lt;pages&gt;187-209&lt;/pages&gt;&lt;volume&gt;12&lt;/volume&gt;&lt;number&gt;2&lt;/number&gt;&lt;edition&gt;1999/04/09&lt;/edition&gt;&lt;keywords&gt;&lt;keyword&gt;HIV Infections/complications&lt;/keyword&gt;&lt;keyword&gt;Humans&lt;/keyword&gt;&lt;keyword&gt;Syphilis/complications/*epidemiology/therapy&lt;/keyword&gt;&lt;/keywords&gt;&lt;dates&gt;&lt;year&gt;1999&lt;/year&gt;&lt;pub-dates&gt;&lt;date&gt;Apr&lt;/date&gt;&lt;/pub-dates&gt;&lt;/dates&gt;&lt;isbn&gt;0893-8512 (Print)&amp;#xD;1098-6618 (Electronic)&amp;#xD;0893-8512 (Linking)&lt;/isbn&gt;&lt;accession-num&gt;10194456&lt;/accession-num&gt;&lt;urls&gt;&lt;related-urls&gt;&lt;url&gt;https://www.ncbi.nlm.nih.gov/pubmed/10194456&lt;/url&gt;&lt;/related-urls&gt;&lt;/urls&gt;&lt;custom2&gt;PMC88914&lt;/custom2&gt;&lt;electronic-resource-num&gt;10.1128/CMR.12.2.187&lt;/electronic-resource-num&gt;&lt;/record&gt;&lt;/Cite&gt;&lt;/EndNote&gt;</w:instrText>
+        <w:instrText xml:space="preserve"> ADDIN EN.CITE &lt;EndNote&gt;&lt;Cite&gt;&lt;Author&gt;Singh&lt;/Author&gt;&lt;Year&gt;1999&lt;/Year&gt;&lt;RecNum&gt;6&lt;/RecNum&gt;&lt;DisplayText&gt;&lt;style face="superscript"&gt;[8]&lt;/style&gt;&lt;/DisplayText&gt;&lt;record&gt;&lt;rec-number&gt;6&lt;/rec-number&gt;&lt;foreign-keys&gt;&lt;key app="EN" db-id="2azv52r5g9zffjevde4v22w32zs5sw0ea5zd" timestamp="1731617730"&gt;6&lt;/key&gt;&lt;/foreign-keys&gt;&lt;ref-type name="Journal Article"&gt;17&lt;/ref-type&gt;&lt;contributors&gt;&lt;authors&gt;&lt;author&gt;Singh, A. E.&lt;/author&gt;&lt;author&gt;Romanowski, B.&lt;/author&gt;&lt;/authors&gt;&lt;/contributors&gt;&lt;auth-address&gt;Alberta Health STD Services, University of Alberta, Edmonton, Alberta, Canada.&lt;/auth-address&gt;&lt;titles&gt;&lt;title&gt;Syphilis: review with emphasis on clinical, epidemiologic, and some biologic features&lt;/title&gt;&lt;secondary-title&gt;Clin Microbiol Rev&lt;/secondary-title&gt;&lt;/titles&gt;&lt;periodical&gt;&lt;full-title&gt;Clin Microbiol Rev&lt;/full-title&gt;&lt;/periodical&gt;&lt;pages&gt;187-209&lt;/pages&gt;&lt;volume&gt;12&lt;/volume&gt;&lt;number&gt;2&lt;/number&gt;&lt;edition&gt;1999/04/09&lt;/edition&gt;&lt;keywords&gt;&lt;keyword&gt;HIV Infections/complications&lt;/keyword&gt;&lt;keyword&gt;Humans&lt;/keyword&gt;&lt;keyword&gt;Syphilis/complications/*epidemiology/therapy&lt;/keyword&gt;&lt;/keywords&gt;&lt;dates&gt;&lt;year&gt;1999&lt;/year&gt;&lt;pub-dates&gt;&lt;date&gt;Apr&lt;/date&gt;&lt;/pub-dates&gt;&lt;/dates&gt;&lt;isbn&gt;0893-8512 (Print)&amp;#xD;1098-6618 (Electronic)&amp;#xD;0893-8512 (Linking)&lt;/isbn&gt;&lt;accession-num&gt;10194456&lt;/accession-num&gt;&lt;urls&gt;&lt;related-urls&gt;&lt;url&gt;https://www.ncbi.nlm.nih.gov/pubmed/10194456&lt;/url&gt;&lt;/related-urls&gt;&lt;/urls&gt;&lt;custom2&gt;PMC88914&lt;/custom2&gt;&lt;electronic-resource-num&gt;10.1128/CMR.12.2.187&lt;/electronic-resource-num&gt;&lt;/record&gt;&lt;/Cite&gt;&lt;/EndNote&gt;</w:instrText>
       </w:r>
       <w:r>
         <w:rPr>
@@ -9175,7 +9084,7 @@
           <w:szCs w:val="20"/>
           <w:vertAlign w:val="superscript"/>
         </w:rPr>
-        <w:t>[9]</w:t>
+        <w:t>[8]</w:t>
       </w:r>
       <w:r>
         <w:rPr>
@@ -9260,7 +9169,7 @@
           <w:color w:val="7030A0"/>
           <w:szCs w:val="20"/>
         </w:rPr>
-        <w:instrText xml:space="preserve"> ADDIN EN.CITE &lt;EndNote&gt;&lt;Cite&gt;&lt;Author&gt;Singh&lt;/Author&gt;&lt;Year&gt;1999&lt;/Year&gt;&lt;RecNum&gt;6&lt;/RecNum&gt;&lt;DisplayText&gt;&lt;style face="superscript"&gt;[9]&lt;/style&gt;&lt;/DisplayText&gt;&lt;record&gt;&lt;rec-number&gt;6&lt;/rec-number&gt;&lt;foreign-keys&gt;&lt;key app="EN" db-id="2azv52r5g9zffjevde4v22w32zs5sw0ea5zd" timestamp="1731617730"&gt;6&lt;/key&gt;&lt;/foreign-keys&gt;&lt;ref-type name="Journal Article"&gt;17&lt;/ref-type&gt;&lt;contributors&gt;&lt;authors&gt;&lt;author&gt;Singh, A. E.&lt;/author&gt;&lt;author&gt;Romanowski, B.&lt;/author&gt;&lt;/authors&gt;&lt;/contributors&gt;&lt;auth-address&gt;Alberta Health STD Services, University of Alberta, Edmonton, Alberta, Canada.&lt;/auth-address&gt;&lt;titles&gt;&lt;title&gt;Syphilis: review with emphasis on clinical, epidemiologic, and some biologic features&lt;/title&gt;&lt;secondary-title&gt;Clin Microbiol Rev&lt;/secondary-title&gt;&lt;/titles&gt;&lt;periodical&gt;&lt;full-title&gt;Clin Microbiol Rev&lt;/full-title&gt;&lt;/periodical&gt;&lt;pages&gt;187-209&lt;/pages&gt;&lt;volume&gt;12&lt;/volume&gt;&lt;number&gt;2&lt;/number&gt;&lt;edition&gt;1999/04/09&lt;/edition&gt;&lt;keywords&gt;&lt;keyword&gt;HIV Infections/complications&lt;/keyword&gt;&lt;keyword&gt;Humans&lt;/keyword&gt;&lt;keyword&gt;Syphilis/complications/*epidemiology/therapy&lt;/keyword&gt;&lt;/keywords&gt;&lt;dates&gt;&lt;year&gt;1999&lt;/year&gt;&lt;pub-dates&gt;&lt;date&gt;Apr&lt;/date&gt;&lt;/pub-dates&gt;&lt;/dates&gt;&lt;isbn&gt;0893-8512 (Print)&amp;#xD;1098-6618 (Electronic)&amp;#xD;0893-8512 (Linking)&lt;/isbn&gt;&lt;accession-num&gt;10194456&lt;/accession-num&gt;&lt;urls&gt;&lt;related-urls&gt;&lt;url&gt;https://www.ncbi.nlm.nih.gov/pubmed/10194456&lt;/url&gt;&lt;/related-urls&gt;&lt;/urls&gt;&lt;custom2&gt;PMC88914&lt;/custom2&gt;&lt;electronic-resource-num&gt;10.1128/CMR.12.2.187&lt;/electronic-resource-num&gt;&lt;/record&gt;&lt;/Cite&gt;&lt;/EndNote&gt;</w:instrText>
+        <w:instrText xml:space="preserve"> ADDIN EN.CITE &lt;EndNote&gt;&lt;Cite&gt;&lt;Author&gt;Singh&lt;/Author&gt;&lt;Year&gt;1999&lt;/Year&gt;&lt;RecNum&gt;6&lt;/RecNum&gt;&lt;DisplayText&gt;&lt;style face="superscript"&gt;[8]&lt;/style&gt;&lt;/DisplayText&gt;&lt;record&gt;&lt;rec-number&gt;6&lt;/rec-number&gt;&lt;foreign-keys&gt;&lt;key app="EN" db-id="2azv52r5g9zffjevde4v22w32zs5sw0ea5zd" timestamp="1731617730"&gt;6&lt;/key&gt;&lt;/foreign-keys&gt;&lt;ref-type name="Journal Article"&gt;17&lt;/ref-type&gt;&lt;contributors&gt;&lt;authors&gt;&lt;author&gt;Singh, A. E.&lt;/author&gt;&lt;author&gt;Romanowski, B.&lt;/author&gt;&lt;/authors&gt;&lt;/contributors&gt;&lt;auth-address&gt;Alberta Health STD Services, University of Alberta, Edmonton, Alberta, Canada.&lt;/auth-address&gt;&lt;titles&gt;&lt;title&gt;Syphilis: review with emphasis on clinical, epidemiologic, and some biologic features&lt;/title&gt;&lt;secondary-title&gt;Clin Microbiol Rev&lt;/secondary-title&gt;&lt;/titles&gt;&lt;periodical&gt;&lt;full-title&gt;Clin Microbiol Rev&lt;/full-title&gt;&lt;/periodical&gt;&lt;pages&gt;187-209&lt;/pages&gt;&lt;volume&gt;12&lt;/volume&gt;&lt;number&gt;2&lt;/number&gt;&lt;edition&gt;1999/04/09&lt;/edition&gt;&lt;keywords&gt;&lt;keyword&gt;HIV Infections/complications&lt;/keyword&gt;&lt;keyword&gt;Humans&lt;/keyword&gt;&lt;keyword&gt;Syphilis/complications/*epidemiology/therapy&lt;/keyword&gt;&lt;/keywords&gt;&lt;dates&gt;&lt;year&gt;1999&lt;/year&gt;&lt;pub-dates&gt;&lt;date&gt;Apr&lt;/date&gt;&lt;/pub-dates&gt;&lt;/dates&gt;&lt;isbn&gt;0893-8512 (Print)&amp;#xD;1098-6618 (Electronic)&amp;#xD;0893-8512 (Linking)&lt;/isbn&gt;&lt;accession-num&gt;10194456&lt;/accession-num&gt;&lt;urls&gt;&lt;related-urls&gt;&lt;url&gt;https://www.ncbi.nlm.nih.gov/pubmed/10194456&lt;/url&gt;&lt;/related-urls&gt;&lt;/urls&gt;&lt;custom2&gt;PMC88914&lt;/custom2&gt;&lt;electronic-resource-num&gt;10.1128/CMR.12.2.187&lt;/electronic-resource-num&gt;&lt;/record&gt;&lt;/Cite&gt;&lt;/EndNote&gt;</w:instrText>
       </w:r>
       <w:r>
         <w:rPr>
@@ -9282,7 +9191,7 @@
           <w:szCs w:val="20"/>
           <w:vertAlign w:val="superscript"/>
         </w:rPr>
-        <w:t>[9]</w:t>
+        <w:t>[8]</w:t>
       </w:r>
       <w:r>
         <w:rPr>
@@ -9473,7 +9382,7 @@
           <w:rFonts w:cs="Calibri"/>
           <w:szCs w:val="20"/>
         </w:rPr>
-        <w:instrText xml:space="preserve"> ADDIN EN.CITE &lt;EndNote&gt;&lt;Cite&gt;&lt;Author&gt;Peel&lt;/Author&gt;&lt;Year&gt;2021&lt;/Year&gt;&lt;RecNum&gt;1247&lt;/RecNum&gt;&lt;DisplayText&gt;&lt;style face="superscript"&gt;[10]&lt;/style&gt;&lt;/DisplayText&gt;&lt;record&gt;&lt;rec-number&gt;1247&lt;/rec-number&gt;&lt;foreign-keys&gt;&lt;key app="EN" db-id="0de29wz08pxpvrezp2r5trx59zf09wpzr5sv" timestamp="1740664089" guid="d6944021-a8dd-4b79-b2e7-c1743af180a6"&gt;1247&lt;/key&gt;&lt;/foreign-keys&gt;&lt;ref-type name="Journal Article"&gt;17&lt;/ref-type&gt;&lt;contributors&gt;&lt;authors&gt;&lt;author&gt;Peel, Joanne&lt;/author&gt;&lt;author&gt;Chow, Eric PF&lt;/author&gt;&lt;author&gt;Denham, Ian&lt;/author&gt;&lt;author&gt;Schmidt, Tina&lt;/author&gt;&lt;author&gt;Buchanan, Andrew&lt;/author&gt;&lt;author&gt;Fairley, Christopher K&lt;/author&gt;&lt;author&gt;Williamson, Deborah A&lt;/author&gt;&lt;author&gt;Bissessor, Melanie&lt;/author&gt;&lt;author&gt;Chen, Marcus Y&lt;/author&gt;&lt;/authors&gt;&lt;/contributors&gt;&lt;titles&gt;&lt;title&gt;Clinical presentation of incident syphilis among men who have sex with men taking HIV pre-exposure prophylaxis in Melbourne, Australia&lt;/title&gt;&lt;secondary-title&gt;Clinical Infectious Diseases&lt;/secondary-title&gt;&lt;/titles&gt;&lt;periodical&gt;&lt;full-title&gt;Clinical Infectious Diseases&lt;/full-title&gt;&lt;/periodical&gt;&lt;pages&gt;e934-e937&lt;/pages&gt;&lt;volume&gt;73&lt;/volume&gt;&lt;number&gt;4&lt;/number&gt;&lt;dates&gt;&lt;year&gt;2021&lt;/year&gt;&lt;/dates&gt;&lt;isbn&gt;1058-4838&lt;/isbn&gt;&lt;urls&gt;&lt;/urls&gt;&lt;/record&gt;&lt;/Cite&gt;&lt;/EndNote&gt;</w:instrText>
+        <w:instrText xml:space="preserve"> ADDIN EN.CITE &lt;EndNote&gt;&lt;Cite&gt;&lt;Author&gt;Peel&lt;/Author&gt;&lt;Year&gt;2021&lt;/Year&gt;&lt;RecNum&gt;1247&lt;/RecNum&gt;&lt;DisplayText&gt;&lt;style face="superscript"&gt;[9]&lt;/style&gt;&lt;/DisplayText&gt;&lt;record&gt;&lt;rec-number&gt;1247&lt;/rec-number&gt;&lt;foreign-keys&gt;&lt;key app="EN" db-id="0de29wz08pxpvrezp2r5trx59zf09wpzr5sv" timestamp="1740664089" guid="d6944021-a8dd-4b79-b2e7-c1743af180a6"&gt;1247&lt;/key&gt;&lt;/foreign-keys&gt;&lt;ref-type name="Journal Article"&gt;17&lt;/ref-type&gt;&lt;contributors&gt;&lt;authors&gt;&lt;author&gt;Peel, Joanne&lt;/author&gt;&lt;author&gt;Chow, Eric PF&lt;/author&gt;&lt;author&gt;Denham, Ian&lt;/author&gt;&lt;author&gt;Schmidt, Tina&lt;/author&gt;&lt;author&gt;Buchanan, Andrew&lt;/author&gt;&lt;author&gt;Fairley, Christopher K&lt;/author&gt;&lt;author&gt;Williamson, Deborah A&lt;/author&gt;&lt;author&gt;Bissessor, Melanie&lt;/author&gt;&lt;author&gt;Chen, Marcus Y&lt;/author&gt;&lt;/authors&gt;&lt;/contributors&gt;&lt;titles&gt;&lt;title&gt;Clinical presentation of incident syphilis among men who have sex with men taking HIV pre-exposure prophylaxis in Melbourne, Australia&lt;/title&gt;&lt;secondary-title&gt;Clinical Infectious Diseases&lt;/secondary-title&gt;&lt;/titles&gt;&lt;periodical&gt;&lt;full-title&gt;Clinical Infectious Diseases&lt;/full-title&gt;&lt;/periodical&gt;&lt;pages&gt;e934-e937&lt;/pages&gt;&lt;volume&gt;73&lt;/volume&gt;&lt;number&gt;4&lt;/number&gt;&lt;dates&gt;&lt;year&gt;2021&lt;/year&gt;&lt;/dates&gt;&lt;isbn&gt;1058-4838&lt;/isbn&gt;&lt;urls&gt;&lt;/urls&gt;&lt;/record&gt;&lt;/Cite&gt;&lt;/EndNote&gt;</w:instrText>
       </w:r>
       <w:r>
         <w:rPr>
@@ -9489,7 +9398,7 @@
           <w:szCs w:val="20"/>
           <w:vertAlign w:val="superscript"/>
         </w:rPr>
-        <w:t>[10]</w:t>
+        <w:t>[9]</w:t>
       </w:r>
       <w:r>
         <w:rPr>
@@ -9645,7 +9554,7 @@
           <w:rFonts w:cs="Calibri"/>
           <w:szCs w:val="20"/>
         </w:rPr>
-        <w:instrText xml:space="preserve"> ADDIN EN.CITE &lt;EndNote&gt;&lt;Cite&gt;&lt;Author&gt;Peel&lt;/Author&gt;&lt;Year&gt;2021&lt;/Year&gt;&lt;RecNum&gt;1247&lt;/RecNum&gt;&lt;DisplayText&gt;&lt;style face="superscript"&gt;[10]&lt;/style&gt;&lt;/DisplayText&gt;&lt;record&gt;&lt;rec-number&gt;1247&lt;/rec-number&gt;&lt;foreign-keys&gt;&lt;key app="EN" db-id="0de29wz08pxpvrezp2r5trx59zf09wpzr5sv" timestamp="1740664089" guid="d6944021-a8dd-4b79-b2e7-c1743af180a6"&gt;1247&lt;/key&gt;&lt;/foreign-keys&gt;&lt;ref-type name="Journal Article"&gt;17&lt;/ref-type&gt;&lt;contributors&gt;&lt;authors&gt;&lt;author&gt;Peel, Joanne&lt;/author&gt;&lt;author&gt;Chow, Eric PF&lt;/author&gt;&lt;author&gt;Denham, Ian&lt;/author&gt;&lt;author&gt;Schmidt, Tina&lt;/author&gt;&lt;author&gt;Buchanan, Andrew&lt;/author&gt;&lt;author&gt;Fairley, Christopher K&lt;/author&gt;&lt;author&gt;Williamson, Deborah A&lt;/author&gt;&lt;author&gt;Bissessor, Melanie&lt;/author&gt;&lt;author&gt;Chen, Marcus Y&lt;/author&gt;&lt;/authors&gt;&lt;/contributors&gt;&lt;titles&gt;&lt;title&gt;Clinical presentation of incident syphilis among men who have sex with men taking HIV pre-exposure prophylaxis in Melbourne, Australia&lt;/title&gt;&lt;secondary-title&gt;Clinical Infectious Diseases&lt;/secondary-title&gt;&lt;/titles&gt;&lt;periodical&gt;&lt;full-title&gt;Clinical Infectious Diseases&lt;/full-title&gt;&lt;/periodical&gt;&lt;pages&gt;e934-e937&lt;/pages&gt;&lt;volume&gt;73&lt;/volume&gt;&lt;number&gt;4&lt;/number&gt;&lt;dates&gt;&lt;year&gt;2021&lt;/year&gt;&lt;/dates&gt;&lt;isbn&gt;1058-4838&lt;/isbn&gt;&lt;urls&gt;&lt;/urls&gt;&lt;/record&gt;&lt;/Cite&gt;&lt;/EndNote&gt;</w:instrText>
+        <w:instrText xml:space="preserve"> ADDIN EN.CITE &lt;EndNote&gt;&lt;Cite&gt;&lt;Author&gt;Peel&lt;/Author&gt;&lt;Year&gt;2021&lt;/Year&gt;&lt;RecNum&gt;1247&lt;/RecNum&gt;&lt;DisplayText&gt;&lt;style face="superscript"&gt;[9]&lt;/style&gt;&lt;/DisplayText&gt;&lt;record&gt;&lt;rec-number&gt;1247&lt;/rec-number&gt;&lt;foreign-keys&gt;&lt;key app="EN" db-id="0de29wz08pxpvrezp2r5trx59zf09wpzr5sv" timestamp="1740664089" guid="d6944021-a8dd-4b79-b2e7-c1743af180a6"&gt;1247&lt;/key&gt;&lt;/foreign-keys&gt;&lt;ref-type name="Journal Article"&gt;17&lt;/ref-type&gt;&lt;contributors&gt;&lt;authors&gt;&lt;author&gt;Peel, Joanne&lt;/author&gt;&lt;author&gt;Chow, Eric PF&lt;/author&gt;&lt;author&gt;Denham, Ian&lt;/author&gt;&lt;author&gt;Schmidt, Tina&lt;/author&gt;&lt;author&gt;Buchanan, Andrew&lt;/author&gt;&lt;author&gt;Fairley, Christopher K&lt;/author&gt;&lt;author&gt;Williamson, Deborah A&lt;/author&gt;&lt;author&gt;Bissessor, Melanie&lt;/author&gt;&lt;author&gt;Chen, Marcus Y&lt;/author&gt;&lt;/authors&gt;&lt;/contributors&gt;&lt;titles&gt;&lt;title&gt;Clinical presentation of incident syphilis among men who have sex with men taking HIV pre-exposure prophylaxis in Melbourne, Australia&lt;/title&gt;&lt;secondary-title&gt;Clinical Infectious Diseases&lt;/secondary-title&gt;&lt;/titles&gt;&lt;periodical&gt;&lt;full-title&gt;Clinical Infectious Diseases&lt;/full-title&gt;&lt;/periodical&gt;&lt;pages&gt;e934-e937&lt;/pages&gt;&lt;volume&gt;73&lt;/volume&gt;&lt;number&gt;4&lt;/number&gt;&lt;dates&gt;&lt;year&gt;2021&lt;/year&gt;&lt;/dates&gt;&lt;isbn&gt;1058-4838&lt;/isbn&gt;&lt;urls&gt;&lt;/urls&gt;&lt;/record&gt;&lt;/Cite&gt;&lt;/EndNote&gt;</w:instrText>
       </w:r>
       <w:r>
         <w:rPr>
@@ -9661,7 +9570,7 @@
           <w:szCs w:val="20"/>
           <w:vertAlign w:val="superscript"/>
         </w:rPr>
-        <w:t>[10]</w:t>
+        <w:t>[9]</w:t>
       </w:r>
       <w:r>
         <w:rPr>
@@ -9827,7 +9736,7 @@
           <w:rFonts w:cs="Calibri"/>
           <w:szCs w:val="20"/>
         </w:rPr>
-        <w:instrText xml:space="preserve"> ADDIN EN.CITE &lt;EndNote&gt;&lt;Cite&gt;&lt;Author&gt;Peel&lt;/Author&gt;&lt;Year&gt;2021&lt;/Year&gt;&lt;RecNum&gt;1247&lt;/RecNum&gt;&lt;DisplayText&gt;&lt;style face="superscript"&gt;[10]&lt;/style&gt;&lt;/DisplayText&gt;&lt;record&gt;&lt;rec-number&gt;1247&lt;/rec-number&gt;&lt;foreign-keys&gt;&lt;key app="EN" db-id="0de29wz08pxpvrezp2r5trx59zf09wpzr5sv" timestamp="1740664089" guid="d6944021-a8dd-4b79-b2e7-c1743af180a6"&gt;1247&lt;/key&gt;&lt;/foreign-keys&gt;&lt;ref-type name="Journal Article"&gt;17&lt;/ref-type&gt;&lt;contributors&gt;&lt;authors&gt;&lt;author&gt;Peel, Joanne&lt;/author&gt;&lt;author&gt;Chow, Eric PF&lt;/author&gt;&lt;author&gt;Denham, Ian&lt;/author&gt;&lt;author&gt;Schmidt, Tina&lt;/author&gt;&lt;author&gt;Buchanan, Andrew&lt;/author&gt;&lt;author&gt;Fairley, Christopher K&lt;/author&gt;&lt;author&gt;Williamson, Deborah A&lt;/author&gt;&lt;author&gt;Bissessor, Melanie&lt;/author&gt;&lt;author&gt;Chen, Marcus Y&lt;/author&gt;&lt;/authors&gt;&lt;/contributors&gt;&lt;titles&gt;&lt;title&gt;Clinical presentation of incident syphilis among men who have sex with men taking HIV pre-exposure prophylaxis in Melbourne, Australia&lt;/title&gt;&lt;secondary-title&gt;Clinical Infectious Diseases&lt;/secondary-title&gt;&lt;/titles&gt;&lt;periodical&gt;&lt;full-title&gt;Clinical Infectious Diseases&lt;/full-title&gt;&lt;/periodical&gt;&lt;pages&gt;e934-e937&lt;/pages&gt;&lt;volume&gt;73&lt;/volume&gt;&lt;number&gt;4&lt;/number&gt;&lt;dates&gt;&lt;year&gt;2021&lt;/year&gt;&lt;/dates&gt;&lt;isbn&gt;1058-4838&lt;/isbn&gt;&lt;urls&gt;&lt;/urls&gt;&lt;/record&gt;&lt;/Cite&gt;&lt;/EndNote&gt;</w:instrText>
+        <w:instrText xml:space="preserve"> ADDIN EN.CITE &lt;EndNote&gt;&lt;Cite&gt;&lt;Author&gt;Peel&lt;/Author&gt;&lt;Year&gt;2021&lt;/Year&gt;&lt;RecNum&gt;1247&lt;/RecNum&gt;&lt;DisplayText&gt;&lt;style face="superscript"&gt;[9]&lt;/style&gt;&lt;/DisplayText&gt;&lt;record&gt;&lt;rec-number&gt;1247&lt;/rec-number&gt;&lt;foreign-keys&gt;&lt;key app="EN" db-id="0de29wz08pxpvrezp2r5trx59zf09wpzr5sv" timestamp="1740664089" guid="d6944021-a8dd-4b79-b2e7-c1743af180a6"&gt;1247&lt;/key&gt;&lt;/foreign-keys&gt;&lt;ref-type name="Journal Article"&gt;17&lt;/ref-type&gt;&lt;contributors&gt;&lt;authors&gt;&lt;author&gt;Peel, Joanne&lt;/author&gt;&lt;author&gt;Chow, Eric PF&lt;/author&gt;&lt;author&gt;Denham, Ian&lt;/author&gt;&lt;author&gt;Schmidt, Tina&lt;/author&gt;&lt;author&gt;Buchanan, Andrew&lt;/author&gt;&lt;author&gt;Fairley, Christopher K&lt;/author&gt;&lt;author&gt;Williamson, Deborah A&lt;/author&gt;&lt;author&gt;Bissessor, Melanie&lt;/author&gt;&lt;author&gt;Chen, Marcus Y&lt;/author&gt;&lt;/authors&gt;&lt;/contributors&gt;&lt;titles&gt;&lt;title&gt;Clinical presentation of incident syphilis among men who have sex with men taking HIV pre-exposure prophylaxis in Melbourne, Australia&lt;/title&gt;&lt;secondary-title&gt;Clinical Infectious Diseases&lt;/secondary-title&gt;&lt;/titles&gt;&lt;periodical&gt;&lt;full-title&gt;Clinical Infectious Diseases&lt;/full-title&gt;&lt;/periodical&gt;&lt;pages&gt;e934-e937&lt;/pages&gt;&lt;volume&gt;73&lt;/volume&gt;&lt;number&gt;4&lt;/number&gt;&lt;dates&gt;&lt;year&gt;2021&lt;/year&gt;&lt;/dates&gt;&lt;isbn&gt;1058-4838&lt;/isbn&gt;&lt;urls&gt;&lt;/urls&gt;&lt;/record&gt;&lt;/Cite&gt;&lt;/EndNote&gt;</w:instrText>
       </w:r>
       <w:r>
         <w:rPr>
@@ -9843,7 +9752,7 @@
           <w:szCs w:val="20"/>
           <w:vertAlign w:val="superscript"/>
         </w:rPr>
-        <w:t>[10]</w:t>
+        <w:t>[9]</w:t>
       </w:r>
       <w:r>
         <w:rPr>
@@ -9981,7 +9890,7 @@
           <w:rFonts w:cs="Calibri"/>
           <w:szCs w:val="20"/>
         </w:rPr>
-        <w:instrText xml:space="preserve"> ADDIN EN.CITE &lt;EndNote&gt;&lt;Cite&gt;&lt;Author&gt;Kerani&lt;/Author&gt;&lt;Year&gt;2024&lt;/Year&gt;&lt;RecNum&gt;1268&lt;/RecNum&gt;&lt;DisplayText&gt;&lt;style face="superscript"&gt;[26]&lt;/style&gt;&lt;/DisplayText&gt;&lt;record&gt;&lt;rec-number&gt;1268&lt;/rec-number&gt;&lt;foreign-keys&gt;&lt;key app="EN" db-id="0de29wz08pxpvrezp2r5trx59zf09wpzr5sv" timestamp="1740758462" guid="9536c7c2-4364-4b99-bcea-85a4aea1aa9a"&gt;1268&lt;/key&gt;&lt;/foreign-keys&gt;&lt;ref-type name="Journal Article"&gt;17&lt;/ref-type&gt;&lt;contributors&gt;&lt;authors&gt;&lt;author&gt;Kerani, Roxanne P&lt;/author&gt;&lt;author&gt;Chang, Alene&lt;/author&gt;&lt;author&gt;Berzkalns, Anna&lt;/author&gt;&lt;author&gt;Moreno, Juan Palacios&lt;/author&gt;&lt;author&gt;Ramchandani, Meena&lt;/author&gt;&lt;author&gt;Golden, Matthew R&lt;/author&gt;&lt;/authors&gt;&lt;/contributors&gt;&lt;titles&gt;&lt;title&gt;An evaluation of syphilis partner services among gay, bisexual, and other men who have sex with men with early syphilis in King County, WA&lt;/title&gt;&lt;secondary-title&gt;Sexually Transmitted Diseases&lt;/secondary-title&gt;&lt;/titles&gt;&lt;periodical&gt;&lt;full-title&gt;Sex Transm Dis&lt;/full-title&gt;&lt;abbr-1&gt;Sexually transmitted diseases&lt;/abbr-1&gt;&lt;/periodical&gt;&lt;pages&gt;10.1097&lt;/pages&gt;&lt;dates&gt;&lt;year&gt;2024&lt;/year&gt;&lt;/dates&gt;&lt;isbn&gt;0148-5717&lt;/isbn&gt;&lt;urls&gt;&lt;/urls&gt;&lt;/record&gt;&lt;/Cite&gt;&lt;/EndNote&gt;</w:instrText>
+        <w:instrText xml:space="preserve"> ADDIN EN.CITE &lt;EndNote&gt;&lt;Cite&gt;&lt;Author&gt;Kerani&lt;/Author&gt;&lt;Year&gt;2024&lt;/Year&gt;&lt;RecNum&gt;1268&lt;/RecNum&gt;&lt;DisplayText&gt;&lt;style face="superscript"&gt;[25]&lt;/style&gt;&lt;/DisplayText&gt;&lt;record&gt;&lt;rec-number&gt;1268&lt;/rec-number&gt;&lt;foreign-keys&gt;&lt;key app="EN" db-id="0de29wz08pxpvrezp2r5trx59zf09wpzr5sv" timestamp="1740758462" guid="9536c7c2-4364-4b99-bcea-85a4aea1aa9a"&gt;1268&lt;/key&gt;&lt;/foreign-keys&gt;&lt;ref-type name="Journal Article"&gt;17&lt;/ref-type&gt;&lt;contributors&gt;&lt;authors&gt;&lt;author&gt;Kerani, Roxanne P&lt;/author&gt;&lt;author&gt;Chang, Alene&lt;/author&gt;&lt;author&gt;Berzkalns, Anna&lt;/author&gt;&lt;author&gt;Moreno, Juan Palacios&lt;/author&gt;&lt;author&gt;Ramchandani, Meena&lt;/author&gt;&lt;author&gt;Golden, Matthew R&lt;/author&gt;&lt;/authors&gt;&lt;/contributors&gt;&lt;titles&gt;&lt;title&gt;An evaluation of syphilis partner services among gay, bisexual, and other men who have sex with men with early syphilis in King County, WA&lt;/title&gt;&lt;secondary-title&gt;Sexually Transmitted Diseases&lt;/secondary-title&gt;&lt;/titles&gt;&lt;periodical&gt;&lt;full-title&gt;Sex Transm Dis&lt;/full-title&gt;&lt;abbr-1&gt;Sexually transmitted diseases&lt;/abbr-1&gt;&lt;/periodical&gt;&lt;pages&gt;10.1097&lt;/pages&gt;&lt;dates&gt;&lt;year&gt;2024&lt;/year&gt;&lt;/dates&gt;&lt;isbn&gt;0148-5717&lt;/isbn&gt;&lt;urls&gt;&lt;/urls&gt;&lt;/record&gt;&lt;/Cite&gt;&lt;/EndNote&gt;</w:instrText>
       </w:r>
       <w:r>
         <w:rPr>
@@ -9997,7 +9906,7 @@
           <w:szCs w:val="20"/>
           <w:vertAlign w:val="superscript"/>
         </w:rPr>
-        <w:t>[26]</w:t>
+        <w:t>[25]</w:t>
       </w:r>
       <w:r>
         <w:rPr>
@@ -10478,7 +10387,7 @@
           <w:rFonts w:cstheme="minorBidi"/>
           <w:szCs w:val="20"/>
         </w:rPr>
-        <w:instrText xml:space="preserve"> ADDIN EN.CITE &lt;EndNote&gt;&lt;Cite&gt;&lt;Author&gt;Gross&lt;/Author&gt;&lt;Year&gt;2011&lt;/Year&gt;&lt;RecNum&gt;7&lt;/RecNum&gt;&lt;DisplayText&gt;&lt;style face="superscript"&gt;[8]&lt;/style&gt;&lt;/DisplayText&gt;&lt;record&gt;&lt;rec-number&gt;7&lt;/rec-number&gt;&lt;foreign-keys&gt;&lt;key app="EN" db-id="2azv52r5g9zffjevde4v22w32zs5sw0ea5zd" timestamp="1731691826"&gt;7&lt;/key&gt;&lt;/foreign-keys&gt;&lt;ref-type name="Book"&gt;6&lt;/ref-type&gt;&lt;contributors&gt;&lt;authors&gt;&lt;author&gt;Gross, Gerd&lt;/author&gt;&lt;author&gt;Tyring, Stephen K&lt;/author&gt;&lt;/authors&gt;&lt;/contributors&gt;&lt;titles&gt;&lt;title&gt;Sexually transmitted infections and sexually transmitted diseases&lt;/title&gt;&lt;/titles&gt;&lt;dates&gt;&lt;year&gt;2011&lt;/year&gt;&lt;/dates&gt;&lt;publisher&gt;Springer Science &amp;amp; Business Media&lt;/publisher&gt;&lt;isbn&gt;3642146635&lt;/isbn&gt;&lt;urls&gt;&lt;/urls&gt;&lt;/record&gt;&lt;/Cite&gt;&lt;/EndNote&gt;</w:instrText>
+        <w:instrText xml:space="preserve"> ADDIN EN.CITE &lt;EndNote&gt;&lt;Cite&gt;&lt;Author&gt;Gross&lt;/Author&gt;&lt;Year&gt;2011&lt;/Year&gt;&lt;RecNum&gt;7&lt;/RecNum&gt;&lt;DisplayText&gt;&lt;style face="superscript"&gt;[7]&lt;/style&gt;&lt;/DisplayText&gt;&lt;record&gt;&lt;rec-number&gt;7&lt;/rec-number&gt;&lt;foreign-keys&gt;&lt;key app="EN" db-id="2azv52r5g9zffjevde4v22w32zs5sw0ea5zd" timestamp="1731691826"&gt;7&lt;/key&gt;&lt;/foreign-keys&gt;&lt;ref-type name="Book"&gt;6&lt;/ref-type&gt;&lt;contributors&gt;&lt;authors&gt;&lt;author&gt;Gross, Gerd&lt;/author&gt;&lt;author&gt;Tyring, Stephen K&lt;/author&gt;&lt;/authors&gt;&lt;/contributors&gt;&lt;titles&gt;&lt;title&gt;Sexually transmitted infections and sexually transmitted diseases&lt;/title&gt;&lt;/titles&gt;&lt;dates&gt;&lt;year&gt;2011&lt;/year&gt;&lt;/dates&gt;&lt;publisher&gt;Springer Science &amp;amp; Business Media&lt;/publisher&gt;&lt;isbn&gt;3642146635&lt;/isbn&gt;&lt;urls&gt;&lt;/urls&gt;&lt;/record&gt;&lt;/Cite&gt;&lt;/EndNote&gt;</w:instrText>
       </w:r>
       <w:r>
         <w:rPr>
@@ -10494,7 +10403,7 @@
           <w:szCs w:val="20"/>
           <w:vertAlign w:val="superscript"/>
         </w:rPr>
-        <w:t>[8]</w:t>
+        <w:t>[7]</w:t>
       </w:r>
       <w:r>
         <w:rPr>
@@ -10599,7 +10508,7 @@
           <w:bCs/>
           <w:szCs w:val="20"/>
         </w:rPr>
-        <w:instrText xml:space="preserve"> ADDIN EN.CITE &lt;EndNote&gt;&lt;Cite&gt;&lt;Author&gt;De Voux&lt;/Author&gt;&lt;Year&gt;2018&lt;/Year&gt;&lt;RecNum&gt;1249&lt;/RecNum&gt;&lt;DisplayText&gt;&lt;style face="superscript"&gt;[11]&lt;/style&gt;&lt;/DisplayText&gt;&lt;record&gt;&lt;rec-number&gt;1249&lt;/rec-number&gt;&lt;foreign-keys&gt;&lt;key app="EN" db-id="0de29wz08pxpvrezp2r5trx59zf09wpzr5sv" timestamp="1740664563" guid="207bef09-1187-4917-bea9-5583878cb793"&gt;1249&lt;/key&gt;&lt;/foreign-keys&gt;&lt;ref-type name="Journal Article"&gt;17&lt;/ref-type&gt;&lt;contributors&gt;&lt;authors&gt;&lt;author&gt;De Voux, Alex&lt;/author&gt;&lt;author&gt;Kidd, Sarah&lt;/author&gt;&lt;author&gt;Torrone, Elizabeth A&lt;/author&gt;&lt;/authors&gt;&lt;/contributors&gt;&lt;titles&gt;&lt;title&gt;Reported cases of neurosyphilis among early syphilis cases—United States, 2009 to 2015&lt;/title&gt;&lt;secondary-title&gt;Sexually transmitted diseases&lt;/secondary-title&gt;&lt;/titles&gt;&lt;periodical&gt;&lt;full-title&gt;Sex Transm Dis&lt;/full-title&gt;&lt;abbr-1&gt;Sexually transmitted diseases&lt;/abbr-1&gt;&lt;/periodical&gt;&lt;pages&gt;39-41&lt;/pages&gt;&lt;volume&gt;45&lt;/volume&gt;&lt;number&gt;1&lt;/number&gt;&lt;dates&gt;&lt;year&gt;2018&lt;/year&gt;&lt;/dates&gt;&lt;isbn&gt;0148-5717&lt;/isbn&gt;&lt;urls&gt;&lt;/urls&gt;&lt;/record&gt;&lt;/Cite&gt;&lt;/EndNote&gt;</w:instrText>
+        <w:instrText xml:space="preserve"> ADDIN EN.CITE &lt;EndNote&gt;&lt;Cite&gt;&lt;Author&gt;De Voux&lt;/Author&gt;&lt;Year&gt;2018&lt;/Year&gt;&lt;RecNum&gt;1249&lt;/RecNum&gt;&lt;DisplayText&gt;&lt;style face="superscript"&gt;[10]&lt;/style&gt;&lt;/DisplayText&gt;&lt;record&gt;&lt;rec-number&gt;1249&lt;/rec-number&gt;&lt;foreign-keys&gt;&lt;key app="EN" db-id="0de29wz08pxpvrezp2r5trx59zf09wpzr5sv" timestamp="1740664563" guid="207bef09-1187-4917-bea9-5583878cb793"&gt;1249&lt;/key&gt;&lt;/foreign-keys&gt;&lt;ref-type name="Journal Article"&gt;17&lt;/ref-type&gt;&lt;contributors&gt;&lt;authors&gt;&lt;author&gt;De Voux, Alex&lt;/author&gt;&lt;author&gt;Kidd, Sarah&lt;/author&gt;&lt;author&gt;Torrone, Elizabeth A&lt;/author&gt;&lt;/authors&gt;&lt;/contributors&gt;&lt;titles&gt;&lt;title&gt;Reported cases of neurosyphilis among early syphilis cases—United States, 2009 to 2015&lt;/title&gt;&lt;secondary-title&gt;Sexually transmitted diseases&lt;/secondary-title&gt;&lt;/titles&gt;&lt;periodical&gt;&lt;full-title&gt;Sex Transm Dis&lt;/full-title&gt;&lt;abbr-1&gt;Sexually transmitted diseases&lt;/abbr-1&gt;&lt;/periodical&gt;&lt;pages&gt;39-41&lt;/pages&gt;&lt;volume&gt;45&lt;/volume&gt;&lt;number&gt;1&lt;/number&gt;&lt;dates&gt;&lt;year&gt;2018&lt;/year&gt;&lt;/dates&gt;&lt;isbn&gt;0148-5717&lt;/isbn&gt;&lt;urls&gt;&lt;/urls&gt;&lt;/record&gt;&lt;/Cite&gt;&lt;/EndNote&gt;</w:instrText>
       </w:r>
       <w:r>
         <w:rPr>
@@ -10619,7 +10528,7 @@
           <w:szCs w:val="20"/>
           <w:vertAlign w:val="superscript"/>
         </w:rPr>
-        <w:t>[11]</w:t>
+        <w:t>[10]</w:t>
       </w:r>
       <w:r>
         <w:rPr>
@@ -11260,7 +11169,7 @@
         <w:fldChar w:fldCharType="begin">
           <w:fldData xml:space="preserve">PEVuZE5vdGU+PENpdGU+PEF1dGhvcj5Hb2xkZW48L0F1dGhvcj48WWVhcj4yMDAzPC9ZZWFyPjxS
 ZWNOdW0+MTQ8L1JlY051bT48RGlzcGxheVRleHQ+PHN0eWxlIGZhY2U9InN1cGVyc2NyaXB0Ij5b
-NSwgMTJdPC9zdHlsZT48L0Rpc3BsYXlUZXh0PjxyZWNvcmQ+PHJlYy1udW1iZXI+MTQ8L3JlYy1u
+NCwgMTFdPC9zdHlsZT48L0Rpc3BsYXlUZXh0PjxyZWNvcmQ+PHJlYy1udW1iZXI+MTQ8L3JlYy1u
 dW1iZXI+PGZvcmVpZ24ta2V5cz48a2V5IGFwcD0iRU4iIGRiLWlkPSIyYXp2NTJyNWc5emZmamV2
 ZGU0djIydzMyenM1c3cwZWE1emQiIHRpbWVzdGFtcD0iMTczMzg2MzEzMyI+MTQ8L2tleT48L2Zv
 cmVpZ24ta2V5cz48cmVmLXR5cGUgbmFtZT0iSm91cm5hbCBBcnRpY2xlIj4xNzwvcmVmLXR5cGU+
@@ -11317,7 +11226,7 @@
         <w:fldChar w:fldCharType="begin">
           <w:fldData xml:space="preserve">PEVuZE5vdGU+PENpdGU+PEF1dGhvcj5Hb2xkZW48L0F1dGhvcj48WWVhcj4yMDAzPC9ZZWFyPjxS
 ZWNOdW0+MTQ8L1JlY051bT48RGlzcGxheVRleHQ+PHN0eWxlIGZhY2U9InN1cGVyc2NyaXB0Ij5b
-NSwgMTJdPC9zdHlsZT48L0Rpc3BsYXlUZXh0PjxyZWNvcmQ+PHJlYy1udW1iZXI+MTQ8L3JlYy1u
+NCwgMTFdPC9zdHlsZT48L0Rpc3BsYXlUZXh0PjxyZWNvcmQ+PHJlYy1udW1iZXI+MTQ8L3JlYy1u
 dW1iZXI+PGZvcmVpZ24ta2V5cz48a2V5IGFwcD0iRU4iIGRiLWlkPSIyYXp2NTJyNWc5emZmamV2
 ZGU0djIydzMyenM1c3cwZWE1emQiIHRpbWVzdGFtcD0iMTczMzg2MzEzMyI+MTQ8L2tleT48L2Zv
 cmVpZ24ta2V5cz48cmVmLXR5cGUgbmFtZT0iSm91cm5hbCBBcnRpY2xlIj4xNzwvcmVmLXR5cGU+
@@ -11384,12 +11293,6 @@
           <w:color w:val="7030A0"/>
           <w:u w:val="single"/>
         </w:rPr>
-      </w:r>
-      <w:r>
-        <w:rPr>
-          <w:color w:val="7030A0"/>
-          <w:u w:val="single"/>
-        </w:rPr>
         <w:fldChar w:fldCharType="separate"/>
       </w:r>
       <w:r>
@@ -11399,7 +11302,7 @@
           <w:u w:val="single"/>
           <w:vertAlign w:val="superscript"/>
         </w:rPr>
-        <w:t>[5, 12]</w:t>
+        <w:t>[4, 11]</w:t>
       </w:r>
       <w:r>
         <w:rPr>
@@ -11742,7 +11645,7 @@
         <w:fldChar w:fldCharType="begin">
           <w:fldData xml:space="preserve">PEVuZE5vdGU+PENpdGU+PEF1dGhvcj5EZSBWb3V4PC9BdXRob3I+PFllYXI+MjAxODwvWWVhcj48
 UmVjTnVtPjEyNDk8L1JlY051bT48RGlzcGxheVRleHQ+PHN0eWxlIGZhY2U9InN1cGVyc2NyaXB0
-Ij5bNSwgMTEsIDEyXTwvc3R5bGU+PC9EaXNwbGF5VGV4dD48cmVjb3JkPjxyZWMtbnVtYmVyPjEy
+Ij5bNCwgMTAsIDExXTwvc3R5bGU+PC9EaXNwbGF5VGV4dD48cmVjb3JkPjxyZWMtbnVtYmVyPjEy
 NDk8L3JlYy1udW1iZXI+PGZvcmVpZ24ta2V5cz48a2V5IGFwcD0iRU4iIGRiLWlkPSIwZGUyOXd6
 MDhweHB2cmV6cDJyNXRyeDU5emYwOXdwenI1c3YiIHRpbWVzdGFtcD0iMTc0MDY2NDU2MyIgZ3Vp
 ZD0iMjA3YmVmMDktMTE4Ny00OTE3LWJlYTktNTU4Mzg3OGNiNzkzIj4xMjQ5PC9rZXk+PC9mb3Jl
@@ -11821,7 +11724,7 @@
         <w:fldChar w:fldCharType="begin">
           <w:fldData xml:space="preserve">PEVuZE5vdGU+PENpdGU+PEF1dGhvcj5EZSBWb3V4PC9BdXRob3I+PFllYXI+MjAxODwvWWVhcj48
 UmVjTnVtPjEyNDk8L1JlY051bT48RGlzcGxheVRleHQ+PHN0eWxlIGZhY2U9InN1cGVyc2NyaXB0
-Ij5bNSwgMTEsIDEyXTwvc3R5bGU+PC9EaXNwbGF5VGV4dD48cmVjb3JkPjxyZWMtbnVtYmVyPjEy
+Ij5bNCwgMTAsIDExXTwvc3R5bGU+PC9EaXNwbGF5VGV4dD48cmVjb3JkPjxyZWMtbnVtYmVyPjEy
 NDk8L3JlYy1udW1iZXI+PGZvcmVpZ24ta2V5cz48a2V5IGFwcD0iRU4iIGRiLWlkPSIwZGUyOXd6
 MDhweHB2cmV6cDJyNXRyeDU5emYwOXdwenI1c3YiIHRpbWVzdGFtcD0iMTc0MDY2NDU2MyIgZ3Vp
 ZD0iMjA3YmVmMDktMTE4Ny00OTE3LWJlYTktNTU4Mzg3OGNiNzkzIj4xMjQ5PC9rZXk+PC9mb3Jl
@@ -11916,15 +11819,6 @@
           <w:szCs w:val="20"/>
           <w:highlight w:val="yellow"/>
         </w:rPr>
-      </w:r>
-      <w:r>
-        <w:rPr>
-          <w:rFonts w:cs="Calibri"/>
-          <w:b/>
-          <w:bCs/>
-          <w:szCs w:val="20"/>
-          <w:highlight w:val="yellow"/>
-        </w:rPr>
         <w:fldChar w:fldCharType="separate"/>
       </w:r>
       <w:r>
@@ -11937,7 +11831,7 @@
           <w:highlight w:val="yellow"/>
           <w:vertAlign w:val="superscript"/>
         </w:rPr>
-        <w:t>[5, 11, 12]</w:t>
+        <w:t>[4, 10, 11]</w:t>
       </w:r>
       <w:r>
         <w:rPr>
@@ -11995,7 +11889,7 @@
           <w:szCs w:val="20"/>
           <w:highlight w:val="yellow"/>
         </w:rPr>
-        <w:instrText xml:space="preserve"> ADDIN EN.CITE &lt;EndNote&gt;&lt;Cite&gt;&lt;Author&gt;De Voux&lt;/Author&gt;&lt;Year&gt;2018&lt;/Year&gt;&lt;RecNum&gt;1249&lt;/RecNum&gt;&lt;DisplayText&gt;&lt;style face="superscript"&gt;[11]&lt;/style&gt;&lt;/DisplayText&gt;&lt;record&gt;&lt;rec-number&gt;1249&lt;/rec-number&gt;&lt;foreign-keys&gt;&lt;key app="EN" db-id="0de29wz08pxpvrezp2r5trx59zf09wpzr5sv" timestamp="1740664563" guid="207bef09-1187-4917-bea9-5583878cb793"&gt;1249&lt;/key&gt;&lt;/foreign-keys&gt;&lt;ref-type name="Journal Article"&gt;17&lt;/ref-type&gt;&lt;contributors&gt;&lt;authors&gt;&lt;author&gt;De Voux, Alex&lt;/author&gt;&lt;author&gt;Kidd, Sarah&lt;/author&gt;&lt;author&gt;Torrone, Elizabeth A&lt;/author&gt;&lt;/authors&gt;&lt;/contributors&gt;&lt;titles&gt;&lt;title&gt;Reported cases of neurosyphilis among early syphilis cases—United States, 2009 to 2015&lt;/title&gt;&lt;secondary-title&gt;Sexually transmitted diseases&lt;/secondary-title&gt;&lt;/titles&gt;&lt;periodical&gt;&lt;full-title&gt;Sex Transm Dis&lt;/full-title&gt;&lt;abbr-1&gt;Sexually transmitted diseases&lt;/abbr-1&gt;&lt;/periodical&gt;&lt;pages&gt;39-41&lt;/pages&gt;&lt;volume&gt;45&lt;/volume&gt;&lt;number&gt;1&lt;/number&gt;&lt;dates&gt;&lt;year&gt;2018&lt;/year&gt;&lt;/dates&gt;&lt;isbn&gt;0148-5717&lt;/isbn&gt;&lt;urls&gt;&lt;/urls&gt;&lt;/record&gt;&lt;/Cite&gt;&lt;/EndNote&gt;</w:instrText>
+        <w:instrText xml:space="preserve"> ADDIN EN.CITE &lt;EndNote&gt;&lt;Cite&gt;&lt;Author&gt;De Voux&lt;/Author&gt;&lt;Year&gt;2018&lt;/Year&gt;&lt;RecNum&gt;1249&lt;/RecNum&gt;&lt;DisplayText&gt;&lt;style face="superscript"&gt;[10]&lt;/style&gt;&lt;/DisplayText&gt;&lt;record&gt;&lt;rec-number&gt;1249&lt;/rec-number&gt;&lt;foreign-keys&gt;&lt;key app="EN" db-id="0de29wz08pxpvrezp2r5trx59zf09wpzr5sv" timestamp="1740664563" guid="207bef09-1187-4917-bea9-5583878cb793"&gt;1249&lt;/key&gt;&lt;/foreign-keys&gt;&lt;ref-type name="Journal Article"&gt;17&lt;/ref-type&gt;&lt;contributors&gt;&lt;authors&gt;&lt;author&gt;De Voux, Alex&lt;/author&gt;&lt;author&gt;Kidd, Sarah&lt;/author&gt;&lt;author&gt;Torrone, Elizabeth A&lt;/author&gt;&lt;/authors&gt;&lt;/contributors&gt;&lt;titles&gt;&lt;title&gt;Reported cases of neurosyphilis among early syphilis cases—United States, 2009 to 2015&lt;/title&gt;&lt;secondary-title&gt;Sexually transmitted diseases&lt;/secondary-title&gt;&lt;/titles&gt;&lt;periodical&gt;&lt;full-title&gt;Sex Transm Dis&lt;/full-title&gt;&lt;abbr-1&gt;Sexually transmitted diseases&lt;/abbr-1&gt;&lt;/periodical&gt;&lt;pages&gt;39-41&lt;/pages&gt;&lt;volume&gt;45&lt;/volume&gt;&lt;number&gt;1&lt;/number&gt;&lt;dates&gt;&lt;year&gt;2018&lt;/year&gt;&lt;/dates&gt;&lt;isbn&gt;0148-5717&lt;/isbn&gt;&lt;urls&gt;&lt;/urls&gt;&lt;/record&gt;&lt;/Cite&gt;&lt;/EndNote&gt;</w:instrText>
       </w:r>
       <w:r>
         <w:rPr>
@@ -12017,7 +11911,7 @@
           <w:highlight w:val="yellow"/>
           <w:vertAlign w:val="superscript"/>
         </w:rPr>
-        <w:t>[11]</w:t>
+        <w:t>[10]</w:t>
       </w:r>
       <w:r>
         <w:rPr>
@@ -12047,7 +11941,7 @@
         <w:fldChar w:fldCharType="begin"/>
       </w:r>
       <w:r>
-        <w:instrText xml:space="preserve"> ADDIN EN.CITE &lt;EndNote&gt;&lt;Cite&gt;&lt;Author&gt;Clark&lt;/Author&gt;&lt;Year&gt;1955&lt;/Year&gt;&lt;RecNum&gt;1250&lt;/RecNum&gt;&lt;DisplayText&gt;&lt;style face="superscript"&gt;[13]&lt;/style&gt;&lt;/DisplayText&gt;&lt;record&gt;&lt;rec-number&gt;1250&lt;/rec-number&gt;&lt;foreign-keys&gt;&lt;key app="EN" db-id="0de29wz08pxpvrezp2r5trx59zf09wpzr5sv" timestamp="1740665125" guid="f2ae564a-18e6-4d97-baf7-427a90c6343f"&gt;1250&lt;/key&gt;&lt;/foreign-keys&gt;&lt;ref-type name="Journal Article"&gt;17&lt;/ref-type&gt;&lt;contributors&gt;&lt;authors&gt;&lt;author&gt;Clark, E Gurney&lt;/author&gt;&lt;author&gt;Danbolt, Niels&lt;/author&gt;&lt;/authors&gt;&lt;/contributors&gt;&lt;titles&gt;&lt;title&gt;The Oslo study of the natural history of untreated syphilis: an epidemiologic investigation based on a restudy of the Boeck-Bruusgaard material a review and appraisal&lt;/title&gt;&lt;secondary-title&gt;Journal of chronic diseases&lt;/secondary-title&gt;&lt;/titles&gt;&lt;periodical&gt;&lt;full-title&gt;Journal of chronic diseases&lt;/full-title&gt;&lt;/periodical&gt;&lt;pages&gt;311-344&lt;/pages&gt;&lt;volume&gt;2&lt;/volume&gt;&lt;number&gt;3&lt;/number&gt;&lt;dates&gt;&lt;year&gt;1955&lt;/year&gt;&lt;/dates&gt;&lt;isbn&gt;0021-9681&lt;/isbn&gt;&lt;urls&gt;&lt;/urls&gt;&lt;/record&gt;&lt;/Cite&gt;&lt;/EndNote&gt;</w:instrText>
+        <w:instrText xml:space="preserve"> ADDIN EN.CITE &lt;EndNote&gt;&lt;Cite&gt;&lt;Author&gt;Clark&lt;/Author&gt;&lt;Year&gt;1955&lt;/Year&gt;&lt;RecNum&gt;1250&lt;/RecNum&gt;&lt;DisplayText&gt;&lt;style face="superscript"&gt;[12]&lt;/style&gt;&lt;/DisplayText&gt;&lt;record&gt;&lt;rec-number&gt;1250&lt;/rec-number&gt;&lt;foreign-keys&gt;&lt;key app="EN" db-id="0de29wz08pxpvrezp2r5trx59zf09wpzr5sv" timestamp="1740665125" guid="f2ae564a-18e6-4d97-baf7-427a90c6343f"&gt;1250&lt;/key&gt;&lt;/foreign-keys&gt;&lt;ref-type name="Journal Article"&gt;17&lt;/ref-type&gt;&lt;contributors&gt;&lt;authors&gt;&lt;author&gt;Clark, E Gurney&lt;/author&gt;&lt;author&gt;Danbolt, Niels&lt;/author&gt;&lt;/authors&gt;&lt;/contributors&gt;&lt;titles&gt;&lt;title&gt;The Oslo study of the natural history of untreated syphilis: an epidemiologic investigation based on a restudy of the Boeck-Bruusgaard material a review and appraisal&lt;/title&gt;&lt;secondary-title&gt;Journal of chronic diseases&lt;/secondary-title&gt;&lt;/titles&gt;&lt;periodical&gt;&lt;full-title&gt;Journal of chronic diseases&lt;/full-title&gt;&lt;/periodical&gt;&lt;pages&gt;311-344&lt;/pages&gt;&lt;volume&gt;2&lt;/volume&gt;&lt;number&gt;3&lt;/number&gt;&lt;dates&gt;&lt;year&gt;1955&lt;/year&gt;&lt;/dates&gt;&lt;isbn&gt;0021-9681&lt;/isbn&gt;&lt;urls&gt;&lt;/urls&gt;&lt;/record&gt;&lt;/Cite&gt;&lt;/EndNote&gt;</w:instrText>
       </w:r>
       <w:r>
         <w:fldChar w:fldCharType="separate"/>
@@ -12057,7 +11951,7 @@
           <w:noProof/>
           <w:vertAlign w:val="superscript"/>
         </w:rPr>
-        <w:t>[13]</w:t>
+        <w:t>[12]</w:t>
       </w:r>
       <w:r>
         <w:fldChar w:fldCharType="end"/>
@@ -13382,7 +13276,7 @@
         <w:fldChar w:fldCharType="begin"/>
       </w:r>
       <w:r>
-        <w:instrText xml:space="preserve"> ADDIN EN.CITE &lt;EndNote&gt;&lt;Cite&gt;&lt;Author&gt;Clark&lt;/Author&gt;&lt;Year&gt;1955&lt;/Year&gt;&lt;RecNum&gt;1250&lt;/RecNum&gt;&lt;DisplayText&gt;&lt;style face="superscript"&gt;[13]&lt;/style&gt;&lt;/DisplayText&gt;&lt;record&gt;&lt;rec-number&gt;1250&lt;/rec-number&gt;&lt;foreign-keys&gt;&lt;key app="EN" db-id="0de29wz08pxpvrezp2r5trx59zf09wpzr5sv" timestamp="1740665125" guid="f2ae564a-18e6-4d97-baf7-427a90c6343f"&gt;1250&lt;/key&gt;&lt;/foreign-keys&gt;&lt;ref-type name="Journal Article"&gt;17&lt;/ref-type&gt;&lt;contributors&gt;&lt;authors&gt;&lt;author&gt;Clark, E Gurney&lt;/author&gt;&lt;author&gt;Danbolt, Niels&lt;/author&gt;&lt;/authors&gt;&lt;/contributors&gt;&lt;titles&gt;&lt;title&gt;The Oslo study of the natural history of untreated syphilis: an epidemiologic investigation based on a restudy of the Boeck-Bruusgaard material a review and appraisal&lt;/title&gt;&lt;secondary-title&gt;Journal of chronic diseases&lt;/secondary-title&gt;&lt;/titles&gt;&lt;periodical&gt;&lt;full-title&gt;Journal of chronic diseases&lt;/full-title&gt;&lt;/periodical&gt;&lt;pages&gt;311-344&lt;/pages&gt;&lt;volume&gt;2&lt;/volume&gt;&lt;number&gt;3&lt;/number&gt;&lt;dates&gt;&lt;year&gt;1955&lt;/year&gt;&lt;/dates&gt;&lt;isbn&gt;0021-9681&lt;/isbn&gt;&lt;urls&gt;&lt;/urls&gt;&lt;/record&gt;&lt;/Cite&gt;&lt;/EndNote&gt;</w:instrText>
+        <w:instrText xml:space="preserve"> ADDIN EN.CITE &lt;EndNote&gt;&lt;Cite&gt;&lt;Author&gt;Clark&lt;/Author&gt;&lt;Year&gt;1955&lt;/Year&gt;&lt;RecNum&gt;1250&lt;/RecNum&gt;&lt;DisplayText&gt;&lt;style face="superscript"&gt;[12]&lt;/style&gt;&lt;/DisplayText&gt;&lt;record&gt;&lt;rec-number&gt;1250&lt;/rec-number&gt;&lt;foreign-keys&gt;&lt;key app="EN" db-id="0de29wz08pxpvrezp2r5trx59zf09wpzr5sv" timestamp="1740665125" guid="f2ae564a-18e6-4d97-baf7-427a90c6343f"&gt;1250&lt;/key&gt;&lt;/foreign-keys&gt;&lt;ref-type name="Journal Article"&gt;17&lt;/ref-type&gt;&lt;contributors&gt;&lt;authors&gt;&lt;author&gt;Clark, E Gurney&lt;/author&gt;&lt;author&gt;Danbolt, Niels&lt;/author&gt;&lt;/authors&gt;&lt;/contributors&gt;&lt;titles&gt;&lt;title&gt;The Oslo study of the natural history of untreated syphilis: an epidemiologic investigation based on a restudy of the Boeck-Bruusgaard material a review and appraisal&lt;/title&gt;&lt;secondary-title&gt;Journal of chronic diseases&lt;/secondary-title&gt;&lt;/titles&gt;&lt;periodical&gt;&lt;full-title&gt;Journal of chronic diseases&lt;/full-title&gt;&lt;/periodical&gt;&lt;pages&gt;311-344&lt;/pages&gt;&lt;volume&gt;2&lt;/volume&gt;&lt;number&gt;3&lt;/number&gt;&lt;dates&gt;&lt;year&gt;1955&lt;/year&gt;&lt;/dates&gt;&lt;isbn&gt;0021-9681&lt;/isbn&gt;&lt;urls&gt;&lt;/urls&gt;&lt;/record&gt;&lt;/Cite&gt;&lt;/EndNote&gt;</w:instrText>
       </w:r>
       <w:r>
         <w:fldChar w:fldCharType="separate"/>
@@ -13392,7 +13286,7 @@
           <w:noProof/>
           <w:vertAlign w:val="superscript"/>
         </w:rPr>
-        <w:t>[13]</w:t>
+        <w:t>[12]</w:t>
       </w:r>
       <w:r>
         <w:fldChar w:fldCharType="end"/>
@@ -13567,7 +13461,7 @@
           <w:rFonts w:ascii="Georgia" w:hAnsi="Georgia"/>
           <w:color w:val="1F1F1F"/>
         </w:rPr>
-        <w:instrText xml:space="preserve"> ADDIN EN.CITE &lt;EndNote&gt;&lt;Cite&gt;&lt;Author&gt;Clark&lt;/Author&gt;&lt;Year&gt;1955&lt;/Year&gt;&lt;RecNum&gt;1250&lt;/RecNum&gt;&lt;DisplayText&gt;&lt;style face="superscript"&gt;[13]&lt;/style&gt;&lt;/DisplayText&gt;&lt;record&gt;&lt;rec-number&gt;1250&lt;/rec-number&gt;&lt;foreign-keys&gt;&lt;key app="EN" db-id="0de29wz08pxpvrezp2r5trx59zf09wpzr5sv" timestamp="1740665125" guid="f2ae564a-18e6-4d97-baf7-427a90c6343f"&gt;1250&lt;/key&gt;&lt;/foreign-keys&gt;&lt;ref-type name="Journal Article"&gt;17&lt;/ref-type&gt;&lt;contributors&gt;&lt;authors&gt;&lt;author&gt;Clark, E Gurney&lt;/author&gt;&lt;author&gt;Danbolt, Niels&lt;/author&gt;&lt;/authors&gt;&lt;/contributors&gt;&lt;titles&gt;&lt;title&gt;The Oslo study of the natural history of untreated syphilis: an epidemiologic investigation based on a restudy of the Boeck-Bruusgaard material a review and appraisal&lt;/title&gt;&lt;secondary-title&gt;Journal of chronic diseases&lt;/secondary-title&gt;&lt;/titles&gt;&lt;periodical&gt;&lt;full-title&gt;Journal of chronic diseases&lt;/full-title&gt;&lt;/periodical&gt;&lt;pages&gt;311-344&lt;/pages&gt;&lt;volume&gt;2&lt;/volume&gt;&lt;number&gt;3&lt;/number&gt;&lt;dates&gt;&lt;year&gt;1955&lt;/year&gt;&lt;/dates&gt;&lt;isbn&gt;0021-9681&lt;/isbn&gt;&lt;urls&gt;&lt;/urls&gt;&lt;/record&gt;&lt;/Cite&gt;&lt;/EndNote&gt;</w:instrText>
+        <w:instrText xml:space="preserve"> ADDIN EN.CITE &lt;EndNote&gt;&lt;Cite&gt;&lt;Author&gt;Clark&lt;/Author&gt;&lt;Year&gt;1955&lt;/Year&gt;&lt;RecNum&gt;1250&lt;/RecNum&gt;&lt;DisplayText&gt;&lt;style face="superscript"&gt;[12]&lt;/style&gt;&lt;/DisplayText&gt;&lt;record&gt;&lt;rec-number&gt;1250&lt;/rec-number&gt;&lt;foreign-keys&gt;&lt;key app="EN" db-id="0de29wz08pxpvrezp2r5trx59zf09wpzr5sv" timestamp="1740665125" guid="f2ae564a-18e6-4d97-baf7-427a90c6343f"&gt;1250&lt;/key&gt;&lt;/foreign-keys&gt;&lt;ref-type name="Journal Article"&gt;17&lt;/ref-type&gt;&lt;contributors&gt;&lt;authors&gt;&lt;author&gt;Clark, E Gurney&lt;/author&gt;&lt;author&gt;Danbolt, Niels&lt;/author&gt;&lt;/authors&gt;&lt;/contributors&gt;&lt;titles&gt;&lt;title&gt;The Oslo study of the natural history of untreated syphilis: an epidemiologic investigation based on a restudy of the Boeck-Bruusgaard material a review and appraisal&lt;/title&gt;&lt;secondary-title&gt;Journal of chronic diseases&lt;/secondary-title&gt;&lt;/titles&gt;&lt;periodical&gt;&lt;full-title&gt;Journal of chronic diseases&lt;/full-title&gt;&lt;/periodical&gt;&lt;pages&gt;311-344&lt;/pages&gt;&lt;volume&gt;2&lt;/volume&gt;&lt;number&gt;3&lt;/number&gt;&lt;dates&gt;&lt;year&gt;1955&lt;/year&gt;&lt;/dates&gt;&lt;isbn&gt;0021-9681&lt;/isbn&gt;&lt;urls&gt;&lt;/urls&gt;&lt;/record&gt;&lt;/Cite&gt;&lt;/EndNote&gt;</w:instrText>
       </w:r>
       <w:r>
         <w:rPr>
@@ -13583,7 +13477,7 @@
           <w:color w:val="1F1F1F"/>
           <w:vertAlign w:val="superscript"/>
         </w:rPr>
-        <w:t>[13]</w:t>
+        <w:t>[12]</w:t>
       </w:r>
       <w:r>
         <w:rPr>
@@ -15151,7 +15045,7 @@
           <w:rFonts w:cs="Calibri"/>
           <w:szCs w:val="20"/>
         </w:rPr>
-        <w:instrText xml:space="preserve"> ADDIN EN.CITE &lt;EndNote&gt;&lt;Cite&gt;&lt;Author&gt;Alexander&lt;/Author&gt;&lt;Year&gt;1949&lt;/Year&gt;&lt;RecNum&gt;1248&lt;/RecNum&gt;&lt;DisplayText&gt;&lt;style face="superscript"&gt;[14]&lt;/style&gt;&lt;/DisplayText&gt;&lt;record&gt;&lt;rec-number&gt;1248&lt;/rec-number&gt;&lt;foreign-keys&gt;&lt;key app="EN" db-id="0de29wz08pxpvrezp2r5trx59zf09wpzr5sv" timestamp="1740664301" guid="d5cd9e05-06e8-4192-8a72-3e599587a226"&gt;1248&lt;/key&gt;&lt;/foreign-keys&gt;&lt;ref-type name="Journal Article"&gt;17&lt;/ref-type&gt;&lt;contributors&gt;&lt;authors&gt;&lt;author&gt;Alexander, Lee J&lt;/author&gt;&lt;author&gt;SCHOCH, ARTHUR G&lt;/author&gt;&lt;/authors&gt;&lt;/contributors&gt;&lt;titles&gt;&lt;title&gt;Prevention of syphilis: Penicillin calcium in oil and white wax, usp, bismuth ethylcamphorate and oxophenarsine hydrochloride in treatment, during incubation stage, of persons exposed to syphilis&lt;/title&gt;&lt;secondary-title&gt;Archives of dermatology and syphilology&lt;/secondary-title&gt;&lt;/titles&gt;&lt;periodical&gt;&lt;full-title&gt;Archives of dermatology and syphilology&lt;/full-title&gt;&lt;/periodical&gt;&lt;pages&gt;1-10&lt;/pages&gt;&lt;volume&gt;59&lt;/volume&gt;&lt;number&gt;1&lt;/number&gt;&lt;dates&gt;&lt;year&gt;1949&lt;/year&gt;&lt;/dates&gt;&lt;isbn&gt;0096-6029&lt;/isbn&gt;&lt;urls&gt;&lt;/urls&gt;&lt;/record&gt;&lt;/Cite&gt;&lt;/EndNote&gt;</w:instrText>
+        <w:instrText xml:space="preserve"> ADDIN EN.CITE &lt;EndNote&gt;&lt;Cite&gt;&lt;Author&gt;Alexander&lt;/Author&gt;&lt;Year&gt;1949&lt;/Year&gt;&lt;RecNum&gt;1248&lt;/RecNum&gt;&lt;DisplayText&gt;&lt;style face="superscript"&gt;[13]&lt;/style&gt;&lt;/DisplayText&gt;&lt;record&gt;&lt;rec-number&gt;1248&lt;/rec-number&gt;&lt;foreign-keys&gt;&lt;key app="EN" db-id="0de29wz08pxpvrezp2r5trx59zf09wpzr5sv" timestamp="1740664301" guid="d5cd9e05-06e8-4192-8a72-3e599587a226"&gt;1248&lt;/key&gt;&lt;/foreign-keys&gt;&lt;ref-type name="Journal Article"&gt;17&lt;/ref-type&gt;&lt;contributors&gt;&lt;authors&gt;&lt;author&gt;Alexander, Lee J&lt;/author&gt;&lt;author&gt;SCHOCH, ARTHUR G&lt;/author&gt;&lt;/authors&gt;&lt;/contributors&gt;&lt;titles&gt;&lt;title&gt;Prevention of syphilis: Penicillin calcium in oil and white wax, usp, bismuth ethylcamphorate and oxophenarsine hydrochloride in treatment, during incubation stage, of persons exposed to syphilis&lt;/title&gt;&lt;secondary-title&gt;Archives of dermatology and syphilology&lt;/secondary-title&gt;&lt;/titles&gt;&lt;periodical&gt;&lt;full-title&gt;Archives of dermatology and syphilology&lt;/full-title&gt;&lt;/periodical&gt;&lt;pages&gt;1-10&lt;/pages&gt;&lt;volume&gt;59&lt;/volume&gt;&lt;number&gt;1&lt;/number&gt;&lt;dates&gt;&lt;year&gt;1949&lt;/year&gt;&lt;/dates&gt;&lt;isbn&gt;0096-6029&lt;/isbn&gt;&lt;urls&gt;&lt;/urls&gt;&lt;/record&gt;&lt;/Cite&gt;&lt;/EndNote&gt;</w:instrText>
       </w:r>
       <w:r>
         <w:rPr>
@@ -15167,7 +15061,7 @@
           <w:szCs w:val="20"/>
           <w:vertAlign w:val="superscript"/>
         </w:rPr>
-        <w:t>[14]</w:t>
+        <w:t>[13]</w:t>
       </w:r>
       <w:r>
         <w:rPr>
@@ -15269,7 +15163,7 @@
         <w:fldChar w:fldCharType="begin"/>
       </w:r>
       <w:r>
-        <w:instrText xml:space="preserve"> ADDIN EN.CITE &lt;EndNote&gt;&lt;Cite&gt;&lt;Author&gt;March of Dimes&lt;/Author&gt;&lt;Year&gt;2023&lt;/Year&gt;&lt;RecNum&gt;1256&lt;/RecNum&gt;&lt;DisplayText&gt;&lt;style face="superscript"&gt;[21]&lt;/style&gt;&lt;/DisplayText&gt;&lt;record&gt;&lt;rec-number&gt;1256&lt;/rec-number&gt;&lt;foreign-keys&gt;&lt;key app="EN" db-id="0de29wz08pxpvrezp2r5trx59zf09wpzr5sv" timestamp="1740684163" guid="fcf4167c-c813-4a90-884a-40b29704d593"&gt;1256&lt;/key&gt;&lt;/foreign-keys&gt;&lt;ref-type name="Web Page"&gt;12&lt;/ref-type&gt;&lt;contributors&gt;&lt;authors&gt;&lt;author&gt;March of Dimes, &lt;/author&gt;&lt;/authors&gt;&lt;/contributors&gt;&lt;titles&gt;&lt;title&gt;SINGLETONS &amp;amp; MULTIPLES&amp;#xD;&amp;#xD;&lt;/title&gt;&lt;/titles&gt;&lt;number&gt;02/01/2025&lt;/number&gt;&lt;dates&gt;&lt;year&gt;2023&lt;/year&gt;&lt;/dates&gt;&lt;urls&gt;&lt;related-urls&gt;&lt;url&gt;https://www.marchofdimes.org/peristats/data?reg=99&amp;amp;top=7&amp;amp;stop=72&amp;amp;lev=1&amp;amp;slev=1&amp;amp;obj=1&lt;/url&gt;&lt;/related-urls&gt;&lt;/urls&gt;&lt;/record&gt;&lt;/Cite&gt;&lt;/EndNote&gt;</w:instrText>
+        <w:instrText xml:space="preserve"> ADDIN EN.CITE &lt;EndNote&gt;&lt;Cite&gt;&lt;Author&gt;March of Dimes&lt;/Author&gt;&lt;Year&gt;2023&lt;/Year&gt;&lt;RecNum&gt;1256&lt;/RecNum&gt;&lt;DisplayText&gt;&lt;style face="superscript"&gt;[20]&lt;/style&gt;&lt;/DisplayText&gt;&lt;record&gt;&lt;rec-number&gt;1256&lt;/rec-number&gt;&lt;foreign-keys&gt;&lt;key app="EN" db-id="0de29wz08pxpvrezp2r5trx59zf09wpzr5sv" timestamp="1740684163" guid="fcf4167c-c813-4a90-884a-40b29704d593"&gt;1256&lt;/key&gt;&lt;/foreign-keys&gt;&lt;ref-type name="Web Page"&gt;12&lt;/ref-type&gt;&lt;contributors&gt;&lt;authors&gt;&lt;author&gt;March of Dimes, &lt;/author&gt;&lt;/authors&gt;&lt;/contributors&gt;&lt;titles&gt;&lt;title&gt;SINGLETONS &amp;amp; MULTIPLES&lt;/title&gt;&lt;/titles&gt;&lt;number&gt;02/01/2025&lt;/number&gt;&lt;dates&gt;&lt;year&gt;2023&lt;/year&gt;&lt;/dates&gt;&lt;urls&gt;&lt;related-urls&gt;&lt;url&gt;https://www.marchofdimes.org/peristats/data?reg=99&amp;amp;top=7&amp;amp;stop=72&amp;amp;lev=1&amp;amp;slev=1&amp;amp;obj=1&lt;/url&gt;&lt;/related-urls&gt;&lt;/urls&gt;&lt;/record&gt;&lt;/Cite&gt;&lt;/EndNote&gt;</w:instrText>
       </w:r>
       <w:r>
         <w:fldChar w:fldCharType="separate"/>
@@ -15279,7 +15173,7 @@
           <w:noProof/>
           <w:vertAlign w:val="superscript"/>
         </w:rPr>
-        <w:t>[21]</w:t>
+        <w:t>[20]</w:t>
       </w:r>
       <w:r>
         <w:fldChar w:fldCharType="end"/>
@@ -15355,7 +15249,7 @@
         <w:fldChar w:fldCharType="begin"/>
       </w:r>
       <w:r>
-        <w:instrText xml:space="preserve"> ADDIN EN.CITE &lt;EndNote&gt;&lt;Cite&gt;&lt;Author&gt;Ingraham Jr&lt;/Author&gt;&lt;Year&gt;1950&lt;/Year&gt;&lt;RecNum&gt;1255&lt;/RecNum&gt;&lt;DisplayText&gt;&lt;style face="superscript"&gt;[18]&lt;/style&gt;&lt;/DisplayText&gt;&lt;record&gt;&lt;rec-number&gt;1255&lt;/rec-number&gt;&lt;foreign-keys&gt;&lt;key app="EN" db-id="0de29wz08pxpvrezp2r5trx59zf09wpzr5sv" timestamp="1740683527" guid="b3294d5a-3eca-47cd-84d3-ce800c475ad3"&gt;1255&lt;/key&gt;&lt;/foreign-keys&gt;&lt;ref-type name="Journal Article"&gt;17&lt;/ref-type&gt;&lt;contributors&gt;&lt;authors&gt;&lt;author&gt;Ingraham Jr, NR&lt;/author&gt;&lt;/authors&gt;&lt;/contributors&gt;&lt;titles&gt;&lt;title&gt;The value of penicillin alone in the prevention and treatment of congenital syphilis&lt;/title&gt;&lt;secondary-title&gt;Acta dermato-venereologica. Supplementum&lt;/secondary-title&gt;&lt;/titles&gt;&lt;periodical&gt;&lt;full-title&gt;Acta dermato-venereologica. Supplementum&lt;/full-title&gt;&lt;/periodical&gt;&lt;pages&gt;60-87&lt;/pages&gt;&lt;volume&gt;31&lt;/volume&gt;&lt;number&gt;Suppl. 24&lt;/number&gt;&lt;dates&gt;&lt;year&gt;1950&lt;/year&gt;&lt;/dates&gt;&lt;isbn&gt;0365-8341&lt;/isbn&gt;&lt;urls&gt;&lt;/urls&gt;&lt;/record&gt;&lt;/Cite&gt;&lt;/EndNote&gt;</w:instrText>
+        <w:instrText xml:space="preserve"> ADDIN EN.CITE &lt;EndNote&gt;&lt;Cite&gt;&lt;Author&gt;Ingraham Jr&lt;/Author&gt;&lt;Year&gt;1950&lt;/Year&gt;&lt;RecNum&gt;1255&lt;/RecNum&gt;&lt;DisplayText&gt;&lt;style face="superscript"&gt;[17]&lt;/style&gt;&lt;/DisplayText&gt;&lt;record&gt;&lt;rec-number&gt;1255&lt;/rec-number&gt;&lt;foreign-keys&gt;&lt;key app="EN" db-id="0de29wz08pxpvrezp2r5trx59zf09wpzr5sv" timestamp="1740683527" guid="b3294d5a-3eca-47cd-84d3-ce800c475ad3"&gt;1255&lt;/key&gt;&lt;/foreign-keys&gt;&lt;ref-type name="Journal Article"&gt;17&lt;/ref-type&gt;&lt;contributors&gt;&lt;authors&gt;&lt;author&gt;Ingraham Jr, NR&lt;/author&gt;&lt;/authors&gt;&lt;/contributors&gt;&lt;titles&gt;&lt;title&gt;The value of penicillin alone in the prevention and treatment of congenital syphilis&lt;/title&gt;&lt;secondary-title&gt;Acta dermato-venereologica. Supplementum&lt;/secondary-title&gt;&lt;/titles&gt;&lt;periodical&gt;&lt;full-title&gt;Acta dermato-venereologica. Supplementum&lt;/full-title&gt;&lt;/periodical&gt;&lt;pages&gt;60-87&lt;/pages&gt;&lt;volume&gt;31&lt;/volume&gt;&lt;number&gt;Suppl. 24&lt;/number&gt;&lt;dates&gt;&lt;year&gt;1950&lt;/year&gt;&lt;/dates&gt;&lt;isbn&gt;0365-8341&lt;/isbn&gt;&lt;urls&gt;&lt;/urls&gt;&lt;/record&gt;&lt;/Cite&gt;&lt;/EndNote&gt;</w:instrText>
       </w:r>
       <w:r>
         <w:fldChar w:fldCharType="separate"/>
@@ -15365,7 +15259,7 @@
           <w:noProof/>
           <w:vertAlign w:val="superscript"/>
         </w:rPr>
-        <w:t>[18]</w:t>
+        <w:t>[17]</w:t>
       </w:r>
       <w:r>
         <w:fldChar w:fldCharType="end"/>
@@ -15406,7 +15300,7 @@
         <w:fldChar w:fldCharType="begin"/>
       </w:r>
       <w:r>
-        <w:instrText xml:space="preserve"> ADDIN EN.CITE &lt;EndNote&gt;&lt;Cite&gt;&lt;Author&gt;Fiumara&lt;/Author&gt;&lt;Year&gt;1952&lt;/Year&gt;&lt;RecNum&gt;1252&lt;/RecNum&gt;&lt;DisplayText&gt;&lt;style face="superscript"&gt;[16]&lt;/style&gt;&lt;/DisplayText&gt;&lt;record&gt;&lt;rec-number&gt;1252&lt;/rec-number&gt;&lt;foreign-keys&gt;&lt;key app="EN" db-id="0de29wz08pxpvrezp2r5trx59zf09wpzr5sv" timestamp="1740682673" guid="021a266f-23de-4738-9ca4-ba816a3b0c7a"&gt;1252&lt;/key&gt;&lt;/foreign-keys&gt;&lt;ref-type name="Journal Article"&gt;17&lt;/ref-type&gt;&lt;contributors&gt;&lt;authors&gt;&lt;author&gt;Fiumara, Nicholas J&lt;/author&gt;&lt;author&gt;Fleming, William L&lt;/author&gt;&lt;author&gt;Downing, John G&lt;/author&gt;&lt;author&gt;Good, Frederick L&lt;/author&gt;&lt;/authors&gt;&lt;/contributors&gt;&lt;titles&gt;&lt;title&gt;The incidence of prenatal syphilis at the Boston City Hospital&lt;/title&gt;&lt;secondary-title&gt;New England Journal of Medicine&lt;/secondary-title&gt;&lt;/titles&gt;&lt;periodical&gt;&lt;full-title&gt;New England Journal of Medicine&lt;/full-title&gt;&lt;/periodical&gt;&lt;pages&gt;48-52&lt;/pages&gt;&lt;volume&gt;247&lt;/volume&gt;&lt;number&gt;2&lt;/number&gt;&lt;dates&gt;&lt;year&gt;1952&lt;/year&gt;&lt;/dates&gt;&lt;isbn&gt;0028-4793&lt;/isbn&gt;&lt;urls&gt;&lt;/urls&gt;&lt;/record&gt;&lt;/Cite&gt;&lt;/EndNote&gt;</w:instrText>
+        <w:instrText xml:space="preserve"> ADDIN EN.CITE &lt;EndNote&gt;&lt;Cite&gt;&lt;Author&gt;Fiumara&lt;/Author&gt;&lt;Year&gt;1952&lt;/Year&gt;&lt;RecNum&gt;1252&lt;/RecNum&gt;&lt;DisplayText&gt;&lt;style face="superscript"&gt;[15]&lt;/style&gt;&lt;/DisplayText&gt;&lt;record&gt;&lt;rec-number&gt;1252&lt;/rec-number&gt;&lt;foreign-keys&gt;&lt;key app="EN" db-id="0de29wz08pxpvrezp2r5trx59zf09wpzr5sv" timestamp="1740682673" guid="021a266f-23de-4738-9ca4-ba816a3b0c7a"&gt;1252&lt;/key&gt;&lt;/foreign-keys&gt;&lt;ref-type name="Journal Article"&gt;17&lt;/ref-type&gt;&lt;contributors&gt;&lt;authors&gt;&lt;author&gt;Fiumara, Nicholas J&lt;/author&gt;&lt;author&gt;Fleming, William L&lt;/author&gt;&lt;author&gt;Downing, John G&lt;/author&gt;&lt;author&gt;Good, Frederick L&lt;/author&gt;&lt;/authors&gt;&lt;/contributors&gt;&lt;titles&gt;&lt;title&gt;The incidence of prenatal syphilis at the Boston City Hospital&lt;/title&gt;&lt;secondary-title&gt;New England Journal of Medicine&lt;/secondary-title&gt;&lt;/titles&gt;&lt;periodical&gt;&lt;full-title&gt;New England Journal of Medicine&lt;/full-title&gt;&lt;/periodical&gt;&lt;pages&gt;48-52&lt;/pages&gt;&lt;volume&gt;247&lt;/volume&gt;&lt;number&gt;2&lt;/number&gt;&lt;dates&gt;&lt;year&gt;1952&lt;/year&gt;&lt;/dates&gt;&lt;isbn&gt;0028-4793&lt;/isbn&gt;&lt;urls&gt;&lt;/urls&gt;&lt;/record&gt;&lt;/Cite&gt;&lt;/EndNote&gt;</w:instrText>
       </w:r>
       <w:r>
         <w:fldChar w:fldCharType="separate"/>
@@ -15416,7 +15310,7 @@
           <w:noProof/>
           <w:vertAlign w:val="superscript"/>
         </w:rPr>
-        <w:t>[16]</w:t>
+        <w:t>[15]</w:t>
       </w:r>
       <w:r>
         <w:fldChar w:fldCharType="end"/>
@@ -15458,7 +15352,7 @@
         <w:fldChar w:fldCharType="begin"/>
       </w:r>
       <w:r>
-        <w:instrText xml:space="preserve"> ADDIN EN.CITE &lt;EndNote&gt;&lt;Cite&gt;&lt;Author&gt;Sheffield&lt;/Author&gt;&lt;Year&gt;2002&lt;/Year&gt;&lt;RecNum&gt;1254&lt;/RecNum&gt;&lt;DisplayText&gt;&lt;style face="superscript"&gt;[28]&lt;/style&gt;&lt;/DisplayText&gt;&lt;record&gt;&lt;rec-number&gt;1254&lt;/rec-number&gt;&lt;foreign-keys&gt;&lt;key app="EN" db-id="0de29wz08pxpvrezp2r5trx59zf09wpzr5sv" timestamp="1740682810" guid="44786380-599b-4f68-83cb-c2c427d7dde4"&gt;1254&lt;/key&gt;&lt;/foreign-keys&gt;&lt;ref-type name="Journal Article"&gt;17&lt;/ref-type&gt;&lt;contributors&gt;&lt;authors&gt;&lt;author&gt;Sheffield, Jeanne S&lt;/author&gt;&lt;author&gt;Sanchez, Pablo J&lt;/author&gt;&lt;author&gt;Morris, George&lt;/author&gt;&lt;author&gt;Maberry, Mark&lt;/author&gt;&lt;author&gt;Zeray, Fiker&lt;/author&gt;&lt;author&gt;McIntire, Donald D&lt;/author&gt;&lt;author&gt;Wendel Jr, George D&lt;/author&gt;&lt;/authors&gt;&lt;/contributors&gt;&lt;titles&gt;&lt;title&gt;Congenital syphilis after maternal treatment for syphilis during pregnancy&lt;/title&gt;&lt;secondary-title&gt;American journal of obstetrics and gynecology&lt;/secondary-title&gt;&lt;/titles&gt;&lt;periodical&gt;&lt;full-title&gt;American journal of obstetrics and gynecology&lt;/full-title&gt;&lt;/periodical&gt;&lt;pages&gt;569-573&lt;/pages&gt;&lt;volume&gt;186&lt;/volume&gt;&lt;number&gt;3&lt;/number&gt;&lt;dates&gt;&lt;year&gt;2002&lt;/year&gt;&lt;/dates&gt;&lt;isbn&gt;0002-9378&lt;/isbn&gt;&lt;urls&gt;&lt;/urls&gt;&lt;/record&gt;&lt;/Cite&gt;&lt;/EndNote&gt;</w:instrText>
+        <w:instrText xml:space="preserve"> ADDIN EN.CITE &lt;EndNote&gt;&lt;Cite&gt;&lt;Author&gt;Sheffield&lt;/Author&gt;&lt;Year&gt;2002&lt;/Year&gt;&lt;RecNum&gt;1254&lt;/RecNum&gt;&lt;DisplayText&gt;&lt;style face="superscript"&gt;[27]&lt;/style&gt;&lt;/DisplayText&gt;&lt;record&gt;&lt;rec-number&gt;1254&lt;/rec-number&gt;&lt;foreign-keys&gt;&lt;key app="EN" db-id="0de29wz08pxpvrezp2r5trx59zf09wpzr5sv" timestamp="1740682810" guid="44786380-599b-4f68-83cb-c2c427d7dde4"&gt;1254&lt;/key&gt;&lt;/foreign-keys&gt;&lt;ref-type name="Journal Article"&gt;17&lt;/ref-type&gt;&lt;contributors&gt;&lt;authors&gt;&lt;author&gt;Sheffield, Jeanne S&lt;/author&gt;&lt;author&gt;Sanchez, Pablo J&lt;/author&gt;&lt;author&gt;Morris, George&lt;/author&gt;&lt;author&gt;Maberry, Mark&lt;/author&gt;&lt;author&gt;Zeray, Fiker&lt;/author&gt;&lt;author&gt;McIntire, Donald D&lt;/author&gt;&lt;author&gt;Wendel Jr, George D&lt;/author&gt;&lt;/authors&gt;&lt;/contributors&gt;&lt;titles&gt;&lt;title&gt;Congenital syphilis after maternal treatment for syphilis during pregnancy&lt;/title&gt;&lt;secondary-title&gt;American journal of obstetrics and gynecology&lt;/secondary-title&gt;&lt;/titles&gt;&lt;periodical&gt;&lt;full-title&gt;American journal of obstetrics and gynecology&lt;/full-title&gt;&lt;/periodical&gt;&lt;pages&gt;569-573&lt;/pages&gt;&lt;volume&gt;186&lt;/volume&gt;&lt;number&gt;3&lt;/number&gt;&lt;dates&gt;&lt;year&gt;2002&lt;/year&gt;&lt;/dates&gt;&lt;isbn&gt;0002-9378&lt;/isbn&gt;&lt;urls&gt;&lt;/urls&gt;&lt;/record&gt;&lt;/Cite&gt;&lt;/EndNote&gt;</w:instrText>
       </w:r>
       <w:r>
         <w:fldChar w:fldCharType="separate"/>
@@ -15468,7 +15362,7 @@
           <w:noProof/>
           <w:vertAlign w:val="superscript"/>
         </w:rPr>
-        <w:t>[28]</w:t>
+        <w:t>[27]</w:t>
       </w:r>
       <w:r>
         <w:fldChar w:fldCharType="end"/>
@@ -15647,7 +15541,7 @@
         <w:fldChar w:fldCharType="begin"/>
       </w:r>
       <w:r>
-        <w:instrText xml:space="preserve"> ADDIN EN.CITE &lt;EndNote&gt;&lt;Cite&gt;&lt;Author&gt;Qin JiaBi&lt;/Author&gt;&lt;Year&gt;2014&lt;/Year&gt;&lt;RecNum&gt;1259&lt;/RecNum&gt;&lt;DisplayText&gt;&lt;style face="superscript"&gt;[19]&lt;/style&gt;&lt;/DisplayText&gt;&lt;record&gt;&lt;rec-number&gt;1259&lt;/rec-number&gt;&lt;foreign-keys&gt;&lt;key app="EN" db-id="0de29wz08pxpvrezp2r5trx59zf09wpzr5sv" timestamp="1740685810" guid="7a08e449-accc-485e-bd0e-bc67b3135c87"&gt;1259&lt;/key&gt;&lt;/foreign-keys&gt;&lt;ref-type name="Journal Article"&gt;17&lt;/ref-type&gt;&lt;contributors&gt;&lt;authors&gt;&lt;author&gt;Qin JiaBi, Qin JiaBi&lt;/author&gt;&lt;author&gt;Yang TuBao, Yang TuBao&lt;/author&gt;&lt;author&gt;Xiao ShuiYuan, Xiao ShuiYuan&lt;/author&gt;&lt;author&gt;Tan HongZhuan, Tan HongZhuan&lt;/author&gt;&lt;author&gt;Feng TieJian, Feng TieJian&lt;/author&gt;&lt;author&gt;Fu HanLin, Fu HanLin&lt;/author&gt;&lt;/authors&gt;&lt;/contributors&gt;&lt;titles&gt;&lt;title&gt;Reported estimates of adverse pregnancy outcomes among women with and without syphilis: a systematic review and meta-analysis&lt;/title&gt;&lt;/titles&gt;&lt;dates&gt;&lt;year&gt;2014&lt;/year&gt;&lt;/dates&gt;&lt;urls&gt;&lt;/urls&gt;&lt;/record&gt;&lt;/Cite&gt;&lt;/EndNote&gt;</w:instrText>
+        <w:instrText xml:space="preserve"> ADDIN EN.CITE &lt;EndNote&gt;&lt;Cite&gt;&lt;Author&gt;Qin JiaBi&lt;/Author&gt;&lt;Year&gt;2014&lt;/Year&gt;&lt;RecNum&gt;1259&lt;/RecNum&gt;&lt;DisplayText&gt;&lt;style face="superscript"&gt;[18]&lt;/style&gt;&lt;/DisplayText&gt;&lt;record&gt;&lt;rec-number&gt;1259&lt;/rec-number&gt;&lt;foreign-keys&gt;&lt;key app="EN" db-id="0de29wz08pxpvrezp2r5trx59zf09wpzr5sv" timestamp="1740685810" guid="7a08e449-accc-485e-bd0e-bc67b3135c87"&gt;1259&lt;/key&gt;&lt;/foreign-keys&gt;&lt;ref-type name="Journal Article"&gt;17&lt;/ref-type&gt;&lt;contributors&gt;&lt;authors&gt;&lt;author&gt;Qin JiaBi, Qin JiaBi&lt;/author&gt;&lt;author&gt;Yang TuBao, Yang TuBao&lt;/author&gt;&lt;author&gt;Xiao ShuiYuan, Xiao ShuiYuan&lt;/author&gt;&lt;author&gt;Tan HongZhuan, Tan HongZhuan&lt;/author&gt;&lt;author&gt;Feng TieJian, Feng TieJian&lt;/author&gt;&lt;author&gt;Fu HanLin, Fu HanLin&lt;/author&gt;&lt;/authors&gt;&lt;/contributors&gt;&lt;titles&gt;&lt;title&gt;Reported estimates of adverse pregnancy outcomes among women with and without syphilis: a systematic review and meta-analysis&lt;/title&gt;&lt;/titles&gt;&lt;dates&gt;&lt;year&gt;2014&lt;/year&gt;&lt;/dates&gt;&lt;urls&gt;&lt;/urls&gt;&lt;/record&gt;&lt;/Cite&gt;&lt;/EndNote&gt;</w:instrText>
       </w:r>
       <w:r>
         <w:fldChar w:fldCharType="separate"/>
@@ -15657,7 +15551,7 @@
           <w:noProof/>
           <w:vertAlign w:val="superscript"/>
         </w:rPr>
-        <w:t>[19]</w:t>
+        <w:t>[18]</w:t>
       </w:r>
       <w:r>
         <w:fldChar w:fldCharType="end"/>
@@ -16454,7 +16348,7 @@
         <w:fldChar w:fldCharType="begin"/>
       </w:r>
       <w:r>
-        <w:instrText xml:space="preserve"> ADDIN EN.CITE &lt;EndNote&gt;&lt;Cite&gt;&lt;Author&gt;Hawkes&lt;/Author&gt;&lt;Year&gt;2013&lt;/Year&gt;&lt;RecNum&gt;1260&lt;/RecNum&gt;&lt;DisplayText&gt;&lt;style face="superscript"&gt;[29]&lt;/style&gt;&lt;/DisplayText&gt;&lt;record&gt;&lt;rec-number&gt;1260&lt;/rec-number&gt;&lt;foreign-keys&gt;&lt;key app="EN" db-id="0de29wz08pxpvrezp2r5trx59zf09wpzr5sv" timestamp="1740688240" guid="88872b3c-34c9-461f-9a93-c3ba3d8c8d16"&gt;1260&lt;/key&gt;&lt;/foreign-keys&gt;&lt;ref-type name="Journal Article"&gt;17&lt;/ref-type&gt;&lt;contributors&gt;&lt;authors&gt;&lt;author&gt;Hawkes, Sarah J&lt;/author&gt;&lt;author&gt;Gomez, Gabriela B&lt;/author&gt;&lt;author&gt;Broutet, Nathalie&lt;/author&gt;&lt;/authors&gt;&lt;/contributors&gt;&lt;titles&gt;&lt;title&gt;Early antenatal care: does it make a difference to outcomes of pregnancy associated with syphilis? A systematic review and meta-analysis&lt;/title&gt;&lt;secondary-title&gt;PloS one&lt;/secondary-title&gt;&lt;/titles&gt;&lt;periodical&gt;&lt;full-title&gt;PLoS One&lt;/full-title&gt;&lt;/periodical&gt;&lt;pages&gt;e56713&lt;/pages&gt;&lt;volume&gt;8&lt;/volume&gt;&lt;number&gt;2&lt;/number&gt;&lt;dates&gt;&lt;year&gt;2013&lt;/year&gt;&lt;/dates&gt;&lt;isbn&gt;1932-6203&lt;/isbn&gt;&lt;urls&gt;&lt;/urls&gt;&lt;/record&gt;&lt;/Cite&gt;&lt;/EndNote&gt;</w:instrText>
+        <w:instrText xml:space="preserve"> ADDIN EN.CITE &lt;EndNote&gt;&lt;Cite&gt;&lt;Author&gt;Hawkes&lt;/Author&gt;&lt;Year&gt;2013&lt;/Year&gt;&lt;RecNum&gt;1260&lt;/RecNum&gt;&lt;DisplayText&gt;&lt;style face="superscript"&gt;[28]&lt;/style&gt;&lt;/DisplayText&gt;&lt;record&gt;&lt;rec-number&gt;1260&lt;/rec-number&gt;&lt;foreign-keys&gt;&lt;key app="EN" db-id="0de29wz08pxpvrezp2r5trx59zf09wpzr5sv" timestamp="1740688240" guid="88872b3c-34c9-461f-9a93-c3ba3d8c8d16"&gt;1260&lt;/key&gt;&lt;/foreign-keys&gt;&lt;ref-type name="Journal Article"&gt;17&lt;/ref-type&gt;&lt;contributors&gt;&lt;authors&gt;&lt;author&gt;Hawkes, Sarah J&lt;/author&gt;&lt;author&gt;Gomez, Gabriela B&lt;/author&gt;&lt;author&gt;Broutet, Nathalie&lt;/author&gt;&lt;/authors&gt;&lt;/contributors&gt;&lt;titles&gt;&lt;title&gt;Early antenatal care: does it make a difference to outcomes of pregnancy associated with syphilis? A systematic review and meta-analysis&lt;/title&gt;&lt;secondary-title&gt;PloS one&lt;/secondary-title&gt;&lt;/titles&gt;&lt;periodical&gt;&lt;full-title&gt;PLoS One&lt;/full-title&gt;&lt;/periodical&gt;&lt;pages&gt;e56713&lt;/pages&gt;&lt;volume&gt;8&lt;/volume&gt;&lt;number&gt;2&lt;/number&gt;&lt;dates&gt;&lt;year&gt;2013&lt;/year&gt;&lt;/dates&gt;&lt;isbn&gt;1932-6203&lt;/isbn&gt;&lt;urls&gt;&lt;/urls&gt;&lt;/record&gt;&lt;/Cite&gt;&lt;/EndNote&gt;</w:instrText>
       </w:r>
       <w:r>
         <w:fldChar w:fldCharType="separate"/>
@@ -16464,7 +16358,7 @@
           <w:noProof/>
           <w:vertAlign w:val="superscript"/>
         </w:rPr>
-        <w:t>[29]</w:t>
+        <w:t>[28]</w:t>
       </w:r>
       <w:r>
         <w:fldChar w:fldCharType="end"/>
@@ -16527,7 +16421,7 @@
         <w:fldChar w:fldCharType="begin"/>
       </w:r>
       <w:r>
-        <w:instrText xml:space="preserve"> ADDIN EN.CITE &lt;EndNote&gt;&lt;Cite&gt;&lt;Author&gt;Tannis&lt;/Author&gt;&lt;Year&gt;2022&lt;/Year&gt;&lt;RecNum&gt;1278&lt;/RecNum&gt;&lt;DisplayText&gt;&lt;style face="superscript"&gt;[30]&lt;/style&gt;&lt;/DisplayText&gt;&lt;record&gt;&lt;rec-number&gt;1278&lt;/rec-number&gt;&lt;foreign-keys&gt;&lt;key app="EN" db-id="0de29wz08pxpvrezp2r5trx59zf09wpzr5sv" timestamp="1741380432" guid="ff3e5207-3153-46bc-9844-0b722cfb0d25"&gt;1278&lt;/key&gt;&lt;/foreign-keys&gt;&lt;ref-type name="Journal Article"&gt;17&lt;/ref-type&gt;&lt;contributors&gt;&lt;authors&gt;&lt;author&gt;Tannis, Ayzsa&lt;/author&gt;&lt;author&gt;Miele, Kathryn&lt;/author&gt;&lt;author&gt;Carlson, Jeffrey M&lt;/author&gt;&lt;author&gt;O&amp;apos;Callaghan, Kevin P&lt;/author&gt;&lt;author&gt;Woodworth, Kate R&lt;/author&gt;&lt;author&gt;Anderson, Breanne&lt;/author&gt;&lt;author&gt;Praag, Aisha&lt;/author&gt;&lt;author&gt;Pulliam, Kourtney&lt;/author&gt;&lt;author&gt;Coppola, Nicole&lt;/author&gt;&lt;author&gt;Mbotha, Deborah&lt;/author&gt;&lt;/authors&gt;&lt;/contributors&gt;&lt;titles&gt;&lt;title&gt;Syphilis treatment among people who are pregnant in six US states, 2018–2021&lt;/title&gt;&lt;secondary-title&gt;Obstetrics &amp;amp; Gynecology&lt;/secondary-title&gt;&lt;/titles&gt;&lt;periodical&gt;&lt;full-title&gt;Obstetrics &amp;amp; Gynecology&lt;/full-title&gt;&lt;/periodical&gt;&lt;pages&gt;10.1097&lt;/pages&gt;&lt;dates&gt;&lt;year&gt;2022&lt;/year&gt;&lt;/dates&gt;&lt;isbn&gt;0029-7844&lt;/isbn&gt;&lt;urls&gt;&lt;/urls&gt;&lt;/record&gt;&lt;/Cite&gt;&lt;/EndNote&gt;</w:instrText>
+        <w:instrText xml:space="preserve"> ADDIN EN.CITE &lt;EndNote&gt;&lt;Cite&gt;&lt;Author&gt;Tannis&lt;/Author&gt;&lt;Year&gt;2022&lt;/Year&gt;&lt;RecNum&gt;1278&lt;/RecNum&gt;&lt;DisplayText&gt;&lt;style face="superscript"&gt;[29]&lt;/style&gt;&lt;/DisplayText&gt;&lt;record&gt;&lt;rec-number&gt;1278&lt;/rec-number&gt;&lt;foreign-keys&gt;&lt;key app="EN" db-id="0de29wz08pxpvrezp2r5trx59zf09wpzr5sv" timestamp="1741380432" guid="ff3e5207-3153-46bc-9844-0b722cfb0d25"&gt;1278&lt;/key&gt;&lt;/foreign-keys&gt;&lt;ref-type name="Journal Article"&gt;17&lt;/ref-type&gt;&lt;contributors&gt;&lt;authors&gt;&lt;author&gt;Tannis, Ayzsa&lt;/author&gt;&lt;author&gt;Miele, Kathryn&lt;/author&gt;&lt;author&gt;Carlson, Jeffrey M&lt;/author&gt;&lt;author&gt;O&amp;apos;Callaghan, Kevin P&lt;/author&gt;&lt;author&gt;Woodworth, Kate R&lt;/author&gt;&lt;author&gt;Anderson, Breanne&lt;/author&gt;&lt;author&gt;Praag, Aisha&lt;/author&gt;&lt;author&gt;Pulliam, Kourtney&lt;/author&gt;&lt;author&gt;Coppola, Nicole&lt;/author&gt;&lt;author&gt;Mbotha, Deborah&lt;/author&gt;&lt;/authors&gt;&lt;/contributors&gt;&lt;titles&gt;&lt;title&gt;Syphilis treatment among people who are pregnant in six US states, 2018–2021&lt;/title&gt;&lt;secondary-title&gt;Obstetrics &amp;amp; Gynecology&lt;/secondary-title&gt;&lt;/titles&gt;&lt;periodical&gt;&lt;full-title&gt;Obstetrics &amp;amp; Gynecology&lt;/full-title&gt;&lt;/periodical&gt;&lt;pages&gt;10.1097&lt;/pages&gt;&lt;dates&gt;&lt;year&gt;2022&lt;/year&gt;&lt;/dates&gt;&lt;isbn&gt;0029-7844&lt;/isbn&gt;&lt;urls&gt;&lt;/urls&gt;&lt;/record&gt;&lt;/Cite&gt;&lt;/EndNote&gt;</w:instrText>
       </w:r>
       <w:r>
         <w:fldChar w:fldCharType="separate"/>
@@ -16537,7 +16431,7 @@
           <w:noProof/>
           <w:vertAlign w:val="superscript"/>
         </w:rPr>
-        <w:t>[30]</w:t>
+        <w:t>[29]</w:t>
       </w:r>
       <w:r>
         <w:fldChar w:fldCharType="end"/>
@@ -16765,7 +16659,7 @@
         <w:fldChar w:fldCharType="begin"/>
       </w:r>
       <w:r>
-        <w:instrText xml:space="preserve"> ADDIN EN.CITE &lt;EndNote&gt;&lt;Cite&gt;&lt;Author&gt;Workowski&lt;/Author&gt;&lt;Year&gt;2021&lt;/Year&gt;&lt;RecNum&gt;1261&lt;/RecNum&gt;&lt;DisplayText&gt;&lt;style face="superscript"&gt;[31]&lt;/style&gt;&lt;/DisplayText&gt;&lt;record&gt;&lt;rec-number&gt;1261&lt;/rec-number&gt;&lt;foreign-keys&gt;&lt;key app="EN" db-id="0de29wz08pxpvrezp2r5trx59zf09wpzr5sv" timestamp="1740688765" guid="95dc7cda-07ee-49aa-b45c-720236258c04"&gt;1261&lt;/key&gt;&lt;/foreign-keys&gt;&lt;ref-type name="Journal Article"&gt;17&lt;/ref-type&gt;&lt;contributors&gt;&lt;authors&gt;&lt;author&gt;Workowski, Kimberly A&lt;/author&gt;&lt;/authors&gt;&lt;/contributors&gt;&lt;titles&gt;&lt;title&gt;Sexually transmitted infections treatment guidelines, 2021&lt;/title&gt;&lt;secondary-title&gt;MMWR. Recommendations and Reports&lt;/secondary-title&gt;&lt;/titles&gt;&lt;periodical&gt;&lt;full-title&gt;MMWR. Recommendations and Reports&lt;/full-title&gt;&lt;/periodical&gt;&lt;volume&gt;70&lt;/volume&gt;&lt;dates&gt;&lt;year&gt;2021&lt;/year&gt;&lt;/dates&gt;&lt;urls&gt;&lt;/urls&gt;&lt;/record&gt;&lt;/Cite&gt;&lt;/EndNote&gt;</w:instrText>
+        <w:instrText xml:space="preserve"> ADDIN EN.CITE &lt;EndNote&gt;&lt;Cite&gt;&lt;Author&gt;Workowski&lt;/Author&gt;&lt;Year&gt;2021&lt;/Year&gt;&lt;RecNum&gt;1261&lt;/RecNum&gt;&lt;DisplayText&gt;&lt;style face="superscript"&gt;[30]&lt;/style&gt;&lt;/DisplayText&gt;&lt;record&gt;&lt;rec-number&gt;1261&lt;/rec-number&gt;&lt;foreign-keys&gt;&lt;key app="EN" db-id="0de29wz08pxpvrezp2r5trx59zf09wpzr5sv" timestamp="1740688765" guid="95dc7cda-07ee-49aa-b45c-720236258c04"&gt;1261&lt;/key&gt;&lt;/foreign-keys&gt;&lt;ref-type name="Journal Article"&gt;17&lt;/ref-type&gt;&lt;contributors&gt;&lt;authors&gt;&lt;author&gt;Workowski, Kimberly A&lt;/author&gt;&lt;/authors&gt;&lt;/contributors&gt;&lt;titles&gt;&lt;title&gt;Sexually transmitted infections treatment guidelines, 2021&lt;/title&gt;&lt;secondary-title&gt;MMWR. Recommendations and Reports&lt;/secondary-title&gt;&lt;/titles&gt;&lt;periodical&gt;&lt;full-title&gt;MMWR. Recommendations and Reports&lt;/full-title&gt;&lt;/periodical&gt;&lt;volume&gt;70&lt;/volume&gt;&lt;dates&gt;&lt;year&gt;2021&lt;/year&gt;&lt;/dates&gt;&lt;urls&gt;&lt;/urls&gt;&lt;/record&gt;&lt;/Cite&gt;&lt;/EndNote&gt;</w:instrText>
       </w:r>
       <w:r>
         <w:fldChar w:fldCharType="separate"/>
@@ -16775,7 +16669,7 @@
           <w:noProof/>
           <w:vertAlign w:val="superscript"/>
         </w:rPr>
-        <w:t>[31]</w:t>
+        <w:t>[30]</w:t>
       </w:r>
       <w:r>
         <w:fldChar w:fldCharType="end"/>
@@ -16800,7 +16694,7 @@
         <w:fldChar w:fldCharType="begin"/>
       </w:r>
       <w:r>
-        <w:instrText xml:space="preserve"> ADDIN EN.CITE &lt;EndNote&gt;&lt;Cite&gt;&lt;Author&gt;Alexander&lt;/Author&gt;&lt;Year&gt;1999&lt;/Year&gt;&lt;RecNum&gt;1262&lt;/RecNum&gt;&lt;DisplayText&gt;&lt;style face="superscript"&gt;[20]&lt;/style&gt;&lt;/DisplayText&gt;&lt;record&gt;&lt;rec-number&gt;1262&lt;/rec-number&gt;&lt;foreign-keys&gt;&lt;key app="EN" db-id="0de29wz08pxpvrezp2r5trx59zf09wpzr5sv" timestamp="1740688823" guid="bcae7f14-2c65-49af-bc88-841bfde19f63"&gt;1262&lt;/key&gt;&lt;/foreign-keys&gt;&lt;ref-type name="Journal Article"&gt;17&lt;/ref-type&gt;&lt;contributors&gt;&lt;authors&gt;&lt;author&gt;Alexander, James M&lt;/author&gt;&lt;author&gt;Sheffield, Jeanne S&lt;/author&gt;&lt;author&gt;Sanchez, Pablo J&lt;/author&gt;&lt;author&gt;Mayfield, John&lt;/author&gt;&lt;author&gt;Wendel Jr, George D&lt;/author&gt;&lt;/authors&gt;&lt;/contributors&gt;&lt;titles&gt;&lt;title&gt;Efficacy of treatment for syphilis in pregnancy&lt;/title&gt;&lt;secondary-title&gt;Obstetrics &amp;amp; Gynecology&lt;/secondary-title&gt;&lt;/titles&gt;&lt;periodical&gt;&lt;full-title&gt;Obstetrics &amp;amp; Gynecology&lt;/full-title&gt;&lt;/periodical&gt;&lt;pages&gt;5-8&lt;/pages&gt;&lt;volume&gt;93&lt;/volume&gt;&lt;number&gt;1&lt;/number&gt;&lt;dates&gt;&lt;year&gt;1999&lt;/year&gt;&lt;/dates&gt;&lt;isbn&gt;0029-7844&lt;/isbn&gt;&lt;urls&gt;&lt;/urls&gt;&lt;/record&gt;&lt;/Cite&gt;&lt;/EndNote&gt;</w:instrText>
+        <w:instrText xml:space="preserve"> ADDIN EN.CITE &lt;EndNote&gt;&lt;Cite&gt;&lt;Author&gt;Alexander&lt;/Author&gt;&lt;Year&gt;1999&lt;/Year&gt;&lt;RecNum&gt;1262&lt;/RecNum&gt;&lt;DisplayText&gt;&lt;style face="superscript"&gt;[19]&lt;/style&gt;&lt;/DisplayText&gt;&lt;record&gt;&lt;rec-number&gt;1262&lt;/rec-number&gt;&lt;foreign-keys&gt;&lt;key app="EN" db-id="0de29wz08pxpvrezp2r5trx59zf09wpzr5sv" timestamp="1740688823" guid="bcae7f14-2c65-49af-bc88-841bfde19f63"&gt;1262&lt;/key&gt;&lt;/foreign-keys&gt;&lt;ref-type name="Journal Article"&gt;17&lt;/ref-type&gt;&lt;contributors&gt;&lt;authors&gt;&lt;author&gt;Alexander, James M&lt;/author&gt;&lt;author&gt;Sheffield, Jeanne S&lt;/author&gt;&lt;author&gt;Sanchez, Pablo J&lt;/author&gt;&lt;author&gt;Mayfield, John&lt;/author&gt;&lt;author&gt;Wendel Jr, George D&lt;/author&gt;&lt;/authors&gt;&lt;/contributors&gt;&lt;titles&gt;&lt;title&gt;Efficacy of treatment for syphilis in pregnancy&lt;/title&gt;&lt;secondary-title&gt;Obstetrics &amp;amp; Gynecology&lt;/secondary-title&gt;&lt;/titles&gt;&lt;periodical&gt;&lt;full-title&gt;Obstetrics &amp;amp; Gynecology&lt;/full-title&gt;&lt;/periodical&gt;&lt;pages&gt;5-8&lt;/pages&gt;&lt;volume&gt;93&lt;/volume&gt;&lt;number&gt;1&lt;/number&gt;&lt;dates&gt;&lt;year&gt;1999&lt;/year&gt;&lt;/dates&gt;&lt;isbn&gt;0029-7844&lt;/isbn&gt;&lt;urls&gt;&lt;/urls&gt;&lt;/record&gt;&lt;/Cite&gt;&lt;/EndNote&gt;</w:instrText>
       </w:r>
       <w:r>
         <w:fldChar w:fldCharType="separate"/>
@@ -16810,7 +16704,7 @@
           <w:noProof/>
           <w:vertAlign w:val="superscript"/>
         </w:rPr>
-        <w:t>[20]</w:t>
+        <w:t>[19]</w:t>
       </w:r>
       <w:r>
         <w:fldChar w:fldCharType="end"/>
@@ -16941,7 +16835,7 @@
           <w:rFonts w:cs="Calibri"/>
           <w:szCs w:val="20"/>
         </w:rPr>
-        <w:instrText xml:space="preserve"> ADDIN EN.CITE &lt;EndNote&gt;&lt;Cite&gt;&lt;Author&gt;Robinson&lt;/Author&gt;&lt;Year&gt;2016&lt;/Year&gt;&lt;RecNum&gt;1263&lt;/RecNum&gt;&lt;DisplayText&gt;&lt;style face="superscript"&gt;[32]&lt;/style&gt;&lt;/DisplayText&gt;&lt;record&gt;&lt;rec-number&gt;1263&lt;/rec-number&gt;&lt;foreign-keys&gt;&lt;key app="EN" db-id="0de29wz08pxpvrezp2r5trx59zf09wpzr5sv" timestamp="1740689098" guid="24e7e3a1-b7df-49f4-92cc-3f0fe4fef859"&gt;1263&lt;/key&gt;&lt;/foreign-keys&gt;&lt;ref-type name="Journal Article"&gt;17&lt;/ref-type&gt;&lt;contributors&gt;&lt;authors&gt;&lt;author&gt;Robinson, Candice L&lt;/author&gt;&lt;author&gt;Young, Lauren&lt;/author&gt;&lt;author&gt;Bisgard, Kristine&lt;/author&gt;&lt;author&gt;Mickey, Tom&lt;/author&gt;&lt;author&gt;Taylor, Melanie M&lt;/author&gt;&lt;/authors&gt;&lt;/contributors&gt;&lt;titles&gt;&lt;title&gt;Syphilis time to treatment at publicly funded sexually transmitted disease clinics versus non–sexually transmitted disease clinics—Maricopa and Pima Counties, Arizona, 2009–2012&lt;/title&gt;&lt;secondary-title&gt;Sexually transmitted diseases&lt;/secondary-title&gt;&lt;/titles&gt;&lt;periodical&gt;&lt;full-title&gt;Sex Transm Dis&lt;/full-title&gt;&lt;abbr-1&gt;Sexually transmitted diseases&lt;/abbr-1&gt;&lt;/periodical&gt;&lt;pages&gt;30-33&lt;/pages&gt;&lt;volume&gt;43&lt;/volume&gt;&lt;number&gt;1&lt;/number&gt;&lt;dates&gt;&lt;year&gt;2016&lt;/year&gt;&lt;/dates&gt;&lt;isbn&gt;0148-5717&lt;/isbn&gt;&lt;urls&gt;&lt;/urls&gt;&lt;/record&gt;&lt;/Cite&gt;&lt;/EndNote&gt;</w:instrText>
+        <w:instrText xml:space="preserve"> ADDIN EN.CITE &lt;EndNote&gt;&lt;Cite&gt;&lt;Author&gt;Robinson&lt;/Author&gt;&lt;Year&gt;2016&lt;/Year&gt;&lt;RecNum&gt;1263&lt;/RecNum&gt;&lt;DisplayText&gt;&lt;style face="superscript"&gt;[31]&lt;/style&gt;&lt;/DisplayText&gt;&lt;record&gt;&lt;rec-number&gt;1263&lt;/rec-number&gt;&lt;foreign-keys&gt;&lt;key app="EN" db-id="0de29wz08pxpvrezp2r5trx59zf09wpzr5sv" timestamp="1740689098" guid="24e7e3a1-b7df-49f4-92cc-3f0fe4fef859"&gt;1263&lt;/key&gt;&lt;/foreign-keys&gt;&lt;ref-type name="Journal Article"&gt;17&lt;/ref-type&gt;&lt;contributors&gt;&lt;authors&gt;&lt;author&gt;Robinson, Candice L&lt;/author&gt;&lt;author&gt;Young, Lauren&lt;/author&gt;&lt;author&gt;Bisgard, Kristine&lt;/author&gt;&lt;author&gt;Mickey, Tom&lt;/author&gt;&lt;author&gt;Taylor, Melanie M&lt;/author&gt;&lt;/authors&gt;&lt;/contributors&gt;&lt;titles&gt;&lt;title&gt;Syphilis time to treatment at publicly funded sexually transmitted disease clinics versus non–sexually transmitted disease clinics—Maricopa and Pima Counties, Arizona, 2009–2012&lt;/title&gt;&lt;secondary-title&gt;Sexually transmitted diseases&lt;/secondary-title&gt;&lt;/titles&gt;&lt;periodical&gt;&lt;full-title&gt;Sex Transm Dis&lt;/full-title&gt;&lt;abbr-1&gt;Sexually transmitted diseases&lt;/abbr-1&gt;&lt;/periodical&gt;&lt;pages&gt;30-33&lt;/pages&gt;&lt;volume&gt;43&lt;/volume&gt;&lt;number&gt;1&lt;/number&gt;&lt;dates&gt;&lt;year&gt;2016&lt;/year&gt;&lt;/dates&gt;&lt;isbn&gt;0148-5717&lt;/isbn&gt;&lt;urls&gt;&lt;/urls&gt;&lt;/record&gt;&lt;/Cite&gt;&lt;/EndNote&gt;</w:instrText>
       </w:r>
       <w:r>
         <w:rPr>
@@ -16957,7 +16851,7 @@
           <w:szCs w:val="20"/>
           <w:vertAlign w:val="superscript"/>
         </w:rPr>
-        <w:t>[32]</w:t>
+        <w:t>[31]</w:t>
       </w:r>
       <w:r>
         <w:rPr>
@@ -20380,20 +20274,33 @@
         <w:rPr>
           <w:noProof/>
         </w:rPr>
-        <w:t xml:space="preserve">2. United States Census Bureau. </w:t>
+        <w:t xml:space="preserve">2. Mathews T, Hamilton BE. </w:t>
       </w:r>
       <w:r>
         <w:rPr>
           <w:b/>
           <w:noProof/>
         </w:rPr>
-        <w:t>Statistical Abstract of the United States: 1943</w:t>
+        <w:t>Trend analysis of the sex ratio at birth in the United States</w:t>
       </w:r>
       <w:r>
         <w:rPr>
           <w:noProof/>
         </w:rPr>
-        <w:t>. In; 1944.</w:t>
+        <w:t xml:space="preserve">. </w:t>
+      </w:r>
+      <w:r>
+        <w:rPr>
+          <w:i/>
+          <w:noProof/>
+        </w:rPr>
+        <w:t xml:space="preserve">National vital statistics reports </w:t>
+      </w:r>
+      <w:r>
+        <w:rPr>
+          <w:noProof/>
+        </w:rPr>
+        <w:t>2005; 53(20):1-17.</w:t>
       </w:r>
     </w:p>
     <w:p>
@@ -20409,14 +20316,14 @@
         <w:rPr>
           <w:noProof/>
         </w:rPr>
-        <w:t xml:space="preserve">3. Mathews T, Hamilton BE. </w:t>
+        <w:t xml:space="preserve">3. Mercuri SR, Moliterni E, Cerullo A, Di Nicola MR, Rizzo N, Bianchi VG, et al. </w:t>
       </w:r>
       <w:r>
         <w:rPr>
           <w:b/>
           <w:noProof/>
         </w:rPr>
-        <w:t>Trend analysis of the sex ratio at birth in the United States</w:t>
+        <w:t>Syphilis: a mini review of the history, epidemiology and focus on microbiota</w:t>
       </w:r>
       <w:r>
         <w:rPr>
@@ -20429,13 +20336,13 @@
           <w:i/>
           <w:noProof/>
         </w:rPr>
-        <w:t xml:space="preserve">National vital statistics reports </w:t>
+        <w:t xml:space="preserve">New Microbiol </w:t>
       </w:r>
       <w:r>
         <w:rPr>
           <w:noProof/>
         </w:rPr>
-        <w:t>2005; 53(20):1-17.</w:t>
+        <w:t>2022; 45(1):28-34.</w:t>
       </w:r>
     </w:p>
     <w:p>
@@ -20451,14 +20358,14 @@
         <w:rPr>
           <w:noProof/>
         </w:rPr>
-        <w:t xml:space="preserve">4. Mercuri SR, Moliterni E, Cerullo A, Di Nicola MR, Rizzo N, Bianchi VG, et al. </w:t>
+        <w:t xml:space="preserve">4. Kent ME, Romanelli F. </w:t>
       </w:r>
       <w:r>
         <w:rPr>
           <w:b/>
           <w:noProof/>
         </w:rPr>
-        <w:t>Syphilis: a mini review of the history, epidemiology and focus on microbiota</w:t>
+        <w:t>Reexamining syphilis: an update on epidemiology, clinical manifestations, and management</w:t>
       </w:r>
       <w:r>
         <w:rPr>
@@ -20471,13 +20378,13 @@
           <w:i/>
           <w:noProof/>
         </w:rPr>
-        <w:t xml:space="preserve">New Microbiol </w:t>
+        <w:t xml:space="preserve">Ann Pharmacother </w:t>
       </w:r>
       <w:r>
         <w:rPr>
           <w:noProof/>
         </w:rPr>
-        <w:t>2022; 45(1):28-34.</w:t>
+        <w:t>2008; 42(2):226-236.</w:t>
       </w:r>
     </w:p>
     <w:p>
@@ -20493,49 +20400,7 @@
         <w:rPr>
           <w:noProof/>
         </w:rPr>
-        <w:t xml:space="preserve">5. Kent ME, Romanelli F. </w:t>
-      </w:r>
-      <w:r>
-        <w:rPr>
-          <w:b/>
-          <w:noProof/>
-        </w:rPr>
-        <w:t>Reexamining syphilis: an update on epidemiology, clinical manifestations, and management</w:t>
-      </w:r>
-      <w:r>
-        <w:rPr>
-          <w:noProof/>
-        </w:rPr>
-        <w:t xml:space="preserve">. </w:t>
-      </w:r>
-      <w:r>
-        <w:rPr>
-          <w:i/>
-          <w:noProof/>
-        </w:rPr>
-        <w:t xml:space="preserve">Ann Pharmacother </w:t>
-      </w:r>
-      <w:r>
-        <w:rPr>
-          <w:noProof/>
-        </w:rPr>
-        <w:t>2008; 42(2):226-236.</w:t>
-      </w:r>
-    </w:p>
-    <w:p>
-      <w:pPr>
-        <w:pStyle w:val="EndNoteBibliography"/>
-        <w:spacing w:after="0"/>
-        <w:ind w:left="0" w:firstLine="0"/>
-        <w:rPr>
-          <w:noProof/>
-        </w:rPr>
-      </w:pPr>
-      <w:r>
-        <w:rPr>
-          <w:noProof/>
-        </w:rPr>
-        <w:t xml:space="preserve">6. Hicks CB, Clement M. </w:t>
+        <w:t xml:space="preserve">5. Hicks CB, Clement M. </w:t>
       </w:r>
       <w:r>
         <w:rPr>
@@ -20594,7 +20459,7 @@
         <w:rPr>
           <w:noProof/>
         </w:rPr>
-        <w:t xml:space="preserve">7. Lafond RE, Lukehart SA. </w:t>
+        <w:t xml:space="preserve">6. Lafond RE, Lukehart SA. </w:t>
       </w:r>
       <w:r>
         <w:rPr>
@@ -20636,7 +20501,7 @@
         <w:rPr>
           <w:noProof/>
         </w:rPr>
-        <w:t xml:space="preserve">8. Gross G, Tyring SK. </w:t>
+        <w:t xml:space="preserve">7. Gross G, Tyring SK. </w:t>
       </w:r>
       <w:r>
         <w:rPr>
@@ -20672,7 +20537,7 @@
         <w:rPr>
           <w:noProof/>
         </w:rPr>
-        <w:t xml:space="preserve">9. Singh AE, Romanowski B. </w:t>
+        <w:t xml:space="preserve">8. Singh AE, Romanowski B. </w:t>
       </w:r>
       <w:r>
         <w:rPr>
@@ -20714,7 +20579,7 @@
         <w:rPr>
           <w:noProof/>
         </w:rPr>
-        <w:t xml:space="preserve">10. Peel J, Chow EP, Denham I, Schmidt T, Buchanan A, Fairley CK, et al. </w:t>
+        <w:t xml:space="preserve">9. Peel J, Chow EP, Denham I, Schmidt T, Buchanan A, Fairley CK, et al. </w:t>
       </w:r>
       <w:r>
         <w:rPr>
@@ -20756,7 +20621,7 @@
         <w:rPr>
           <w:noProof/>
         </w:rPr>
-        <w:t xml:space="preserve">11. De Voux A, Kidd S, Torrone EA. </w:t>
+        <w:t xml:space="preserve">10. De Voux A, Kidd S, Torrone EA. </w:t>
       </w:r>
       <w:r>
         <w:rPr>
@@ -20798,7 +20663,7 @@
         <w:rPr>
           <w:noProof/>
         </w:rPr>
-        <w:t xml:space="preserve">12. Golden MR, Marra CM, Holmes KK. </w:t>
+        <w:t xml:space="preserve">11. Golden MR, Marra CM, Holmes KK. </w:t>
       </w:r>
       <w:r>
         <w:rPr>
@@ -20840,7 +20705,7 @@
         <w:rPr>
           <w:noProof/>
         </w:rPr>
-        <w:t xml:space="preserve">13. Clark EG, Danbolt N. </w:t>
+        <w:t xml:space="preserve">12. Clark EG, Danbolt N. </w:t>
       </w:r>
       <w:r>
         <w:rPr>
@@ -20882,7 +20747,7 @@
         <w:rPr>
           <w:noProof/>
         </w:rPr>
-        <w:t xml:space="preserve">14. Alexander LJ, SCHOCH AG. </w:t>
+        <w:t xml:space="preserve">13. Alexander LJ, SCHOCH AG. </w:t>
       </w:r>
       <w:r>
         <w:rPr>
@@ -20924,7 +20789,7 @@
         <w:rPr>
           <w:noProof/>
         </w:rPr>
-        <w:t xml:space="preserve">15. Fang J, Partridge E, Bautista GM, Sankaran D. </w:t>
+        <w:t xml:space="preserve">14. Fang J, Partridge E, Bautista GM, Sankaran D. </w:t>
       </w:r>
       <w:r>
         <w:rPr>
@@ -20966,7 +20831,7 @@
         <w:rPr>
           <w:noProof/>
         </w:rPr>
-        <w:t xml:space="preserve">16. Fiumara NJ, Fleming WL, Downing JG, Good FL. </w:t>
+        <w:t xml:space="preserve">15. Fiumara NJ, Fleming WL, Downing JG, Good FL. </w:t>
       </w:r>
       <w:r>
         <w:rPr>
@@ -21008,8 +20873,7 @@
         <w:rPr>
           <w:noProof/>
         </w:rPr>
-        <w:lastRenderedPageBreak/>
-        <w:t xml:space="preserve">17. Cooper JM, Sánchez PJ. </w:t>
+        <w:t xml:space="preserve">16. Cooper JM, Sánchez PJ. </w:t>
       </w:r>
       <w:r>
         <w:rPr>
@@ -21051,7 +20915,8 @@
         <w:rPr>
           <w:noProof/>
         </w:rPr>
-        <w:t xml:space="preserve">18. Ingraham Jr N. </w:t>
+        <w:lastRenderedPageBreak/>
+        <w:t xml:space="preserve">17. Ingraham Jr N. </w:t>
       </w:r>
       <w:r>
         <w:rPr>
@@ -21093,7 +20958,7 @@
         <w:rPr>
           <w:noProof/>
         </w:rPr>
-        <w:t xml:space="preserve">19. Qin JiaBi QJ, Yang TuBao YT, Xiao ShuiYuan XS, Tan HongZhuan TH, Feng TieJian FT, Fu HanLin FH. </w:t>
+        <w:t xml:space="preserve">18. Qin JiaBi QJ, Yang TuBao YT, Xiao ShuiYuan XS, Tan HongZhuan TH, Feng TieJian FT, Fu HanLin FH. </w:t>
       </w:r>
       <w:r>
         <w:rPr>
@@ -21122,7 +20987,7 @@
         <w:rPr>
           <w:noProof/>
         </w:rPr>
-        <w:t xml:space="preserve">20. Alexander JM, Sheffield JS, Sanchez PJ, Mayfield J, Wendel Jr GD. </w:t>
+        <w:t xml:space="preserve">19. Alexander JM, Sheffield JS, Sanchez PJ, Mayfield J, Wendel Jr GD. </w:t>
       </w:r>
       <w:r>
         <w:rPr>
@@ -21150,39 +21015,6 @@
         </w:rPr>
         <w:t>1999; 93(1):5-8.</w:t>
       </w:r>
-    </w:p>
-    <w:p>
-      <w:pPr>
-        <w:pStyle w:val="EndNoteBibliography"/>
-        <w:ind w:left="0" w:firstLine="0"/>
-        <w:rPr>
-          <w:b/>
-          <w:noProof/>
-        </w:rPr>
-      </w:pPr>
-      <w:r>
-        <w:rPr>
-          <w:noProof/>
-        </w:rPr>
-        <w:t xml:space="preserve">21. March of Dimes. </w:t>
-      </w:r>
-      <w:r>
-        <w:rPr>
-          <w:b/>
-          <w:noProof/>
-        </w:rPr>
-        <w:t>SINGLETONS &amp; MULTIPLES</w:t>
-      </w:r>
-    </w:p>
-    <w:p>
-      <w:pPr>
-        <w:pStyle w:val="EndNoteBibliography"/>
-        <w:ind w:left="0" w:firstLine="0"/>
-        <w:rPr>
-          <w:b/>
-          <w:noProof/>
-        </w:rPr>
-      </w:pPr>
     </w:p>
     <w:p>
       <w:pPr>
@@ -21197,8 +21029,30 @@
         <w:rPr>
           <w:noProof/>
         </w:rPr>
-        <w:t>. In; 2023.</w:t>
-      </w:r>
+        <w:t>20. March of Dimes.</w:t>
+      </w:r>
+      <w:r>
+        <w:rPr>
+          <w:b/>
+          <w:noProof/>
+        </w:rPr>
+        <w:t>SINGLETONS &amp; MULTIPLES</w:t>
+      </w:r>
+      <w:r>
+        <w:rPr>
+          <w:noProof/>
+        </w:rPr>
+        <w:t>.2023. Accessed on: 02/01/2025.</w:t>
+      </w:r>
+      <w:hyperlink r:id="rId21" w:history="1">
+        <w:r>
+          <w:rPr>
+            <w:rStyle w:val="Hyperlink"/>
+            <w:noProof/>
+          </w:rPr>
+          <w:t>https://www.marchofdimes.org/peristats/data?reg=99&amp;top=7&amp;stop=72&amp;lev=1&amp;slev=1&amp;obj=1</w:t>
+        </w:r>
+      </w:hyperlink>
     </w:p>
     <w:p>
       <w:pPr>
@@ -21213,7 +21067,7 @@
         <w:rPr>
           <w:noProof/>
         </w:rPr>
-        <w:t xml:space="preserve">22. Cope AB, Bernstein KT, Matthias J, Rahman M, Diesel JC, Pugsley RA, et al. </w:t>
+        <w:t xml:space="preserve">21. Cope AB, Bernstein KT, Matthias J, Rahman M, Diesel JC, Pugsley RA, et al. </w:t>
       </w:r>
       <w:r>
         <w:rPr>
@@ -21255,7 +21109,7 @@
         <w:rPr>
           <w:noProof/>
         </w:rPr>
-        <w:t xml:space="preserve">23. Samoff E, Cope AB, Maxwell J, Thomas F, Mobley VL. </w:t>
+        <w:t xml:space="preserve">22. Samoff E, Cope AB, Maxwell J, Thomas F, Mobley VL. </w:t>
       </w:r>
       <w:r>
         <w:rPr>
@@ -21297,7 +21151,7 @@
         <w:rPr>
           <w:noProof/>
         </w:rPr>
-        <w:t xml:space="preserve">24. Katz DA, Hogben M, Dooley Jr SW, Golden MR. </w:t>
+        <w:t xml:space="preserve">23. Katz DA, Hogben M, Dooley Jr SW, Golden MR. </w:t>
       </w:r>
       <w:r>
         <w:rPr>
@@ -21339,7 +21193,7 @@
         <w:rPr>
           <w:noProof/>
         </w:rPr>
-        <w:t xml:space="preserve">25. Hoots BE, Lewis FM, Anschuetz G, Schillinger JA, Blank S, Foskey T, et al. </w:t>
+        <w:t xml:space="preserve">24. Hoots BE, Lewis FM, Anschuetz G, Schillinger JA, Blank S, Foskey T, et al. </w:t>
       </w:r>
       <w:r>
         <w:rPr>
@@ -21381,7 +21235,7 @@
         <w:rPr>
           <w:noProof/>
         </w:rPr>
-        <w:t xml:space="preserve">26. Kerani RP, Chang A, Berzkalns A, Moreno JP, Ramchandani M, Golden MR. </w:t>
+        <w:t xml:space="preserve">25. Kerani RP, Chang A, Berzkalns A, Moreno JP, Ramchandani M, Golden MR. </w:t>
       </w:r>
       <w:r>
         <w:rPr>
@@ -21423,7 +21277,7 @@
         <w:rPr>
           <w:noProof/>
         </w:rPr>
-        <w:t xml:space="preserve">27. Brewer DD. </w:t>
+        <w:t xml:space="preserve">26. Brewer DD. </w:t>
       </w:r>
       <w:r>
         <w:rPr>
@@ -21465,7 +21319,7 @@
         <w:rPr>
           <w:noProof/>
         </w:rPr>
-        <w:t xml:space="preserve">28. Sheffield JS, Sanchez PJ, Morris G, Maberry M, Zeray F, McIntire DD, et al. </w:t>
+        <w:t xml:space="preserve">27. Sheffield JS, Sanchez PJ, Morris G, Maberry M, Zeray F, McIntire DD, et al. </w:t>
       </w:r>
       <w:r>
         <w:rPr>
@@ -21507,7 +21361,7 @@
         <w:rPr>
           <w:noProof/>
         </w:rPr>
-        <w:t xml:space="preserve">29. Hawkes SJ, Gomez GB, Broutet N. </w:t>
+        <w:t xml:space="preserve">28. Hawkes SJ, Gomez GB, Broutet N. </w:t>
       </w:r>
       <w:r>
         <w:rPr>
@@ -21549,7 +21403,7 @@
         <w:rPr>
           <w:noProof/>
         </w:rPr>
-        <w:t xml:space="preserve">30. Tannis A, Miele K, Carlson JM, O'Callaghan KP, Woodworth KR, Anderson B, et al. </w:t>
+        <w:t xml:space="preserve">29. Tannis A, Miele K, Carlson JM, O'Callaghan KP, Woodworth KR, Anderson B, et al. </w:t>
       </w:r>
       <w:r>
         <w:rPr>
@@ -21591,8 +21445,7 @@
         <w:rPr>
           <w:noProof/>
         </w:rPr>
-        <w:lastRenderedPageBreak/>
-        <w:t xml:space="preserve">31. Workowski KA. </w:t>
+        <w:t xml:space="preserve">30. Workowski KA. </w:t>
       </w:r>
       <w:r>
         <w:rPr>
@@ -21633,7 +21486,8 @@
         <w:rPr>
           <w:noProof/>
         </w:rPr>
-        <w:t xml:space="preserve">32. Robinson CL, Young L, Bisgard K, Mickey T, Taylor MM. </w:t>
+        <w:lastRenderedPageBreak/>
+        <w:t xml:space="preserve">31. Robinson CL, Young L, Bisgard K, Mickey T, Taylor MM. </w:t>
       </w:r>
       <w:r>
         <w:rPr>

</xml_diff>